<commit_message>
MOD:  - SwAD Inhaltsverzeichnis als Test aktualisiert
</commit_message>
<xml_diff>
--- a/Doku/PeCo_SwAD.docx
+++ b/Doku/PeCo_SwAD.docx
@@ -28,6 +28,7 @@
                 <w:szCs w:val="22"/>
               </w:rPr>
             </w:pPr>
+            <w:bookmarkStart w:id="0" w:name="_GoBack"/>
             <w:r>
               <w:rPr>
                 <w:rFonts w:cs="Arial"/>
@@ -60,6 +61,7 @@
           </w:p>
         </w:tc>
       </w:tr>
+      <w:bookmarkEnd w:id="0"/>
       <w:tr>
         <w:tc>
           <w:tcPr>
@@ -1899,7 +1901,7 @@
           <w:r>
             <w:fldChar w:fldCharType="separate"/>
           </w:r>
-          <w:hyperlink w:anchor="_Toc492013107" w:history="1">
+          <w:hyperlink w:anchor="_Toc492502504" w:history="1">
             <w:r>
               <w:rPr>
                 <w:rStyle w:val="Hyperlink"/>
@@ -1921,7 +1923,7 @@
                 <w:rStyle w:val="Hyperlink"/>
                 <w:noProof/>
               </w:rPr>
-              <w:t>Ausgangslage</w:t>
+              <w:t>Grobkonzept</w:t>
             </w:r>
             <w:r>
               <w:rPr>
@@ -1942,7 +1944,95 @@
                 <w:noProof/>
                 <w:webHidden/>
               </w:rPr>
-              <w:instrText xml:space="preserve"> PAGEREF _Toc492013107 \h </w:instrText>
+              <w:instrText xml:space="preserve"> PAGEREF _Toc492502504 \h </w:instrText>
+            </w:r>
+            <w:r>
+              <w:rPr>
+                <w:noProof/>
+                <w:webHidden/>
+              </w:rPr>
+            </w:r>
+            <w:r>
+              <w:rPr>
+                <w:noProof/>
+                <w:webHidden/>
+              </w:rPr>
+              <w:fldChar w:fldCharType="separate"/>
+            </w:r>
+            <w:r>
+              <w:rPr>
+                <w:noProof/>
+                <w:webHidden/>
+              </w:rPr>
+              <w:t>3</w:t>
+            </w:r>
+            <w:r>
+              <w:rPr>
+                <w:noProof/>
+                <w:webHidden/>
+              </w:rPr>
+              <w:fldChar w:fldCharType="end"/>
+            </w:r>
+          </w:hyperlink>
+        </w:p>
+        <w:p>
+          <w:pPr>
+            <w:pStyle w:val="Verzeichnis2"/>
+            <w:tabs>
+              <w:tab w:val="left" w:pos="880"/>
+              <w:tab w:val="right" w:leader="dot" w:pos="9062"/>
+            </w:tabs>
+            <w:rPr>
+              <w:rFonts w:asciiTheme="minorHAnsi" w:eastAsiaTheme="minorEastAsia" w:hAnsiTheme="minorHAnsi" w:cstheme="minorBidi"/>
+              <w:noProof/>
+              <w:szCs w:val="22"/>
+              <w:lang w:eastAsia="de-CH"/>
+            </w:rPr>
+          </w:pPr>
+          <w:hyperlink w:anchor="_Toc492502505" w:history="1">
+            <w:r>
+              <w:rPr>
+                <w:rStyle w:val="Hyperlink"/>
+                <w:noProof/>
+              </w:rPr>
+              <w:t>1.1</w:t>
+            </w:r>
+            <w:r>
+              <w:rPr>
+                <w:rFonts w:asciiTheme="minorHAnsi" w:eastAsiaTheme="minorEastAsia" w:hAnsiTheme="minorHAnsi" w:cstheme="minorBidi"/>
+                <w:noProof/>
+                <w:szCs w:val="22"/>
+                <w:lang w:eastAsia="de-CH"/>
+              </w:rPr>
+              <w:tab/>
+            </w:r>
+            <w:r>
+              <w:rPr>
+                <w:rStyle w:val="Hyperlink"/>
+                <w:noProof/>
+              </w:rPr>
+              <w:t>Statischer Überblick</w:t>
+            </w:r>
+            <w:r>
+              <w:rPr>
+                <w:noProof/>
+                <w:webHidden/>
+              </w:rPr>
+              <w:tab/>
+            </w:r>
+            <w:r>
+              <w:rPr>
+                <w:noProof/>
+                <w:webHidden/>
+              </w:rPr>
+              <w:fldChar w:fldCharType="begin"/>
+            </w:r>
+            <w:r>
+              <w:rPr>
+                <w:noProof/>
+                <w:webHidden/>
+              </w:rPr>
+              <w:instrText xml:space="preserve"> PAGEREF _Toc492502505 \h </w:instrText>
             </w:r>
             <w:r>
               <w:rPr>
@@ -1987,7 +2077,7 @@
               <w:lang w:eastAsia="de-CH"/>
             </w:rPr>
           </w:pPr>
-          <w:hyperlink w:anchor="_Toc492013108" w:history="1">
+          <w:hyperlink w:anchor="_Toc492502506" w:history="1">
             <w:r>
               <w:rPr>
                 <w:rStyle w:val="Hyperlink"/>
@@ -2009,7 +2099,7 @@
                 <w:rStyle w:val="Hyperlink"/>
                 <w:noProof/>
               </w:rPr>
-              <w:t>Zielsetzung</w:t>
+              <w:t>Feinkonzept</w:t>
             </w:r>
             <w:r>
               <w:rPr>
@@ -2030,7 +2120,7 @@
                 <w:noProof/>
                 <w:webHidden/>
               </w:rPr>
-              <w:instrText xml:space="preserve"> PAGEREF _Toc492013108 \h </w:instrText>
+              <w:instrText xml:space="preserve"> PAGEREF _Toc492502506 \h </w:instrText>
             </w:r>
             <w:r>
               <w:rPr>
@@ -2075,7 +2165,7 @@
               <w:lang w:eastAsia="de-CH"/>
             </w:rPr>
           </w:pPr>
-          <w:hyperlink w:anchor="_Toc492013109" w:history="1">
+          <w:hyperlink w:anchor="_Toc492502507" w:history="1">
             <w:r>
               <w:rPr>
                 <w:rStyle w:val="Hyperlink"/>
@@ -2097,7 +2187,7 @@
                 <w:rStyle w:val="Hyperlink"/>
                 <w:noProof/>
               </w:rPr>
-              <w:t>Gesamtziel</w:t>
+              <w:t>Teilziele/ Anforderungen</w:t>
             </w:r>
             <w:r>
               <w:rPr>
@@ -2118,7 +2208,7 @@
                 <w:noProof/>
                 <w:webHidden/>
               </w:rPr>
-              <w:instrText xml:space="preserve"> PAGEREF _Toc492013109 \h </w:instrText>
+              <w:instrText xml:space="preserve"> PAGEREF _Toc492502507 \h </w:instrText>
             </w:r>
             <w:r>
               <w:rPr>
@@ -2138,711 +2228,7 @@
                 <w:noProof/>
                 <w:webHidden/>
               </w:rPr>
-              <w:t>4</w:t>
-            </w:r>
-            <w:r>
-              <w:rPr>
-                <w:noProof/>
-                <w:webHidden/>
-              </w:rPr>
-              <w:fldChar w:fldCharType="end"/>
-            </w:r>
-          </w:hyperlink>
-        </w:p>
-        <w:p>
-          <w:pPr>
-            <w:pStyle w:val="Verzeichnis2"/>
-            <w:tabs>
-              <w:tab w:val="left" w:pos="880"/>
-              <w:tab w:val="right" w:leader="dot" w:pos="9062"/>
-            </w:tabs>
-            <w:rPr>
-              <w:rFonts w:asciiTheme="minorHAnsi" w:eastAsiaTheme="minorEastAsia" w:hAnsiTheme="minorHAnsi" w:cstheme="minorBidi"/>
-              <w:noProof/>
-              <w:szCs w:val="22"/>
-              <w:lang w:eastAsia="de-CH"/>
-            </w:rPr>
-          </w:pPr>
-          <w:hyperlink w:anchor="_Toc492013110" w:history="1">
-            <w:r>
-              <w:rPr>
-                <w:rStyle w:val="Hyperlink"/>
-                <w:noProof/>
-              </w:rPr>
-              <w:t>2.2</w:t>
-            </w:r>
-            <w:r>
-              <w:rPr>
-                <w:rFonts w:asciiTheme="minorHAnsi" w:eastAsiaTheme="minorEastAsia" w:hAnsiTheme="minorHAnsi" w:cstheme="minorBidi"/>
-                <w:noProof/>
-                <w:szCs w:val="22"/>
-                <w:lang w:eastAsia="de-CH"/>
-              </w:rPr>
-              <w:tab/>
-            </w:r>
-            <w:r>
-              <w:rPr>
-                <w:rStyle w:val="Hyperlink"/>
-                <w:noProof/>
-              </w:rPr>
-              <w:t>Teilziele/ Anforderungen</w:t>
-            </w:r>
-            <w:r>
-              <w:rPr>
-                <w:noProof/>
-                <w:webHidden/>
-              </w:rPr>
-              <w:tab/>
-            </w:r>
-            <w:r>
-              <w:rPr>
-                <w:noProof/>
-                <w:webHidden/>
-              </w:rPr>
-              <w:fldChar w:fldCharType="begin"/>
-            </w:r>
-            <w:r>
-              <w:rPr>
-                <w:noProof/>
-                <w:webHidden/>
-              </w:rPr>
-              <w:instrText xml:space="preserve"> PAGEREF _Toc492013110 \h </w:instrText>
-            </w:r>
-            <w:r>
-              <w:rPr>
-                <w:noProof/>
-                <w:webHidden/>
-              </w:rPr>
-            </w:r>
-            <w:r>
-              <w:rPr>
-                <w:noProof/>
-                <w:webHidden/>
-              </w:rPr>
-              <w:fldChar w:fldCharType="separate"/>
-            </w:r>
-            <w:r>
-              <w:rPr>
-                <w:noProof/>
-                <w:webHidden/>
-              </w:rPr>
               <w:t>5</w:t>
-            </w:r>
-            <w:r>
-              <w:rPr>
-                <w:noProof/>
-                <w:webHidden/>
-              </w:rPr>
-              <w:fldChar w:fldCharType="end"/>
-            </w:r>
-          </w:hyperlink>
-        </w:p>
-        <w:p>
-          <w:pPr>
-            <w:pStyle w:val="Verzeichnis1"/>
-            <w:tabs>
-              <w:tab w:val="left" w:pos="440"/>
-              <w:tab w:val="right" w:leader="dot" w:pos="9062"/>
-            </w:tabs>
-            <w:rPr>
-              <w:rFonts w:asciiTheme="minorHAnsi" w:eastAsiaTheme="minorEastAsia" w:hAnsiTheme="minorHAnsi" w:cstheme="minorBidi"/>
-              <w:noProof/>
-              <w:szCs w:val="22"/>
-              <w:lang w:eastAsia="de-CH"/>
-            </w:rPr>
-          </w:pPr>
-          <w:hyperlink w:anchor="_Toc492013111" w:history="1">
-            <w:r>
-              <w:rPr>
-                <w:rStyle w:val="Hyperlink"/>
-                <w:noProof/>
-              </w:rPr>
-              <w:t>3.</w:t>
-            </w:r>
-            <w:r>
-              <w:rPr>
-                <w:rFonts w:asciiTheme="minorHAnsi" w:eastAsiaTheme="minorEastAsia" w:hAnsiTheme="minorHAnsi" w:cstheme="minorBidi"/>
-                <w:noProof/>
-                <w:szCs w:val="22"/>
-                <w:lang w:eastAsia="de-CH"/>
-              </w:rPr>
-              <w:tab/>
-            </w:r>
-            <w:r>
-              <w:rPr>
-                <w:rStyle w:val="Hyperlink"/>
-                <w:noProof/>
-              </w:rPr>
-              <w:t>Lieferobjekte</w:t>
-            </w:r>
-            <w:r>
-              <w:rPr>
-                <w:noProof/>
-                <w:webHidden/>
-              </w:rPr>
-              <w:tab/>
-            </w:r>
-            <w:r>
-              <w:rPr>
-                <w:noProof/>
-                <w:webHidden/>
-              </w:rPr>
-              <w:fldChar w:fldCharType="begin"/>
-            </w:r>
-            <w:r>
-              <w:rPr>
-                <w:noProof/>
-                <w:webHidden/>
-              </w:rPr>
-              <w:instrText xml:space="preserve"> PAGEREF _Toc492013111 \h </w:instrText>
-            </w:r>
-            <w:r>
-              <w:rPr>
-                <w:noProof/>
-                <w:webHidden/>
-              </w:rPr>
-            </w:r>
-            <w:r>
-              <w:rPr>
-                <w:noProof/>
-                <w:webHidden/>
-              </w:rPr>
-              <w:fldChar w:fldCharType="separate"/>
-            </w:r>
-            <w:r>
-              <w:rPr>
-                <w:noProof/>
-                <w:webHidden/>
-              </w:rPr>
-              <w:t>5</w:t>
-            </w:r>
-            <w:r>
-              <w:rPr>
-                <w:noProof/>
-                <w:webHidden/>
-              </w:rPr>
-              <w:fldChar w:fldCharType="end"/>
-            </w:r>
-          </w:hyperlink>
-        </w:p>
-        <w:p>
-          <w:pPr>
-            <w:pStyle w:val="Verzeichnis1"/>
-            <w:tabs>
-              <w:tab w:val="left" w:pos="440"/>
-              <w:tab w:val="right" w:leader="dot" w:pos="9062"/>
-            </w:tabs>
-            <w:rPr>
-              <w:rFonts w:asciiTheme="minorHAnsi" w:eastAsiaTheme="minorEastAsia" w:hAnsiTheme="minorHAnsi" w:cstheme="minorBidi"/>
-              <w:noProof/>
-              <w:szCs w:val="22"/>
-              <w:lang w:eastAsia="de-CH"/>
-            </w:rPr>
-          </w:pPr>
-          <w:hyperlink w:anchor="_Toc492013112" w:history="1">
-            <w:r>
-              <w:rPr>
-                <w:rStyle w:val="Hyperlink"/>
-                <w:noProof/>
-              </w:rPr>
-              <w:t>4.</w:t>
-            </w:r>
-            <w:r>
-              <w:rPr>
-                <w:rFonts w:asciiTheme="minorHAnsi" w:eastAsiaTheme="minorEastAsia" w:hAnsiTheme="minorHAnsi" w:cstheme="minorBidi"/>
-                <w:noProof/>
-                <w:szCs w:val="22"/>
-                <w:lang w:eastAsia="de-CH"/>
-              </w:rPr>
-              <w:tab/>
-            </w:r>
-            <w:r>
-              <w:rPr>
-                <w:rStyle w:val="Hyperlink"/>
-                <w:noProof/>
-              </w:rPr>
-              <w:t>Projektstrukturplan</w:t>
-            </w:r>
-            <w:r>
-              <w:rPr>
-                <w:noProof/>
-                <w:webHidden/>
-              </w:rPr>
-              <w:tab/>
-            </w:r>
-            <w:r>
-              <w:rPr>
-                <w:noProof/>
-                <w:webHidden/>
-              </w:rPr>
-              <w:fldChar w:fldCharType="begin"/>
-            </w:r>
-            <w:r>
-              <w:rPr>
-                <w:noProof/>
-                <w:webHidden/>
-              </w:rPr>
-              <w:instrText xml:space="preserve"> PAGEREF _Toc492013112 \h </w:instrText>
-            </w:r>
-            <w:r>
-              <w:rPr>
-                <w:noProof/>
-                <w:webHidden/>
-              </w:rPr>
-            </w:r>
-            <w:r>
-              <w:rPr>
-                <w:noProof/>
-                <w:webHidden/>
-              </w:rPr>
-              <w:fldChar w:fldCharType="separate"/>
-            </w:r>
-            <w:r>
-              <w:rPr>
-                <w:noProof/>
-                <w:webHidden/>
-              </w:rPr>
-              <w:t>6</w:t>
-            </w:r>
-            <w:r>
-              <w:rPr>
-                <w:noProof/>
-                <w:webHidden/>
-              </w:rPr>
-              <w:fldChar w:fldCharType="end"/>
-            </w:r>
-          </w:hyperlink>
-        </w:p>
-        <w:p>
-          <w:pPr>
-            <w:pStyle w:val="Verzeichnis1"/>
-            <w:tabs>
-              <w:tab w:val="left" w:pos="440"/>
-              <w:tab w:val="right" w:leader="dot" w:pos="9062"/>
-            </w:tabs>
-            <w:rPr>
-              <w:rFonts w:asciiTheme="minorHAnsi" w:eastAsiaTheme="minorEastAsia" w:hAnsiTheme="minorHAnsi" w:cstheme="minorBidi"/>
-              <w:noProof/>
-              <w:szCs w:val="22"/>
-              <w:lang w:eastAsia="de-CH"/>
-            </w:rPr>
-          </w:pPr>
-          <w:hyperlink w:anchor="_Toc492013113" w:history="1">
-            <w:r>
-              <w:rPr>
-                <w:rStyle w:val="Hyperlink"/>
-                <w:noProof/>
-              </w:rPr>
-              <w:t>5.</w:t>
-            </w:r>
-            <w:r>
-              <w:rPr>
-                <w:rFonts w:asciiTheme="minorHAnsi" w:eastAsiaTheme="minorEastAsia" w:hAnsiTheme="minorHAnsi" w:cstheme="minorBidi"/>
-                <w:noProof/>
-                <w:szCs w:val="22"/>
-                <w:lang w:eastAsia="de-CH"/>
-              </w:rPr>
-              <w:tab/>
-            </w:r>
-            <w:r>
-              <w:rPr>
-                <w:rStyle w:val="Hyperlink"/>
-                <w:noProof/>
-              </w:rPr>
-              <w:t>Meilensteinplan</w:t>
-            </w:r>
-            <w:r>
-              <w:rPr>
-                <w:noProof/>
-                <w:webHidden/>
-              </w:rPr>
-              <w:tab/>
-            </w:r>
-            <w:r>
-              <w:rPr>
-                <w:noProof/>
-                <w:webHidden/>
-              </w:rPr>
-              <w:fldChar w:fldCharType="begin"/>
-            </w:r>
-            <w:r>
-              <w:rPr>
-                <w:noProof/>
-                <w:webHidden/>
-              </w:rPr>
-              <w:instrText xml:space="preserve"> PAGEREF _Toc492013113 \h </w:instrText>
-            </w:r>
-            <w:r>
-              <w:rPr>
-                <w:noProof/>
-                <w:webHidden/>
-              </w:rPr>
-            </w:r>
-            <w:r>
-              <w:rPr>
-                <w:noProof/>
-                <w:webHidden/>
-              </w:rPr>
-              <w:fldChar w:fldCharType="separate"/>
-            </w:r>
-            <w:r>
-              <w:rPr>
-                <w:noProof/>
-                <w:webHidden/>
-              </w:rPr>
-              <w:t>7</w:t>
-            </w:r>
-            <w:r>
-              <w:rPr>
-                <w:noProof/>
-                <w:webHidden/>
-              </w:rPr>
-              <w:fldChar w:fldCharType="end"/>
-            </w:r>
-          </w:hyperlink>
-        </w:p>
-        <w:p>
-          <w:pPr>
-            <w:pStyle w:val="Verzeichnis1"/>
-            <w:tabs>
-              <w:tab w:val="left" w:pos="440"/>
-              <w:tab w:val="right" w:leader="dot" w:pos="9062"/>
-            </w:tabs>
-            <w:rPr>
-              <w:rFonts w:asciiTheme="minorHAnsi" w:eastAsiaTheme="minorEastAsia" w:hAnsiTheme="minorHAnsi" w:cstheme="minorBidi"/>
-              <w:noProof/>
-              <w:szCs w:val="22"/>
-              <w:lang w:eastAsia="de-CH"/>
-            </w:rPr>
-          </w:pPr>
-          <w:hyperlink w:anchor="_Toc492013114" w:history="1">
-            <w:r>
-              <w:rPr>
-                <w:rStyle w:val="Hyperlink"/>
-                <w:noProof/>
-              </w:rPr>
-              <w:t>6.</w:t>
-            </w:r>
-            <w:r>
-              <w:rPr>
-                <w:rFonts w:asciiTheme="minorHAnsi" w:eastAsiaTheme="minorEastAsia" w:hAnsiTheme="minorHAnsi" w:cstheme="minorBidi"/>
-                <w:noProof/>
-                <w:szCs w:val="22"/>
-                <w:lang w:eastAsia="de-CH"/>
-              </w:rPr>
-              <w:tab/>
-            </w:r>
-            <w:r>
-              <w:rPr>
-                <w:rStyle w:val="Hyperlink"/>
-                <w:noProof/>
-              </w:rPr>
-              <w:t>Projektorganisation und Projektkommunikation</w:t>
-            </w:r>
-            <w:r>
-              <w:rPr>
-                <w:noProof/>
-                <w:webHidden/>
-              </w:rPr>
-              <w:tab/>
-            </w:r>
-            <w:r>
-              <w:rPr>
-                <w:noProof/>
-                <w:webHidden/>
-              </w:rPr>
-              <w:fldChar w:fldCharType="begin"/>
-            </w:r>
-            <w:r>
-              <w:rPr>
-                <w:noProof/>
-                <w:webHidden/>
-              </w:rPr>
-              <w:instrText xml:space="preserve"> PAGEREF _Toc492013114 \h </w:instrText>
-            </w:r>
-            <w:r>
-              <w:rPr>
-                <w:noProof/>
-                <w:webHidden/>
-              </w:rPr>
-            </w:r>
-            <w:r>
-              <w:rPr>
-                <w:noProof/>
-                <w:webHidden/>
-              </w:rPr>
-              <w:fldChar w:fldCharType="separate"/>
-            </w:r>
-            <w:r>
-              <w:rPr>
-                <w:noProof/>
-                <w:webHidden/>
-              </w:rPr>
-              <w:t>8</w:t>
-            </w:r>
-            <w:r>
-              <w:rPr>
-                <w:noProof/>
-                <w:webHidden/>
-              </w:rPr>
-              <w:fldChar w:fldCharType="end"/>
-            </w:r>
-          </w:hyperlink>
-        </w:p>
-        <w:p>
-          <w:pPr>
-            <w:pStyle w:val="Verzeichnis2"/>
-            <w:tabs>
-              <w:tab w:val="left" w:pos="880"/>
-              <w:tab w:val="right" w:leader="dot" w:pos="9062"/>
-            </w:tabs>
-            <w:rPr>
-              <w:rFonts w:asciiTheme="minorHAnsi" w:eastAsiaTheme="minorEastAsia" w:hAnsiTheme="minorHAnsi" w:cstheme="minorBidi"/>
-              <w:noProof/>
-              <w:szCs w:val="22"/>
-              <w:lang w:eastAsia="de-CH"/>
-            </w:rPr>
-          </w:pPr>
-          <w:hyperlink w:anchor="_Toc492013115" w:history="1">
-            <w:r>
-              <w:rPr>
-                <w:rStyle w:val="Hyperlink"/>
-                <w:noProof/>
-              </w:rPr>
-              <w:t>6.1</w:t>
-            </w:r>
-            <w:r>
-              <w:rPr>
-                <w:rFonts w:asciiTheme="minorHAnsi" w:eastAsiaTheme="minorEastAsia" w:hAnsiTheme="minorHAnsi" w:cstheme="minorBidi"/>
-                <w:noProof/>
-                <w:szCs w:val="22"/>
-                <w:lang w:eastAsia="de-CH"/>
-              </w:rPr>
-              <w:tab/>
-            </w:r>
-            <w:r>
-              <w:rPr>
-                <w:rStyle w:val="Hyperlink"/>
-                <w:noProof/>
-              </w:rPr>
-              <w:t>Projektorganisation</w:t>
-            </w:r>
-            <w:r>
-              <w:rPr>
-                <w:noProof/>
-                <w:webHidden/>
-              </w:rPr>
-              <w:tab/>
-            </w:r>
-            <w:r>
-              <w:rPr>
-                <w:noProof/>
-                <w:webHidden/>
-              </w:rPr>
-              <w:fldChar w:fldCharType="begin"/>
-            </w:r>
-            <w:r>
-              <w:rPr>
-                <w:noProof/>
-                <w:webHidden/>
-              </w:rPr>
-              <w:instrText xml:space="preserve"> PAGEREF _Toc492013115 \h </w:instrText>
-            </w:r>
-            <w:r>
-              <w:rPr>
-                <w:noProof/>
-                <w:webHidden/>
-              </w:rPr>
-            </w:r>
-            <w:r>
-              <w:rPr>
-                <w:noProof/>
-                <w:webHidden/>
-              </w:rPr>
-              <w:fldChar w:fldCharType="separate"/>
-            </w:r>
-            <w:r>
-              <w:rPr>
-                <w:noProof/>
-                <w:webHidden/>
-              </w:rPr>
-              <w:t>8</w:t>
-            </w:r>
-            <w:r>
-              <w:rPr>
-                <w:noProof/>
-                <w:webHidden/>
-              </w:rPr>
-              <w:fldChar w:fldCharType="end"/>
-            </w:r>
-          </w:hyperlink>
-        </w:p>
-        <w:p>
-          <w:pPr>
-            <w:pStyle w:val="Verzeichnis2"/>
-            <w:tabs>
-              <w:tab w:val="left" w:pos="880"/>
-              <w:tab w:val="right" w:leader="dot" w:pos="9062"/>
-            </w:tabs>
-            <w:rPr>
-              <w:rFonts w:asciiTheme="minorHAnsi" w:eastAsiaTheme="minorEastAsia" w:hAnsiTheme="minorHAnsi" w:cstheme="minorBidi"/>
-              <w:noProof/>
-              <w:szCs w:val="22"/>
-              <w:lang w:eastAsia="de-CH"/>
-            </w:rPr>
-          </w:pPr>
-          <w:hyperlink w:anchor="_Toc492013116" w:history="1">
-            <w:r>
-              <w:rPr>
-                <w:rStyle w:val="Hyperlink"/>
-                <w:noProof/>
-              </w:rPr>
-              <w:t>6.2</w:t>
-            </w:r>
-            <w:r>
-              <w:rPr>
-                <w:rFonts w:asciiTheme="minorHAnsi" w:eastAsiaTheme="minorEastAsia" w:hAnsiTheme="minorHAnsi" w:cstheme="minorBidi"/>
-                <w:noProof/>
-                <w:szCs w:val="22"/>
-                <w:lang w:eastAsia="de-CH"/>
-              </w:rPr>
-              <w:tab/>
-            </w:r>
-            <w:r>
-              <w:rPr>
-                <w:rStyle w:val="Hyperlink"/>
-                <w:noProof/>
-              </w:rPr>
-              <w:t>Projektkommunikation</w:t>
-            </w:r>
-            <w:r>
-              <w:rPr>
-                <w:noProof/>
-                <w:webHidden/>
-              </w:rPr>
-              <w:tab/>
-            </w:r>
-            <w:r>
-              <w:rPr>
-                <w:noProof/>
-                <w:webHidden/>
-              </w:rPr>
-              <w:fldChar w:fldCharType="begin"/>
-            </w:r>
-            <w:r>
-              <w:rPr>
-                <w:noProof/>
-                <w:webHidden/>
-              </w:rPr>
-              <w:instrText xml:space="preserve"> PAGEREF _Toc492013116 \h </w:instrText>
-            </w:r>
-            <w:r>
-              <w:rPr>
-                <w:noProof/>
-                <w:webHidden/>
-              </w:rPr>
-            </w:r>
-            <w:r>
-              <w:rPr>
-                <w:noProof/>
-                <w:webHidden/>
-              </w:rPr>
-              <w:fldChar w:fldCharType="separate"/>
-            </w:r>
-            <w:r>
-              <w:rPr>
-                <w:noProof/>
-                <w:webHidden/>
-              </w:rPr>
-              <w:t>9</w:t>
-            </w:r>
-            <w:r>
-              <w:rPr>
-                <w:noProof/>
-                <w:webHidden/>
-              </w:rPr>
-              <w:fldChar w:fldCharType="end"/>
-            </w:r>
-          </w:hyperlink>
-        </w:p>
-        <w:p>
-          <w:pPr>
-            <w:pStyle w:val="Verzeichnis1"/>
-            <w:tabs>
-              <w:tab w:val="left" w:pos="440"/>
-              <w:tab w:val="right" w:leader="dot" w:pos="9062"/>
-            </w:tabs>
-            <w:rPr>
-              <w:rFonts w:asciiTheme="minorHAnsi" w:eastAsiaTheme="minorEastAsia" w:hAnsiTheme="minorHAnsi" w:cstheme="minorBidi"/>
-              <w:noProof/>
-              <w:szCs w:val="22"/>
-              <w:lang w:eastAsia="de-CH"/>
-            </w:rPr>
-          </w:pPr>
-          <w:hyperlink w:anchor="_Toc492013117" w:history="1">
-            <w:r>
-              <w:rPr>
-                <w:rStyle w:val="Hyperlink"/>
-                <w:noProof/>
-              </w:rPr>
-              <w:t>7.</w:t>
-            </w:r>
-            <w:r>
-              <w:rPr>
-                <w:rFonts w:asciiTheme="minorHAnsi" w:eastAsiaTheme="minorEastAsia" w:hAnsiTheme="minorHAnsi" w:cstheme="minorBidi"/>
-                <w:noProof/>
-                <w:szCs w:val="22"/>
-                <w:lang w:eastAsia="de-CH"/>
-              </w:rPr>
-              <w:tab/>
-            </w:r>
-            <w:r>
-              <w:rPr>
-                <w:rStyle w:val="Hyperlink"/>
-                <w:noProof/>
-              </w:rPr>
-              <w:t>Ressourcenbedarf</w:t>
-            </w:r>
-            <w:r>
-              <w:rPr>
-                <w:noProof/>
-                <w:webHidden/>
-              </w:rPr>
-              <w:tab/>
-            </w:r>
-            <w:r>
-              <w:rPr>
-                <w:noProof/>
-                <w:webHidden/>
-              </w:rPr>
-              <w:fldChar w:fldCharType="begin"/>
-            </w:r>
-            <w:r>
-              <w:rPr>
-                <w:noProof/>
-                <w:webHidden/>
-              </w:rPr>
-              <w:instrText xml:space="preserve"> PAGEREF _Toc492013117 \h </w:instrText>
-            </w:r>
-            <w:r>
-              <w:rPr>
-                <w:noProof/>
-                <w:webHidden/>
-              </w:rPr>
-            </w:r>
-            <w:r>
-              <w:rPr>
-                <w:noProof/>
-                <w:webHidden/>
-              </w:rPr>
-              <w:fldChar w:fldCharType="separate"/>
-            </w:r>
-            <w:r>
-              <w:rPr>
-                <w:noProof/>
-                <w:webHidden/>
-              </w:rPr>
-              <w:t>9</w:t>
             </w:r>
             <w:r>
               <w:rPr>
@@ -2883,20 +2269,22 @@
       <w:pPr>
         <w:pStyle w:val="berschrift1"/>
       </w:pPr>
+      <w:bookmarkStart w:id="1" w:name="_Toc492502504"/>
       <w:r>
         <w:lastRenderedPageBreak/>
         <w:t>Grobkonzept</w:t>
       </w:r>
-      <w:bookmarkStart w:id="0" w:name="_GoBack"/>
-      <w:bookmarkEnd w:id="0"/>
+      <w:bookmarkEnd w:id="1"/>
     </w:p>
     <w:p>
       <w:pPr>
         <w:pStyle w:val="berschrift2"/>
       </w:pPr>
+      <w:bookmarkStart w:id="2" w:name="_Toc492502505"/>
       <w:r>
         <w:t>Statischer Überblick</w:t>
       </w:r>
+      <w:bookmarkEnd w:id="2"/>
     </w:p>
     <w:p>
       <w:pPr>
@@ -3421,10 +2809,7 @@
                             </w:r>
                             <w:proofErr w:type="spellEnd"/>
                             <w:r>
-                              <w:t xml:space="preserve"> </w:t>
-                            </w:r>
-                            <w:r>
-                              <w:t>aufladen</w:t>
+                              <w:t xml:space="preserve"> aufladen</w:t>
                             </w:r>
                           </w:p>
                         </w:txbxContent>
@@ -3462,10 +2847,7 @@
                       </w:r>
                       <w:proofErr w:type="spellEnd"/>
                       <w:r>
-                        <w:t xml:space="preserve"> </w:t>
-                      </w:r>
-                      <w:r>
-                        <w:t>aufladen</w:t>
+                        <w:t xml:space="preserve"> aufladen</w:t>
                       </w:r>
                     </w:p>
                   </w:txbxContent>
@@ -3909,10 +3291,12 @@
       <w:pPr>
         <w:pStyle w:val="berschrift1"/>
       </w:pPr>
+      <w:bookmarkStart w:id="3" w:name="_Toc492502506"/>
       <w:r>
         <w:lastRenderedPageBreak/>
         <w:t>Feinkonzept</w:t>
       </w:r>
+      <w:bookmarkEnd w:id="3"/>
     </w:p>
     <w:p>
       <w:pPr>
@@ -3952,12 +3336,12 @@
           <w:docGrid w:linePitch="600" w:charSpace="32768"/>
         </w:sectPr>
       </w:pPr>
-      <w:bookmarkStart w:id="1" w:name="_Toc492013110"/>
+      <w:bookmarkStart w:id="4" w:name="_Toc492502507"/>
       <w:r>
         <w:lastRenderedPageBreak/>
         <w:t>Teilziele/ Anforderungen</w:t>
       </w:r>
-      <w:bookmarkEnd w:id="1"/>
+      <w:bookmarkEnd w:id="4"/>
     </w:p>
     <w:p>
       <w:pPr>
@@ -4072,7 +3456,7 @@
         <w:sz w:val="20"/>
         <w:szCs w:val="20"/>
       </w:rPr>
-      <w:t>6</w:t>
+      <w:t>5</w:t>
     </w:r>
     <w:r>
       <w:rPr>
@@ -8020,7 +7404,7 @@
 </file>
 
 <file path=customXml/itemProps1.xml><?xml version="1.0" encoding="utf-8"?>
-<ds:datastoreItem xmlns:ds="http://schemas.openxmlformats.org/officeDocument/2006/customXml" ds:itemID="{5C00135E-3191-457D-AC79-350E629834E0}">
+<ds:datastoreItem xmlns:ds="http://schemas.openxmlformats.org/officeDocument/2006/customXml" ds:itemID="{CA907CA8-41A4-4110-9AD8-8D6DA2479530}">
   <ds:schemaRefs>
     <ds:schemaRef ds:uri="http://schemas.openxmlformats.org/officeDocument/2006/bibliography"/>
   </ds:schemaRefs>

</xml_diff>

<commit_message>
- SwAD Erste Idee Statemachine und Klassendiagramm hinzugefügt
</commit_message>
<xml_diff>
--- a/Doku/PeCo_SwAD.docx
+++ b/Doku/PeCo_SwAD.docx
@@ -28,7 +28,6 @@
                 <w:szCs w:val="22"/>
               </w:rPr>
             </w:pPr>
-            <w:bookmarkStart w:id="0" w:name="_GoBack"/>
             <w:r>
               <w:rPr>
                 <w:rFonts w:cs="Arial"/>
@@ -61,7 +60,6 @@
           </w:p>
         </w:tc>
       </w:tr>
-      <w:bookmarkEnd w:id="0"/>
       <w:tr>
         <w:tc>
           <w:tcPr>
@@ -970,6 +968,7 @@
           <w:rFonts w:ascii="Bradley Hand ITC" w:hAnsi="Bradley Hand ITC"/>
           <w:sz w:val="36"/>
           <w:szCs w:val="36"/>
+          <w:lang w:val="fr-CH"/>
         </w:rPr>
       </w:pPr>
       <w:r>
@@ -990,13 +989,25 @@
         </w:rPr>
         <w:t>.</w:t>
       </w:r>
+      <w:proofErr w:type="spellStart"/>
       <w:r>
         <w:rPr>
           <w:rFonts w:ascii="Bradley Hand ITC" w:hAnsi="Bradley Hand ITC"/>
           <w:sz w:val="36"/>
           <w:szCs w:val="36"/>
-        </w:rPr>
-        <w:t xml:space="preserve">just relax and </w:t>
+          <w:lang w:val="fr-CH"/>
+        </w:rPr>
+        <w:t>just</w:t>
+      </w:r>
+      <w:proofErr w:type="spellEnd"/>
+      <w:r>
+        <w:rPr>
+          <w:rFonts w:ascii="Bradley Hand ITC" w:hAnsi="Bradley Hand ITC"/>
+          <w:sz w:val="36"/>
+          <w:szCs w:val="36"/>
+          <w:lang w:val="fr-CH"/>
+        </w:rPr>
+        <w:t xml:space="preserve"> relax and </w:t>
       </w:r>
       <w:proofErr w:type="spellStart"/>
       <w:r>
@@ -1004,6 +1015,7 @@
           <w:rFonts w:ascii="Bradley Hand ITC" w:hAnsi="Bradley Hand ITC"/>
           <w:sz w:val="36"/>
           <w:szCs w:val="36"/>
+          <w:lang w:val="fr-CH"/>
         </w:rPr>
         <w:t>enjoy</w:t>
       </w:r>
@@ -1013,6 +1025,7 @@
           <w:rFonts w:ascii="Bradley Hand ITC" w:hAnsi="Bradley Hand ITC"/>
           <w:sz w:val="36"/>
           <w:szCs w:val="36"/>
+          <w:lang w:val="fr-CH"/>
         </w:rPr>
         <w:t xml:space="preserve"> </w:t>
       </w:r>
@@ -1022,6 +1035,7 @@
           <w:rFonts w:ascii="Bradley Hand ITC" w:hAnsi="Bradley Hand ITC"/>
           <w:sz w:val="36"/>
           <w:szCs w:val="36"/>
+          <w:lang w:val="fr-CH"/>
         </w:rPr>
         <w:t>your</w:t>
       </w:r>
@@ -1031,14 +1045,36 @@
           <w:rFonts w:ascii="Bradley Hand ITC" w:hAnsi="Bradley Hand ITC"/>
           <w:sz w:val="36"/>
           <w:szCs w:val="36"/>
-        </w:rPr>
-        <w:t xml:space="preserve"> game, </w:t>
+          <w:lang w:val="fr-CH"/>
+        </w:rPr>
+        <w:t xml:space="preserve"> </w:t>
       </w:r>
+      <w:proofErr w:type="spellStart"/>
       <w:r>
         <w:rPr>
           <w:rFonts w:ascii="Bradley Hand ITC" w:hAnsi="Bradley Hand ITC"/>
           <w:sz w:val="36"/>
           <w:szCs w:val="36"/>
+          <w:lang w:val="fr-CH"/>
+        </w:rPr>
+        <w:t>game</w:t>
+      </w:r>
+      <w:proofErr w:type="spellEnd"/>
+      <w:r>
+        <w:rPr>
+          <w:rFonts w:ascii="Bradley Hand ITC" w:hAnsi="Bradley Hand ITC"/>
+          <w:sz w:val="36"/>
+          <w:szCs w:val="36"/>
+          <w:lang w:val="fr-CH"/>
+        </w:rPr>
+        <w:t xml:space="preserve">, </w:t>
+      </w:r>
+      <w:r>
+        <w:rPr>
+          <w:rFonts w:ascii="Bradley Hand ITC" w:hAnsi="Bradley Hand ITC"/>
+          <w:sz w:val="36"/>
+          <w:szCs w:val="36"/>
+          <w:lang w:val="fr-CH"/>
         </w:rPr>
         <w:br/>
       </w:r>
@@ -1048,6 +1084,7 @@
           <w:rFonts w:ascii="Bradley Hand ITC" w:hAnsi="Bradley Hand ITC"/>
           <w:sz w:val="36"/>
           <w:szCs w:val="36"/>
+          <w:lang w:val="fr-CH"/>
         </w:rPr>
         <w:t>PeCo</w:t>
       </w:r>
@@ -1057,6 +1094,7 @@
           <w:rFonts w:ascii="Bradley Hand ITC" w:hAnsi="Bradley Hand ITC"/>
           <w:sz w:val="36"/>
           <w:szCs w:val="36"/>
+          <w:lang w:val="fr-CH"/>
         </w:rPr>
         <w:t xml:space="preserve">* </w:t>
       </w:r>
@@ -1066,6 +1104,7 @@
           <w:rFonts w:ascii="Bradley Hand ITC" w:hAnsi="Bradley Hand ITC"/>
           <w:sz w:val="36"/>
           <w:szCs w:val="36"/>
+          <w:lang w:val="fr-CH"/>
         </w:rPr>
         <w:t>is</w:t>
       </w:r>
@@ -1075,62 +1114,9 @@
           <w:rFonts w:ascii="Bradley Hand ITC" w:hAnsi="Bradley Hand ITC"/>
           <w:sz w:val="36"/>
           <w:szCs w:val="36"/>
-        </w:rPr>
-        <w:t xml:space="preserve"> happy </w:t>
-      </w:r>
-      <w:proofErr w:type="spellStart"/>
-      <w:r>
-        <w:rPr>
-          <w:rFonts w:ascii="Bradley Hand ITC" w:hAnsi="Bradley Hand ITC"/>
-          <w:sz w:val="36"/>
-          <w:szCs w:val="36"/>
-        </w:rPr>
-        <w:t>to</w:t>
-      </w:r>
-      <w:proofErr w:type="spellEnd"/>
-      <w:r>
-        <w:rPr>
-          <w:rFonts w:ascii="Bradley Hand ITC" w:hAnsi="Bradley Hand ITC"/>
-          <w:sz w:val="36"/>
-          <w:szCs w:val="36"/>
-        </w:rPr>
-        <w:t xml:space="preserve"> clean </w:t>
-      </w:r>
-      <w:proofErr w:type="spellStart"/>
-      <w:r>
-        <w:rPr>
-          <w:rFonts w:ascii="Bradley Hand ITC" w:hAnsi="Bradley Hand ITC"/>
-          <w:sz w:val="36"/>
-          <w:szCs w:val="36"/>
-        </w:rPr>
-        <w:t>up</w:t>
-      </w:r>
-      <w:proofErr w:type="spellEnd"/>
-      <w:r>
-        <w:rPr>
-          <w:rFonts w:ascii="Bradley Hand ITC" w:hAnsi="Bradley Hand ITC"/>
-          <w:sz w:val="36"/>
-          <w:szCs w:val="36"/>
-        </w:rPr>
-        <w:t xml:space="preserve"> </w:t>
-      </w:r>
-      <w:proofErr w:type="spellStart"/>
-      <w:r>
-        <w:rPr>
-          <w:rFonts w:ascii="Bradley Hand ITC" w:hAnsi="Bradley Hand ITC"/>
-          <w:sz w:val="36"/>
-          <w:szCs w:val="36"/>
-        </w:rPr>
-        <w:t>for</w:t>
-      </w:r>
-      <w:proofErr w:type="spellEnd"/>
-      <w:r>
-        <w:rPr>
-          <w:rFonts w:ascii="Bradley Hand ITC" w:hAnsi="Bradley Hand ITC"/>
-          <w:sz w:val="36"/>
-          <w:szCs w:val="36"/>
-        </w:rPr>
-        <w:t xml:space="preserve"> </w:t>
+          <w:lang w:val="fr-CH"/>
+        </w:rPr>
+        <w:t xml:space="preserve"> happy to clean up for </w:t>
       </w:r>
       <w:proofErr w:type="spellStart"/>
       <w:proofErr w:type="gramStart"/>
@@ -1139,6 +1125,7 @@
           <w:rFonts w:ascii="Bradley Hand ITC" w:hAnsi="Bradley Hand ITC"/>
           <w:sz w:val="36"/>
           <w:szCs w:val="36"/>
+          <w:lang w:val="fr-CH"/>
         </w:rPr>
         <w:t>you</w:t>
       </w:r>
@@ -1148,6 +1135,7 @@
           <w:rFonts w:ascii="Bradley Hand ITC" w:hAnsi="Bradley Hand ITC"/>
           <w:sz w:val="36"/>
           <w:szCs w:val="36"/>
+          <w:lang w:val="fr-CH"/>
         </w:rPr>
         <w:t>!</w:t>
       </w:r>
@@ -1901,7 +1889,7 @@
           <w:r>
             <w:fldChar w:fldCharType="separate"/>
           </w:r>
-          <w:hyperlink w:anchor="_Toc492502504" w:history="1">
+          <w:hyperlink w:anchor="_Toc497338662" w:history="1">
             <w:r>
               <w:rPr>
                 <w:rStyle w:val="Hyperlink"/>
@@ -1944,7 +1932,7 @@
                 <w:noProof/>
                 <w:webHidden/>
               </w:rPr>
-              <w:instrText xml:space="preserve"> PAGEREF _Toc492502504 \h </w:instrText>
+              <w:instrText xml:space="preserve"> PAGEREF _Toc497338662 \h </w:instrText>
             </w:r>
             <w:r>
               <w:rPr>
@@ -1989,7 +1977,7 @@
               <w:lang w:eastAsia="de-CH"/>
             </w:rPr>
           </w:pPr>
-          <w:hyperlink w:anchor="_Toc492502505" w:history="1">
+          <w:hyperlink w:anchor="_Toc497338663" w:history="1">
             <w:r>
               <w:rPr>
                 <w:rStyle w:val="Hyperlink"/>
@@ -2011,7 +1999,7 @@
                 <w:rStyle w:val="Hyperlink"/>
                 <w:noProof/>
               </w:rPr>
-              <w:t>Statischer Überblick</w:t>
+              <w:t>Statemachine</w:t>
             </w:r>
             <w:r>
               <w:rPr>
@@ -2032,7 +2020,7 @@
                 <w:noProof/>
                 <w:webHidden/>
               </w:rPr>
-              <w:instrText xml:space="preserve"> PAGEREF _Toc492502505 \h </w:instrText>
+              <w:instrText xml:space="preserve"> PAGEREF _Toc497338663 \h </w:instrText>
             </w:r>
             <w:r>
               <w:rPr>
@@ -2053,6 +2041,182 @@
                 <w:webHidden/>
               </w:rPr>
               <w:t>3</w:t>
+            </w:r>
+            <w:r>
+              <w:rPr>
+                <w:noProof/>
+                <w:webHidden/>
+              </w:rPr>
+              <w:fldChar w:fldCharType="end"/>
+            </w:r>
+          </w:hyperlink>
+        </w:p>
+        <w:p>
+          <w:pPr>
+            <w:pStyle w:val="Verzeichnis2"/>
+            <w:tabs>
+              <w:tab w:val="left" w:pos="880"/>
+              <w:tab w:val="right" w:leader="dot" w:pos="9062"/>
+            </w:tabs>
+            <w:rPr>
+              <w:rFonts w:asciiTheme="minorHAnsi" w:eastAsiaTheme="minorEastAsia" w:hAnsiTheme="minorHAnsi" w:cstheme="minorBidi"/>
+              <w:noProof/>
+              <w:szCs w:val="22"/>
+              <w:lang w:eastAsia="de-CH"/>
+            </w:rPr>
+          </w:pPr>
+          <w:hyperlink w:anchor="_Toc497338664" w:history="1">
+            <w:r>
+              <w:rPr>
+                <w:rStyle w:val="Hyperlink"/>
+                <w:noProof/>
+              </w:rPr>
+              <w:t>1.2</w:t>
+            </w:r>
+            <w:r>
+              <w:rPr>
+                <w:rFonts w:asciiTheme="minorHAnsi" w:eastAsiaTheme="minorEastAsia" w:hAnsiTheme="minorHAnsi" w:cstheme="minorBidi"/>
+                <w:noProof/>
+                <w:szCs w:val="22"/>
+                <w:lang w:eastAsia="de-CH"/>
+              </w:rPr>
+              <w:tab/>
+            </w:r>
+            <w:r>
+              <w:rPr>
+                <w:rStyle w:val="Hyperlink"/>
+                <w:noProof/>
+              </w:rPr>
+              <w:t>Statischer Überblick – Klassendiagramm</w:t>
+            </w:r>
+            <w:r>
+              <w:rPr>
+                <w:noProof/>
+                <w:webHidden/>
+              </w:rPr>
+              <w:tab/>
+            </w:r>
+            <w:r>
+              <w:rPr>
+                <w:noProof/>
+                <w:webHidden/>
+              </w:rPr>
+              <w:fldChar w:fldCharType="begin"/>
+            </w:r>
+            <w:r>
+              <w:rPr>
+                <w:noProof/>
+                <w:webHidden/>
+              </w:rPr>
+              <w:instrText xml:space="preserve"> PAGEREF _Toc497338664 \h </w:instrText>
+            </w:r>
+            <w:r>
+              <w:rPr>
+                <w:noProof/>
+                <w:webHidden/>
+              </w:rPr>
+            </w:r>
+            <w:r>
+              <w:rPr>
+                <w:noProof/>
+                <w:webHidden/>
+              </w:rPr>
+              <w:fldChar w:fldCharType="separate"/>
+            </w:r>
+            <w:r>
+              <w:rPr>
+                <w:noProof/>
+                <w:webHidden/>
+              </w:rPr>
+              <w:t>4</w:t>
+            </w:r>
+            <w:r>
+              <w:rPr>
+                <w:noProof/>
+                <w:webHidden/>
+              </w:rPr>
+              <w:fldChar w:fldCharType="end"/>
+            </w:r>
+          </w:hyperlink>
+        </w:p>
+        <w:p>
+          <w:pPr>
+            <w:pStyle w:val="Verzeichnis2"/>
+            <w:tabs>
+              <w:tab w:val="left" w:pos="880"/>
+              <w:tab w:val="right" w:leader="dot" w:pos="9062"/>
+            </w:tabs>
+            <w:rPr>
+              <w:rFonts w:asciiTheme="minorHAnsi" w:eastAsiaTheme="minorEastAsia" w:hAnsiTheme="minorHAnsi" w:cstheme="minorBidi"/>
+              <w:noProof/>
+              <w:szCs w:val="22"/>
+              <w:lang w:eastAsia="de-CH"/>
+            </w:rPr>
+          </w:pPr>
+          <w:hyperlink w:anchor="_Toc497338665" w:history="1">
+            <w:r>
+              <w:rPr>
+                <w:rStyle w:val="Hyperlink"/>
+                <w:noProof/>
+              </w:rPr>
+              <w:t>1.3</w:t>
+            </w:r>
+            <w:r>
+              <w:rPr>
+                <w:rFonts w:asciiTheme="minorHAnsi" w:eastAsiaTheme="minorEastAsia" w:hAnsiTheme="minorHAnsi" w:cstheme="minorBidi"/>
+                <w:noProof/>
+                <w:szCs w:val="22"/>
+                <w:lang w:eastAsia="de-CH"/>
+              </w:rPr>
+              <w:tab/>
+            </w:r>
+            <w:r>
+              <w:rPr>
+                <w:rStyle w:val="Hyperlink"/>
+                <w:noProof/>
+              </w:rPr>
+              <w:t>Xxxx_Archiv</w:t>
+            </w:r>
+            <w:r>
+              <w:rPr>
+                <w:noProof/>
+                <w:webHidden/>
+              </w:rPr>
+              <w:tab/>
+            </w:r>
+            <w:r>
+              <w:rPr>
+                <w:noProof/>
+                <w:webHidden/>
+              </w:rPr>
+              <w:fldChar w:fldCharType="begin"/>
+            </w:r>
+            <w:r>
+              <w:rPr>
+                <w:noProof/>
+                <w:webHidden/>
+              </w:rPr>
+              <w:instrText xml:space="preserve"> PAGEREF _Toc497338665 \h </w:instrText>
+            </w:r>
+            <w:r>
+              <w:rPr>
+                <w:noProof/>
+                <w:webHidden/>
+              </w:rPr>
+            </w:r>
+            <w:r>
+              <w:rPr>
+                <w:noProof/>
+                <w:webHidden/>
+              </w:rPr>
+              <w:fldChar w:fldCharType="separate"/>
+            </w:r>
+            <w:r>
+              <w:rPr>
+                <w:noProof/>
+                <w:webHidden/>
+              </w:rPr>
+              <w:t>5</w:t>
             </w:r>
             <w:r>
               <w:rPr>
@@ -2077,7 +2241,7 @@
               <w:lang w:eastAsia="de-CH"/>
             </w:rPr>
           </w:pPr>
-          <w:hyperlink w:anchor="_Toc492502506" w:history="1">
+          <w:hyperlink w:anchor="_Toc497338666" w:history="1">
             <w:r>
               <w:rPr>
                 <w:rStyle w:val="Hyperlink"/>
@@ -2120,7 +2284,7 @@
                 <w:noProof/>
                 <w:webHidden/>
               </w:rPr>
-              <w:instrText xml:space="preserve"> PAGEREF _Toc492502506 \h </w:instrText>
+              <w:instrText xml:space="preserve"> PAGEREF _Toc497338666 \h </w:instrText>
             </w:r>
             <w:r>
               <w:rPr>
@@ -2140,7 +2304,7 @@
                 <w:noProof/>
                 <w:webHidden/>
               </w:rPr>
-              <w:t>4</w:t>
+              <w:t>6</w:t>
             </w:r>
             <w:r>
               <w:rPr>
@@ -2165,7 +2329,7 @@
               <w:lang w:eastAsia="de-CH"/>
             </w:rPr>
           </w:pPr>
-          <w:hyperlink w:anchor="_Toc492502507" w:history="1">
+          <w:hyperlink w:anchor="_Toc497338667" w:history="1">
             <w:r>
               <w:rPr>
                 <w:rStyle w:val="Hyperlink"/>
@@ -2208,7 +2372,7 @@
                 <w:noProof/>
                 <w:webHidden/>
               </w:rPr>
-              <w:instrText xml:space="preserve"> PAGEREF _Toc492502507 \h </w:instrText>
+              <w:instrText xml:space="preserve"> PAGEREF _Toc497338667 \h </w:instrText>
             </w:r>
             <w:r>
               <w:rPr>
@@ -2228,7 +2392,7 @@
                 <w:noProof/>
                 <w:webHidden/>
               </w:rPr>
-              <w:t>5</w:t>
+              <w:t>7</w:t>
             </w:r>
             <w:r>
               <w:rPr>
@@ -2269,20 +2433,139 @@
       <w:pPr>
         <w:pStyle w:val="berschrift1"/>
       </w:pPr>
-      <w:bookmarkStart w:id="1" w:name="_Toc492502504"/>
+      <w:bookmarkStart w:id="0" w:name="_Toc497338662"/>
       <w:r>
         <w:lastRenderedPageBreak/>
         <w:t>Grobkonzept</w:t>
       </w:r>
-      <w:bookmarkEnd w:id="1"/>
+      <w:bookmarkEnd w:id="0"/>
     </w:p>
     <w:p>
       <w:pPr>
         <w:pStyle w:val="berschrift2"/>
       </w:pPr>
-      <w:bookmarkStart w:id="2" w:name="_Toc492502505"/>
+      <w:bookmarkStart w:id="1" w:name="_Toc497338663"/>
+      <w:proofErr w:type="spellStart"/>
+      <w:r>
+        <w:t>Statemachine</w:t>
+      </w:r>
+      <w:bookmarkEnd w:id="1"/>
+      <w:proofErr w:type="spellEnd"/>
+    </w:p>
+    <w:p>
+      <w:pPr>
+        <w:rPr>
+          <w:lang w:val="de-DE"/>
+        </w:rPr>
+      </w:pPr>
+      <w:r>
+        <w:rPr>
+          <w:noProof/>
+          <w:lang w:val="de-DE"/>
+        </w:rPr>
+        <w:drawing>
+          <wp:inline distT="0" distB="0" distL="0" distR="0">
+            <wp:extent cx="5760720" cy="7103745"/>
+            <wp:effectExtent l="0" t="0" r="0" b="1905"/>
+            <wp:docPr id="2" name="Grafik 2"/>
+            <wp:cNvGraphicFramePr>
+              <a:graphicFrameLocks xmlns:a="http://schemas.openxmlformats.org/drawingml/2006/main" noChangeAspect="1"/>
+            </wp:cNvGraphicFramePr>
+            <a:graphic xmlns:a="http://schemas.openxmlformats.org/drawingml/2006/main">
+              <a:graphicData uri="http://schemas.openxmlformats.org/drawingml/2006/picture">
+                <pic:pic xmlns:pic="http://schemas.openxmlformats.org/drawingml/2006/picture">
+                  <pic:nvPicPr>
+                    <pic:cNvPr id="2" name="Statemachine.png"/>
+                    <pic:cNvPicPr/>
+                  </pic:nvPicPr>
+                  <pic:blipFill>
+                    <a:blip r:embed="rId13">
+                      <a:extLst>
+                        <a:ext uri="{28A0092B-C50C-407E-A947-70E740481C1C}">
+                          <a14:useLocalDpi xmlns:a14="http://schemas.microsoft.com/office/drawing/2010/main" val="0"/>
+                        </a:ext>
+                      </a:extLst>
+                    </a:blip>
+                    <a:stretch>
+                      <a:fillRect/>
+                    </a:stretch>
+                  </pic:blipFill>
+                  <pic:spPr>
+                    <a:xfrm>
+                      <a:off x="0" y="0"/>
+                      <a:ext cx="5760720" cy="7103745"/>
+                    </a:xfrm>
+                    <a:prstGeom prst="rect">
+                      <a:avLst/>
+                    </a:prstGeom>
+                  </pic:spPr>
+                </pic:pic>
+              </a:graphicData>
+            </a:graphic>
+          </wp:inline>
+        </w:drawing>
+      </w:r>
+    </w:p>
+    <w:p>
+      <w:pPr>
+        <w:rPr>
+          <w:lang w:val="de-DE"/>
+        </w:rPr>
+      </w:pPr>
+      <w:r>
+        <w:rPr>
+          <w:lang w:val="de-DE"/>
+        </w:rPr>
+        <w:t xml:space="preserve">(Diagramm wurde mit </w:t>
+      </w:r>
+      <w:hyperlink r:id="rId14" w:history="1">
+        <w:r>
+          <w:rPr>
+            <w:rStyle w:val="Hyperlink"/>
+            <w:lang w:val="de-DE"/>
+          </w:rPr>
+          <w:t>https://www.draw.io/</w:t>
+        </w:r>
+      </w:hyperlink>
+      <w:r>
+        <w:rPr>
+          <w:lang w:val="de-DE"/>
+        </w:rPr>
+        <w:t xml:space="preserve"> erstellt, Quelldatei im Ordner Diagramme)</w:t>
+      </w:r>
+    </w:p>
+    <w:p>
+      <w:pPr>
+        <w:suppressAutoHyphens w:val="0"/>
+        <w:spacing w:before="0" w:after="0"/>
+        <w:rPr>
+          <w:lang w:val="de-DE"/>
+        </w:rPr>
+      </w:pPr>
+      <w:r>
+        <w:rPr>
+          <w:lang w:val="de-DE"/>
+        </w:rPr>
+        <w:br w:type="page"/>
+      </w:r>
+    </w:p>
+    <w:p>
+      <w:pPr>
+        <w:rPr>
+          <w:lang w:val="de-DE"/>
+        </w:rPr>
+      </w:pPr>
+    </w:p>
+    <w:p>
+      <w:pPr>
+        <w:pStyle w:val="berschrift2"/>
+      </w:pPr>
+      <w:bookmarkStart w:id="2" w:name="_Toc497338664"/>
       <w:r>
         <w:t>Statischer Überblick</w:t>
+      </w:r>
+      <w:r>
+        <w:t xml:space="preserve"> – Klassendiagramm</w:t>
       </w:r>
       <w:bookmarkEnd w:id="2"/>
     </w:p>
@@ -2294,6 +2577,186 @@
       </w:pPr>
       <w:r>
         <w:rPr>
+          <w:noProof/>
+          <w:lang w:val="de-DE"/>
+        </w:rPr>
+        <w:drawing>
+          <wp:inline distT="0" distB="0" distL="0" distR="0">
+            <wp:extent cx="5760720" cy="7444740"/>
+            <wp:effectExtent l="0" t="0" r="0" b="3810"/>
+            <wp:docPr id="3" name="Grafik 3"/>
+            <wp:cNvGraphicFramePr>
+              <a:graphicFrameLocks xmlns:a="http://schemas.openxmlformats.org/drawingml/2006/main" noChangeAspect="1"/>
+            </wp:cNvGraphicFramePr>
+            <a:graphic xmlns:a="http://schemas.openxmlformats.org/drawingml/2006/main">
+              <a:graphicData uri="http://schemas.openxmlformats.org/drawingml/2006/picture">
+                <pic:pic xmlns:pic="http://schemas.openxmlformats.org/drawingml/2006/picture">
+                  <pic:nvPicPr>
+                    <pic:cNvPr id="3" name="Peco_Klassendiagramm.png"/>
+                    <pic:cNvPicPr/>
+                  </pic:nvPicPr>
+                  <pic:blipFill>
+                    <a:blip r:embed="rId15">
+                      <a:extLst>
+                        <a:ext uri="{28A0092B-C50C-407E-A947-70E740481C1C}">
+                          <a14:useLocalDpi xmlns:a14="http://schemas.microsoft.com/office/drawing/2010/main" val="0"/>
+                        </a:ext>
+                      </a:extLst>
+                    </a:blip>
+                    <a:stretch>
+                      <a:fillRect/>
+                    </a:stretch>
+                  </pic:blipFill>
+                  <pic:spPr>
+                    <a:xfrm>
+                      <a:off x="0" y="0"/>
+                      <a:ext cx="5760720" cy="7444740"/>
+                    </a:xfrm>
+                    <a:prstGeom prst="rect">
+                      <a:avLst/>
+                    </a:prstGeom>
+                  </pic:spPr>
+                </pic:pic>
+              </a:graphicData>
+            </a:graphic>
+          </wp:inline>
+        </w:drawing>
+      </w:r>
+    </w:p>
+    <w:p>
+      <w:pPr>
+        <w:rPr>
+          <w:lang w:val="de-DE"/>
+        </w:rPr>
+      </w:pPr>
+      <w:r>
+        <w:rPr>
+          <w:lang w:val="de-DE"/>
+        </w:rPr>
+        <w:t xml:space="preserve">(Diagramm wurde mit </w:t>
+      </w:r>
+      <w:hyperlink r:id="rId16" w:history="1">
+        <w:r>
+          <w:rPr>
+            <w:rStyle w:val="Hyperlink"/>
+            <w:lang w:val="de-DE"/>
+          </w:rPr>
+          <w:t>https://www.draw.io/</w:t>
+        </w:r>
+      </w:hyperlink>
+      <w:r>
+        <w:rPr>
+          <w:lang w:val="de-DE"/>
+        </w:rPr>
+        <w:t xml:space="preserve"> erstellt, Quelldatei im Ordner Diagramme)</w:t>
+      </w:r>
+    </w:p>
+    <w:p>
+      <w:pPr>
+        <w:suppressAutoHyphens w:val="0"/>
+        <w:spacing w:before="0" w:after="0"/>
+        <w:rPr>
+          <w:rFonts w:cs="Garamond"/>
+          <w:b/>
+          <w:sz w:val="24"/>
+          <w:szCs w:val="20"/>
+          <w:lang w:val="de-DE"/>
+        </w:rPr>
+      </w:pPr>
+      <w:r>
+        <w:br w:type="page"/>
+      </w:r>
+    </w:p>
+    <w:p>
+      <w:pPr>
+        <w:rPr>
+          <w:lang w:val="de-DE"/>
+        </w:rPr>
+      </w:pPr>
+    </w:p>
+    <w:p>
+      <w:pPr>
+        <w:suppressAutoHyphens w:val="0"/>
+        <w:spacing w:before="0" w:after="0"/>
+        <w:rPr>
+          <w:lang w:val="de-DE"/>
+        </w:rPr>
+      </w:pPr>
+      <w:r>
+        <w:rPr>
+          <w:lang w:val="de-DE"/>
+        </w:rPr>
+        <w:br w:type="page"/>
+      </w:r>
+    </w:p>
+    <w:p>
+      <w:pPr>
+        <w:pStyle w:val="berschrift1"/>
+      </w:pPr>
+      <w:bookmarkStart w:id="3" w:name="_Toc497338666"/>
+      <w:r>
+        <w:lastRenderedPageBreak/>
+        <w:t>Feinkonzept</w:t>
+      </w:r>
+      <w:bookmarkEnd w:id="3"/>
+    </w:p>
+    <w:p>
+      <w:pPr>
+        <w:rPr>
+          <w:rFonts w:cs="Arial"/>
+          <w:lang w:val="de-DE"/>
+        </w:rPr>
+      </w:pPr>
+    </w:p>
+    <w:p>
+      <w:pPr>
+        <w:suppressAutoHyphens w:val="0"/>
+        <w:rPr>
+          <w:rFonts w:cs="Arial"/>
+          <w:lang w:val="de-DE"/>
+        </w:rPr>
+      </w:pPr>
+      <w:r>
+        <w:rPr>
+          <w:rFonts w:cs="Arial"/>
+          <w:lang w:val="de-DE"/>
+        </w:rPr>
+        <w:br w:type="page"/>
+      </w:r>
+    </w:p>
+    <w:p>
+      <w:pPr>
+        <w:pStyle w:val="berschrift2"/>
+        <w:suppressAutoHyphens w:val="0"/>
+        <w:spacing w:before="0" w:after="0"/>
+      </w:pPr>
+      <w:bookmarkStart w:id="4" w:name="_Toc497338667"/>
+      <w:r>
+        <w:lastRenderedPageBreak/>
+        <w:t>Teilziele/ Anforderungen</w:t>
+      </w:r>
+      <w:bookmarkEnd w:id="4"/>
+    </w:p>
+    <w:p>
+      <w:pPr>
+        <w:pStyle w:val="berschrift2"/>
+      </w:pPr>
+      <w:bookmarkStart w:id="5" w:name="_Toc497338665"/>
+      <w:proofErr w:type="spellStart"/>
+      <w:r>
+        <w:t>Xxxx_Archiv</w:t>
+      </w:r>
+      <w:bookmarkEnd w:id="5"/>
+      <w:proofErr w:type="spellEnd"/>
+    </w:p>
+    <w:p>
+      <w:pPr>
+        <w:rPr>
+          <w:lang w:val="de-DE"/>
+        </w:rPr>
+      </w:pPr>
+      <w:r>
+        <w:rPr>
           <w:lang w:val="de-DE"/>
         </w:rPr>
         <w:t>Die nachfolgende Abbildung zeigt die im Projekt vorhanden Softwarekomponenten.</w:t>
@@ -2313,7 +2776,7 @@
         <mc:AlternateContent>
           <mc:Choice Requires="wps">
             <w:drawing>
-              <wp:anchor distT="0" distB="0" distL="114300" distR="114300" simplePos="0" relativeHeight="251681792" behindDoc="0" locked="0" layoutInCell="1" allowOverlap="1" wp14:anchorId="1D932D3F" wp14:editId="323B8382">
+              <wp:anchor distT="0" distB="0" distL="114300" distR="114300" simplePos="0" relativeHeight="251673600" behindDoc="0" locked="0" layoutInCell="1" allowOverlap="1" wp14:anchorId="7B9CCCDC" wp14:editId="496C091C">
                 <wp:simplePos x="0" y="0"/>
                 <wp:positionH relativeFrom="column">
                   <wp:posOffset>165100</wp:posOffset>
@@ -2361,11 +2824,6 @@
                             <w:pPr>
                               <w:jc w:val="center"/>
                             </w:pPr>
-                            <w:proofErr w:type="spellStart"/>
-                            <w:r>
-                              <w:t>Statemachine</w:t>
-                            </w:r>
-                            <w:proofErr w:type="spellEnd"/>
                           </w:p>
                         </w:txbxContent>
                       </wps:txbx>
@@ -2386,18 +2844,13 @@
           </mc:Choice>
           <mc:Fallback>
             <w:pict>
-              <v:rect w14:anchorId="1D932D3F" id="Rechteck 26" o:spid="_x0000_s1026" style="position:absolute;margin-left:13pt;margin-top:1.95pt;width:482pt;height:54pt;z-index:251681792;visibility:visible;mso-wrap-style:square;mso-height-percent:0;mso-wrap-distance-left:9pt;mso-wrap-distance-top:0;mso-wrap-distance-right:9pt;mso-wrap-distance-bottom:0;mso-position-horizontal:absolute;mso-position-horizontal-relative:text;mso-position-vertical:absolute;mso-position-vertical-relative:text;mso-height-percent:0;mso-height-relative:margin;v-text-anchor:middle" o:gfxdata="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" fillcolor="#4472c4 [3204]" strokecolor="#1f3763 [1604]" strokeweight="1pt">
+              <v:rect w14:anchorId="7B9CCCDC" id="Rechteck 26" o:spid="_x0000_s1026" style="position:absolute;margin-left:13pt;margin-top:1.95pt;width:482pt;height:54pt;z-index:251673600;visibility:visible;mso-wrap-style:square;mso-height-percent:0;mso-wrap-distance-left:9pt;mso-wrap-distance-top:0;mso-wrap-distance-right:9pt;mso-wrap-distance-bottom:0;mso-position-horizontal:absolute;mso-position-horizontal-relative:text;mso-position-vertical:absolute;mso-position-vertical-relative:text;mso-height-percent:0;mso-height-relative:margin;v-text-anchor:middle" o:gfxdata="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" fillcolor="#4472c4 [3204]" strokecolor="#1f3763 [1604]" strokeweight="1pt">
                 <v:textbox>
                   <w:txbxContent>
                     <w:p>
                       <w:pPr>
                         <w:jc w:val="center"/>
                       </w:pPr>
-                      <w:proofErr w:type="spellStart"/>
-                      <w:r>
-                        <w:t>Statemachine</w:t>
-                      </w:r>
-                      <w:proofErr w:type="spellEnd"/>
                     </w:p>
                   </w:txbxContent>
                 </v:textbox>
@@ -2435,7 +2888,7 @@
         <mc:AlternateContent>
           <mc:Choice Requires="wps">
             <w:drawing>
-              <wp:anchor distT="0" distB="0" distL="114300" distR="114300" simplePos="0" relativeHeight="251677696" behindDoc="0" locked="0" layoutInCell="1" allowOverlap="1" wp14:anchorId="201205BE" wp14:editId="6E730FA1">
+              <wp:anchor distT="0" distB="0" distL="114300" distR="114300" simplePos="0" relativeHeight="251671552" behindDoc="0" locked="0" layoutInCell="1" allowOverlap="1" wp14:anchorId="50A65FD9" wp14:editId="19B7D828">
                 <wp:simplePos x="0" y="0"/>
                 <wp:positionH relativeFrom="column">
                   <wp:posOffset>4002405</wp:posOffset>
@@ -2509,7 +2962,7 @@
           </mc:Choice>
           <mc:Fallback>
             <w:pict>
-              <v:rect w14:anchorId="201205BE" id="Rechteck 24" o:spid="_x0000_s1027" style="position:absolute;margin-left:315.15pt;margin-top:7.95pt;width:78.5pt;height:73.5pt;z-index:251677696;visibility:visible;mso-wrap-style:square;mso-width-percent:0;mso-height-percent:0;mso-wrap-distance-left:9pt;mso-wrap-distance-top:0;mso-wrap-distance-right:9pt;mso-wrap-distance-bottom:0;mso-position-horizontal:absolute;mso-position-horizontal-relative:text;mso-position-vertical:absolute;mso-position-vertical-relative:text;mso-width-percent:0;mso-height-percent:0;mso-width-relative:margin;mso-height-relative:margin;v-text-anchor:middle" o:gfxdata="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" fillcolor="#4472c4 [3204]" strokecolor="#1f3763 [1604]" strokeweight="1pt">
+              <v:rect w14:anchorId="50A65FD9" id="Rechteck 24" o:spid="_x0000_s1027" style="position:absolute;margin-left:315.15pt;margin-top:7.95pt;width:78.5pt;height:73.5pt;z-index:251671552;visibility:visible;mso-wrap-style:square;mso-width-percent:0;mso-height-percent:0;mso-wrap-distance-left:9pt;mso-wrap-distance-top:0;mso-wrap-distance-right:9pt;mso-wrap-distance-bottom:0;mso-position-horizontal:absolute;mso-position-horizontal-relative:text;mso-position-vertical:absolute;mso-position-vertical-relative:text;mso-width-percent:0;mso-height-percent:0;mso-width-relative:margin;mso-height-relative:margin;v-text-anchor:middle" o:gfxdata="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" fillcolor="#4472c4 [3204]" strokecolor="#1f3763 [1604]" strokeweight="1pt">
                 <v:textbox>
                   <w:txbxContent>
                     <w:p>
@@ -2535,7 +2988,7 @@
         <mc:AlternateContent>
           <mc:Choice Requires="wps">
             <w:drawing>
-              <wp:anchor distT="0" distB="0" distL="114300" distR="114300" simplePos="0" relativeHeight="251679744" behindDoc="0" locked="0" layoutInCell="1" allowOverlap="1" wp14:anchorId="4DE5F126" wp14:editId="09610A90">
+              <wp:anchor distT="0" distB="0" distL="114300" distR="114300" simplePos="0" relativeHeight="251672576" behindDoc="0" locked="0" layoutInCell="1" allowOverlap="1" wp14:anchorId="3CEC4595" wp14:editId="4F3630CE">
                 <wp:simplePos x="0" y="0"/>
                 <wp:positionH relativeFrom="column">
                   <wp:posOffset>5266055</wp:posOffset>
@@ -2614,7 +3067,7 @@
           </mc:Choice>
           <mc:Fallback>
             <w:pict>
-              <v:rect w14:anchorId="4DE5F126" id="Rechteck 25" o:spid="_x0000_s1028" style="position:absolute;margin-left:414.65pt;margin-top:4.95pt;width:70.5pt;height:73.5pt;z-index:251679744;visibility:visible;mso-wrap-style:square;mso-width-percent:0;mso-height-percent:0;mso-wrap-distance-left:9pt;mso-wrap-distance-top:0;mso-wrap-distance-right:9pt;mso-wrap-distance-bottom:0;mso-position-horizontal:absolute;mso-position-horizontal-relative:text;mso-position-vertical:absolute;mso-position-vertical-relative:text;mso-width-percent:0;mso-height-percent:0;mso-width-relative:margin;mso-height-relative:margin;v-text-anchor:middle" o:gfxdata="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" fillcolor="#4472c4 [3204]" strokecolor="#1f3763 [1604]" strokeweight="1pt">
+              <v:rect w14:anchorId="3CEC4595" id="Rechteck 25" o:spid="_x0000_s1028" style="position:absolute;margin-left:414.65pt;margin-top:4.95pt;width:70.5pt;height:73.5pt;z-index:251672576;visibility:visible;mso-wrap-style:square;mso-width-percent:0;mso-height-percent:0;mso-wrap-distance-left:9pt;mso-wrap-distance-top:0;mso-wrap-distance-right:9pt;mso-wrap-distance-bottom:0;mso-position-horizontal:absolute;mso-position-horizontal-relative:text;mso-position-vertical:absolute;mso-position-vertical-relative:text;mso-width-percent:0;mso-height-percent:0;mso-width-relative:margin;mso-height-relative:margin;v-text-anchor:middle" o:gfxdata="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" fillcolor="#4472c4 [3204]" strokecolor="#1f3763 [1604]" strokeweight="1pt">
                 <v:textbox>
                   <w:txbxContent>
                     <w:p>
@@ -2645,7 +3098,7 @@
         <mc:AlternateContent>
           <mc:Choice Requires="wps">
             <w:drawing>
-              <wp:anchor distT="0" distB="0" distL="114300" distR="114300" simplePos="0" relativeHeight="251675648" behindDoc="0" locked="0" layoutInCell="1" allowOverlap="1" wp14:anchorId="51C11ABC" wp14:editId="782B8565">
+              <wp:anchor distT="0" distB="0" distL="114300" distR="114300" simplePos="0" relativeHeight="251670528" behindDoc="0" locked="0" layoutInCell="1" allowOverlap="1" wp14:anchorId="6CFB3A35" wp14:editId="7CF4E841">
                 <wp:simplePos x="0" y="0"/>
                 <wp:positionH relativeFrom="column">
                   <wp:posOffset>3022600</wp:posOffset>
@@ -2724,7 +3177,7 @@
           </mc:Choice>
           <mc:Fallback>
             <w:pict>
-              <v:rect w14:anchorId="51C11ABC" id="Rechteck 23" o:spid="_x0000_s1029" style="position:absolute;margin-left:238pt;margin-top:6.45pt;width:70.5pt;height:73.5pt;z-index:251675648;visibility:visible;mso-wrap-style:square;mso-width-percent:0;mso-height-percent:0;mso-wrap-distance-left:9pt;mso-wrap-distance-top:0;mso-wrap-distance-right:9pt;mso-wrap-distance-bottom:0;mso-position-horizontal:absolute;mso-position-horizontal-relative:text;mso-position-vertical:absolute;mso-position-vertical-relative:text;mso-width-percent:0;mso-height-percent:0;mso-width-relative:margin;mso-height-relative:margin;v-text-anchor:middle" o:gfxdata="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" fillcolor="#4472c4 [3204]" strokecolor="#1f3763 [1604]" strokeweight="1pt">
+              <v:rect w14:anchorId="6CFB3A35" id="Rechteck 23" o:spid="_x0000_s1029" style="position:absolute;margin-left:238pt;margin-top:6.45pt;width:70.5pt;height:73.5pt;z-index:251670528;visibility:visible;mso-wrap-style:square;mso-width-percent:0;mso-height-percent:0;mso-wrap-distance-left:9pt;mso-wrap-distance-top:0;mso-wrap-distance-right:9pt;mso-wrap-distance-bottom:0;mso-position-horizontal:absolute;mso-position-horizontal-relative:text;mso-position-vertical:absolute;mso-position-vertical-relative:text;mso-width-percent:0;mso-height-percent:0;mso-width-relative:margin;mso-height-relative:margin;v-text-anchor:middle" o:gfxdata="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" fillcolor="#4472c4 [3204]" strokecolor="#1f3763 [1604]" strokeweight="1pt">
                 <v:textbox>
                   <w:txbxContent>
                     <w:p>
@@ -2755,7 +3208,7 @@
         <mc:AlternateContent>
           <mc:Choice Requires="wps">
             <w:drawing>
-              <wp:anchor distT="0" distB="0" distL="114300" distR="114300" simplePos="0" relativeHeight="251671552" behindDoc="0" locked="0" layoutInCell="1" allowOverlap="1" wp14:anchorId="055C2EB5" wp14:editId="3C78779F">
+              <wp:anchor distT="0" distB="0" distL="114300" distR="114300" simplePos="0" relativeHeight="251668480" behindDoc="0" locked="0" layoutInCell="1" allowOverlap="1" wp14:anchorId="5A7F001F" wp14:editId="55347E80">
                 <wp:simplePos x="0" y="0"/>
                 <wp:positionH relativeFrom="column">
                   <wp:posOffset>2040255</wp:posOffset>
@@ -2834,7 +3287,7 @@
           </mc:Choice>
           <mc:Fallback>
             <w:pict>
-              <v:rect w14:anchorId="055C2EB5" id="Rechteck 22" o:spid="_x0000_s1030" style="position:absolute;margin-left:160.65pt;margin-top:5.35pt;width:70.5pt;height:73.5pt;z-index:251671552;visibility:visible;mso-wrap-style:square;mso-width-percent:0;mso-height-percent:0;mso-wrap-distance-left:9pt;mso-wrap-distance-top:0;mso-wrap-distance-right:9pt;mso-wrap-distance-bottom:0;mso-position-horizontal:absolute;mso-position-horizontal-relative:text;mso-position-vertical:absolute;mso-position-vertical-relative:text;mso-width-percent:0;mso-height-percent:0;mso-width-relative:margin;mso-height-relative:margin;v-text-anchor:middle" o:gfxdata="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" fillcolor="#4472c4 [3204]" strokecolor="#1f3763 [1604]" strokeweight="1pt">
+              <v:rect w14:anchorId="5A7F001F" id="Rechteck 22" o:spid="_x0000_s1030" style="position:absolute;margin-left:160.65pt;margin-top:5.35pt;width:70.5pt;height:73.5pt;z-index:251668480;visibility:visible;mso-wrap-style:square;mso-width-percent:0;mso-height-percent:0;mso-wrap-distance-left:9pt;mso-wrap-distance-top:0;mso-wrap-distance-right:9pt;mso-wrap-distance-bottom:0;mso-position-horizontal:absolute;mso-position-horizontal-relative:text;mso-position-vertical:absolute;mso-position-vertical-relative:text;mso-width-percent:0;mso-height-percent:0;mso-width-relative:margin;mso-height-relative:margin;v-text-anchor:middle" o:gfxdata="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" fillcolor="#4472c4 [3204]" strokecolor="#1f3763 [1604]" strokeweight="1pt">
                 <v:textbox>
                   <w:txbxContent>
                     <w:p>
@@ -2865,7 +3318,7 @@
         <mc:AlternateContent>
           <mc:Choice Requires="wps">
             <w:drawing>
-              <wp:anchor distT="0" distB="0" distL="114300" distR="114300" simplePos="0" relativeHeight="251669504" behindDoc="0" locked="0" layoutInCell="1" allowOverlap="1" wp14:anchorId="053B7B2E" wp14:editId="55F14503">
+              <wp:anchor distT="0" distB="0" distL="114300" distR="114300" simplePos="0" relativeHeight="251667456" behindDoc="0" locked="0" layoutInCell="1" allowOverlap="1" wp14:anchorId="59E5DB27" wp14:editId="62153B29">
                 <wp:simplePos x="0" y="0"/>
                 <wp:positionH relativeFrom="column">
                   <wp:posOffset>1094105</wp:posOffset>
@@ -2944,7 +3397,7 @@
           </mc:Choice>
           <mc:Fallback>
             <w:pict>
-              <v:rect w14:anchorId="053B7B2E" id="Rechteck 21" o:spid="_x0000_s1031" style="position:absolute;margin-left:86.15pt;margin-top:6.35pt;width:70.5pt;height:73.5pt;z-index:251669504;visibility:visible;mso-wrap-style:square;mso-width-percent:0;mso-height-percent:0;mso-wrap-distance-left:9pt;mso-wrap-distance-top:0;mso-wrap-distance-right:9pt;mso-wrap-distance-bottom:0;mso-position-horizontal:absolute;mso-position-horizontal-relative:text;mso-position-vertical:absolute;mso-position-vertical-relative:text;mso-width-percent:0;mso-height-percent:0;mso-width-relative:margin;mso-height-relative:margin;v-text-anchor:middle" o:gfxdata="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" fillcolor="#4472c4 [3204]" strokecolor="#1f3763 [1604]" strokeweight="1pt">
+              <v:rect w14:anchorId="59E5DB27" id="Rechteck 21" o:spid="_x0000_s1031" style="position:absolute;margin-left:86.15pt;margin-top:6.35pt;width:70.5pt;height:73.5pt;z-index:251667456;visibility:visible;mso-wrap-style:square;mso-width-percent:0;mso-height-percent:0;mso-wrap-distance-left:9pt;mso-wrap-distance-top:0;mso-wrap-distance-right:9pt;mso-wrap-distance-bottom:0;mso-position-horizontal:absolute;mso-position-horizontal-relative:text;mso-position-vertical:absolute;mso-position-vertical-relative:text;mso-width-percent:0;mso-height-percent:0;mso-width-relative:margin;mso-height-relative:margin;v-text-anchor:middle" o:gfxdata="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" fillcolor="#4472c4 [3204]" strokecolor="#1f3763 [1604]" strokeweight="1pt">
                 <v:textbox>
                   <w:txbxContent>
                     <w:p>
@@ -2975,7 +3428,7 @@
         <mc:AlternateContent>
           <mc:Choice Requires="wps">
             <w:drawing>
-              <wp:anchor distT="0" distB="0" distL="114300" distR="114300" simplePos="0" relativeHeight="251667456" behindDoc="0" locked="0" layoutInCell="1" allowOverlap="1" wp14:anchorId="234AF0E9" wp14:editId="0D08D4F1">
+              <wp:anchor distT="0" distB="0" distL="114300" distR="114300" simplePos="0" relativeHeight="251666432" behindDoc="0" locked="0" layoutInCell="1" allowOverlap="1" wp14:anchorId="638B857C" wp14:editId="7A8CCDF8">
                 <wp:simplePos x="0" y="0"/>
                 <wp:positionH relativeFrom="column">
                   <wp:posOffset>141605</wp:posOffset>
@@ -3024,7 +3477,7 @@
                               <w:jc w:val="center"/>
                             </w:pPr>
                             <w:r>
-                              <w:t>Antrieb</w:t>
+                              <w:t>Fahrwerk</w:t>
                             </w:r>
                           </w:p>
                         </w:txbxContent>
@@ -3049,7 +3502,7 @@
           </mc:Choice>
           <mc:Fallback>
             <w:pict>
-              <v:rect w14:anchorId="234AF0E9" id="Rechteck 10" o:spid="_x0000_s1032" style="position:absolute;margin-left:11.15pt;margin-top:6.35pt;width:68.5pt;height:73.5pt;z-index:251667456;visibility:visible;mso-wrap-style:square;mso-width-percent:0;mso-height-percent:0;mso-wrap-distance-left:9pt;mso-wrap-distance-top:0;mso-wrap-distance-right:9pt;mso-wrap-distance-bottom:0;mso-position-horizontal:absolute;mso-position-horizontal-relative:text;mso-position-vertical:absolute;mso-position-vertical-relative:text;mso-width-percent:0;mso-height-percent:0;mso-width-relative:margin;mso-height-relative:margin;v-text-anchor:middle" o:gfxdata="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" fillcolor="#4472c4 [3204]" strokecolor="#1f3763 [1604]" strokeweight="1pt">
+              <v:rect w14:anchorId="638B857C" id="Rechteck 10" o:spid="_x0000_s1032" style="position:absolute;margin-left:11.15pt;margin-top:6.35pt;width:68.5pt;height:73.5pt;z-index:251666432;visibility:visible;mso-wrap-style:square;mso-width-percent:0;mso-height-percent:0;mso-wrap-distance-left:9pt;mso-wrap-distance-top:0;mso-wrap-distance-right:9pt;mso-wrap-distance-bottom:0;mso-position-horizontal:absolute;mso-position-horizontal-relative:text;mso-position-vertical:absolute;mso-position-vertical-relative:text;mso-width-percent:0;mso-height-percent:0;mso-width-relative:margin;mso-height-relative:margin;v-text-anchor:middle" o:gfxdata="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" fillcolor="#4472c4 [3204]" strokecolor="#1f3763 [1604]" strokeweight="1pt">
                 <v:textbox>
                   <w:txbxContent>
                     <w:p>
@@ -3057,7 +3510,7 @@
                         <w:jc w:val="center"/>
                       </w:pPr>
                       <w:r>
-                        <w:t>Antrieb</w:t>
+                        <w:t>Fahrwerk</w:t>
                       </w:r>
                     </w:p>
                   </w:txbxContent>
@@ -3106,7 +3559,7 @@
         <mc:AlternateContent>
           <mc:Choice Requires="wps">
             <w:drawing>
-              <wp:anchor distT="0" distB="0" distL="114300" distR="114300" simplePos="0" relativeHeight="251673600" behindDoc="0" locked="0" layoutInCell="1" allowOverlap="1" wp14:anchorId="47871D3E" wp14:editId="2579A113">
+              <wp:anchor distT="0" distB="0" distL="114300" distR="114300" simplePos="0" relativeHeight="251669504" behindDoc="0" locked="0" layoutInCell="1" allowOverlap="1" wp14:anchorId="06C6A0D4" wp14:editId="0D1490B4">
                 <wp:simplePos x="0" y="0"/>
                 <wp:positionH relativeFrom="column">
                   <wp:posOffset>116205</wp:posOffset>
@@ -3201,7 +3654,7 @@
           </mc:Choice>
           <mc:Fallback>
             <w:pict>
-              <v:rect w14:anchorId="47871D3E" id="Rechteck 1" o:spid="_x0000_s1033" style="position:absolute;margin-left:9.15pt;margin-top:8.2pt;width:482pt;height:54pt;z-index:251673600;visibility:visible;mso-wrap-style:square;mso-height-percent:0;mso-wrap-distance-left:9pt;mso-wrap-distance-top:0;mso-wrap-distance-right:9pt;mso-wrap-distance-bottom:0;mso-position-horizontal:absolute;mso-position-horizontal-relative:text;mso-position-vertical:absolute;mso-position-vertical-relative:text;mso-height-percent:0;mso-height-relative:margin;v-text-anchor:middle" o:gfxdata="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" fillcolor="#4472c4 [3204]" strokecolor="#1f3763 [1604]" strokeweight="1pt">
+              <v:rect w14:anchorId="06C6A0D4" id="Rechteck 1" o:spid="_x0000_s1033" style="position:absolute;margin-left:9.15pt;margin-top:8.2pt;width:482pt;height:54pt;z-index:251669504;visibility:visible;mso-wrap-style:square;mso-height-percent:0;mso-wrap-distance-left:9pt;mso-wrap-distance-top:0;mso-wrap-distance-right:9pt;mso-wrap-distance-bottom:0;mso-position-horizontal:absolute;mso-position-horizontal-relative:text;mso-position-vertical:absolute;mso-position-vertical-relative:text;mso-height-percent:0;mso-height-relative:margin;v-text-anchor:middle" o:gfxdata="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" fillcolor="#4472c4 [3204]" strokecolor="#1f3763 [1604]" strokeweight="1pt">
                 <v:textbox>
                   <w:txbxContent>
                     <w:p>
@@ -3271,77 +3724,37 @@
           <w:lang w:val="de-DE"/>
         </w:rPr>
       </w:pPr>
+      <w:bookmarkStart w:id="6" w:name="_GoBack"/>
+      <w:bookmarkEnd w:id="6"/>
     </w:p>
     <w:p>
       <w:pPr>
-        <w:suppressAutoHyphens w:val="0"/>
-        <w:spacing w:before="0" w:after="0"/>
         <w:rPr>
           <w:lang w:val="de-DE"/>
         </w:rPr>
       </w:pPr>
-      <w:r>
-        <w:rPr>
-          <w:lang w:val="de-DE"/>
-        </w:rPr>
-        <w:br w:type="page"/>
-      </w:r>
     </w:p>
     <w:p>
       <w:pPr>
-        <w:pStyle w:val="berschrift1"/>
-      </w:pPr>
-      <w:bookmarkStart w:id="3" w:name="_Toc492502506"/>
-      <w:r>
-        <w:lastRenderedPageBreak/>
-        <w:t>Feinkonzept</w:t>
-      </w:r>
-      <w:bookmarkEnd w:id="3"/>
+        <w:rPr>
+          <w:lang w:val="de-DE"/>
+        </w:rPr>
+      </w:pPr>
     </w:p>
     <w:p>
       <w:pPr>
         <w:rPr>
-          <w:rFonts w:cs="Arial"/>
           <w:lang w:val="de-DE"/>
         </w:rPr>
-      </w:pPr>
-    </w:p>
-    <w:p>
-      <w:pPr>
-        <w:suppressAutoHyphens w:val="0"/>
-        <w:rPr>
-          <w:rFonts w:cs="Arial"/>
-          <w:lang w:val="de-DE"/>
-        </w:rPr>
-      </w:pPr>
-      <w:r>
-        <w:rPr>
-          <w:rFonts w:cs="Arial"/>
-          <w:lang w:val="de-DE"/>
-        </w:rPr>
-        <w:br w:type="page"/>
-      </w:r>
-    </w:p>
-    <w:p>
-      <w:pPr>
-        <w:pStyle w:val="berschrift2"/>
-        <w:suppressAutoHyphens w:val="0"/>
-        <w:spacing w:before="0" w:after="0"/>
         <w:sectPr>
-          <w:headerReference w:type="default" r:id="rId13"/>
-          <w:footerReference w:type="default" r:id="rId14"/>
+          <w:headerReference w:type="default" r:id="rId17"/>
+          <w:footerReference w:type="default" r:id="rId18"/>
           <w:pgSz w:w="11906" w:h="16838"/>
           <w:pgMar w:top="1417" w:right="1417" w:bottom="1134" w:left="1417" w:header="708" w:footer="708" w:gutter="0"/>
           <w:cols w:space="720"/>
           <w:docGrid w:linePitch="600" w:charSpace="32768"/>
         </w:sectPr>
       </w:pPr>
-      <w:bookmarkStart w:id="4" w:name="_Toc492502507"/>
-      <w:r>
-        <w:lastRenderedPageBreak/>
-        <w:t>Teilziele/ Anforderungen</w:t>
-      </w:r>
-      <w:bookmarkEnd w:id="4"/>
     </w:p>
     <w:p>
       <w:pPr>
@@ -3456,7 +3869,7 @@
         <w:sz w:val="20"/>
         <w:szCs w:val="20"/>
       </w:rPr>
-      <w:t>5</w:t>
+      <w:t>3</w:t>
     </w:r>
     <w:r>
       <w:rPr>
@@ -3505,7 +3918,7 @@
         <w:sz w:val="20"/>
         <w:szCs w:val="20"/>
       </w:rPr>
-      <w:t>6</w:t>
+      <w:t>8</w:t>
     </w:r>
     <w:r>
       <w:rPr>
@@ -7101,6 +7514,18 @@
       <w:ind w:left="440"/>
     </w:pPr>
   </w:style>
+  <w:style w:type="character" w:styleId="NichtaufgelsteErwhnung">
+    <w:name w:val="Unresolved Mention"/>
+    <w:basedOn w:val="Absatz-Standardschriftart"/>
+    <w:uiPriority w:val="99"/>
+    <w:semiHidden/>
+    <w:unhideWhenUsed/>
+    <w:rsid w:val="00440B49"/>
+    <w:rPr>
+      <w:color w:val="808080"/>
+      <w:shd w:val="clear" w:color="auto" w:fill="E6E6E6"/>
+    </w:rPr>
+  </w:style>
 </w:styles>
 </file>
 
@@ -7404,7 +7829,7 @@
 </file>
 
 <file path=customXml/itemProps1.xml><?xml version="1.0" encoding="utf-8"?>
-<ds:datastoreItem xmlns:ds="http://schemas.openxmlformats.org/officeDocument/2006/customXml" ds:itemID="{CA907CA8-41A4-4110-9AD8-8D6DA2479530}">
+<ds:datastoreItem xmlns:ds="http://schemas.openxmlformats.org/officeDocument/2006/customXml" ds:itemID="{065CFDF4-4E29-40AE-A53E-AC7C03DA13FB}">
   <ds:schemaRefs>
     <ds:schemaRef ds:uri="http://schemas.openxmlformats.org/officeDocument/2006/bibliography"/>
   </ds:schemaRefs>

</xml_diff>

<commit_message>
MOD:  - Fahrwerk: Überlauf bei 360 Grad Wendung gefixt  - Ablauf: Erste Versuche fixer Ablauf Kreise  - SwAD: Analyse Wandkollisionsmöglichkeiten
</commit_message>
<xml_diff>
--- a/Doku/PeCo_SwAD.docx
+++ b/Doku/PeCo_SwAD.docx
@@ -2445,8 +2445,1824 @@
         <w:pStyle w:val="berschrift2"/>
       </w:pPr>
       <w:bookmarkStart w:id="1" w:name="_Toc497338663"/>
+      <w:r>
+        <w:t>Analyse</w:t>
+      </w:r>
+      <w:r>
+        <w:t xml:space="preserve"> Wandkollisionsmöglichkeiten</w:t>
+      </w:r>
+    </w:p>
+    <w:p>
+      <w:pPr>
+        <w:rPr>
+          <w:lang w:val="de-DE"/>
+        </w:rPr>
+      </w:pPr>
+    </w:p>
+    <w:p>
+      <w:pPr>
+        <w:rPr>
+          <w:lang w:val="de-DE"/>
+        </w:rPr>
+      </w:pPr>
+      <w:r>
+        <w:rPr>
+          <w:noProof/>
+          <w:lang w:val="de-DE"/>
+        </w:rPr>
+        <mc:AlternateContent>
+          <mc:Choice Requires="wps">
+            <w:drawing>
+              <wp:anchor distT="0" distB="0" distL="114300" distR="114300" simplePos="0" relativeHeight="251686912" behindDoc="0" locked="0" layoutInCell="1" allowOverlap="1" wp14:anchorId="405568D9" wp14:editId="27A42446">
+                <wp:simplePos x="0" y="0"/>
+                <wp:positionH relativeFrom="margin">
+                  <wp:posOffset>4229450</wp:posOffset>
+                </wp:positionH>
+                <wp:positionV relativeFrom="paragraph">
+                  <wp:posOffset>1450899</wp:posOffset>
+                </wp:positionV>
+                <wp:extent cx="928048" cy="470847"/>
+                <wp:effectExtent l="0" t="0" r="24765" b="24765"/>
+                <wp:wrapNone/>
+                <wp:docPr id="28" name="Rechteck 28"/>
+                <wp:cNvGraphicFramePr/>
+                <a:graphic xmlns:a="http://schemas.openxmlformats.org/drawingml/2006/main">
+                  <a:graphicData uri="http://schemas.microsoft.com/office/word/2010/wordprocessingShape">
+                    <wps:wsp>
+                      <wps:cNvSpPr/>
+                      <wps:spPr>
+                        <a:xfrm>
+                          <a:off x="0" y="0"/>
+                          <a:ext cx="928048" cy="470847"/>
+                        </a:xfrm>
+                        <a:prstGeom prst="rect">
+                          <a:avLst/>
+                        </a:prstGeom>
+                        <a:gradFill flip="none" rotWithShape="1">
+                          <a:gsLst>
+                            <a:gs pos="48700">
+                              <a:schemeClr val="accent6">
+                                <a:lumMod val="60000"/>
+                                <a:lumOff val="40000"/>
+                              </a:schemeClr>
+                            </a:gs>
+                            <a:gs pos="0">
+                              <a:srgbClr val="C00000"/>
+                            </a:gs>
+                            <a:gs pos="13000">
+                              <a:schemeClr val="accent6">
+                                <a:lumMod val="60000"/>
+                                <a:lumOff val="40000"/>
+                              </a:schemeClr>
+                            </a:gs>
+                            <a:gs pos="83000">
+                              <a:schemeClr val="accent6">
+                                <a:lumMod val="60000"/>
+                                <a:lumOff val="40000"/>
+                              </a:schemeClr>
+                            </a:gs>
+                            <a:gs pos="100000">
+                              <a:schemeClr val="accent6">
+                                <a:lumMod val="60000"/>
+                                <a:lumOff val="40000"/>
+                              </a:schemeClr>
+                            </a:gs>
+                          </a:gsLst>
+                          <a:lin ang="10800000" scaled="1"/>
+                          <a:tileRect/>
+                        </a:gradFill>
+                      </wps:spPr>
+                      <wps:style>
+                        <a:lnRef idx="2">
+                          <a:schemeClr val="accent6">
+                            <a:shade val="50000"/>
+                          </a:schemeClr>
+                        </a:lnRef>
+                        <a:fillRef idx="1">
+                          <a:schemeClr val="accent6"/>
+                        </a:fillRef>
+                        <a:effectRef idx="0">
+                          <a:schemeClr val="accent6"/>
+                        </a:effectRef>
+                        <a:fontRef idx="minor">
+                          <a:schemeClr val="lt1"/>
+                        </a:fontRef>
+                      </wps:style>
+                      <wps:txbx>
+                        <w:txbxContent>
+                          <w:p>
+                            <w:pPr>
+                              <w:suppressAutoHyphens w:val="0"/>
+                              <w:autoSpaceDE w:val="0"/>
+                              <w:autoSpaceDN w:val="0"/>
+                              <w:adjustRightInd w:val="0"/>
+                              <w:spacing w:before="0" w:after="0"/>
+                              <w:rPr>
+                                <w:color w:val="000000" w:themeColor="text1"/>
+                              </w:rPr>
+                            </w:pPr>
+                            <w:r>
+                              <w:rPr>
+                                <w:rFonts w:ascii="Wingdings" w:hAnsi="Wingdings" w:cs="Wingdings"/>
+                                <w:color w:val="000000" w:themeColor="text1"/>
+                                <w:sz w:val="26"/>
+                                <w:szCs w:val="26"/>
+                                <w:lang w:eastAsia="de-CH"/>
+                              </w:rPr>
+                              <w:t></w:t>
+                            </w:r>
+                            <w:r>
+                              <w:rPr>
+                                <w:rFonts w:ascii="Wingdings" w:hAnsi="Wingdings" w:cs="Wingdings"/>
+                                <w:color w:val="000000" w:themeColor="text1"/>
+                                <w:sz w:val="26"/>
+                                <w:szCs w:val="26"/>
+                                <w:lang w:eastAsia="de-CH"/>
+                              </w:rPr>
+                              <w:t></w:t>
+                            </w:r>
+                            <w:r>
+                              <w:rPr>
+                                <w:color w:val="000000" w:themeColor="text1"/>
+                              </w:rPr>
+                              <w:t xml:space="preserve"> </w:t>
+                            </w:r>
+                            <w:r>
+                              <w:rPr>
+                                <w:color w:val="000000" w:themeColor="text1"/>
+                              </w:rPr>
+                              <w:t>6</w:t>
+                            </w:r>
+                          </w:p>
+                          <w:p>
+                            <w:pPr>
+                              <w:suppressAutoHyphens w:val="0"/>
+                              <w:autoSpaceDE w:val="0"/>
+                              <w:autoSpaceDN w:val="0"/>
+                              <w:adjustRightInd w:val="0"/>
+                              <w:spacing w:before="0" w:after="0"/>
+                              <w:rPr>
+                                <w:color w:val="000000" w:themeColor="text1"/>
+                              </w:rPr>
+                            </w:pPr>
+                            <w:r>
+                              <w:rPr>
+                                <w:color w:val="000000" w:themeColor="text1"/>
+                                <w:sz w:val="16"/>
+                                <w:szCs w:val="16"/>
+                              </w:rPr>
+                              <w:t>Rückwärts</w:t>
+                            </w:r>
+                          </w:p>
+                          <w:p>
+                            <w:pPr>
+                              <w:jc w:val="center"/>
+                              <w:rPr>
+                                <w:color w:val="000000" w:themeColor="text1"/>
+                              </w:rPr>
+                            </w:pPr>
+                          </w:p>
+                        </w:txbxContent>
+                      </wps:txbx>
+                      <wps:bodyPr rot="0" spcFirstLastPara="0" vertOverflow="overflow" horzOverflow="overflow" vert="horz" wrap="square" lIns="91440" tIns="45720" rIns="91440" bIns="45720" numCol="1" spcCol="0" rtlCol="0" fromWordArt="0" anchor="ctr" anchorCtr="0" forceAA="0" compatLnSpc="1">
+                        <a:prstTxWarp prst="textNoShape">
+                          <a:avLst/>
+                        </a:prstTxWarp>
+                        <a:noAutofit/>
+                      </wps:bodyPr>
+                    </wps:wsp>
+                  </a:graphicData>
+                </a:graphic>
+                <wp14:sizeRelH relativeFrom="margin">
+                  <wp14:pctWidth>0</wp14:pctWidth>
+                </wp14:sizeRelH>
+              </wp:anchor>
+            </w:drawing>
+          </mc:Choice>
+          <mc:Fallback>
+            <w:pict>
+              <v:rect w14:anchorId="405568D9" id="Rechteck 28" o:spid="_x0000_s1026" style="position:absolute;margin-left:333.05pt;margin-top:114.25pt;width:73.05pt;height:37.05pt;z-index:251686912;visibility:visible;mso-wrap-style:square;mso-width-percent:0;mso-wrap-distance-left:9pt;mso-wrap-distance-top:0;mso-wrap-distance-right:9pt;mso-wrap-distance-bottom:0;mso-position-horizontal:absolute;mso-position-horizontal-relative:margin;mso-position-vertical:absolute;mso-position-vertical-relative:text;mso-width-percent:0;mso-width-relative:margin;v-text-anchor:middle" o:gfxdata="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" fillcolor="#c00000" strokecolor="#375623 [1609]" strokeweight="1pt">
+                <v:fill color2="#a8d08d [1945]" rotate="t" angle="270" colors="0 #c00000;8520f #a9d18e;31916f #a9d18e;54395f #a9d18e;1 #a9d18e" focus="100%" type="gradient"/>
+                <v:textbox>
+                  <w:txbxContent>
+                    <w:p>
+                      <w:pPr>
+                        <w:suppressAutoHyphens w:val="0"/>
+                        <w:autoSpaceDE w:val="0"/>
+                        <w:autoSpaceDN w:val="0"/>
+                        <w:adjustRightInd w:val="0"/>
+                        <w:spacing w:before="0" w:after="0"/>
+                        <w:rPr>
+                          <w:color w:val="000000" w:themeColor="text1"/>
+                        </w:rPr>
+                      </w:pPr>
+                      <w:r>
+                        <w:rPr>
+                          <w:rFonts w:ascii="Wingdings" w:hAnsi="Wingdings" w:cs="Wingdings"/>
+                          <w:color w:val="000000" w:themeColor="text1"/>
+                          <w:sz w:val="26"/>
+                          <w:szCs w:val="26"/>
+                          <w:lang w:eastAsia="de-CH"/>
+                        </w:rPr>
+                        <w:t></w:t>
+                      </w:r>
+                      <w:r>
+                        <w:rPr>
+                          <w:rFonts w:ascii="Wingdings" w:hAnsi="Wingdings" w:cs="Wingdings"/>
+                          <w:color w:val="000000" w:themeColor="text1"/>
+                          <w:sz w:val="26"/>
+                          <w:szCs w:val="26"/>
+                          <w:lang w:eastAsia="de-CH"/>
+                        </w:rPr>
+                        <w:t></w:t>
+                      </w:r>
+                      <w:r>
+                        <w:rPr>
+                          <w:color w:val="000000" w:themeColor="text1"/>
+                        </w:rPr>
+                        <w:t xml:space="preserve"> </w:t>
+                      </w:r>
+                      <w:r>
+                        <w:rPr>
+                          <w:color w:val="000000" w:themeColor="text1"/>
+                        </w:rPr>
+                        <w:t>6</w:t>
+                      </w:r>
+                    </w:p>
+                    <w:p>
+                      <w:pPr>
+                        <w:suppressAutoHyphens w:val="0"/>
+                        <w:autoSpaceDE w:val="0"/>
+                        <w:autoSpaceDN w:val="0"/>
+                        <w:adjustRightInd w:val="0"/>
+                        <w:spacing w:before="0" w:after="0"/>
+                        <w:rPr>
+                          <w:color w:val="000000" w:themeColor="text1"/>
+                        </w:rPr>
+                      </w:pPr>
+                      <w:r>
+                        <w:rPr>
+                          <w:color w:val="000000" w:themeColor="text1"/>
+                          <w:sz w:val="16"/>
+                          <w:szCs w:val="16"/>
+                        </w:rPr>
+                        <w:t>Rückwärts</w:t>
+                      </w:r>
+                    </w:p>
+                    <w:p>
+                      <w:pPr>
+                        <w:jc w:val="center"/>
+                        <w:rPr>
+                          <w:color w:val="000000" w:themeColor="text1"/>
+                        </w:rPr>
+                      </w:pPr>
+                    </w:p>
+                  </w:txbxContent>
+                </v:textbox>
+                <w10:wrap anchorx="margin"/>
+              </v:rect>
+            </w:pict>
+          </mc:Fallback>
+        </mc:AlternateContent>
+      </w:r>
+      <w:r>
+        <w:rPr>
+          <w:noProof/>
+          <w:lang w:val="de-DE"/>
+        </w:rPr>
+        <mc:AlternateContent>
+          <mc:Choice Requires="wps">
+            <w:drawing>
+              <wp:anchor distT="0" distB="0" distL="114300" distR="114300" simplePos="0" relativeHeight="251684864" behindDoc="0" locked="0" layoutInCell="1" allowOverlap="1" wp14:anchorId="6E8256E8" wp14:editId="194CFAB2">
+                <wp:simplePos x="0" y="0"/>
+                <wp:positionH relativeFrom="margin">
+                  <wp:posOffset>4558512</wp:posOffset>
+                </wp:positionH>
+                <wp:positionV relativeFrom="paragraph">
+                  <wp:posOffset>2837901</wp:posOffset>
+                </wp:positionV>
+                <wp:extent cx="928048" cy="470847"/>
+                <wp:effectExtent l="76200" t="38100" r="81915" b="43815"/>
+                <wp:wrapNone/>
+                <wp:docPr id="27" name="Rechteck 27"/>
+                <wp:cNvGraphicFramePr/>
+                <a:graphic xmlns:a="http://schemas.openxmlformats.org/drawingml/2006/main">
+                  <a:graphicData uri="http://schemas.microsoft.com/office/word/2010/wordprocessingShape">
+                    <wps:wsp>
+                      <wps:cNvSpPr/>
+                      <wps:spPr>
+                        <a:xfrm rot="5834333">
+                          <a:off x="0" y="0"/>
+                          <a:ext cx="928048" cy="470847"/>
+                        </a:xfrm>
+                        <a:prstGeom prst="rect">
+                          <a:avLst/>
+                        </a:prstGeom>
+                        <a:gradFill flip="none" rotWithShape="1">
+                          <a:gsLst>
+                            <a:gs pos="48700">
+                              <a:schemeClr val="accent6">
+                                <a:lumMod val="60000"/>
+                                <a:lumOff val="40000"/>
+                              </a:schemeClr>
+                            </a:gs>
+                            <a:gs pos="0">
+                              <a:srgbClr val="C00000"/>
+                            </a:gs>
+                            <a:gs pos="13000">
+                              <a:schemeClr val="accent6">
+                                <a:lumMod val="60000"/>
+                                <a:lumOff val="40000"/>
+                              </a:schemeClr>
+                            </a:gs>
+                            <a:gs pos="83000">
+                              <a:schemeClr val="accent6">
+                                <a:lumMod val="60000"/>
+                                <a:lumOff val="40000"/>
+                              </a:schemeClr>
+                            </a:gs>
+                            <a:gs pos="100000">
+                              <a:schemeClr val="accent6">
+                                <a:lumMod val="60000"/>
+                                <a:lumOff val="40000"/>
+                              </a:schemeClr>
+                            </a:gs>
+                          </a:gsLst>
+                          <a:lin ang="2700000" scaled="1"/>
+                          <a:tileRect/>
+                        </a:gradFill>
+                      </wps:spPr>
+                      <wps:style>
+                        <a:lnRef idx="2">
+                          <a:schemeClr val="accent6">
+                            <a:shade val="50000"/>
+                          </a:schemeClr>
+                        </a:lnRef>
+                        <a:fillRef idx="1">
+                          <a:schemeClr val="accent6"/>
+                        </a:fillRef>
+                        <a:effectRef idx="0">
+                          <a:schemeClr val="accent6"/>
+                        </a:effectRef>
+                        <a:fontRef idx="minor">
+                          <a:schemeClr val="lt1"/>
+                        </a:fontRef>
+                      </wps:style>
+                      <wps:txbx>
+                        <w:txbxContent>
+                          <w:p>
+                            <w:pPr>
+                              <w:suppressAutoHyphens w:val="0"/>
+                              <w:autoSpaceDE w:val="0"/>
+                              <w:autoSpaceDN w:val="0"/>
+                              <w:adjustRightInd w:val="0"/>
+                              <w:spacing w:before="0" w:after="0"/>
+                              <w:rPr>
+                                <w:color w:val="000000" w:themeColor="text1"/>
+                              </w:rPr>
+                            </w:pPr>
+                            <w:r>
+                              <w:rPr>
+                                <w:rFonts w:ascii="Wingdings" w:hAnsi="Wingdings" w:cs="Wingdings"/>
+                                <w:color w:val="000000" w:themeColor="text1"/>
+                                <w:sz w:val="26"/>
+                                <w:szCs w:val="26"/>
+                                <w:lang w:eastAsia="de-CH"/>
+                              </w:rPr>
+                              <w:t></w:t>
+                            </w:r>
+                            <w:r>
+                              <w:rPr>
+                                <w:rFonts w:ascii="Wingdings" w:hAnsi="Wingdings" w:cs="Wingdings"/>
+                                <w:color w:val="000000" w:themeColor="text1"/>
+                                <w:sz w:val="26"/>
+                                <w:szCs w:val="26"/>
+                                <w:lang w:eastAsia="de-CH"/>
+                              </w:rPr>
+                              <w:t></w:t>
+                            </w:r>
+                            <w:r>
+                              <w:rPr>
+                                <w:color w:val="000000" w:themeColor="text1"/>
+                              </w:rPr>
+                              <w:t xml:space="preserve"> </w:t>
+                            </w:r>
+                            <w:r>
+                              <w:rPr>
+                                <w:color w:val="000000" w:themeColor="text1"/>
+                              </w:rPr>
+                              <w:t>5</w:t>
+                            </w:r>
+                          </w:p>
+                          <w:p>
+                            <w:pPr>
+                              <w:suppressAutoHyphens w:val="0"/>
+                              <w:autoSpaceDE w:val="0"/>
+                              <w:autoSpaceDN w:val="0"/>
+                              <w:adjustRightInd w:val="0"/>
+                              <w:spacing w:before="0" w:after="0"/>
+                              <w:rPr>
+                                <w:color w:val="000000" w:themeColor="text1"/>
+                              </w:rPr>
+                            </w:pPr>
+                            <w:r>
+                              <w:rPr>
+                                <w:color w:val="000000" w:themeColor="text1"/>
+                                <w:sz w:val="16"/>
+                                <w:szCs w:val="16"/>
+                              </w:rPr>
+                              <w:t>vorwärts</w:t>
+                            </w:r>
+                          </w:p>
+                          <w:p>
+                            <w:pPr>
+                              <w:jc w:val="center"/>
+                              <w:rPr>
+                                <w:color w:val="000000" w:themeColor="text1"/>
+                              </w:rPr>
+                            </w:pPr>
+                          </w:p>
+                        </w:txbxContent>
+                      </wps:txbx>
+                      <wps:bodyPr rot="0" spcFirstLastPara="0" vertOverflow="overflow" horzOverflow="overflow" vert="horz" wrap="square" lIns="91440" tIns="45720" rIns="91440" bIns="45720" numCol="1" spcCol="0" rtlCol="0" fromWordArt="0" anchor="ctr" anchorCtr="0" forceAA="0" compatLnSpc="1">
+                        <a:prstTxWarp prst="textNoShape">
+                          <a:avLst/>
+                        </a:prstTxWarp>
+                        <a:noAutofit/>
+                      </wps:bodyPr>
+                    </wps:wsp>
+                  </a:graphicData>
+                </a:graphic>
+                <wp14:sizeRelH relativeFrom="margin">
+                  <wp14:pctWidth>0</wp14:pctWidth>
+                </wp14:sizeRelH>
+              </wp:anchor>
+            </w:drawing>
+          </mc:Choice>
+          <mc:Fallback>
+            <w:pict>
+              <v:rect w14:anchorId="6E8256E8" id="Rechteck 27" o:spid="_x0000_s1027" style="position:absolute;margin-left:358.95pt;margin-top:223.45pt;width:73.05pt;height:37.05pt;rotation:6372647fd;z-index:251684864;visibility:visible;mso-wrap-style:square;mso-width-percent:0;mso-wrap-distance-left:9pt;mso-wrap-distance-top:0;mso-wrap-distance-right:9pt;mso-wrap-distance-bottom:0;mso-position-horizontal:absolute;mso-position-horizontal-relative:margin;mso-position-vertical:absolute;mso-position-vertical-relative:text;mso-width-percent:0;mso-width-relative:margin;v-text-anchor:middle" o:gfxdata="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" fillcolor="#c00000" strokecolor="#375623 [1609]" strokeweight="1pt">
+                <v:fill color2="#a8d08d [1945]" rotate="t" angle="45" colors="0 #c00000;8520f #a9d18e;31916f #a9d18e;54395f #a9d18e;1 #a9d18e" focus="100%" type="gradient"/>
+                <v:textbox>
+                  <w:txbxContent>
+                    <w:p>
+                      <w:pPr>
+                        <w:suppressAutoHyphens w:val="0"/>
+                        <w:autoSpaceDE w:val="0"/>
+                        <w:autoSpaceDN w:val="0"/>
+                        <w:adjustRightInd w:val="0"/>
+                        <w:spacing w:before="0" w:after="0"/>
+                        <w:rPr>
+                          <w:color w:val="000000" w:themeColor="text1"/>
+                        </w:rPr>
+                      </w:pPr>
+                      <w:r>
+                        <w:rPr>
+                          <w:rFonts w:ascii="Wingdings" w:hAnsi="Wingdings" w:cs="Wingdings"/>
+                          <w:color w:val="000000" w:themeColor="text1"/>
+                          <w:sz w:val="26"/>
+                          <w:szCs w:val="26"/>
+                          <w:lang w:eastAsia="de-CH"/>
+                        </w:rPr>
+                        <w:t></w:t>
+                      </w:r>
+                      <w:r>
+                        <w:rPr>
+                          <w:rFonts w:ascii="Wingdings" w:hAnsi="Wingdings" w:cs="Wingdings"/>
+                          <w:color w:val="000000" w:themeColor="text1"/>
+                          <w:sz w:val="26"/>
+                          <w:szCs w:val="26"/>
+                          <w:lang w:eastAsia="de-CH"/>
+                        </w:rPr>
+                        <w:t></w:t>
+                      </w:r>
+                      <w:r>
+                        <w:rPr>
+                          <w:color w:val="000000" w:themeColor="text1"/>
+                        </w:rPr>
+                        <w:t xml:space="preserve"> </w:t>
+                      </w:r>
+                      <w:r>
+                        <w:rPr>
+                          <w:color w:val="000000" w:themeColor="text1"/>
+                        </w:rPr>
+                        <w:t>5</w:t>
+                      </w:r>
+                    </w:p>
+                    <w:p>
+                      <w:pPr>
+                        <w:suppressAutoHyphens w:val="0"/>
+                        <w:autoSpaceDE w:val="0"/>
+                        <w:autoSpaceDN w:val="0"/>
+                        <w:adjustRightInd w:val="0"/>
+                        <w:spacing w:before="0" w:after="0"/>
+                        <w:rPr>
+                          <w:color w:val="000000" w:themeColor="text1"/>
+                        </w:rPr>
+                      </w:pPr>
+                      <w:r>
+                        <w:rPr>
+                          <w:color w:val="000000" w:themeColor="text1"/>
+                          <w:sz w:val="16"/>
+                          <w:szCs w:val="16"/>
+                        </w:rPr>
+                        <w:t>vorwärts</w:t>
+                      </w:r>
+                    </w:p>
+                    <w:p>
+                      <w:pPr>
+                        <w:jc w:val="center"/>
+                        <w:rPr>
+                          <w:color w:val="000000" w:themeColor="text1"/>
+                        </w:rPr>
+                      </w:pPr>
+                    </w:p>
+                  </w:txbxContent>
+                </v:textbox>
+                <w10:wrap anchorx="margin"/>
+              </v:rect>
+            </w:pict>
+          </mc:Fallback>
+        </mc:AlternateContent>
+      </w:r>
+      <w:r>
+        <w:rPr>
+          <w:noProof/>
+          <w:lang w:val="de-DE"/>
+        </w:rPr>
+        <mc:AlternateContent>
+          <mc:Choice Requires="wps">
+            <w:drawing>
+              <wp:anchor distT="0" distB="0" distL="114300" distR="114300" simplePos="0" relativeHeight="251682816" behindDoc="0" locked="0" layoutInCell="1" allowOverlap="1" wp14:anchorId="5F42BA16" wp14:editId="1DE9B4B0">
+                <wp:simplePos x="0" y="0"/>
+                <wp:positionH relativeFrom="margin">
+                  <wp:posOffset>1382793</wp:posOffset>
+                </wp:positionH>
+                <wp:positionV relativeFrom="paragraph">
+                  <wp:posOffset>377711</wp:posOffset>
+                </wp:positionV>
+                <wp:extent cx="928048" cy="470847"/>
+                <wp:effectExtent l="190500" t="76200" r="158115" b="81915"/>
+                <wp:wrapNone/>
+                <wp:docPr id="17" name="Rechteck 17"/>
+                <wp:cNvGraphicFramePr/>
+                <a:graphic xmlns:a="http://schemas.openxmlformats.org/drawingml/2006/main">
+                  <a:graphicData uri="http://schemas.microsoft.com/office/word/2010/wordprocessingShape">
+                    <wps:wsp>
+                      <wps:cNvSpPr/>
+                      <wps:spPr>
+                        <a:xfrm rot="4042089">
+                          <a:off x="0" y="0"/>
+                          <a:ext cx="928048" cy="470847"/>
+                        </a:xfrm>
+                        <a:prstGeom prst="rect">
+                          <a:avLst/>
+                        </a:prstGeom>
+                        <a:gradFill flip="none" rotWithShape="1">
+                          <a:gsLst>
+                            <a:gs pos="48700">
+                              <a:schemeClr val="accent6">
+                                <a:lumMod val="60000"/>
+                                <a:lumOff val="40000"/>
+                              </a:schemeClr>
+                            </a:gs>
+                            <a:gs pos="0">
+                              <a:srgbClr val="C00000"/>
+                            </a:gs>
+                            <a:gs pos="13000">
+                              <a:schemeClr val="accent6">
+                                <a:lumMod val="60000"/>
+                                <a:lumOff val="40000"/>
+                              </a:schemeClr>
+                            </a:gs>
+                            <a:gs pos="83000">
+                              <a:schemeClr val="accent6">
+                                <a:lumMod val="60000"/>
+                                <a:lumOff val="40000"/>
+                              </a:schemeClr>
+                            </a:gs>
+                            <a:gs pos="100000">
+                              <a:schemeClr val="accent6">
+                                <a:lumMod val="60000"/>
+                                <a:lumOff val="40000"/>
+                              </a:schemeClr>
+                            </a:gs>
+                          </a:gsLst>
+                          <a:lin ang="0" scaled="1"/>
+                          <a:tileRect/>
+                        </a:gradFill>
+                      </wps:spPr>
+                      <wps:style>
+                        <a:lnRef idx="2">
+                          <a:schemeClr val="accent6">
+                            <a:shade val="50000"/>
+                          </a:schemeClr>
+                        </a:lnRef>
+                        <a:fillRef idx="1">
+                          <a:schemeClr val="accent6"/>
+                        </a:fillRef>
+                        <a:effectRef idx="0">
+                          <a:schemeClr val="accent6"/>
+                        </a:effectRef>
+                        <a:fontRef idx="minor">
+                          <a:schemeClr val="lt1"/>
+                        </a:fontRef>
+                      </wps:style>
+                      <wps:txbx>
+                        <w:txbxContent>
+                          <w:p>
+                            <w:pPr>
+                              <w:suppressAutoHyphens w:val="0"/>
+                              <w:autoSpaceDE w:val="0"/>
+                              <w:autoSpaceDN w:val="0"/>
+                              <w:adjustRightInd w:val="0"/>
+                              <w:spacing w:before="0" w:after="0"/>
+                              <w:rPr>
+                                <w:color w:val="000000" w:themeColor="text1"/>
+                              </w:rPr>
+                            </w:pPr>
+                            <w:r>
+                              <w:rPr>
+                                <w:rFonts w:ascii="Wingdings" w:hAnsi="Wingdings" w:cs="Wingdings"/>
+                                <w:color w:val="000000" w:themeColor="text1"/>
+                                <w:sz w:val="26"/>
+                                <w:szCs w:val="26"/>
+                                <w:lang w:eastAsia="de-CH"/>
+                              </w:rPr>
+                              <w:t></w:t>
+                            </w:r>
+                            <w:r>
+                              <w:rPr>
+                                <w:rFonts w:ascii="Wingdings" w:hAnsi="Wingdings" w:cs="Wingdings"/>
+                                <w:color w:val="000000" w:themeColor="text1"/>
+                                <w:sz w:val="26"/>
+                                <w:szCs w:val="26"/>
+                                <w:lang w:eastAsia="de-CH"/>
+                              </w:rPr>
+                              <w:t></w:t>
+                            </w:r>
+                            <w:r>
+                              <w:rPr>
+                                <w:color w:val="000000" w:themeColor="text1"/>
+                              </w:rPr>
+                              <w:t xml:space="preserve"> </w:t>
+                            </w:r>
+                            <w:r>
+                              <w:rPr>
+                                <w:color w:val="000000" w:themeColor="text1"/>
+                              </w:rPr>
+                              <w:t>4</w:t>
+                            </w:r>
+                          </w:p>
+                          <w:p>
+                            <w:pPr>
+                              <w:suppressAutoHyphens w:val="0"/>
+                              <w:autoSpaceDE w:val="0"/>
+                              <w:autoSpaceDN w:val="0"/>
+                              <w:adjustRightInd w:val="0"/>
+                              <w:spacing w:before="0" w:after="0"/>
+                              <w:rPr>
+                                <w:color w:val="000000" w:themeColor="text1"/>
+                              </w:rPr>
+                            </w:pPr>
+                            <w:r>
+                              <w:rPr>
+                                <w:color w:val="000000" w:themeColor="text1"/>
+                                <w:sz w:val="16"/>
+                                <w:szCs w:val="16"/>
+                              </w:rPr>
+                              <w:t>vorwärts</w:t>
+                            </w:r>
+                          </w:p>
+                          <w:p>
+                            <w:pPr>
+                              <w:jc w:val="center"/>
+                              <w:rPr>
+                                <w:color w:val="000000" w:themeColor="text1"/>
+                              </w:rPr>
+                            </w:pPr>
+                          </w:p>
+                        </w:txbxContent>
+                      </wps:txbx>
+                      <wps:bodyPr rot="0" spcFirstLastPara="0" vertOverflow="overflow" horzOverflow="overflow" vert="horz" wrap="square" lIns="91440" tIns="45720" rIns="91440" bIns="45720" numCol="1" spcCol="0" rtlCol="0" fromWordArt="0" anchor="ctr" anchorCtr="0" forceAA="0" compatLnSpc="1">
+                        <a:prstTxWarp prst="textNoShape">
+                          <a:avLst/>
+                        </a:prstTxWarp>
+                        <a:noAutofit/>
+                      </wps:bodyPr>
+                    </wps:wsp>
+                  </a:graphicData>
+                </a:graphic>
+              </wp:anchor>
+            </w:drawing>
+          </mc:Choice>
+          <mc:Fallback>
+            <w:pict>
+              <v:rect w14:anchorId="5F42BA16" id="Rechteck 17" o:spid="_x0000_s1028" style="position:absolute;margin-left:108.9pt;margin-top:29.75pt;width:73.05pt;height:37.05pt;rotation:4415039fd;z-index:251682816;visibility:visible;mso-wrap-style:square;mso-wrap-distance-left:9pt;mso-wrap-distance-top:0;mso-wrap-distance-right:9pt;mso-wrap-distance-bottom:0;mso-position-horizontal:absolute;mso-position-horizontal-relative:margin;mso-position-vertical:absolute;mso-position-vertical-relative:text;v-text-anchor:middle" o:gfxdata="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" fillcolor="#c00000" strokecolor="#375623 [1609]" strokeweight="1pt">
+                <v:fill color2="#a8d08d [1945]" rotate="t" angle="90" colors="0 #c00000;8520f #a9d18e;31916f #a9d18e;54395f #a9d18e;1 #a9d18e" focus="100%" type="gradient"/>
+                <v:textbox>
+                  <w:txbxContent>
+                    <w:p>
+                      <w:pPr>
+                        <w:suppressAutoHyphens w:val="0"/>
+                        <w:autoSpaceDE w:val="0"/>
+                        <w:autoSpaceDN w:val="0"/>
+                        <w:adjustRightInd w:val="0"/>
+                        <w:spacing w:before="0" w:after="0"/>
+                        <w:rPr>
+                          <w:color w:val="000000" w:themeColor="text1"/>
+                        </w:rPr>
+                      </w:pPr>
+                      <w:r>
+                        <w:rPr>
+                          <w:rFonts w:ascii="Wingdings" w:hAnsi="Wingdings" w:cs="Wingdings"/>
+                          <w:color w:val="000000" w:themeColor="text1"/>
+                          <w:sz w:val="26"/>
+                          <w:szCs w:val="26"/>
+                          <w:lang w:eastAsia="de-CH"/>
+                        </w:rPr>
+                        <w:t></w:t>
+                      </w:r>
+                      <w:r>
+                        <w:rPr>
+                          <w:rFonts w:ascii="Wingdings" w:hAnsi="Wingdings" w:cs="Wingdings"/>
+                          <w:color w:val="000000" w:themeColor="text1"/>
+                          <w:sz w:val="26"/>
+                          <w:szCs w:val="26"/>
+                          <w:lang w:eastAsia="de-CH"/>
+                        </w:rPr>
+                        <w:t></w:t>
+                      </w:r>
+                      <w:r>
+                        <w:rPr>
+                          <w:color w:val="000000" w:themeColor="text1"/>
+                        </w:rPr>
+                        <w:t xml:space="preserve"> </w:t>
+                      </w:r>
+                      <w:r>
+                        <w:rPr>
+                          <w:color w:val="000000" w:themeColor="text1"/>
+                        </w:rPr>
+                        <w:t>4</w:t>
+                      </w:r>
+                    </w:p>
+                    <w:p>
+                      <w:pPr>
+                        <w:suppressAutoHyphens w:val="0"/>
+                        <w:autoSpaceDE w:val="0"/>
+                        <w:autoSpaceDN w:val="0"/>
+                        <w:adjustRightInd w:val="0"/>
+                        <w:spacing w:before="0" w:after="0"/>
+                        <w:rPr>
+                          <w:color w:val="000000" w:themeColor="text1"/>
+                        </w:rPr>
+                      </w:pPr>
+                      <w:r>
+                        <w:rPr>
+                          <w:color w:val="000000" w:themeColor="text1"/>
+                          <w:sz w:val="16"/>
+                          <w:szCs w:val="16"/>
+                        </w:rPr>
+                        <w:t>vorwärts</w:t>
+                      </w:r>
+                    </w:p>
+                    <w:p>
+                      <w:pPr>
+                        <w:jc w:val="center"/>
+                        <w:rPr>
+                          <w:color w:val="000000" w:themeColor="text1"/>
+                        </w:rPr>
+                      </w:pPr>
+                    </w:p>
+                  </w:txbxContent>
+                </v:textbox>
+                <w10:wrap anchorx="margin"/>
+              </v:rect>
+            </w:pict>
+          </mc:Fallback>
+        </mc:AlternateContent>
+      </w:r>
+      <w:r>
+        <w:rPr>
+          <w:noProof/>
+          <w:lang w:val="de-DE"/>
+        </w:rPr>
+        <mc:AlternateContent>
+          <mc:Choice Requires="wps">
+            <w:drawing>
+              <wp:anchor distT="0" distB="0" distL="114300" distR="114300" simplePos="0" relativeHeight="251680768" behindDoc="0" locked="0" layoutInCell="1" allowOverlap="1" wp14:anchorId="41CAC730" wp14:editId="1B484160">
+                <wp:simplePos x="0" y="0"/>
+                <wp:positionH relativeFrom="margin">
+                  <wp:posOffset>1639835</wp:posOffset>
+                </wp:positionH>
+                <wp:positionV relativeFrom="paragraph">
+                  <wp:posOffset>4854755</wp:posOffset>
+                </wp:positionV>
+                <wp:extent cx="928048" cy="470847"/>
+                <wp:effectExtent l="0" t="0" r="24765" b="24765"/>
+                <wp:wrapNone/>
+                <wp:docPr id="15" name="Rechteck 15"/>
+                <wp:cNvGraphicFramePr/>
+                <a:graphic xmlns:a="http://schemas.openxmlformats.org/drawingml/2006/main">
+                  <a:graphicData uri="http://schemas.microsoft.com/office/word/2010/wordprocessingShape">
+                    <wps:wsp>
+                      <wps:cNvSpPr/>
+                      <wps:spPr>
+                        <a:xfrm>
+                          <a:off x="0" y="0"/>
+                          <a:ext cx="928048" cy="470847"/>
+                        </a:xfrm>
+                        <a:prstGeom prst="rect">
+                          <a:avLst/>
+                        </a:prstGeom>
+                        <a:gradFill flip="none" rotWithShape="1">
+                          <a:gsLst>
+                            <a:gs pos="48700">
+                              <a:schemeClr val="accent6">
+                                <a:lumMod val="60000"/>
+                                <a:lumOff val="40000"/>
+                              </a:schemeClr>
+                            </a:gs>
+                            <a:gs pos="0">
+                              <a:srgbClr val="C00000"/>
+                            </a:gs>
+                            <a:gs pos="26000">
+                              <a:schemeClr val="accent6">
+                                <a:lumMod val="60000"/>
+                                <a:lumOff val="40000"/>
+                              </a:schemeClr>
+                            </a:gs>
+                            <a:gs pos="83000">
+                              <a:schemeClr val="accent6">
+                                <a:lumMod val="60000"/>
+                                <a:lumOff val="40000"/>
+                              </a:schemeClr>
+                            </a:gs>
+                            <a:gs pos="100000">
+                              <a:schemeClr val="accent6">
+                                <a:lumMod val="60000"/>
+                                <a:lumOff val="40000"/>
+                              </a:schemeClr>
+                            </a:gs>
+                          </a:gsLst>
+                          <a:lin ang="18900000" scaled="1"/>
+                          <a:tileRect/>
+                        </a:gradFill>
+                      </wps:spPr>
+                      <wps:style>
+                        <a:lnRef idx="2">
+                          <a:schemeClr val="accent6">
+                            <a:shade val="50000"/>
+                          </a:schemeClr>
+                        </a:lnRef>
+                        <a:fillRef idx="1">
+                          <a:schemeClr val="accent6"/>
+                        </a:fillRef>
+                        <a:effectRef idx="0">
+                          <a:schemeClr val="accent6"/>
+                        </a:effectRef>
+                        <a:fontRef idx="minor">
+                          <a:schemeClr val="lt1"/>
+                        </a:fontRef>
+                      </wps:style>
+                      <wps:txbx>
+                        <w:txbxContent>
+                          <w:p>
+                            <w:pPr>
+                              <w:suppressAutoHyphens w:val="0"/>
+                              <w:autoSpaceDE w:val="0"/>
+                              <w:autoSpaceDN w:val="0"/>
+                              <w:adjustRightInd w:val="0"/>
+                              <w:spacing w:before="0" w:after="0"/>
+                              <w:rPr>
+                                <w:color w:val="000000" w:themeColor="text1"/>
+                              </w:rPr>
+                            </w:pPr>
+                            <w:r>
+                              <w:rPr>
+                                <w:rFonts w:ascii="Wingdings" w:hAnsi="Wingdings" w:cs="Wingdings"/>
+                                <w:color w:val="000000" w:themeColor="text1"/>
+                                <w:sz w:val="26"/>
+                                <w:szCs w:val="26"/>
+                                <w:lang w:eastAsia="de-CH"/>
+                              </w:rPr>
+                              <w:t></w:t>
+                            </w:r>
+                            <w:r>
+                              <w:rPr>
+                                <w:rFonts w:ascii="Wingdings" w:hAnsi="Wingdings" w:cs="Wingdings"/>
+                                <w:color w:val="000000" w:themeColor="text1"/>
+                                <w:sz w:val="26"/>
+                                <w:szCs w:val="26"/>
+                                <w:lang w:eastAsia="de-CH"/>
+                              </w:rPr>
+                              <w:t></w:t>
+                            </w:r>
+                            <w:r>
+                              <w:rPr>
+                                <w:color w:val="000000" w:themeColor="text1"/>
+                              </w:rPr>
+                              <w:t xml:space="preserve"> </w:t>
+                            </w:r>
+                            <w:r>
+                              <w:rPr>
+                                <w:color w:val="000000" w:themeColor="text1"/>
+                              </w:rPr>
+                              <w:t>3</w:t>
+                            </w:r>
+                            <w:r>
+                              <w:rPr>
+                                <w:color w:val="000000" w:themeColor="text1"/>
+                              </w:rPr>
+                              <w:t xml:space="preserve"> </w:t>
+                            </w:r>
+                          </w:p>
+                          <w:p>
+                            <w:pPr>
+                              <w:suppressAutoHyphens w:val="0"/>
+                              <w:autoSpaceDE w:val="0"/>
+                              <w:autoSpaceDN w:val="0"/>
+                              <w:adjustRightInd w:val="0"/>
+                              <w:spacing w:before="0" w:after="0"/>
+                              <w:rPr>
+                                <w:color w:val="000000" w:themeColor="text1"/>
+                              </w:rPr>
+                            </w:pPr>
+                            <w:r>
+                              <w:rPr>
+                                <w:color w:val="000000" w:themeColor="text1"/>
+                                <w:sz w:val="16"/>
+                                <w:szCs w:val="16"/>
+                              </w:rPr>
+                              <w:t>vorwärts</w:t>
+                            </w:r>
+                          </w:p>
+                        </w:txbxContent>
+                      </wps:txbx>
+                      <wps:bodyPr rot="0" spcFirstLastPara="0" vertOverflow="overflow" horzOverflow="overflow" vert="horz" wrap="square" lIns="91440" tIns="45720" rIns="91440" bIns="45720" numCol="1" spcCol="0" rtlCol="0" fromWordArt="0" anchor="ctr" anchorCtr="0" forceAA="0" compatLnSpc="1">
+                        <a:prstTxWarp prst="textNoShape">
+                          <a:avLst/>
+                        </a:prstTxWarp>
+                        <a:noAutofit/>
+                      </wps:bodyPr>
+                    </wps:wsp>
+                  </a:graphicData>
+                </a:graphic>
+              </wp:anchor>
+            </w:drawing>
+          </mc:Choice>
+          <mc:Fallback>
+            <w:pict>
+              <v:rect w14:anchorId="41CAC730" id="Rechteck 15" o:spid="_x0000_s1029" style="position:absolute;margin-left:129.1pt;margin-top:382.25pt;width:73.05pt;height:37.05pt;z-index:251680768;visibility:visible;mso-wrap-style:square;mso-wrap-distance-left:9pt;mso-wrap-distance-top:0;mso-wrap-distance-right:9pt;mso-wrap-distance-bottom:0;mso-position-horizontal:absolute;mso-position-horizontal-relative:margin;mso-position-vertical:absolute;mso-position-vertical-relative:text;v-text-anchor:middle" o:gfxdata="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" fillcolor="#c00000" strokecolor="#375623 [1609]" strokeweight="1pt">
+                <v:fill color2="#a8d08d [1945]" rotate="t" angle="135" colors="0 #c00000;17039f #a9d18e;31916f #a9d18e;54395f #a9d18e;1 #a9d18e" focus="100%" type="gradient"/>
+                <v:textbox>
+                  <w:txbxContent>
+                    <w:p>
+                      <w:pPr>
+                        <w:suppressAutoHyphens w:val="0"/>
+                        <w:autoSpaceDE w:val="0"/>
+                        <w:autoSpaceDN w:val="0"/>
+                        <w:adjustRightInd w:val="0"/>
+                        <w:spacing w:before="0" w:after="0"/>
+                        <w:rPr>
+                          <w:color w:val="000000" w:themeColor="text1"/>
+                        </w:rPr>
+                      </w:pPr>
+                      <w:r>
+                        <w:rPr>
+                          <w:rFonts w:ascii="Wingdings" w:hAnsi="Wingdings" w:cs="Wingdings"/>
+                          <w:color w:val="000000" w:themeColor="text1"/>
+                          <w:sz w:val="26"/>
+                          <w:szCs w:val="26"/>
+                          <w:lang w:eastAsia="de-CH"/>
+                        </w:rPr>
+                        <w:t></w:t>
+                      </w:r>
+                      <w:r>
+                        <w:rPr>
+                          <w:rFonts w:ascii="Wingdings" w:hAnsi="Wingdings" w:cs="Wingdings"/>
+                          <w:color w:val="000000" w:themeColor="text1"/>
+                          <w:sz w:val="26"/>
+                          <w:szCs w:val="26"/>
+                          <w:lang w:eastAsia="de-CH"/>
+                        </w:rPr>
+                        <w:t></w:t>
+                      </w:r>
+                      <w:r>
+                        <w:rPr>
+                          <w:color w:val="000000" w:themeColor="text1"/>
+                        </w:rPr>
+                        <w:t xml:space="preserve"> </w:t>
+                      </w:r>
+                      <w:r>
+                        <w:rPr>
+                          <w:color w:val="000000" w:themeColor="text1"/>
+                        </w:rPr>
+                        <w:t>3</w:t>
+                      </w:r>
+                      <w:r>
+                        <w:rPr>
+                          <w:color w:val="000000" w:themeColor="text1"/>
+                        </w:rPr>
+                        <w:t xml:space="preserve"> </w:t>
+                      </w:r>
+                    </w:p>
+                    <w:p>
+                      <w:pPr>
+                        <w:suppressAutoHyphens w:val="0"/>
+                        <w:autoSpaceDE w:val="0"/>
+                        <w:autoSpaceDN w:val="0"/>
+                        <w:adjustRightInd w:val="0"/>
+                        <w:spacing w:before="0" w:after="0"/>
+                        <w:rPr>
+                          <w:color w:val="000000" w:themeColor="text1"/>
+                        </w:rPr>
+                      </w:pPr>
+                      <w:r>
+                        <w:rPr>
+                          <w:color w:val="000000" w:themeColor="text1"/>
+                          <w:sz w:val="16"/>
+                          <w:szCs w:val="16"/>
+                        </w:rPr>
+                        <w:t>vorwärts</w:t>
+                      </w:r>
+                    </w:p>
+                  </w:txbxContent>
+                </v:textbox>
+                <w10:wrap anchorx="margin"/>
+              </v:rect>
+            </w:pict>
+          </mc:Fallback>
+        </mc:AlternateContent>
+      </w:r>
+      <w:r>
+        <w:rPr>
+          <w:noProof/>
+          <w:lang w:val="de-DE"/>
+        </w:rPr>
+        <mc:AlternateContent>
+          <mc:Choice Requires="wps">
+            <w:drawing>
+              <wp:anchor distT="0" distB="0" distL="114300" distR="114300" simplePos="0" relativeHeight="251678720" behindDoc="0" locked="0" layoutInCell="1" allowOverlap="1" wp14:anchorId="0C80D5EF" wp14:editId="459BE4C7">
+                <wp:simplePos x="0" y="0"/>
+                <wp:positionH relativeFrom="column">
+                  <wp:posOffset>-147633</wp:posOffset>
+                </wp:positionH>
+                <wp:positionV relativeFrom="paragraph">
+                  <wp:posOffset>3071457</wp:posOffset>
+                </wp:positionV>
+                <wp:extent cx="928048" cy="470847"/>
+                <wp:effectExtent l="0" t="0" r="24765" b="24765"/>
+                <wp:wrapNone/>
+                <wp:docPr id="13" name="Rechteck 13"/>
+                <wp:cNvGraphicFramePr/>
+                <a:graphic xmlns:a="http://schemas.openxmlformats.org/drawingml/2006/main">
+                  <a:graphicData uri="http://schemas.microsoft.com/office/word/2010/wordprocessingShape">
+                    <wps:wsp>
+                      <wps:cNvSpPr/>
+                      <wps:spPr>
+                        <a:xfrm rot="16200000">
+                          <a:off x="0" y="0"/>
+                          <a:ext cx="928048" cy="470847"/>
+                        </a:xfrm>
+                        <a:prstGeom prst="rect">
+                          <a:avLst/>
+                        </a:prstGeom>
+                        <a:gradFill flip="none" rotWithShape="1">
+                          <a:gsLst>
+                            <a:gs pos="48700">
+                              <a:schemeClr val="accent6">
+                                <a:lumMod val="60000"/>
+                                <a:lumOff val="40000"/>
+                              </a:schemeClr>
+                            </a:gs>
+                            <a:gs pos="0">
+                              <a:srgbClr val="C00000"/>
+                            </a:gs>
+                            <a:gs pos="26000">
+                              <a:schemeClr val="accent6">
+                                <a:lumMod val="60000"/>
+                                <a:lumOff val="40000"/>
+                              </a:schemeClr>
+                            </a:gs>
+                            <a:gs pos="83000">
+                              <a:schemeClr val="accent6">
+                                <a:lumMod val="60000"/>
+                                <a:lumOff val="40000"/>
+                              </a:schemeClr>
+                            </a:gs>
+                            <a:gs pos="100000">
+                              <a:schemeClr val="accent6">
+                                <a:lumMod val="60000"/>
+                                <a:lumOff val="40000"/>
+                              </a:schemeClr>
+                            </a:gs>
+                          </a:gsLst>
+                          <a:lin ang="2700000" scaled="1"/>
+                          <a:tileRect/>
+                        </a:gradFill>
+                      </wps:spPr>
+                      <wps:style>
+                        <a:lnRef idx="2">
+                          <a:schemeClr val="accent6">
+                            <a:shade val="50000"/>
+                          </a:schemeClr>
+                        </a:lnRef>
+                        <a:fillRef idx="1">
+                          <a:schemeClr val="accent6"/>
+                        </a:fillRef>
+                        <a:effectRef idx="0">
+                          <a:schemeClr val="accent6"/>
+                        </a:effectRef>
+                        <a:fontRef idx="minor">
+                          <a:schemeClr val="lt1"/>
+                        </a:fontRef>
+                      </wps:style>
+                      <wps:txbx>
+                        <w:txbxContent>
+                          <w:p>
+                            <w:pPr>
+                              <w:suppressAutoHyphens w:val="0"/>
+                              <w:autoSpaceDE w:val="0"/>
+                              <w:autoSpaceDN w:val="0"/>
+                              <w:adjustRightInd w:val="0"/>
+                              <w:spacing w:before="0" w:after="0"/>
+                              <w:rPr>
+                                <w:color w:val="000000" w:themeColor="text1"/>
+                              </w:rPr>
+                            </w:pPr>
+                            <w:r>
+                              <w:rPr>
+                                <w:rFonts w:ascii="Wingdings" w:hAnsi="Wingdings" w:cs="Wingdings"/>
+                                <w:color w:val="000000" w:themeColor="text1"/>
+                                <w:sz w:val="26"/>
+                                <w:szCs w:val="26"/>
+                                <w:lang w:eastAsia="de-CH"/>
+                              </w:rPr>
+                              <w:t></w:t>
+                            </w:r>
+                            <w:r>
+                              <w:rPr>
+                                <w:rFonts w:ascii="Wingdings" w:hAnsi="Wingdings" w:cs="Wingdings"/>
+                                <w:color w:val="000000" w:themeColor="text1"/>
+                                <w:sz w:val="26"/>
+                                <w:szCs w:val="26"/>
+                                <w:lang w:eastAsia="de-CH"/>
+                              </w:rPr>
+                              <w:t></w:t>
+                            </w:r>
+                            <w:r>
+                              <w:rPr>
+                                <w:color w:val="000000" w:themeColor="text1"/>
+                              </w:rPr>
+                              <w:t xml:space="preserve"> </w:t>
+                            </w:r>
+                            <w:r>
+                              <w:rPr>
+                                <w:color w:val="000000" w:themeColor="text1"/>
+                              </w:rPr>
+                              <w:t>2</w:t>
+                            </w:r>
+                          </w:p>
+                          <w:p>
+                            <w:pPr>
+                              <w:suppressAutoHyphens w:val="0"/>
+                              <w:autoSpaceDE w:val="0"/>
+                              <w:autoSpaceDN w:val="0"/>
+                              <w:adjustRightInd w:val="0"/>
+                              <w:spacing w:before="0" w:after="0"/>
+                              <w:rPr>
+                                <w:color w:val="000000" w:themeColor="text1"/>
+                              </w:rPr>
+                            </w:pPr>
+                            <w:r>
+                              <w:rPr>
+                                <w:color w:val="000000" w:themeColor="text1"/>
+                                <w:sz w:val="16"/>
+                                <w:szCs w:val="16"/>
+                              </w:rPr>
+                              <w:t>vorwärts</w:t>
+                            </w:r>
+                          </w:p>
+                          <w:p>
+                            <w:pPr>
+                              <w:jc w:val="center"/>
+                              <w:rPr>
+                                <w:color w:val="000000" w:themeColor="text1"/>
+                              </w:rPr>
+                            </w:pPr>
+                          </w:p>
+                        </w:txbxContent>
+                      </wps:txbx>
+                      <wps:bodyPr rot="0" spcFirstLastPara="0" vertOverflow="overflow" horzOverflow="overflow" vert="horz" wrap="square" lIns="91440" tIns="45720" rIns="91440" bIns="45720" numCol="1" spcCol="0" rtlCol="0" fromWordArt="0" anchor="ctr" anchorCtr="0" forceAA="0" compatLnSpc="1">
+                        <a:prstTxWarp prst="textNoShape">
+                          <a:avLst/>
+                        </a:prstTxWarp>
+                        <a:noAutofit/>
+                      </wps:bodyPr>
+                    </wps:wsp>
+                  </a:graphicData>
+                </a:graphic>
+              </wp:anchor>
+            </w:drawing>
+          </mc:Choice>
+          <mc:Fallback>
+            <w:pict>
+              <v:rect w14:anchorId="0C80D5EF" id="Rechteck 13" o:spid="_x0000_s1030" style="position:absolute;margin-left:-11.6pt;margin-top:241.85pt;width:73.05pt;height:37.05pt;rotation:-90;z-index:251678720;visibility:visible;mso-wrap-style:square;mso-wrap-distance-left:9pt;mso-wrap-distance-top:0;mso-wrap-distance-right:9pt;mso-wrap-distance-bottom:0;mso-position-horizontal:absolute;mso-position-horizontal-relative:text;mso-position-vertical:absolute;mso-position-vertical-relative:text;v-text-anchor:middle" o:gfxdata="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" fillcolor="#c00000" strokecolor="#375623 [1609]" strokeweight="1pt">
+                <v:fill color2="#a8d08d [1945]" rotate="t" angle="45" colors="0 #c00000;17039f #a9d18e;31916f #a9d18e;54395f #a9d18e;1 #a9d18e" focus="100%" type="gradient"/>
+                <v:textbox>
+                  <w:txbxContent>
+                    <w:p>
+                      <w:pPr>
+                        <w:suppressAutoHyphens w:val="0"/>
+                        <w:autoSpaceDE w:val="0"/>
+                        <w:autoSpaceDN w:val="0"/>
+                        <w:adjustRightInd w:val="0"/>
+                        <w:spacing w:before="0" w:after="0"/>
+                        <w:rPr>
+                          <w:color w:val="000000" w:themeColor="text1"/>
+                        </w:rPr>
+                      </w:pPr>
+                      <w:r>
+                        <w:rPr>
+                          <w:rFonts w:ascii="Wingdings" w:hAnsi="Wingdings" w:cs="Wingdings"/>
+                          <w:color w:val="000000" w:themeColor="text1"/>
+                          <w:sz w:val="26"/>
+                          <w:szCs w:val="26"/>
+                          <w:lang w:eastAsia="de-CH"/>
+                        </w:rPr>
+                        <w:t></w:t>
+                      </w:r>
+                      <w:r>
+                        <w:rPr>
+                          <w:rFonts w:ascii="Wingdings" w:hAnsi="Wingdings" w:cs="Wingdings"/>
+                          <w:color w:val="000000" w:themeColor="text1"/>
+                          <w:sz w:val="26"/>
+                          <w:szCs w:val="26"/>
+                          <w:lang w:eastAsia="de-CH"/>
+                        </w:rPr>
+                        <w:t></w:t>
+                      </w:r>
+                      <w:r>
+                        <w:rPr>
+                          <w:color w:val="000000" w:themeColor="text1"/>
+                        </w:rPr>
+                        <w:t xml:space="preserve"> </w:t>
+                      </w:r>
+                      <w:r>
+                        <w:rPr>
+                          <w:color w:val="000000" w:themeColor="text1"/>
+                        </w:rPr>
+                        <w:t>2</w:t>
+                      </w:r>
+                    </w:p>
+                    <w:p>
+                      <w:pPr>
+                        <w:suppressAutoHyphens w:val="0"/>
+                        <w:autoSpaceDE w:val="0"/>
+                        <w:autoSpaceDN w:val="0"/>
+                        <w:adjustRightInd w:val="0"/>
+                        <w:spacing w:before="0" w:after="0"/>
+                        <w:rPr>
+                          <w:color w:val="000000" w:themeColor="text1"/>
+                        </w:rPr>
+                      </w:pPr>
+                      <w:r>
+                        <w:rPr>
+                          <w:color w:val="000000" w:themeColor="text1"/>
+                          <w:sz w:val="16"/>
+                          <w:szCs w:val="16"/>
+                        </w:rPr>
+                        <w:t>vorwärts</w:t>
+                      </w:r>
+                    </w:p>
+                    <w:p>
+                      <w:pPr>
+                        <w:jc w:val="center"/>
+                        <w:rPr>
+                          <w:color w:val="000000" w:themeColor="text1"/>
+                        </w:rPr>
+                      </w:pPr>
+                    </w:p>
+                  </w:txbxContent>
+                </v:textbox>
+              </v:rect>
+            </w:pict>
+          </mc:Fallback>
+        </mc:AlternateContent>
+      </w:r>
+      <w:r>
+        <w:rPr>
+          <w:noProof/>
+          <w:lang w:val="de-DE"/>
+        </w:rPr>
+        <mc:AlternateContent>
+          <mc:Choice Requires="wps">
+            <w:drawing>
+              <wp:anchor distT="0" distB="0" distL="114300" distR="114300" simplePos="0" relativeHeight="251676672" behindDoc="0" locked="0" layoutInCell="1" allowOverlap="1">
+                <wp:simplePos x="0" y="0"/>
+                <wp:positionH relativeFrom="column">
+                  <wp:posOffset>80825</wp:posOffset>
+                </wp:positionH>
+                <wp:positionV relativeFrom="paragraph">
+                  <wp:posOffset>1648773</wp:posOffset>
+                </wp:positionV>
+                <wp:extent cx="928048" cy="470847"/>
+                <wp:effectExtent l="0" t="0" r="24765" b="24765"/>
+                <wp:wrapNone/>
+                <wp:docPr id="12" name="Rechteck 12"/>
+                <wp:cNvGraphicFramePr/>
+                <a:graphic xmlns:a="http://schemas.openxmlformats.org/drawingml/2006/main">
+                  <a:graphicData uri="http://schemas.microsoft.com/office/word/2010/wordprocessingShape">
+                    <wps:wsp>
+                      <wps:cNvSpPr/>
+                      <wps:spPr>
+                        <a:xfrm>
+                          <a:off x="0" y="0"/>
+                          <a:ext cx="928048" cy="470847"/>
+                        </a:xfrm>
+                        <a:prstGeom prst="rect">
+                          <a:avLst/>
+                        </a:prstGeom>
+                        <a:gradFill flip="none" rotWithShape="1">
+                          <a:gsLst>
+                            <a:gs pos="48700">
+                              <a:schemeClr val="accent6">
+                                <a:lumMod val="60000"/>
+                                <a:lumOff val="40000"/>
+                              </a:schemeClr>
+                            </a:gs>
+                            <a:gs pos="0">
+                              <a:srgbClr val="C00000"/>
+                            </a:gs>
+                            <a:gs pos="13000">
+                              <a:schemeClr val="accent6">
+                                <a:lumMod val="60000"/>
+                                <a:lumOff val="40000"/>
+                              </a:schemeClr>
+                            </a:gs>
+                            <a:gs pos="83000">
+                              <a:schemeClr val="accent6">
+                                <a:lumMod val="60000"/>
+                                <a:lumOff val="40000"/>
+                              </a:schemeClr>
+                            </a:gs>
+                            <a:gs pos="100000">
+                              <a:schemeClr val="accent6">
+                                <a:lumMod val="60000"/>
+                                <a:lumOff val="40000"/>
+                              </a:schemeClr>
+                            </a:gs>
+                          </a:gsLst>
+                          <a:lin ang="0" scaled="1"/>
+                          <a:tileRect/>
+                        </a:gradFill>
+                      </wps:spPr>
+                      <wps:style>
+                        <a:lnRef idx="2">
+                          <a:schemeClr val="accent6">
+                            <a:shade val="50000"/>
+                          </a:schemeClr>
+                        </a:lnRef>
+                        <a:fillRef idx="1">
+                          <a:schemeClr val="accent6"/>
+                        </a:fillRef>
+                        <a:effectRef idx="0">
+                          <a:schemeClr val="accent6"/>
+                        </a:effectRef>
+                        <a:fontRef idx="minor">
+                          <a:schemeClr val="lt1"/>
+                        </a:fontRef>
+                      </wps:style>
+                      <wps:txbx>
+                        <w:txbxContent>
+                          <w:p>
+                            <w:pPr>
+                              <w:suppressAutoHyphens w:val="0"/>
+                              <w:autoSpaceDE w:val="0"/>
+                              <w:autoSpaceDN w:val="0"/>
+                              <w:adjustRightInd w:val="0"/>
+                              <w:spacing w:before="0" w:after="0"/>
+                              <w:rPr>
+                                <w:color w:val="000000" w:themeColor="text1"/>
+                              </w:rPr>
+                            </w:pPr>
+                            <w:r>
+                              <w:rPr>
+                                <w:rFonts w:ascii="Wingdings" w:hAnsi="Wingdings" w:cs="Wingdings"/>
+                                <w:color w:val="000000" w:themeColor="text1"/>
+                                <w:sz w:val="26"/>
+                                <w:szCs w:val="26"/>
+                                <w:lang w:eastAsia="de-CH"/>
+                              </w:rPr>
+                              <w:t></w:t>
+                            </w:r>
+                            <w:r>
+                              <w:rPr>
+                                <w:rFonts w:ascii="Wingdings" w:hAnsi="Wingdings" w:cs="Wingdings"/>
+                                <w:color w:val="000000" w:themeColor="text1"/>
+                                <w:sz w:val="26"/>
+                                <w:szCs w:val="26"/>
+                                <w:lang w:eastAsia="de-CH"/>
+                              </w:rPr>
+                              <w:t></w:t>
+                            </w:r>
+                            <w:r>
+                              <w:rPr>
+                                <w:color w:val="000000" w:themeColor="text1"/>
+                              </w:rPr>
+                              <w:t xml:space="preserve"> 1</w:t>
+                            </w:r>
+                            <w:r>
+                              <w:rPr>
+                                <w:color w:val="000000" w:themeColor="text1"/>
+                              </w:rPr>
+                              <w:t xml:space="preserve"> </w:t>
+                            </w:r>
+                          </w:p>
+                          <w:p>
+                            <w:pPr>
+                              <w:suppressAutoHyphens w:val="0"/>
+                              <w:autoSpaceDE w:val="0"/>
+                              <w:autoSpaceDN w:val="0"/>
+                              <w:adjustRightInd w:val="0"/>
+                              <w:spacing w:before="0" w:after="0"/>
+                              <w:rPr>
+                                <w:color w:val="000000" w:themeColor="text1"/>
+                              </w:rPr>
+                            </w:pPr>
+                            <w:r>
+                              <w:rPr>
+                                <w:color w:val="000000" w:themeColor="text1"/>
+                                <w:sz w:val="16"/>
+                                <w:szCs w:val="16"/>
+                              </w:rPr>
+                              <w:t>vorwärts</w:t>
+                            </w:r>
+                          </w:p>
+                        </w:txbxContent>
+                      </wps:txbx>
+                      <wps:bodyPr rot="0" spcFirstLastPara="0" vertOverflow="overflow" horzOverflow="overflow" vert="horz" wrap="square" lIns="91440" tIns="45720" rIns="91440" bIns="45720" numCol="1" spcCol="0" rtlCol="0" fromWordArt="0" anchor="ctr" anchorCtr="0" forceAA="0" compatLnSpc="1">
+                        <a:prstTxWarp prst="textNoShape">
+                          <a:avLst/>
+                        </a:prstTxWarp>
+                        <a:noAutofit/>
+                      </wps:bodyPr>
+                    </wps:wsp>
+                  </a:graphicData>
+                </a:graphic>
+              </wp:anchor>
+            </w:drawing>
+          </mc:Choice>
+          <mc:Fallback>
+            <w:pict>
+              <v:rect id="Rechteck 12" o:spid="_x0000_s1031" style="position:absolute;margin-left:6.35pt;margin-top:129.8pt;width:73.05pt;height:37.05pt;z-index:251676672;visibility:visible;mso-wrap-style:square;mso-wrap-distance-left:9pt;mso-wrap-distance-top:0;mso-wrap-distance-right:9pt;mso-wrap-distance-bottom:0;mso-position-horizontal:absolute;mso-position-horizontal-relative:text;mso-position-vertical:absolute;mso-position-vertical-relative:text;v-text-anchor:middle" o:gfxdata="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" fillcolor="#c00000" strokecolor="#375623 [1609]" strokeweight="1pt">
+                <v:fill color2="#a8d08d [1945]" rotate="t" angle="90" colors="0 #c00000;8520f #a9d18e;31916f #a9d18e;54395f #a9d18e;1 #a9d18e" focus="100%" type="gradient"/>
+                <v:textbox>
+                  <w:txbxContent>
+                    <w:p>
+                      <w:pPr>
+                        <w:suppressAutoHyphens w:val="0"/>
+                        <w:autoSpaceDE w:val="0"/>
+                        <w:autoSpaceDN w:val="0"/>
+                        <w:adjustRightInd w:val="0"/>
+                        <w:spacing w:before="0" w:after="0"/>
+                        <w:rPr>
+                          <w:color w:val="000000" w:themeColor="text1"/>
+                        </w:rPr>
+                      </w:pPr>
+                      <w:r>
+                        <w:rPr>
+                          <w:rFonts w:ascii="Wingdings" w:hAnsi="Wingdings" w:cs="Wingdings"/>
+                          <w:color w:val="000000" w:themeColor="text1"/>
+                          <w:sz w:val="26"/>
+                          <w:szCs w:val="26"/>
+                          <w:lang w:eastAsia="de-CH"/>
+                        </w:rPr>
+                        <w:t></w:t>
+                      </w:r>
+                      <w:r>
+                        <w:rPr>
+                          <w:rFonts w:ascii="Wingdings" w:hAnsi="Wingdings" w:cs="Wingdings"/>
+                          <w:color w:val="000000" w:themeColor="text1"/>
+                          <w:sz w:val="26"/>
+                          <w:szCs w:val="26"/>
+                          <w:lang w:eastAsia="de-CH"/>
+                        </w:rPr>
+                        <w:t></w:t>
+                      </w:r>
+                      <w:r>
+                        <w:rPr>
+                          <w:color w:val="000000" w:themeColor="text1"/>
+                        </w:rPr>
+                        <w:t xml:space="preserve"> 1</w:t>
+                      </w:r>
+                      <w:r>
+                        <w:rPr>
+                          <w:color w:val="000000" w:themeColor="text1"/>
+                        </w:rPr>
+                        <w:t xml:space="preserve"> </w:t>
+                      </w:r>
+                    </w:p>
+                    <w:p>
+                      <w:pPr>
+                        <w:suppressAutoHyphens w:val="0"/>
+                        <w:autoSpaceDE w:val="0"/>
+                        <w:autoSpaceDN w:val="0"/>
+                        <w:adjustRightInd w:val="0"/>
+                        <w:spacing w:before="0" w:after="0"/>
+                        <w:rPr>
+                          <w:color w:val="000000" w:themeColor="text1"/>
+                        </w:rPr>
+                      </w:pPr>
+                      <w:r>
+                        <w:rPr>
+                          <w:color w:val="000000" w:themeColor="text1"/>
+                          <w:sz w:val="16"/>
+                          <w:szCs w:val="16"/>
+                        </w:rPr>
+                        <w:t>vorwärts</w:t>
+                      </w:r>
+                    </w:p>
+                  </w:txbxContent>
+                </v:textbox>
+              </v:rect>
+            </w:pict>
+          </mc:Fallback>
+        </mc:AlternateContent>
+      </w:r>
+      <w:r>
+        <w:rPr>
+          <w:noProof/>
+          <w:lang w:val="de-DE"/>
+        </w:rPr>
+        <mc:AlternateContent>
+          <mc:Choice Requires="wps">
+            <w:drawing>
+              <wp:anchor distT="0" distB="0" distL="114300" distR="114300" simplePos="0" relativeHeight="251675648" behindDoc="0" locked="0" layoutInCell="1" allowOverlap="1">
+                <wp:simplePos x="0" y="0"/>
+                <wp:positionH relativeFrom="margin">
+                  <wp:posOffset>74295</wp:posOffset>
+                </wp:positionH>
+                <wp:positionV relativeFrom="paragraph">
+                  <wp:posOffset>88104</wp:posOffset>
+                </wp:positionV>
+                <wp:extent cx="5220000" cy="5220000"/>
+                <wp:effectExtent l="0" t="0" r="19050" b="19050"/>
+                <wp:wrapNone/>
+                <wp:docPr id="8" name="Ellipse 8"/>
+                <wp:cNvGraphicFramePr/>
+                <a:graphic xmlns:a="http://schemas.openxmlformats.org/drawingml/2006/main">
+                  <a:graphicData uri="http://schemas.microsoft.com/office/word/2010/wordprocessingShape">
+                    <wps:wsp>
+                      <wps:cNvSpPr/>
+                      <wps:spPr>
+                        <a:xfrm>
+                          <a:off x="0" y="0"/>
+                          <a:ext cx="5220000" cy="5220000"/>
+                        </a:xfrm>
+                        <a:prstGeom prst="ellipse">
+                          <a:avLst/>
+                        </a:prstGeom>
+                        <a:noFill/>
+                        <a:ln>
+                          <a:solidFill>
+                            <a:schemeClr val="bg1">
+                              <a:lumMod val="50000"/>
+                            </a:schemeClr>
+                          </a:solidFill>
+                          <a:prstDash val="sysDot"/>
+                        </a:ln>
+                      </wps:spPr>
+                      <wps:style>
+                        <a:lnRef idx="2">
+                          <a:schemeClr val="accent1">
+                            <a:shade val="50000"/>
+                          </a:schemeClr>
+                        </a:lnRef>
+                        <a:fillRef idx="1">
+                          <a:schemeClr val="accent1"/>
+                        </a:fillRef>
+                        <a:effectRef idx="0">
+                          <a:schemeClr val="accent1"/>
+                        </a:effectRef>
+                        <a:fontRef idx="minor">
+                          <a:schemeClr val="lt1"/>
+                        </a:fontRef>
+                      </wps:style>
+                      <wps:bodyPr rot="0" spcFirstLastPara="0" vertOverflow="overflow" horzOverflow="overflow" vert="horz" wrap="square" lIns="91440" tIns="45720" rIns="91440" bIns="45720" numCol="1" spcCol="0" rtlCol="0" fromWordArt="0" anchor="ctr" anchorCtr="0" forceAA="0" compatLnSpc="1">
+                        <a:prstTxWarp prst="textNoShape">
+                          <a:avLst/>
+                        </a:prstTxWarp>
+                        <a:noAutofit/>
+                      </wps:bodyPr>
+                    </wps:wsp>
+                  </a:graphicData>
+                </a:graphic>
+                <wp14:sizeRelH relativeFrom="margin">
+                  <wp14:pctWidth>0</wp14:pctWidth>
+                </wp14:sizeRelH>
+                <wp14:sizeRelV relativeFrom="margin">
+                  <wp14:pctHeight>0</wp14:pctHeight>
+                </wp14:sizeRelV>
+              </wp:anchor>
+            </w:drawing>
+          </mc:Choice>
+          <mc:Fallback>
+            <w:pict>
+              <v:oval w14:anchorId="7898A46B" id="Ellipse 8" o:spid="_x0000_s1026" style="position:absolute;margin-left:5.85pt;margin-top:6.95pt;width:411pt;height:411pt;z-index:251675648;visibility:visible;mso-wrap-style:square;mso-width-percent:0;mso-height-percent:0;mso-wrap-distance-left:9pt;mso-wrap-distance-top:0;mso-wrap-distance-right:9pt;mso-wrap-distance-bottom:0;mso-position-horizontal:absolute;mso-position-horizontal-relative:margin;mso-position-vertical:absolute;mso-position-vertical-relative:text;mso-width-percent:0;mso-height-percent:0;mso-width-relative:margin;mso-height-relative:margin;v-text-anchor:middle" o:gfxdata="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" filled="f" strokecolor="#7f7f7f [1612]" strokeweight="1pt">
+                <v:stroke dashstyle="1 1" joinstyle="miter"/>
+                <w10:wrap anchorx="margin"/>
+              </v:oval>
+            </w:pict>
+          </mc:Fallback>
+        </mc:AlternateContent>
+      </w:r>
+      <w:r>
+        <w:rPr>
+          <w:noProof/>
+          <w:lang w:val="de-DE"/>
+        </w:rPr>
+        <mc:AlternateContent>
+          <mc:Choice Requires="wps">
+            <w:drawing>
+              <wp:inline distT="0" distB="0" distL="0" distR="0">
+                <wp:extent cx="5400000" cy="5400000"/>
+                <wp:effectExtent l="0" t="0" r="10795" b="10795"/>
+                <wp:docPr id="11" name="Achteck 11"/>
+                <wp:cNvGraphicFramePr/>
+                <a:graphic xmlns:a="http://schemas.openxmlformats.org/drawingml/2006/main">
+                  <a:graphicData uri="http://schemas.microsoft.com/office/word/2010/wordprocessingShape">
+                    <wps:wsp>
+                      <wps:cNvSpPr/>
+                      <wps:spPr>
+                        <a:xfrm>
+                          <a:off x="0" y="0"/>
+                          <a:ext cx="5400000" cy="5400000"/>
+                        </a:xfrm>
+                        <a:prstGeom prst="octagon">
+                          <a:avLst/>
+                        </a:prstGeom>
+                        <a:noFill/>
+                      </wps:spPr>
+                      <wps:style>
+                        <a:lnRef idx="2">
+                          <a:schemeClr val="accent1">
+                            <a:shade val="50000"/>
+                          </a:schemeClr>
+                        </a:lnRef>
+                        <a:fillRef idx="1">
+                          <a:schemeClr val="accent1"/>
+                        </a:fillRef>
+                        <a:effectRef idx="0">
+                          <a:schemeClr val="accent1"/>
+                        </a:effectRef>
+                        <a:fontRef idx="minor">
+                          <a:schemeClr val="lt1"/>
+                        </a:fontRef>
+                      </wps:style>
+                      <wps:txbx>
+                        <w:txbxContent>
+                          <w:p>
+                            <w:pPr>
+                              <w:jc w:val="center"/>
+                            </w:pPr>
+                          </w:p>
+                        </w:txbxContent>
+                      </wps:txbx>
+                      <wps:bodyPr rot="0" spcFirstLastPara="0" vertOverflow="overflow" horzOverflow="overflow" vert="horz" wrap="square" lIns="91440" tIns="45720" rIns="91440" bIns="45720" numCol="1" spcCol="0" rtlCol="0" fromWordArt="0" anchor="ctr" anchorCtr="0" forceAA="0" compatLnSpc="1">
+                        <a:prstTxWarp prst="textNoShape">
+                          <a:avLst/>
+                        </a:prstTxWarp>
+                        <a:noAutofit/>
+                      </wps:bodyPr>
+                    </wps:wsp>
+                  </a:graphicData>
+                </a:graphic>
+              </wp:inline>
+            </w:drawing>
+          </mc:Choice>
+          <mc:Fallback>
+            <w:pict>
+              <v:shapetype id="_x0000_t10" coordsize="21600,21600" o:spt="10" adj="6326" path="m@0,l0@0,0@2@0,21600@1,21600,21600@2,21600@0@1,xe">
+                <v:stroke joinstyle="miter"/>
+                <v:formulas>
+                  <v:f eqn="val #0"/>
+                  <v:f eqn="sum width 0 #0"/>
+                  <v:f eqn="sum height 0 #0"/>
+                  <v:f eqn="prod @0 2929 10000"/>
+                  <v:f eqn="sum width 0 @3"/>
+                  <v:f eqn="sum height 0 @3"/>
+                  <v:f eqn="val width"/>
+                  <v:f eqn="val height"/>
+                  <v:f eqn="prod width 1 2"/>
+                  <v:f eqn="prod height 1 2"/>
+                </v:formulas>
+                <v:path gradientshapeok="t" limo="10800,10800" o:connecttype="custom" o:connectlocs="@8,0;0,@9;@8,@7;@6,@9" textboxrect="0,0,21600,21600;2700,2700,18900,18900;5400,5400,16200,16200"/>
+                <v:handles>
+                  <v:h position="#0,topLeft" switch="" xrange="0,10800"/>
+                </v:handles>
+              </v:shapetype>
+              <v:shape id="Achteck 11" o:spid="_x0000_s1032" type="#_x0000_t10" style="width:425.2pt;height:425.2pt;visibility:visible;mso-wrap-style:square;mso-left-percent:-10001;mso-top-percent:-10001;mso-position-horizontal:absolute;mso-position-horizontal-relative:char;mso-position-vertical:absolute;mso-position-vertical-relative:line;mso-left-percent:-10001;mso-top-percent:-10001;v-text-anchor:middle" o:gfxdata="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" filled="f" strokecolor="#1f3763 [1604]" strokeweight="1pt">
+                <v:textbox>
+                  <w:txbxContent>
+                    <w:p>
+                      <w:pPr>
+                        <w:jc w:val="center"/>
+                      </w:pPr>
+                    </w:p>
+                  </w:txbxContent>
+                </v:textbox>
+                <w10:anchorlock/>
+              </v:shape>
+            </w:pict>
+          </mc:Fallback>
+        </mc:AlternateContent>
+      </w:r>
+    </w:p>
+    <w:p>
+      <w:pPr>
+        <w:pStyle w:val="berschrift3"/>
+      </w:pPr>
+      <w:r>
+        <w:t xml:space="preserve">Lösungsansatz 1: </w:t>
+      </w:r>
+    </w:p>
+    <w:p>
+      <w:pPr>
+        <w:rPr>
+          <w:lang w:val="de-DE"/>
+        </w:rPr>
+      </w:pPr>
+      <w:r>
+        <w:rPr>
+          <w:lang w:val="de-DE"/>
+        </w:rPr>
+        <w:t xml:space="preserve">Wenn (Wanddistanz &lt;= </w:t>
+      </w:r>
       <w:proofErr w:type="spellStart"/>
       <w:r>
+        <w:rPr>
+          <w:lang w:val="de-DE"/>
+        </w:rPr>
+        <w:t>Töggeldistanz</w:t>
+      </w:r>
+      <w:proofErr w:type="spellEnd"/>
+      <w:r>
+        <w:rPr>
+          <w:lang w:val="de-DE"/>
+        </w:rPr>
+        <w:t xml:space="preserve">) oder (Wanddistanz &lt; 5cm), soll </w:t>
+      </w:r>
+      <w:r>
+        <w:rPr>
+          <w:lang w:val="de-DE"/>
+        </w:rPr>
+        <w:t xml:space="preserve">der Roboter </w:t>
+      </w:r>
+      <w:proofErr w:type="spellStart"/>
+      <w:r>
+        <w:rPr>
+          <w:lang w:val="de-DE"/>
+        </w:rPr>
+        <w:t>ca</w:t>
+      </w:r>
+      <w:proofErr w:type="spellEnd"/>
+      <w:r>
+        <w:rPr>
+          <w:lang w:val="de-DE"/>
+        </w:rPr>
+        <w:t xml:space="preserve"> 3cm rückwärts und sich anschliessend</w:t>
+      </w:r>
+      <w:bookmarkStart w:id="2" w:name="_GoBack"/>
+      <w:bookmarkEnd w:id="2"/>
+      <w:r>
+        <w:rPr>
+          <w:lang w:val="de-DE"/>
+        </w:rPr>
+        <w:t xml:space="preserve"> um </w:t>
+      </w:r>
+      <w:r>
+        <w:rPr>
+          <w:lang w:val="de-DE"/>
+        </w:rPr>
+        <w:t>25° nach rechts drehen</w:t>
+      </w:r>
+    </w:p>
+    <w:p>
+      <w:pPr>
+        <w:rPr>
+          <w:lang w:val="de-DE"/>
+        </w:rPr>
+      </w:pPr>
+    </w:p>
+    <w:p>
+      <w:pPr>
+        <w:pStyle w:val="berschrift2"/>
+      </w:pPr>
+      <w:proofErr w:type="spellStart"/>
+      <w:r>
+        <w:lastRenderedPageBreak/>
         <w:t>Statemachine</w:t>
       </w:r>
       <w:bookmarkEnd w:id="1"/>
@@ -2560,14 +4376,14 @@
       <w:pPr>
         <w:pStyle w:val="berschrift2"/>
       </w:pPr>
-      <w:bookmarkStart w:id="2" w:name="_Toc497338664"/>
+      <w:bookmarkStart w:id="3" w:name="_Toc497338664"/>
       <w:r>
         <w:t>Statischer Überblick</w:t>
       </w:r>
       <w:r>
         <w:t xml:space="preserve"> – Klassendiagramm</w:t>
       </w:r>
-      <w:bookmarkEnd w:id="2"/>
+      <w:bookmarkEnd w:id="3"/>
     </w:p>
     <w:p>
       <w:pPr>
@@ -2693,12 +4509,12 @@
       <w:pPr>
         <w:pStyle w:val="berschrift1"/>
       </w:pPr>
-      <w:bookmarkStart w:id="3" w:name="_Toc497338666"/>
+      <w:bookmarkStart w:id="4" w:name="_Toc497338666"/>
       <w:r>
         <w:lastRenderedPageBreak/>
         <w:t>Feinkonzept</w:t>
       </w:r>
-      <w:bookmarkEnd w:id="3"/>
+      <w:bookmarkEnd w:id="4"/>
     </w:p>
     <w:p>
       <w:pPr>
@@ -2730,23 +4546,23 @@
         <w:suppressAutoHyphens w:val="0"/>
         <w:spacing w:before="0" w:after="0"/>
       </w:pPr>
-      <w:bookmarkStart w:id="4" w:name="_Toc497338667"/>
+      <w:bookmarkStart w:id="5" w:name="_Toc497338667"/>
       <w:r>
         <w:lastRenderedPageBreak/>
         <w:t>Teilziele/ Anforderungen</w:t>
       </w:r>
-      <w:bookmarkEnd w:id="4"/>
+      <w:bookmarkEnd w:id="5"/>
     </w:p>
     <w:p>
       <w:pPr>
         <w:pStyle w:val="berschrift2"/>
       </w:pPr>
-      <w:bookmarkStart w:id="5" w:name="_Toc497338665"/>
+      <w:bookmarkStart w:id="6" w:name="_Toc497338665"/>
       <w:proofErr w:type="spellStart"/>
       <w:r>
         <w:t>Xxxx_Archiv</w:t>
       </w:r>
-      <w:bookmarkEnd w:id="5"/>
+      <w:bookmarkEnd w:id="6"/>
       <w:proofErr w:type="spellEnd"/>
     </w:p>
     <w:p>
@@ -2844,7 +4660,7 @@
           </mc:Choice>
           <mc:Fallback>
             <w:pict>
-              <v:rect w14:anchorId="7B9CCCDC" id="Rechteck 26" o:spid="_x0000_s1026" style="position:absolute;margin-left:13pt;margin-top:1.95pt;width:482pt;height:54pt;z-index:251673600;visibility:visible;mso-wrap-style:square;mso-height-percent:0;mso-wrap-distance-left:9pt;mso-wrap-distance-top:0;mso-wrap-distance-right:9pt;mso-wrap-distance-bottom:0;mso-position-horizontal:absolute;mso-position-horizontal-relative:text;mso-position-vertical:absolute;mso-position-vertical-relative:text;mso-height-percent:0;mso-height-relative:margin;v-text-anchor:middle" o:gfxdata="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" fillcolor="#4472c4 [3204]" strokecolor="#1f3763 [1604]" strokeweight="1pt">
+              <v:rect w14:anchorId="7B9CCCDC" id="Rechteck 26" o:spid="_x0000_s1033" style="position:absolute;margin-left:13pt;margin-top:1.95pt;width:482pt;height:54pt;z-index:251673600;visibility:visible;mso-wrap-style:square;mso-height-percent:0;mso-wrap-distance-left:9pt;mso-wrap-distance-top:0;mso-wrap-distance-right:9pt;mso-wrap-distance-bottom:0;mso-position-horizontal:absolute;mso-position-horizontal-relative:text;mso-position-vertical:absolute;mso-position-vertical-relative:text;mso-height-percent:0;mso-height-relative:margin;v-text-anchor:middle" o:gfxdata="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" fillcolor="#4472c4 [3204]" strokecolor="#1f3763 [1604]" strokeweight="1pt">
                 <v:textbox>
                   <w:txbxContent>
                     <w:p>
@@ -2962,7 +4778,7 @@
           </mc:Choice>
           <mc:Fallback>
             <w:pict>
-              <v:rect w14:anchorId="50A65FD9" id="Rechteck 24" o:spid="_x0000_s1027" style="position:absolute;margin-left:315.15pt;margin-top:7.95pt;width:78.5pt;height:73.5pt;z-index:251671552;visibility:visible;mso-wrap-style:square;mso-width-percent:0;mso-height-percent:0;mso-wrap-distance-left:9pt;mso-wrap-distance-top:0;mso-wrap-distance-right:9pt;mso-wrap-distance-bottom:0;mso-position-horizontal:absolute;mso-position-horizontal-relative:text;mso-position-vertical:absolute;mso-position-vertical-relative:text;mso-width-percent:0;mso-height-percent:0;mso-width-relative:margin;mso-height-relative:margin;v-text-anchor:middle" o:gfxdata="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" fillcolor="#4472c4 [3204]" strokecolor="#1f3763 [1604]" strokeweight="1pt">
+              <v:rect w14:anchorId="50A65FD9" id="Rechteck 24" o:spid="_x0000_s1034" style="position:absolute;margin-left:315.15pt;margin-top:7.95pt;width:78.5pt;height:73.5pt;z-index:251671552;visibility:visible;mso-wrap-style:square;mso-width-percent:0;mso-height-percent:0;mso-wrap-distance-left:9pt;mso-wrap-distance-top:0;mso-wrap-distance-right:9pt;mso-wrap-distance-bottom:0;mso-position-horizontal:absolute;mso-position-horizontal-relative:text;mso-position-vertical:absolute;mso-position-vertical-relative:text;mso-width-percent:0;mso-height-percent:0;mso-width-relative:margin;mso-height-relative:margin;v-text-anchor:middle" o:gfxdata="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" fillcolor="#4472c4 [3204]" strokecolor="#1f3763 [1604]" strokeweight="1pt">
                 <v:textbox>
                   <w:txbxContent>
                     <w:p>
@@ -3067,7 +4883,7 @@
           </mc:Choice>
           <mc:Fallback>
             <w:pict>
-              <v:rect w14:anchorId="3CEC4595" id="Rechteck 25" o:spid="_x0000_s1028" style="position:absolute;margin-left:414.65pt;margin-top:4.95pt;width:70.5pt;height:73.5pt;z-index:251672576;visibility:visible;mso-wrap-style:square;mso-width-percent:0;mso-height-percent:0;mso-wrap-distance-left:9pt;mso-wrap-distance-top:0;mso-wrap-distance-right:9pt;mso-wrap-distance-bottom:0;mso-position-horizontal:absolute;mso-position-horizontal-relative:text;mso-position-vertical:absolute;mso-position-vertical-relative:text;mso-width-percent:0;mso-height-percent:0;mso-width-relative:margin;mso-height-relative:margin;v-text-anchor:middle" o:gfxdata="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" fillcolor="#4472c4 [3204]" strokecolor="#1f3763 [1604]" strokeweight="1pt">
+              <v:rect w14:anchorId="3CEC4595" id="Rechteck 25" o:spid="_x0000_s1035" style="position:absolute;margin-left:414.65pt;margin-top:4.95pt;width:70.5pt;height:73.5pt;z-index:251672576;visibility:visible;mso-wrap-style:square;mso-width-percent:0;mso-height-percent:0;mso-wrap-distance-left:9pt;mso-wrap-distance-top:0;mso-wrap-distance-right:9pt;mso-wrap-distance-bottom:0;mso-position-horizontal:absolute;mso-position-horizontal-relative:text;mso-position-vertical:absolute;mso-position-vertical-relative:text;mso-width-percent:0;mso-height-percent:0;mso-width-relative:margin;mso-height-relative:margin;v-text-anchor:middle" o:gfxdata="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" fillcolor="#4472c4 [3204]" strokecolor="#1f3763 [1604]" strokeweight="1pt">
                 <v:textbox>
                   <w:txbxContent>
                     <w:p>
@@ -3177,7 +4993,7 @@
           </mc:Choice>
           <mc:Fallback>
             <w:pict>
-              <v:rect w14:anchorId="6CFB3A35" id="Rechteck 23" o:spid="_x0000_s1029" style="position:absolute;margin-left:238pt;margin-top:6.45pt;width:70.5pt;height:73.5pt;z-index:251670528;visibility:visible;mso-wrap-style:square;mso-width-percent:0;mso-height-percent:0;mso-wrap-distance-left:9pt;mso-wrap-distance-top:0;mso-wrap-distance-right:9pt;mso-wrap-distance-bottom:0;mso-position-horizontal:absolute;mso-position-horizontal-relative:text;mso-position-vertical:absolute;mso-position-vertical-relative:text;mso-width-percent:0;mso-height-percent:0;mso-width-relative:margin;mso-height-relative:margin;v-text-anchor:middle" o:gfxdata="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" fillcolor="#4472c4 [3204]" strokecolor="#1f3763 [1604]" strokeweight="1pt">
+              <v:rect w14:anchorId="6CFB3A35" id="Rechteck 23" o:spid="_x0000_s1036" style="position:absolute;margin-left:238pt;margin-top:6.45pt;width:70.5pt;height:73.5pt;z-index:251670528;visibility:visible;mso-wrap-style:square;mso-width-percent:0;mso-height-percent:0;mso-wrap-distance-left:9pt;mso-wrap-distance-top:0;mso-wrap-distance-right:9pt;mso-wrap-distance-bottom:0;mso-position-horizontal:absolute;mso-position-horizontal-relative:text;mso-position-vertical:absolute;mso-position-vertical-relative:text;mso-width-percent:0;mso-height-percent:0;mso-width-relative:margin;mso-height-relative:margin;v-text-anchor:middle" o:gfxdata="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" fillcolor="#4472c4 [3204]" strokecolor="#1f3763 [1604]" strokeweight="1pt">
                 <v:textbox>
                   <w:txbxContent>
                     <w:p>
@@ -3287,7 +5103,7 @@
           </mc:Choice>
           <mc:Fallback>
             <w:pict>
-              <v:rect w14:anchorId="5A7F001F" id="Rechteck 22" o:spid="_x0000_s1030" style="position:absolute;margin-left:160.65pt;margin-top:5.35pt;width:70.5pt;height:73.5pt;z-index:251668480;visibility:visible;mso-wrap-style:square;mso-width-percent:0;mso-height-percent:0;mso-wrap-distance-left:9pt;mso-wrap-distance-top:0;mso-wrap-distance-right:9pt;mso-wrap-distance-bottom:0;mso-position-horizontal:absolute;mso-position-horizontal-relative:text;mso-position-vertical:absolute;mso-position-vertical-relative:text;mso-width-percent:0;mso-height-percent:0;mso-width-relative:margin;mso-height-relative:margin;v-text-anchor:middle" o:gfxdata="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" fillcolor="#4472c4 [3204]" strokecolor="#1f3763 [1604]" strokeweight="1pt">
+              <v:rect w14:anchorId="5A7F001F" id="Rechteck 22" o:spid="_x0000_s1037" style="position:absolute;margin-left:160.65pt;margin-top:5.35pt;width:70.5pt;height:73.5pt;z-index:251668480;visibility:visible;mso-wrap-style:square;mso-width-percent:0;mso-height-percent:0;mso-wrap-distance-left:9pt;mso-wrap-distance-top:0;mso-wrap-distance-right:9pt;mso-wrap-distance-bottom:0;mso-position-horizontal:absolute;mso-position-horizontal-relative:text;mso-position-vertical:absolute;mso-position-vertical-relative:text;mso-width-percent:0;mso-height-percent:0;mso-width-relative:margin;mso-height-relative:margin;v-text-anchor:middle" o:gfxdata="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" fillcolor="#4472c4 [3204]" strokecolor="#1f3763 [1604]" strokeweight="1pt">
                 <v:textbox>
                   <w:txbxContent>
                     <w:p>
@@ -3397,7 +5213,7 @@
           </mc:Choice>
           <mc:Fallback>
             <w:pict>
-              <v:rect w14:anchorId="59E5DB27" id="Rechteck 21" o:spid="_x0000_s1031" style="position:absolute;margin-left:86.15pt;margin-top:6.35pt;width:70.5pt;height:73.5pt;z-index:251667456;visibility:visible;mso-wrap-style:square;mso-width-percent:0;mso-height-percent:0;mso-wrap-distance-left:9pt;mso-wrap-distance-top:0;mso-wrap-distance-right:9pt;mso-wrap-distance-bottom:0;mso-position-horizontal:absolute;mso-position-horizontal-relative:text;mso-position-vertical:absolute;mso-position-vertical-relative:text;mso-width-percent:0;mso-height-percent:0;mso-width-relative:margin;mso-height-relative:margin;v-text-anchor:middle" o:gfxdata="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" fillcolor="#4472c4 [3204]" strokecolor="#1f3763 [1604]" strokeweight="1pt">
+              <v:rect w14:anchorId="59E5DB27" id="Rechteck 21" o:spid="_x0000_s1038" style="position:absolute;margin-left:86.15pt;margin-top:6.35pt;width:70.5pt;height:73.5pt;z-index:251667456;visibility:visible;mso-wrap-style:square;mso-width-percent:0;mso-height-percent:0;mso-wrap-distance-left:9pt;mso-wrap-distance-top:0;mso-wrap-distance-right:9pt;mso-wrap-distance-bottom:0;mso-position-horizontal:absolute;mso-position-horizontal-relative:text;mso-position-vertical:absolute;mso-position-vertical-relative:text;mso-width-percent:0;mso-height-percent:0;mso-width-relative:margin;mso-height-relative:margin;v-text-anchor:middle" o:gfxdata="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" fillcolor="#4472c4 [3204]" strokecolor="#1f3763 [1604]" strokeweight="1pt">
                 <v:textbox>
                   <w:txbxContent>
                     <w:p>
@@ -3502,7 +5318,7 @@
           </mc:Choice>
           <mc:Fallback>
             <w:pict>
-              <v:rect w14:anchorId="638B857C" id="Rechteck 10" o:spid="_x0000_s1032" style="position:absolute;margin-left:11.15pt;margin-top:6.35pt;width:68.5pt;height:73.5pt;z-index:251666432;visibility:visible;mso-wrap-style:square;mso-width-percent:0;mso-height-percent:0;mso-wrap-distance-left:9pt;mso-wrap-distance-top:0;mso-wrap-distance-right:9pt;mso-wrap-distance-bottom:0;mso-position-horizontal:absolute;mso-position-horizontal-relative:text;mso-position-vertical:absolute;mso-position-vertical-relative:text;mso-width-percent:0;mso-height-percent:0;mso-width-relative:margin;mso-height-relative:margin;v-text-anchor:middle" o:gfxdata="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" fillcolor="#4472c4 [3204]" strokecolor="#1f3763 [1604]" strokeweight="1pt">
+              <v:rect w14:anchorId="638B857C" id="Rechteck 10" o:spid="_x0000_s1039" style="position:absolute;margin-left:11.15pt;margin-top:6.35pt;width:68.5pt;height:73.5pt;z-index:251666432;visibility:visible;mso-wrap-style:square;mso-width-percent:0;mso-height-percent:0;mso-wrap-distance-left:9pt;mso-wrap-distance-top:0;mso-wrap-distance-right:9pt;mso-wrap-distance-bottom:0;mso-position-horizontal:absolute;mso-position-horizontal-relative:text;mso-position-vertical:absolute;mso-position-vertical-relative:text;mso-width-percent:0;mso-height-percent:0;mso-width-relative:margin;mso-height-relative:margin;v-text-anchor:middle" o:gfxdata="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" fillcolor="#4472c4 [3204]" strokecolor="#1f3763 [1604]" strokeweight="1pt">
                 <v:textbox>
                   <w:txbxContent>
                     <w:p>
@@ -3654,7 +5470,7 @@
           </mc:Choice>
           <mc:Fallback>
             <w:pict>
-              <v:rect w14:anchorId="06C6A0D4" id="Rechteck 1" o:spid="_x0000_s1033" style="position:absolute;margin-left:9.15pt;margin-top:8.2pt;width:482pt;height:54pt;z-index:251669504;visibility:visible;mso-wrap-style:square;mso-height-percent:0;mso-wrap-distance-left:9pt;mso-wrap-distance-top:0;mso-wrap-distance-right:9pt;mso-wrap-distance-bottom:0;mso-position-horizontal:absolute;mso-position-horizontal-relative:text;mso-position-vertical:absolute;mso-position-vertical-relative:text;mso-height-percent:0;mso-height-relative:margin;v-text-anchor:middle" o:gfxdata="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" fillcolor="#4472c4 [3204]" strokecolor="#1f3763 [1604]" strokeweight="1pt">
+              <v:rect w14:anchorId="06C6A0D4" id="Rechteck 1" o:spid="_x0000_s1040" style="position:absolute;margin-left:9.15pt;margin-top:8.2pt;width:482pt;height:54pt;z-index:251669504;visibility:visible;mso-wrap-style:square;mso-height-percent:0;mso-wrap-distance-left:9pt;mso-wrap-distance-top:0;mso-wrap-distance-right:9pt;mso-wrap-distance-bottom:0;mso-position-horizontal:absolute;mso-position-horizontal-relative:text;mso-position-vertical:absolute;mso-position-vertical-relative:text;mso-height-percent:0;mso-height-relative:margin;v-text-anchor:middle" o:gfxdata="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" fillcolor="#4472c4 [3204]" strokecolor="#1f3763 [1604]" strokeweight="1pt">
                 <v:textbox>
                   <w:txbxContent>
                     <w:p>
@@ -3724,8 +5540,6 @@
           <w:lang w:val="de-DE"/>
         </w:rPr>
       </w:pPr>
-      <w:bookmarkStart w:id="6" w:name="_GoBack"/>
-      <w:bookmarkEnd w:id="6"/>
     </w:p>
     <w:p>
       <w:pPr>
@@ -3869,7 +5683,7 @@
         <w:sz w:val="20"/>
         <w:szCs w:val="20"/>
       </w:rPr>
-      <w:t>3</w:t>
+      <w:t>9</w:t>
     </w:r>
     <w:r>
       <w:rPr>
@@ -3918,7 +5732,7 @@
         <w:sz w:val="20"/>
         <w:szCs w:val="20"/>
       </w:rPr>
-      <w:t>8</w:t>
+      <w:t>9</w:t>
     </w:r>
     <w:r>
       <w:rPr>
@@ -7526,6 +9340,18 @@
       <w:shd w:val="clear" w:color="auto" w:fill="E6E6E6"/>
     </w:rPr>
   </w:style>
+  <w:style w:type="character" w:styleId="BesuchterLink">
+    <w:name w:val="FollowedHyperlink"/>
+    <w:basedOn w:val="Absatz-Standardschriftart"/>
+    <w:uiPriority w:val="99"/>
+    <w:semiHidden/>
+    <w:unhideWhenUsed/>
+    <w:rsid w:val="00717ED4"/>
+    <w:rPr>
+      <w:color w:val="954F72" w:themeColor="followedHyperlink"/>
+      <w:u w:val="single"/>
+    </w:rPr>
+  </w:style>
 </w:styles>
 </file>
 
@@ -7829,7 +9655,7 @@
 </file>
 
 <file path=customXml/itemProps1.xml><?xml version="1.0" encoding="utf-8"?>
-<ds:datastoreItem xmlns:ds="http://schemas.openxmlformats.org/officeDocument/2006/customXml" ds:itemID="{065CFDF4-4E29-40AE-A53E-AC7C03DA13FB}">
+<ds:datastoreItem xmlns:ds="http://schemas.openxmlformats.org/officeDocument/2006/customXml" ds:itemID="{D9832D7A-6CDE-46BC-8492-76DB612E387B}">
   <ds:schemaRefs>
     <ds:schemaRef ds:uri="http://schemas.openxmlformats.org/officeDocument/2006/bibliography"/>
   </ds:schemaRefs>

</xml_diff>

<commit_message>
MOD  - Anfahren in SwaD
</commit_message>
<xml_diff>
--- a/Doku/PeCo_SwAD.docx
+++ b/Doku/PeCo_SwAD.docx
@@ -2670,6 +2670,7 @@
         <w:pStyle w:val="berschrift2"/>
       </w:pPr>
       <w:r>
+        <w:lastRenderedPageBreak/>
         <w:t>Analyse Wandkollisionsmöglichkeiten</w:t>
       </w:r>
     </w:p>
@@ -2679,19 +2680,11 @@
           <w:lang w:val="de-DE"/>
         </w:rPr>
       </w:pPr>
-    </w:p>
-    <w:p>
-      <w:pPr>
-        <w:rPr>
-          <w:lang w:val="de-DE"/>
-        </w:rPr>
-      </w:pPr>
       <w:r>
         <w:rPr>
           <w:noProof/>
           <w:lang w:val="de-DE"/>
         </w:rPr>
-        <w:lastRenderedPageBreak/>
         <mc:AlternateContent>
           <mc:Choice Requires="wps">
             <w:drawing>
@@ -4455,13 +4448,6 @@
     </w:p>
     <w:p>
       <w:pPr>
-        <w:rPr>
-          <w:lang w:val="de-DE"/>
-        </w:rPr>
-      </w:pPr>
-    </w:p>
-    <w:p>
-      <w:pPr>
         <w:pStyle w:val="berschrift2"/>
       </w:pPr>
       <w:r>
@@ -4796,16 +4782,12 @@
           <w:lang w:val="de-DE"/>
         </w:rPr>
       </w:pPr>
-      <w:r>
-        <w:br w:type="page"/>
-      </w:r>
     </w:p>
     <w:p>
       <w:pPr>
         <w:pStyle w:val="berschrift1"/>
       </w:pPr>
       <w:r>
-        <w:lastRenderedPageBreak/>
         <w:t>Grobkonzept</w:t>
       </w:r>
       <w:r>
@@ -5669,6 +5651,996 @@
         <mc:AlternateContent>
           <mc:Choice Requires="wps">
             <w:drawing>
+              <wp:anchor distT="0" distB="0" distL="114300" distR="114300" simplePos="0" relativeHeight="251687936" behindDoc="0" locked="0" layoutInCell="1" allowOverlap="1">
+                <wp:simplePos x="0" y="0"/>
+                <wp:positionH relativeFrom="column">
+                  <wp:posOffset>352784</wp:posOffset>
+                </wp:positionH>
+                <wp:positionV relativeFrom="paragraph">
+                  <wp:posOffset>2690688</wp:posOffset>
+                </wp:positionV>
+                <wp:extent cx="3489325" cy="1638173"/>
+                <wp:effectExtent l="0" t="0" r="15875" b="19685"/>
+                <wp:wrapNone/>
+                <wp:docPr id="35" name="Ellipse 35"/>
+                <wp:cNvGraphicFramePr/>
+                <a:graphic xmlns:a="http://schemas.openxmlformats.org/drawingml/2006/main">
+                  <a:graphicData uri="http://schemas.microsoft.com/office/word/2010/wordprocessingShape">
+                    <wps:wsp>
+                      <wps:cNvSpPr/>
+                      <wps:spPr>
+                        <a:xfrm>
+                          <a:off x="0" y="0"/>
+                          <a:ext cx="3489325" cy="1638173"/>
+                        </a:xfrm>
+                        <a:prstGeom prst="ellipse">
+                          <a:avLst/>
+                        </a:prstGeom>
+                        <a:noFill/>
+                      </wps:spPr>
+                      <wps:style>
+                        <a:lnRef idx="2">
+                          <a:schemeClr val="accent1">
+                            <a:shade val="50000"/>
+                          </a:schemeClr>
+                        </a:lnRef>
+                        <a:fillRef idx="1">
+                          <a:schemeClr val="accent1"/>
+                        </a:fillRef>
+                        <a:effectRef idx="0">
+                          <a:schemeClr val="accent1"/>
+                        </a:effectRef>
+                        <a:fontRef idx="minor">
+                          <a:schemeClr val="lt1"/>
+                        </a:fontRef>
+                      </wps:style>
+                      <wps:txbx>
+                        <w:txbxContent>
+                          <w:p>
+                            <w:pPr>
+                              <w:rPr>
+                                <w:color w:val="000000" w:themeColor="text1"/>
+                                <w:sz w:val="16"/>
+                                <w:szCs w:val="16"/>
+                              </w:rPr>
+                            </w:pPr>
+                            <w:r>
+                              <w:rPr>
+                                <w:b/>
+                                <w:color w:val="000000" w:themeColor="text1"/>
+                                <w:sz w:val="16"/>
+                                <w:szCs w:val="16"/>
+                                <w:u w:val="single"/>
+                              </w:rPr>
+                              <w:t>UNLOAD_YELLOW</w:t>
+                            </w:r>
+                            <w:r>
+                              <w:rPr>
+                                <w:b/>
+                                <w:color w:val="000000" w:themeColor="text1"/>
+                                <w:sz w:val="16"/>
+                                <w:szCs w:val="16"/>
+                                <w:u w:val="single"/>
+                              </w:rPr>
+                              <w:br/>
+                            </w:r>
+                            <w:r>
+                              <w:rPr>
+                                <w:i/>
+                                <w:color w:val="000000" w:themeColor="text1"/>
+                                <w:sz w:val="16"/>
+                                <w:szCs w:val="16"/>
+                              </w:rPr>
+                              <w:t>Entry</w:t>
+                            </w:r>
+                            <w:r>
+                              <w:rPr>
+                                <w:color w:val="000000" w:themeColor="text1"/>
+                                <w:sz w:val="16"/>
+                                <w:szCs w:val="16"/>
+                              </w:rPr>
+                              <w:t>:</w:t>
+                            </w:r>
+                            <w:r>
+                              <w:rPr>
+                                <w:color w:val="000000" w:themeColor="text1"/>
+                                <w:sz w:val="16"/>
+                                <w:szCs w:val="16"/>
+                              </w:rPr>
+                              <w:br/>
+                              <w:t xml:space="preserve">  - </w:t>
+                            </w:r>
+                            <w:proofErr w:type="spellStart"/>
+                            <w:r>
+                              <w:rPr>
+                                <w:color w:val="000000" w:themeColor="text1"/>
+                                <w:sz w:val="16"/>
+                                <w:szCs w:val="16"/>
+                              </w:rPr>
+                              <w:t>AnfahrtGelb</w:t>
+                            </w:r>
+                            <w:proofErr w:type="spellEnd"/>
+                            <w:r>
+                              <w:rPr>
+                                <w:color w:val="000000" w:themeColor="text1"/>
+                                <w:sz w:val="16"/>
+                                <w:szCs w:val="16"/>
+                              </w:rPr>
+                              <w:t xml:space="preserve"> starten</w:t>
+                            </w:r>
+                            <w:r>
+                              <w:rPr>
+                                <w:color w:val="000000" w:themeColor="text1"/>
+                                <w:sz w:val="16"/>
+                                <w:szCs w:val="16"/>
+                              </w:rPr>
+                              <w:br/>
+                            </w:r>
+                            <w:proofErr w:type="spellStart"/>
+                            <w:r>
+                              <w:rPr>
+                                <w:i/>
+                                <w:color w:val="000000" w:themeColor="text1"/>
+                                <w:sz w:val="16"/>
+                                <w:szCs w:val="16"/>
+                              </w:rPr>
+                              <w:t>Doing</w:t>
+                            </w:r>
+                            <w:proofErr w:type="spellEnd"/>
+                            <w:r>
+                              <w:rPr>
+                                <w:i/>
+                                <w:color w:val="000000" w:themeColor="text1"/>
+                                <w:sz w:val="16"/>
+                                <w:szCs w:val="16"/>
+                              </w:rPr>
+                              <w:t>:</w:t>
+                            </w:r>
+                            <w:r>
+                              <w:rPr>
+                                <w:color w:val="000000" w:themeColor="text1"/>
+                                <w:sz w:val="16"/>
+                                <w:szCs w:val="16"/>
+                              </w:rPr>
+                              <w:br/>
+                              <w:t xml:space="preserve">  - Abfragen ob </w:t>
+                            </w:r>
+                            <w:proofErr w:type="spellStart"/>
+                            <w:r>
+                              <w:rPr>
+                                <w:color w:val="000000" w:themeColor="text1"/>
+                                <w:sz w:val="16"/>
+                                <w:szCs w:val="16"/>
+                              </w:rPr>
+                              <w:t>AnfahrtGelb</w:t>
+                            </w:r>
+                            <w:proofErr w:type="spellEnd"/>
+                            <w:r>
+                              <w:rPr>
+                                <w:color w:val="000000" w:themeColor="text1"/>
+                                <w:sz w:val="16"/>
+                                <w:szCs w:val="16"/>
+                              </w:rPr>
+                              <w:t xml:space="preserve"> beendet ist</w:t>
+                            </w:r>
+                            <w:r>
+                              <w:rPr>
+                                <w:color w:val="000000" w:themeColor="text1"/>
+                                <w:sz w:val="16"/>
+                                <w:szCs w:val="16"/>
+                              </w:rPr>
+                              <w:br/>
+                            </w:r>
+                            <w:r>
+                              <w:rPr>
+                                <w:i/>
+                                <w:color w:val="000000" w:themeColor="text1"/>
+                                <w:sz w:val="16"/>
+                                <w:szCs w:val="16"/>
+                              </w:rPr>
+                              <w:t>Exit</w:t>
+                            </w:r>
+                            <w:r>
+                              <w:rPr>
+                                <w:color w:val="000000" w:themeColor="text1"/>
+                                <w:sz w:val="16"/>
+                                <w:szCs w:val="16"/>
+                              </w:rPr>
+                              <w:t>:</w:t>
+                            </w:r>
+                            <w:r>
+                              <w:rPr>
+                                <w:color w:val="000000" w:themeColor="text1"/>
+                                <w:sz w:val="16"/>
+                                <w:szCs w:val="16"/>
+                              </w:rPr>
+                              <w:br/>
+                              <w:t xml:space="preserve">  - Abladeweiche Gelb betätigen</w:t>
+                            </w:r>
+                            <w:r>
+                              <w:rPr>
+                                <w:color w:val="000000" w:themeColor="text1"/>
+                                <w:sz w:val="16"/>
+                                <w:szCs w:val="16"/>
+                              </w:rPr>
+                              <w:br/>
+                              <w:t xml:space="preserve">..- Warten bis alle </w:t>
+                            </w:r>
+                            <w:proofErr w:type="spellStart"/>
+                            <w:r>
+                              <w:rPr>
+                                <w:color w:val="000000" w:themeColor="text1"/>
+                                <w:sz w:val="16"/>
+                                <w:szCs w:val="16"/>
+                              </w:rPr>
+                              <w:t>Toeggel</w:t>
+                            </w:r>
+                            <w:proofErr w:type="spellEnd"/>
+                            <w:r>
+                              <w:rPr>
+                                <w:color w:val="000000" w:themeColor="text1"/>
+                                <w:sz w:val="16"/>
+                                <w:szCs w:val="16"/>
+                              </w:rPr>
+                              <w:t xml:space="preserve"> abgeladen sind-</w:t>
+                            </w:r>
+                          </w:p>
+                          <w:p>
+                            <w:pPr>
+                              <w:jc w:val="center"/>
+                            </w:pPr>
+                          </w:p>
+                        </w:txbxContent>
+                      </wps:txbx>
+                      <wps:bodyPr rot="0" spcFirstLastPara="0" vertOverflow="overflow" horzOverflow="overflow" vert="horz" wrap="square" lIns="91440" tIns="45720" rIns="91440" bIns="45720" numCol="1" spcCol="0" rtlCol="0" fromWordArt="0" anchor="ctr" anchorCtr="0" forceAA="0" compatLnSpc="1">
+                        <a:prstTxWarp prst="textNoShape">
+                          <a:avLst/>
+                        </a:prstTxWarp>
+                        <a:noAutofit/>
+                      </wps:bodyPr>
+                    </wps:wsp>
+                  </a:graphicData>
+                </a:graphic>
+                <wp14:sizeRelH relativeFrom="margin">
+                  <wp14:pctWidth>0</wp14:pctWidth>
+                </wp14:sizeRelH>
+                <wp14:sizeRelV relativeFrom="margin">
+                  <wp14:pctHeight>0</wp14:pctHeight>
+                </wp14:sizeRelV>
+              </wp:anchor>
+            </w:drawing>
+          </mc:Choice>
+          <mc:Fallback>
+            <w:pict>
+              <v:oval id="Ellipse 35" o:spid="_x0000_s1036" style="position:absolute;margin-left:27.8pt;margin-top:211.85pt;width:274.75pt;height:129pt;z-index:251687936;visibility:visible;mso-wrap-style:square;mso-width-percent:0;mso-height-percent:0;mso-wrap-distance-left:9pt;mso-wrap-distance-top:0;mso-wrap-distance-right:9pt;mso-wrap-distance-bottom:0;mso-position-horizontal:absolute;mso-position-horizontal-relative:text;mso-position-vertical:absolute;mso-position-vertical-relative:text;mso-width-percent:0;mso-height-percent:0;mso-width-relative:margin;mso-height-relative:margin;v-text-anchor:middle" o:gfxdata="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" filled="f" strokecolor="#1f3763 [1604]" strokeweight="1pt">
+                <v:stroke joinstyle="miter"/>
+                <v:textbox>
+                  <w:txbxContent>
+                    <w:p>
+                      <w:pPr>
+                        <w:rPr>
+                          <w:color w:val="000000" w:themeColor="text1"/>
+                          <w:sz w:val="16"/>
+                          <w:szCs w:val="16"/>
+                        </w:rPr>
+                      </w:pPr>
+                      <w:r>
+                        <w:rPr>
+                          <w:b/>
+                          <w:color w:val="000000" w:themeColor="text1"/>
+                          <w:sz w:val="16"/>
+                          <w:szCs w:val="16"/>
+                          <w:u w:val="single"/>
+                        </w:rPr>
+                        <w:t>UNLOAD_YELLOW</w:t>
+                      </w:r>
+                      <w:r>
+                        <w:rPr>
+                          <w:b/>
+                          <w:color w:val="000000" w:themeColor="text1"/>
+                          <w:sz w:val="16"/>
+                          <w:szCs w:val="16"/>
+                          <w:u w:val="single"/>
+                        </w:rPr>
+                        <w:br/>
+                      </w:r>
+                      <w:r>
+                        <w:rPr>
+                          <w:i/>
+                          <w:color w:val="000000" w:themeColor="text1"/>
+                          <w:sz w:val="16"/>
+                          <w:szCs w:val="16"/>
+                        </w:rPr>
+                        <w:t>Entry</w:t>
+                      </w:r>
+                      <w:r>
+                        <w:rPr>
+                          <w:color w:val="000000" w:themeColor="text1"/>
+                          <w:sz w:val="16"/>
+                          <w:szCs w:val="16"/>
+                        </w:rPr>
+                        <w:t>:</w:t>
+                      </w:r>
+                      <w:r>
+                        <w:rPr>
+                          <w:color w:val="000000" w:themeColor="text1"/>
+                          <w:sz w:val="16"/>
+                          <w:szCs w:val="16"/>
+                        </w:rPr>
+                        <w:br/>
+                        <w:t xml:space="preserve">  - </w:t>
+                      </w:r>
+                      <w:proofErr w:type="spellStart"/>
+                      <w:r>
+                        <w:rPr>
+                          <w:color w:val="000000" w:themeColor="text1"/>
+                          <w:sz w:val="16"/>
+                          <w:szCs w:val="16"/>
+                        </w:rPr>
+                        <w:t>AnfahrtGelb</w:t>
+                      </w:r>
+                      <w:proofErr w:type="spellEnd"/>
+                      <w:r>
+                        <w:rPr>
+                          <w:color w:val="000000" w:themeColor="text1"/>
+                          <w:sz w:val="16"/>
+                          <w:szCs w:val="16"/>
+                        </w:rPr>
+                        <w:t xml:space="preserve"> starten</w:t>
+                      </w:r>
+                      <w:r>
+                        <w:rPr>
+                          <w:color w:val="000000" w:themeColor="text1"/>
+                          <w:sz w:val="16"/>
+                          <w:szCs w:val="16"/>
+                        </w:rPr>
+                        <w:br/>
+                      </w:r>
+                      <w:proofErr w:type="spellStart"/>
+                      <w:r>
+                        <w:rPr>
+                          <w:i/>
+                          <w:color w:val="000000" w:themeColor="text1"/>
+                          <w:sz w:val="16"/>
+                          <w:szCs w:val="16"/>
+                        </w:rPr>
+                        <w:t>Doing</w:t>
+                      </w:r>
+                      <w:proofErr w:type="spellEnd"/>
+                      <w:r>
+                        <w:rPr>
+                          <w:i/>
+                          <w:color w:val="000000" w:themeColor="text1"/>
+                          <w:sz w:val="16"/>
+                          <w:szCs w:val="16"/>
+                        </w:rPr>
+                        <w:t>:</w:t>
+                      </w:r>
+                      <w:r>
+                        <w:rPr>
+                          <w:color w:val="000000" w:themeColor="text1"/>
+                          <w:sz w:val="16"/>
+                          <w:szCs w:val="16"/>
+                        </w:rPr>
+                        <w:br/>
+                        <w:t xml:space="preserve">  - Abfragen ob </w:t>
+                      </w:r>
+                      <w:proofErr w:type="spellStart"/>
+                      <w:r>
+                        <w:rPr>
+                          <w:color w:val="000000" w:themeColor="text1"/>
+                          <w:sz w:val="16"/>
+                          <w:szCs w:val="16"/>
+                        </w:rPr>
+                        <w:t>AnfahrtGelb</w:t>
+                      </w:r>
+                      <w:proofErr w:type="spellEnd"/>
+                      <w:r>
+                        <w:rPr>
+                          <w:color w:val="000000" w:themeColor="text1"/>
+                          <w:sz w:val="16"/>
+                          <w:szCs w:val="16"/>
+                        </w:rPr>
+                        <w:t xml:space="preserve"> beendet ist</w:t>
+                      </w:r>
+                      <w:r>
+                        <w:rPr>
+                          <w:color w:val="000000" w:themeColor="text1"/>
+                          <w:sz w:val="16"/>
+                          <w:szCs w:val="16"/>
+                        </w:rPr>
+                        <w:br/>
+                      </w:r>
+                      <w:r>
+                        <w:rPr>
+                          <w:i/>
+                          <w:color w:val="000000" w:themeColor="text1"/>
+                          <w:sz w:val="16"/>
+                          <w:szCs w:val="16"/>
+                        </w:rPr>
+                        <w:t>Exit</w:t>
+                      </w:r>
+                      <w:r>
+                        <w:rPr>
+                          <w:color w:val="000000" w:themeColor="text1"/>
+                          <w:sz w:val="16"/>
+                          <w:szCs w:val="16"/>
+                        </w:rPr>
+                        <w:t>:</w:t>
+                      </w:r>
+                      <w:r>
+                        <w:rPr>
+                          <w:color w:val="000000" w:themeColor="text1"/>
+                          <w:sz w:val="16"/>
+                          <w:szCs w:val="16"/>
+                        </w:rPr>
+                        <w:br/>
+                        <w:t xml:space="preserve">  - Abladeweiche Gelb betätigen</w:t>
+                      </w:r>
+                      <w:r>
+                        <w:rPr>
+                          <w:color w:val="000000" w:themeColor="text1"/>
+                          <w:sz w:val="16"/>
+                          <w:szCs w:val="16"/>
+                        </w:rPr>
+                        <w:br/>
+                        <w:t xml:space="preserve">..- Warten bis alle </w:t>
+                      </w:r>
+                      <w:proofErr w:type="spellStart"/>
+                      <w:r>
+                        <w:rPr>
+                          <w:color w:val="000000" w:themeColor="text1"/>
+                          <w:sz w:val="16"/>
+                          <w:szCs w:val="16"/>
+                        </w:rPr>
+                        <w:t>Toeggel</w:t>
+                      </w:r>
+                      <w:proofErr w:type="spellEnd"/>
+                      <w:r>
+                        <w:rPr>
+                          <w:color w:val="000000" w:themeColor="text1"/>
+                          <w:sz w:val="16"/>
+                          <w:szCs w:val="16"/>
+                        </w:rPr>
+                        <w:t xml:space="preserve"> abgeladen sind-</w:t>
+                      </w:r>
+                    </w:p>
+                    <w:p>
+                      <w:pPr>
+                        <w:jc w:val="center"/>
+                      </w:pPr>
+                    </w:p>
+                  </w:txbxContent>
+                </v:textbox>
+              </v:oval>
+            </w:pict>
+          </mc:Fallback>
+        </mc:AlternateContent>
+      </w:r>
+      <w:r>
+        <w:rPr>
+          <w:noProof/>
+          <w:lang w:val="de-DE"/>
+        </w:rPr>
+        <mc:AlternateContent>
+          <mc:Choice Requires="wps">
+            <w:drawing>
+              <wp:anchor distT="0" distB="0" distL="114300" distR="114300" simplePos="0" relativeHeight="251686912" behindDoc="0" locked="0" layoutInCell="1" allowOverlap="1">
+                <wp:simplePos x="0" y="0"/>
+                <wp:positionH relativeFrom="column">
+                  <wp:posOffset>433456</wp:posOffset>
+                </wp:positionH>
+                <wp:positionV relativeFrom="paragraph">
+                  <wp:posOffset>4507258</wp:posOffset>
+                </wp:positionV>
+                <wp:extent cx="3408883" cy="1696568"/>
+                <wp:effectExtent l="0" t="0" r="20320" b="18415"/>
+                <wp:wrapNone/>
+                <wp:docPr id="34" name="Ellipse 34"/>
+                <wp:cNvGraphicFramePr/>
+                <a:graphic xmlns:a="http://schemas.openxmlformats.org/drawingml/2006/main">
+                  <a:graphicData uri="http://schemas.microsoft.com/office/word/2010/wordprocessingShape">
+                    <wps:wsp>
+                      <wps:cNvSpPr/>
+                      <wps:spPr>
+                        <a:xfrm>
+                          <a:off x="0" y="0"/>
+                          <a:ext cx="3408883" cy="1696568"/>
+                        </a:xfrm>
+                        <a:prstGeom prst="ellipse">
+                          <a:avLst/>
+                        </a:prstGeom>
+                        <a:noFill/>
+                      </wps:spPr>
+                      <wps:style>
+                        <a:lnRef idx="2">
+                          <a:schemeClr val="accent1">
+                            <a:shade val="50000"/>
+                          </a:schemeClr>
+                        </a:lnRef>
+                        <a:fillRef idx="1">
+                          <a:schemeClr val="accent1"/>
+                        </a:fillRef>
+                        <a:effectRef idx="0">
+                          <a:schemeClr val="accent1"/>
+                        </a:effectRef>
+                        <a:fontRef idx="minor">
+                          <a:schemeClr val="lt1"/>
+                        </a:fontRef>
+                      </wps:style>
+                      <wps:txbx>
+                        <w:txbxContent>
+                          <w:p>
+                            <w:pPr>
+                              <w:rPr>
+                                <w:color w:val="000000" w:themeColor="text1"/>
+                                <w:sz w:val="16"/>
+                                <w:szCs w:val="16"/>
+                              </w:rPr>
+                            </w:pPr>
+                            <w:r>
+                              <w:rPr>
+                                <w:b/>
+                                <w:color w:val="000000" w:themeColor="text1"/>
+                                <w:sz w:val="16"/>
+                                <w:szCs w:val="16"/>
+                                <w:u w:val="single"/>
+                              </w:rPr>
+                              <w:t>UNLOAD_GREEN</w:t>
+                            </w:r>
+                            <w:r>
+                              <w:rPr>
+                                <w:b/>
+                                <w:color w:val="000000" w:themeColor="text1"/>
+                                <w:sz w:val="16"/>
+                                <w:szCs w:val="16"/>
+                                <w:u w:val="single"/>
+                              </w:rPr>
+                              <w:br/>
+                            </w:r>
+                            <w:r>
+                              <w:rPr>
+                                <w:i/>
+                                <w:color w:val="000000" w:themeColor="text1"/>
+                                <w:sz w:val="16"/>
+                                <w:szCs w:val="16"/>
+                              </w:rPr>
+                              <w:t>Entry</w:t>
+                            </w:r>
+                            <w:r>
+                              <w:rPr>
+                                <w:color w:val="000000" w:themeColor="text1"/>
+                                <w:sz w:val="16"/>
+                                <w:szCs w:val="16"/>
+                              </w:rPr>
+                              <w:t>:</w:t>
+                            </w:r>
+                            <w:r>
+                              <w:rPr>
+                                <w:color w:val="000000" w:themeColor="text1"/>
+                                <w:sz w:val="16"/>
+                                <w:szCs w:val="16"/>
+                              </w:rPr>
+                              <w:br/>
+                              <w:t xml:space="preserve">  - </w:t>
+                            </w:r>
+                            <w:proofErr w:type="spellStart"/>
+                            <w:r>
+                              <w:rPr>
+                                <w:color w:val="000000" w:themeColor="text1"/>
+                                <w:sz w:val="16"/>
+                                <w:szCs w:val="16"/>
+                              </w:rPr>
+                              <w:t>AnfahrtGruen</w:t>
+                            </w:r>
+                            <w:proofErr w:type="spellEnd"/>
+                            <w:r>
+                              <w:rPr>
+                                <w:color w:val="000000" w:themeColor="text1"/>
+                                <w:sz w:val="16"/>
+                                <w:szCs w:val="16"/>
+                              </w:rPr>
+                              <w:t xml:space="preserve"> starten</w:t>
+                            </w:r>
+                            <w:r>
+                              <w:rPr>
+                                <w:color w:val="000000" w:themeColor="text1"/>
+                                <w:sz w:val="16"/>
+                                <w:szCs w:val="16"/>
+                              </w:rPr>
+                              <w:br/>
+                            </w:r>
+                            <w:proofErr w:type="spellStart"/>
+                            <w:r>
+                              <w:rPr>
+                                <w:i/>
+                                <w:color w:val="000000" w:themeColor="text1"/>
+                                <w:sz w:val="16"/>
+                                <w:szCs w:val="16"/>
+                              </w:rPr>
+                              <w:t>Doing</w:t>
+                            </w:r>
+                            <w:proofErr w:type="spellEnd"/>
+                            <w:r>
+                              <w:rPr>
+                                <w:i/>
+                                <w:color w:val="000000" w:themeColor="text1"/>
+                                <w:sz w:val="16"/>
+                                <w:szCs w:val="16"/>
+                              </w:rPr>
+                              <w:t>:</w:t>
+                            </w:r>
+                            <w:r>
+                              <w:rPr>
+                                <w:color w:val="000000" w:themeColor="text1"/>
+                                <w:sz w:val="16"/>
+                                <w:szCs w:val="16"/>
+                              </w:rPr>
+                              <w:br/>
+                              <w:t xml:space="preserve">  - Abfragen ob </w:t>
+                            </w:r>
+                            <w:proofErr w:type="spellStart"/>
+                            <w:r>
+                              <w:rPr>
+                                <w:color w:val="000000" w:themeColor="text1"/>
+                                <w:sz w:val="16"/>
+                                <w:szCs w:val="16"/>
+                              </w:rPr>
+                              <w:t>AnfahrtGruen</w:t>
+                            </w:r>
+                            <w:proofErr w:type="spellEnd"/>
+                            <w:r>
+                              <w:rPr>
+                                <w:color w:val="000000" w:themeColor="text1"/>
+                                <w:sz w:val="16"/>
+                                <w:szCs w:val="16"/>
+                              </w:rPr>
+                              <w:t xml:space="preserve"> beendet ist</w:t>
+                            </w:r>
+                            <w:r>
+                              <w:rPr>
+                                <w:color w:val="000000" w:themeColor="text1"/>
+                                <w:sz w:val="16"/>
+                                <w:szCs w:val="16"/>
+                              </w:rPr>
+                              <w:br/>
+                            </w:r>
+                            <w:r>
+                              <w:rPr>
+                                <w:i/>
+                                <w:color w:val="000000" w:themeColor="text1"/>
+                                <w:sz w:val="16"/>
+                                <w:szCs w:val="16"/>
+                              </w:rPr>
+                              <w:t>Exit</w:t>
+                            </w:r>
+                            <w:r>
+                              <w:rPr>
+                                <w:color w:val="000000" w:themeColor="text1"/>
+                                <w:sz w:val="16"/>
+                                <w:szCs w:val="16"/>
+                              </w:rPr>
+                              <w:t>:</w:t>
+                            </w:r>
+                            <w:r>
+                              <w:rPr>
+                                <w:color w:val="000000" w:themeColor="text1"/>
+                                <w:sz w:val="16"/>
+                                <w:szCs w:val="16"/>
+                              </w:rPr>
+                              <w:br/>
+                              <w:t xml:space="preserve">  - Abladeweiche </w:t>
+                            </w:r>
+                            <w:proofErr w:type="spellStart"/>
+                            <w:r>
+                              <w:rPr>
+                                <w:color w:val="000000" w:themeColor="text1"/>
+                                <w:sz w:val="16"/>
+                                <w:szCs w:val="16"/>
+                              </w:rPr>
+                              <w:t>Gruen</w:t>
+                            </w:r>
+                            <w:proofErr w:type="spellEnd"/>
+                            <w:r>
+                              <w:rPr>
+                                <w:color w:val="000000" w:themeColor="text1"/>
+                                <w:sz w:val="16"/>
+                                <w:szCs w:val="16"/>
+                              </w:rPr>
+                              <w:t xml:space="preserve"> betätigen</w:t>
+                            </w:r>
+                            <w:r>
+                              <w:rPr>
+                                <w:color w:val="000000" w:themeColor="text1"/>
+                                <w:sz w:val="16"/>
+                                <w:szCs w:val="16"/>
+                              </w:rPr>
+                              <w:br/>
+                              <w:t xml:space="preserve">..- Warten bis alle </w:t>
+                            </w:r>
+                            <w:proofErr w:type="spellStart"/>
+                            <w:r>
+                              <w:rPr>
+                                <w:color w:val="000000" w:themeColor="text1"/>
+                                <w:sz w:val="16"/>
+                                <w:szCs w:val="16"/>
+                              </w:rPr>
+                              <w:t>Toeggel</w:t>
+                            </w:r>
+                            <w:proofErr w:type="spellEnd"/>
+                            <w:r>
+                              <w:rPr>
+                                <w:color w:val="000000" w:themeColor="text1"/>
+                                <w:sz w:val="16"/>
+                                <w:szCs w:val="16"/>
+                              </w:rPr>
+                              <w:t xml:space="preserve"> abgeladen sind-</w:t>
+                            </w:r>
+                            <w:r>
+                              <w:rPr>
+                                <w:color w:val="000000" w:themeColor="text1"/>
+                                <w:sz w:val="16"/>
+                                <w:szCs w:val="16"/>
+                              </w:rPr>
+                              <w:br/>
+                            </w:r>
+                          </w:p>
+                        </w:txbxContent>
+                      </wps:txbx>
+                      <wps:bodyPr rot="0" spcFirstLastPara="0" vertOverflow="overflow" horzOverflow="overflow" vert="horz" wrap="square" lIns="91440" tIns="45720" rIns="91440" bIns="45720" numCol="1" spcCol="0" rtlCol="0" fromWordArt="0" anchor="ctr" anchorCtr="0" forceAA="0" compatLnSpc="1">
+                        <a:prstTxWarp prst="textNoShape">
+                          <a:avLst/>
+                        </a:prstTxWarp>
+                        <a:noAutofit/>
+                      </wps:bodyPr>
+                    </wps:wsp>
+                  </a:graphicData>
+                </a:graphic>
+                <wp14:sizeRelH relativeFrom="margin">
+                  <wp14:pctWidth>0</wp14:pctWidth>
+                </wp14:sizeRelH>
+                <wp14:sizeRelV relativeFrom="margin">
+                  <wp14:pctHeight>0</wp14:pctHeight>
+                </wp14:sizeRelV>
+              </wp:anchor>
+            </w:drawing>
+          </mc:Choice>
+          <mc:Fallback>
+            <w:pict>
+              <v:oval id="Ellipse 34" o:spid="_x0000_s1037" style="position:absolute;margin-left:34.15pt;margin-top:354.9pt;width:268.4pt;height:133.6pt;z-index:251686912;visibility:visible;mso-wrap-style:square;mso-width-percent:0;mso-height-percent:0;mso-wrap-distance-left:9pt;mso-wrap-distance-top:0;mso-wrap-distance-right:9pt;mso-wrap-distance-bottom:0;mso-position-horizontal:absolute;mso-position-horizontal-relative:text;mso-position-vertical:absolute;mso-position-vertical-relative:text;mso-width-percent:0;mso-height-percent:0;mso-width-relative:margin;mso-height-relative:margin;v-text-anchor:middle" o:gfxdata="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" filled="f" strokecolor="#1f3763 [1604]" strokeweight="1pt">
+                <v:stroke joinstyle="miter"/>
+                <v:textbox>
+                  <w:txbxContent>
+                    <w:p>
+                      <w:pPr>
+                        <w:rPr>
+                          <w:color w:val="000000" w:themeColor="text1"/>
+                          <w:sz w:val="16"/>
+                          <w:szCs w:val="16"/>
+                        </w:rPr>
+                      </w:pPr>
+                      <w:r>
+                        <w:rPr>
+                          <w:b/>
+                          <w:color w:val="000000" w:themeColor="text1"/>
+                          <w:sz w:val="16"/>
+                          <w:szCs w:val="16"/>
+                          <w:u w:val="single"/>
+                        </w:rPr>
+                        <w:t>UNLOAD_GREEN</w:t>
+                      </w:r>
+                      <w:r>
+                        <w:rPr>
+                          <w:b/>
+                          <w:color w:val="000000" w:themeColor="text1"/>
+                          <w:sz w:val="16"/>
+                          <w:szCs w:val="16"/>
+                          <w:u w:val="single"/>
+                        </w:rPr>
+                        <w:br/>
+                      </w:r>
+                      <w:r>
+                        <w:rPr>
+                          <w:i/>
+                          <w:color w:val="000000" w:themeColor="text1"/>
+                          <w:sz w:val="16"/>
+                          <w:szCs w:val="16"/>
+                        </w:rPr>
+                        <w:t>Entry</w:t>
+                      </w:r>
+                      <w:r>
+                        <w:rPr>
+                          <w:color w:val="000000" w:themeColor="text1"/>
+                          <w:sz w:val="16"/>
+                          <w:szCs w:val="16"/>
+                        </w:rPr>
+                        <w:t>:</w:t>
+                      </w:r>
+                      <w:r>
+                        <w:rPr>
+                          <w:color w:val="000000" w:themeColor="text1"/>
+                          <w:sz w:val="16"/>
+                          <w:szCs w:val="16"/>
+                        </w:rPr>
+                        <w:br/>
+                        <w:t xml:space="preserve">  - </w:t>
+                      </w:r>
+                      <w:proofErr w:type="spellStart"/>
+                      <w:r>
+                        <w:rPr>
+                          <w:color w:val="000000" w:themeColor="text1"/>
+                          <w:sz w:val="16"/>
+                          <w:szCs w:val="16"/>
+                        </w:rPr>
+                        <w:t>AnfahrtGruen</w:t>
+                      </w:r>
+                      <w:proofErr w:type="spellEnd"/>
+                      <w:r>
+                        <w:rPr>
+                          <w:color w:val="000000" w:themeColor="text1"/>
+                          <w:sz w:val="16"/>
+                          <w:szCs w:val="16"/>
+                        </w:rPr>
+                        <w:t xml:space="preserve"> starten</w:t>
+                      </w:r>
+                      <w:r>
+                        <w:rPr>
+                          <w:color w:val="000000" w:themeColor="text1"/>
+                          <w:sz w:val="16"/>
+                          <w:szCs w:val="16"/>
+                        </w:rPr>
+                        <w:br/>
+                      </w:r>
+                      <w:proofErr w:type="spellStart"/>
+                      <w:r>
+                        <w:rPr>
+                          <w:i/>
+                          <w:color w:val="000000" w:themeColor="text1"/>
+                          <w:sz w:val="16"/>
+                          <w:szCs w:val="16"/>
+                        </w:rPr>
+                        <w:t>Doing</w:t>
+                      </w:r>
+                      <w:proofErr w:type="spellEnd"/>
+                      <w:r>
+                        <w:rPr>
+                          <w:i/>
+                          <w:color w:val="000000" w:themeColor="text1"/>
+                          <w:sz w:val="16"/>
+                          <w:szCs w:val="16"/>
+                        </w:rPr>
+                        <w:t>:</w:t>
+                      </w:r>
+                      <w:r>
+                        <w:rPr>
+                          <w:color w:val="000000" w:themeColor="text1"/>
+                          <w:sz w:val="16"/>
+                          <w:szCs w:val="16"/>
+                        </w:rPr>
+                        <w:br/>
+                        <w:t xml:space="preserve">  - Abfragen ob </w:t>
+                      </w:r>
+                      <w:proofErr w:type="spellStart"/>
+                      <w:r>
+                        <w:rPr>
+                          <w:color w:val="000000" w:themeColor="text1"/>
+                          <w:sz w:val="16"/>
+                          <w:szCs w:val="16"/>
+                        </w:rPr>
+                        <w:t>AnfahrtGruen</w:t>
+                      </w:r>
+                      <w:proofErr w:type="spellEnd"/>
+                      <w:r>
+                        <w:rPr>
+                          <w:color w:val="000000" w:themeColor="text1"/>
+                          <w:sz w:val="16"/>
+                          <w:szCs w:val="16"/>
+                        </w:rPr>
+                        <w:t xml:space="preserve"> beendet ist</w:t>
+                      </w:r>
+                      <w:r>
+                        <w:rPr>
+                          <w:color w:val="000000" w:themeColor="text1"/>
+                          <w:sz w:val="16"/>
+                          <w:szCs w:val="16"/>
+                        </w:rPr>
+                        <w:br/>
+                      </w:r>
+                      <w:r>
+                        <w:rPr>
+                          <w:i/>
+                          <w:color w:val="000000" w:themeColor="text1"/>
+                          <w:sz w:val="16"/>
+                          <w:szCs w:val="16"/>
+                        </w:rPr>
+                        <w:t>Exit</w:t>
+                      </w:r>
+                      <w:r>
+                        <w:rPr>
+                          <w:color w:val="000000" w:themeColor="text1"/>
+                          <w:sz w:val="16"/>
+                          <w:szCs w:val="16"/>
+                        </w:rPr>
+                        <w:t>:</w:t>
+                      </w:r>
+                      <w:r>
+                        <w:rPr>
+                          <w:color w:val="000000" w:themeColor="text1"/>
+                          <w:sz w:val="16"/>
+                          <w:szCs w:val="16"/>
+                        </w:rPr>
+                        <w:br/>
+                        <w:t xml:space="preserve">  - Abladeweiche </w:t>
+                      </w:r>
+                      <w:proofErr w:type="spellStart"/>
+                      <w:r>
+                        <w:rPr>
+                          <w:color w:val="000000" w:themeColor="text1"/>
+                          <w:sz w:val="16"/>
+                          <w:szCs w:val="16"/>
+                        </w:rPr>
+                        <w:t>Gruen</w:t>
+                      </w:r>
+                      <w:proofErr w:type="spellEnd"/>
+                      <w:r>
+                        <w:rPr>
+                          <w:color w:val="000000" w:themeColor="text1"/>
+                          <w:sz w:val="16"/>
+                          <w:szCs w:val="16"/>
+                        </w:rPr>
+                        <w:t xml:space="preserve"> betätigen</w:t>
+                      </w:r>
+                      <w:r>
+                        <w:rPr>
+                          <w:color w:val="000000" w:themeColor="text1"/>
+                          <w:sz w:val="16"/>
+                          <w:szCs w:val="16"/>
+                        </w:rPr>
+                        <w:br/>
+                        <w:t xml:space="preserve">..- Warten bis alle </w:t>
+                      </w:r>
+                      <w:proofErr w:type="spellStart"/>
+                      <w:r>
+                        <w:rPr>
+                          <w:color w:val="000000" w:themeColor="text1"/>
+                          <w:sz w:val="16"/>
+                          <w:szCs w:val="16"/>
+                        </w:rPr>
+                        <w:t>Toeggel</w:t>
+                      </w:r>
+                      <w:proofErr w:type="spellEnd"/>
+                      <w:r>
+                        <w:rPr>
+                          <w:color w:val="000000" w:themeColor="text1"/>
+                          <w:sz w:val="16"/>
+                          <w:szCs w:val="16"/>
+                        </w:rPr>
+                        <w:t xml:space="preserve"> abgeladen sind-</w:t>
+                      </w:r>
+                      <w:r>
+                        <w:rPr>
+                          <w:color w:val="000000" w:themeColor="text1"/>
+                          <w:sz w:val="16"/>
+                          <w:szCs w:val="16"/>
+                        </w:rPr>
+                        <w:br/>
+                      </w:r>
+                    </w:p>
+                  </w:txbxContent>
+                </v:textbox>
+              </v:oval>
+            </w:pict>
+          </mc:Fallback>
+        </mc:AlternateContent>
+      </w:r>
+      <w:r>
+        <w:rPr>
+          <w:noProof/>
+          <w:lang w:val="de-DE"/>
+        </w:rPr>
+        <mc:AlternateContent>
+          <mc:Choice Requires="wps">
+            <w:drawing>
               <wp:anchor distT="0" distB="0" distL="114300" distR="114300" simplePos="0" relativeHeight="251695104" behindDoc="0" locked="0" layoutInCell="1" allowOverlap="1">
                 <wp:simplePos x="0" y="0"/>
                 <wp:positionH relativeFrom="column">
@@ -5932,999 +6904,13 @@
           </mc:Choice>
           <mc:Fallback>
             <w:pict>
-              <v:shape w14:anchorId="14B27D0E" id="Gerade Verbindung mit Pfeil 41" o:spid="_x0000_s1026" type="#_x0000_t32" style="position:absolute;margin-left:157.8pt;margin-top:192.4pt;width:5.75pt;height:18.45pt;z-index:251693056;visibility:visible;mso-wrap-style:square;mso-wrap-distance-left:9pt;mso-wrap-distance-top:0;mso-wrap-distance-right:9pt;mso-wrap-distance-bottom:0;mso-position-horizontal:absolute;mso-position-horizontal-relative:text;mso-position-vertical:absolute;mso-position-vertical-relative:text" o:gfxdata="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" strokecolor="#4472c4 [3204]" strokeweight=".5pt">
+              <v:shapetype w14:anchorId="2805A559" id="_x0000_t32" coordsize="21600,21600" o:spt="32" o:oned="t" path="m,l21600,21600e" filled="f">
+                <v:path arrowok="t" fillok="f" o:connecttype="none"/>
+                <o:lock v:ext="edit" shapetype="t"/>
+              </v:shapetype>
+              <v:shape id="Gerade Verbindung mit Pfeil 41" o:spid="_x0000_s1026" type="#_x0000_t32" style="position:absolute;margin-left:157.8pt;margin-top:192.4pt;width:5.75pt;height:18.45pt;z-index:251693056;visibility:visible;mso-wrap-style:square;mso-wrap-distance-left:9pt;mso-wrap-distance-top:0;mso-wrap-distance-right:9pt;mso-wrap-distance-bottom:0;mso-position-horizontal:absolute;mso-position-horizontal-relative:text;mso-position-vertical:absolute;mso-position-vertical-relative:text" o:gfxdata="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" strokecolor="#4472c4 [3204]" strokeweight=".5pt">
                 <v:stroke endarrow="block" joinstyle="miter"/>
               </v:shape>
-            </w:pict>
-          </mc:Fallback>
-        </mc:AlternateContent>
-      </w:r>
-      <w:r>
-        <w:rPr>
-          <w:noProof/>
-          <w:lang w:val="de-DE"/>
-        </w:rPr>
-        <mc:AlternateContent>
-          <mc:Choice Requires="wps">
-            <w:drawing>
-              <wp:anchor distT="0" distB="0" distL="114300" distR="114300" simplePos="0" relativeHeight="251686912" behindDoc="0" locked="0" layoutInCell="1" allowOverlap="1">
-                <wp:simplePos x="0" y="0"/>
-                <wp:positionH relativeFrom="column">
-                  <wp:posOffset>394055</wp:posOffset>
-                </wp:positionH>
-                <wp:positionV relativeFrom="paragraph">
-                  <wp:posOffset>2662809</wp:posOffset>
-                </wp:positionV>
-                <wp:extent cx="3408883" cy="1696568"/>
-                <wp:effectExtent l="0" t="0" r="20320" b="18415"/>
-                <wp:wrapNone/>
-                <wp:docPr id="34" name="Ellipse 34"/>
-                <wp:cNvGraphicFramePr/>
-                <a:graphic xmlns:a="http://schemas.openxmlformats.org/drawingml/2006/main">
-                  <a:graphicData uri="http://schemas.microsoft.com/office/word/2010/wordprocessingShape">
-                    <wps:wsp>
-                      <wps:cNvSpPr/>
-                      <wps:spPr>
-                        <a:xfrm>
-                          <a:off x="0" y="0"/>
-                          <a:ext cx="3408883" cy="1696568"/>
-                        </a:xfrm>
-                        <a:prstGeom prst="ellipse">
-                          <a:avLst/>
-                        </a:prstGeom>
-                        <a:noFill/>
-                      </wps:spPr>
-                      <wps:style>
-                        <a:lnRef idx="2">
-                          <a:schemeClr val="accent1">
-                            <a:shade val="50000"/>
-                          </a:schemeClr>
-                        </a:lnRef>
-                        <a:fillRef idx="1">
-                          <a:schemeClr val="accent1"/>
-                        </a:fillRef>
-                        <a:effectRef idx="0">
-                          <a:schemeClr val="accent1"/>
-                        </a:effectRef>
-                        <a:fontRef idx="minor">
-                          <a:schemeClr val="lt1"/>
-                        </a:fontRef>
-                      </wps:style>
-                      <wps:txbx>
-                        <w:txbxContent>
-                          <w:p>
-                            <w:pPr>
-                              <w:rPr>
-                                <w:color w:val="000000" w:themeColor="text1"/>
-                                <w:sz w:val="16"/>
-                                <w:szCs w:val="16"/>
-                              </w:rPr>
-                            </w:pPr>
-                            <w:r>
-                              <w:rPr>
-                                <w:b/>
-                                <w:color w:val="000000" w:themeColor="text1"/>
-                                <w:sz w:val="16"/>
-                                <w:szCs w:val="16"/>
-                                <w:u w:val="single"/>
-                              </w:rPr>
-                              <w:t>UNLOAD_GREEN</w:t>
-                            </w:r>
-                            <w:r>
-                              <w:rPr>
-                                <w:b/>
-                                <w:color w:val="000000" w:themeColor="text1"/>
-                                <w:sz w:val="16"/>
-                                <w:szCs w:val="16"/>
-                                <w:u w:val="single"/>
-                              </w:rPr>
-                              <w:br/>
-                            </w:r>
-                            <w:r>
-                              <w:rPr>
-                                <w:i/>
-                                <w:color w:val="000000" w:themeColor="text1"/>
-                                <w:sz w:val="16"/>
-                                <w:szCs w:val="16"/>
-                              </w:rPr>
-                              <w:t>Entry</w:t>
-                            </w:r>
-                            <w:r>
-                              <w:rPr>
-                                <w:color w:val="000000" w:themeColor="text1"/>
-                                <w:sz w:val="16"/>
-                                <w:szCs w:val="16"/>
-                              </w:rPr>
-                              <w:t>:</w:t>
-                            </w:r>
-                            <w:r>
-                              <w:rPr>
-                                <w:color w:val="000000" w:themeColor="text1"/>
-                                <w:sz w:val="16"/>
-                                <w:szCs w:val="16"/>
-                              </w:rPr>
-                              <w:br/>
-                              <w:t xml:space="preserve">  - </w:t>
-                            </w:r>
-                            <w:proofErr w:type="spellStart"/>
-                            <w:r>
-                              <w:rPr>
-                                <w:color w:val="000000" w:themeColor="text1"/>
-                                <w:sz w:val="16"/>
-                                <w:szCs w:val="16"/>
-                              </w:rPr>
-                              <w:t>AnfahrtGruen</w:t>
-                            </w:r>
-                            <w:proofErr w:type="spellEnd"/>
-                            <w:r>
-                              <w:rPr>
-                                <w:color w:val="000000" w:themeColor="text1"/>
-                                <w:sz w:val="16"/>
-                                <w:szCs w:val="16"/>
-                              </w:rPr>
-                              <w:t xml:space="preserve"> starten</w:t>
-                            </w:r>
-                            <w:r>
-                              <w:rPr>
-                                <w:color w:val="000000" w:themeColor="text1"/>
-                                <w:sz w:val="16"/>
-                                <w:szCs w:val="16"/>
-                              </w:rPr>
-                              <w:br/>
-                            </w:r>
-                            <w:proofErr w:type="spellStart"/>
-                            <w:r>
-                              <w:rPr>
-                                <w:i/>
-                                <w:color w:val="000000" w:themeColor="text1"/>
-                                <w:sz w:val="16"/>
-                                <w:szCs w:val="16"/>
-                              </w:rPr>
-                              <w:t>Doing</w:t>
-                            </w:r>
-                            <w:proofErr w:type="spellEnd"/>
-                            <w:r>
-                              <w:rPr>
-                                <w:i/>
-                                <w:color w:val="000000" w:themeColor="text1"/>
-                                <w:sz w:val="16"/>
-                                <w:szCs w:val="16"/>
-                              </w:rPr>
-                              <w:t>:</w:t>
-                            </w:r>
-                            <w:r>
-                              <w:rPr>
-                                <w:color w:val="000000" w:themeColor="text1"/>
-                                <w:sz w:val="16"/>
-                                <w:szCs w:val="16"/>
-                              </w:rPr>
-                              <w:br/>
-                              <w:t xml:space="preserve">  - Abfragen ob </w:t>
-                            </w:r>
-                            <w:proofErr w:type="spellStart"/>
-                            <w:r>
-                              <w:rPr>
-                                <w:color w:val="000000" w:themeColor="text1"/>
-                                <w:sz w:val="16"/>
-                                <w:szCs w:val="16"/>
-                              </w:rPr>
-                              <w:t>AnfahrtGruen</w:t>
-                            </w:r>
-                            <w:proofErr w:type="spellEnd"/>
-                            <w:r>
-                              <w:rPr>
-                                <w:color w:val="000000" w:themeColor="text1"/>
-                                <w:sz w:val="16"/>
-                                <w:szCs w:val="16"/>
-                              </w:rPr>
-                              <w:t xml:space="preserve"> beendet ist</w:t>
-                            </w:r>
-                            <w:r>
-                              <w:rPr>
-                                <w:color w:val="000000" w:themeColor="text1"/>
-                                <w:sz w:val="16"/>
-                                <w:szCs w:val="16"/>
-                              </w:rPr>
-                              <w:br/>
-                            </w:r>
-                            <w:r>
-                              <w:rPr>
-                                <w:i/>
-                                <w:color w:val="000000" w:themeColor="text1"/>
-                                <w:sz w:val="16"/>
-                                <w:szCs w:val="16"/>
-                              </w:rPr>
-                              <w:t>Exit</w:t>
-                            </w:r>
-                            <w:r>
-                              <w:rPr>
-                                <w:color w:val="000000" w:themeColor="text1"/>
-                                <w:sz w:val="16"/>
-                                <w:szCs w:val="16"/>
-                              </w:rPr>
-                              <w:t>:</w:t>
-                            </w:r>
-                            <w:r>
-                              <w:rPr>
-                                <w:color w:val="000000" w:themeColor="text1"/>
-                                <w:sz w:val="16"/>
-                                <w:szCs w:val="16"/>
-                              </w:rPr>
-                              <w:br/>
-                              <w:t xml:space="preserve">  - Abladeweiche </w:t>
-                            </w:r>
-                            <w:proofErr w:type="spellStart"/>
-                            <w:r>
-                              <w:rPr>
-                                <w:color w:val="000000" w:themeColor="text1"/>
-                                <w:sz w:val="16"/>
-                                <w:szCs w:val="16"/>
-                              </w:rPr>
-                              <w:t>Gruen</w:t>
-                            </w:r>
-                            <w:proofErr w:type="spellEnd"/>
-                            <w:r>
-                              <w:rPr>
-                                <w:color w:val="000000" w:themeColor="text1"/>
-                                <w:sz w:val="16"/>
-                                <w:szCs w:val="16"/>
-                              </w:rPr>
-                              <w:t xml:space="preserve"> betätigen</w:t>
-                            </w:r>
-                            <w:r>
-                              <w:rPr>
-                                <w:color w:val="000000" w:themeColor="text1"/>
-                                <w:sz w:val="16"/>
-                                <w:szCs w:val="16"/>
-                              </w:rPr>
-                              <w:br/>
-                              <w:t xml:space="preserve">..- Warten bis alle </w:t>
-                            </w:r>
-                            <w:proofErr w:type="spellStart"/>
-                            <w:r>
-                              <w:rPr>
-                                <w:color w:val="000000" w:themeColor="text1"/>
-                                <w:sz w:val="16"/>
-                                <w:szCs w:val="16"/>
-                              </w:rPr>
-                              <w:t>Toeggel</w:t>
-                            </w:r>
-                            <w:proofErr w:type="spellEnd"/>
-                            <w:r>
-                              <w:rPr>
-                                <w:color w:val="000000" w:themeColor="text1"/>
-                                <w:sz w:val="16"/>
-                                <w:szCs w:val="16"/>
-                              </w:rPr>
-                              <w:t xml:space="preserve"> abgeladen sind-</w:t>
-                            </w:r>
-                            <w:r>
-                              <w:rPr>
-                                <w:color w:val="000000" w:themeColor="text1"/>
-                                <w:sz w:val="16"/>
-                                <w:szCs w:val="16"/>
-                              </w:rPr>
-                              <w:br/>
-                            </w:r>
-                          </w:p>
-                        </w:txbxContent>
-                      </wps:txbx>
-                      <wps:bodyPr rot="0" spcFirstLastPara="0" vertOverflow="overflow" horzOverflow="overflow" vert="horz" wrap="square" lIns="91440" tIns="45720" rIns="91440" bIns="45720" numCol="1" spcCol="0" rtlCol="0" fromWordArt="0" anchor="ctr" anchorCtr="0" forceAA="0" compatLnSpc="1">
-                        <a:prstTxWarp prst="textNoShape">
-                          <a:avLst/>
-                        </a:prstTxWarp>
-                        <a:noAutofit/>
-                      </wps:bodyPr>
-                    </wps:wsp>
-                  </a:graphicData>
-                </a:graphic>
-                <wp14:sizeRelH relativeFrom="margin">
-                  <wp14:pctWidth>0</wp14:pctWidth>
-                </wp14:sizeRelH>
-                <wp14:sizeRelV relativeFrom="margin">
-                  <wp14:pctHeight>0</wp14:pctHeight>
-                </wp14:sizeRelV>
-              </wp:anchor>
-            </w:drawing>
-          </mc:Choice>
-          <mc:Fallback>
-            <w:pict>
-              <v:oval id="Ellipse 34" o:spid="_x0000_s1036" style="position:absolute;margin-left:31.05pt;margin-top:209.65pt;width:268.4pt;height:133.6pt;z-index:251686912;visibility:visible;mso-wrap-style:square;mso-width-percent:0;mso-height-percent:0;mso-wrap-distance-left:9pt;mso-wrap-distance-top:0;mso-wrap-distance-right:9pt;mso-wrap-distance-bottom:0;mso-position-horizontal:absolute;mso-position-horizontal-relative:text;mso-position-vertical:absolute;mso-position-vertical-relative:text;mso-width-percent:0;mso-height-percent:0;mso-width-relative:margin;mso-height-relative:margin;v-text-anchor:middle" o:gfxdata="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" filled="f" strokecolor="#1f3763 [1604]" strokeweight="1pt">
-                <v:stroke joinstyle="miter"/>
-                <v:textbox>
-                  <w:txbxContent>
-                    <w:p>
-                      <w:pPr>
-                        <w:rPr>
-                          <w:color w:val="000000" w:themeColor="text1"/>
-                          <w:sz w:val="16"/>
-                          <w:szCs w:val="16"/>
-                        </w:rPr>
-                      </w:pPr>
-                      <w:r>
-                        <w:rPr>
-                          <w:b/>
-                          <w:color w:val="000000" w:themeColor="text1"/>
-                          <w:sz w:val="16"/>
-                          <w:szCs w:val="16"/>
-                          <w:u w:val="single"/>
-                        </w:rPr>
-                        <w:t>UNLOAD_GREEN</w:t>
-                      </w:r>
-                      <w:r>
-                        <w:rPr>
-                          <w:b/>
-                          <w:color w:val="000000" w:themeColor="text1"/>
-                          <w:sz w:val="16"/>
-                          <w:szCs w:val="16"/>
-                          <w:u w:val="single"/>
-                        </w:rPr>
-                        <w:br/>
-                      </w:r>
-                      <w:r>
-                        <w:rPr>
-                          <w:i/>
-                          <w:color w:val="000000" w:themeColor="text1"/>
-                          <w:sz w:val="16"/>
-                          <w:szCs w:val="16"/>
-                        </w:rPr>
-                        <w:t>Entry</w:t>
-                      </w:r>
-                      <w:r>
-                        <w:rPr>
-                          <w:color w:val="000000" w:themeColor="text1"/>
-                          <w:sz w:val="16"/>
-                          <w:szCs w:val="16"/>
-                        </w:rPr>
-                        <w:t>:</w:t>
-                      </w:r>
-                      <w:r>
-                        <w:rPr>
-                          <w:color w:val="000000" w:themeColor="text1"/>
-                          <w:sz w:val="16"/>
-                          <w:szCs w:val="16"/>
-                        </w:rPr>
-                        <w:br/>
-                        <w:t xml:space="preserve">  - </w:t>
-                      </w:r>
-                      <w:proofErr w:type="spellStart"/>
-                      <w:r>
-                        <w:rPr>
-                          <w:color w:val="000000" w:themeColor="text1"/>
-                          <w:sz w:val="16"/>
-                          <w:szCs w:val="16"/>
-                        </w:rPr>
-                        <w:t>AnfahrtGruen</w:t>
-                      </w:r>
-                      <w:proofErr w:type="spellEnd"/>
-                      <w:r>
-                        <w:rPr>
-                          <w:color w:val="000000" w:themeColor="text1"/>
-                          <w:sz w:val="16"/>
-                          <w:szCs w:val="16"/>
-                        </w:rPr>
-                        <w:t xml:space="preserve"> starten</w:t>
-                      </w:r>
-                      <w:r>
-                        <w:rPr>
-                          <w:color w:val="000000" w:themeColor="text1"/>
-                          <w:sz w:val="16"/>
-                          <w:szCs w:val="16"/>
-                        </w:rPr>
-                        <w:br/>
-                      </w:r>
-                      <w:proofErr w:type="spellStart"/>
-                      <w:r>
-                        <w:rPr>
-                          <w:i/>
-                          <w:color w:val="000000" w:themeColor="text1"/>
-                          <w:sz w:val="16"/>
-                          <w:szCs w:val="16"/>
-                        </w:rPr>
-                        <w:t>Doing</w:t>
-                      </w:r>
-                      <w:proofErr w:type="spellEnd"/>
-                      <w:r>
-                        <w:rPr>
-                          <w:i/>
-                          <w:color w:val="000000" w:themeColor="text1"/>
-                          <w:sz w:val="16"/>
-                          <w:szCs w:val="16"/>
-                        </w:rPr>
-                        <w:t>:</w:t>
-                      </w:r>
-                      <w:r>
-                        <w:rPr>
-                          <w:color w:val="000000" w:themeColor="text1"/>
-                          <w:sz w:val="16"/>
-                          <w:szCs w:val="16"/>
-                        </w:rPr>
-                        <w:br/>
-                        <w:t xml:space="preserve">  - Abfragen ob </w:t>
-                      </w:r>
-                      <w:proofErr w:type="spellStart"/>
-                      <w:r>
-                        <w:rPr>
-                          <w:color w:val="000000" w:themeColor="text1"/>
-                          <w:sz w:val="16"/>
-                          <w:szCs w:val="16"/>
-                        </w:rPr>
-                        <w:t>AnfahrtGruen</w:t>
-                      </w:r>
-                      <w:proofErr w:type="spellEnd"/>
-                      <w:r>
-                        <w:rPr>
-                          <w:color w:val="000000" w:themeColor="text1"/>
-                          <w:sz w:val="16"/>
-                          <w:szCs w:val="16"/>
-                        </w:rPr>
-                        <w:t xml:space="preserve"> beendet ist</w:t>
-                      </w:r>
-                      <w:r>
-                        <w:rPr>
-                          <w:color w:val="000000" w:themeColor="text1"/>
-                          <w:sz w:val="16"/>
-                          <w:szCs w:val="16"/>
-                        </w:rPr>
-                        <w:br/>
-                      </w:r>
-                      <w:r>
-                        <w:rPr>
-                          <w:i/>
-                          <w:color w:val="000000" w:themeColor="text1"/>
-                          <w:sz w:val="16"/>
-                          <w:szCs w:val="16"/>
-                        </w:rPr>
-                        <w:t>Exit</w:t>
-                      </w:r>
-                      <w:r>
-                        <w:rPr>
-                          <w:color w:val="000000" w:themeColor="text1"/>
-                          <w:sz w:val="16"/>
-                          <w:szCs w:val="16"/>
-                        </w:rPr>
-                        <w:t>:</w:t>
-                      </w:r>
-                      <w:r>
-                        <w:rPr>
-                          <w:color w:val="000000" w:themeColor="text1"/>
-                          <w:sz w:val="16"/>
-                          <w:szCs w:val="16"/>
-                        </w:rPr>
-                        <w:br/>
-                        <w:t xml:space="preserve">  - Abladeweiche </w:t>
-                      </w:r>
-                      <w:proofErr w:type="spellStart"/>
-                      <w:r>
-                        <w:rPr>
-                          <w:color w:val="000000" w:themeColor="text1"/>
-                          <w:sz w:val="16"/>
-                          <w:szCs w:val="16"/>
-                        </w:rPr>
-                        <w:t>Gruen</w:t>
-                      </w:r>
-                      <w:proofErr w:type="spellEnd"/>
-                      <w:r>
-                        <w:rPr>
-                          <w:color w:val="000000" w:themeColor="text1"/>
-                          <w:sz w:val="16"/>
-                          <w:szCs w:val="16"/>
-                        </w:rPr>
-                        <w:t xml:space="preserve"> betätigen</w:t>
-                      </w:r>
-                      <w:r>
-                        <w:rPr>
-                          <w:color w:val="000000" w:themeColor="text1"/>
-                          <w:sz w:val="16"/>
-                          <w:szCs w:val="16"/>
-                        </w:rPr>
-                        <w:br/>
-                        <w:t xml:space="preserve">..- Warten bis alle </w:t>
-                      </w:r>
-                      <w:proofErr w:type="spellStart"/>
-                      <w:r>
-                        <w:rPr>
-                          <w:color w:val="000000" w:themeColor="text1"/>
-                          <w:sz w:val="16"/>
-                          <w:szCs w:val="16"/>
-                        </w:rPr>
-                        <w:t>Toeggel</w:t>
-                      </w:r>
-                      <w:proofErr w:type="spellEnd"/>
-                      <w:r>
-                        <w:rPr>
-                          <w:color w:val="000000" w:themeColor="text1"/>
-                          <w:sz w:val="16"/>
-                          <w:szCs w:val="16"/>
-                        </w:rPr>
-                        <w:t xml:space="preserve"> abgeladen sind-</w:t>
-                      </w:r>
-                      <w:r>
-                        <w:rPr>
-                          <w:color w:val="000000" w:themeColor="text1"/>
-                          <w:sz w:val="16"/>
-                          <w:szCs w:val="16"/>
-                        </w:rPr>
-                        <w:br/>
-                      </w:r>
-                    </w:p>
-                  </w:txbxContent>
-                </v:textbox>
-              </v:oval>
-            </w:pict>
-          </mc:Fallback>
-        </mc:AlternateContent>
-      </w:r>
-      <w:r>
-        <w:rPr>
-          <w:noProof/>
-          <w:lang w:val="de-DE"/>
-        </w:rPr>
-        <mc:AlternateContent>
-          <mc:Choice Requires="wps">
-            <w:drawing>
-              <wp:anchor distT="0" distB="0" distL="114300" distR="114300" simplePos="0" relativeHeight="251687936" behindDoc="0" locked="0" layoutInCell="1" allowOverlap="1">
-                <wp:simplePos x="0" y="0"/>
-                <wp:positionH relativeFrom="column">
-                  <wp:posOffset>497408</wp:posOffset>
-                </wp:positionH>
-                <wp:positionV relativeFrom="paragraph">
-                  <wp:posOffset>4535957</wp:posOffset>
-                </wp:positionV>
-                <wp:extent cx="3489325" cy="1638173"/>
-                <wp:effectExtent l="0" t="0" r="15875" b="19685"/>
-                <wp:wrapNone/>
-                <wp:docPr id="35" name="Ellipse 35"/>
-                <wp:cNvGraphicFramePr/>
-                <a:graphic xmlns:a="http://schemas.openxmlformats.org/drawingml/2006/main">
-                  <a:graphicData uri="http://schemas.microsoft.com/office/word/2010/wordprocessingShape">
-                    <wps:wsp>
-                      <wps:cNvSpPr/>
-                      <wps:spPr>
-                        <a:xfrm>
-                          <a:off x="0" y="0"/>
-                          <a:ext cx="3489325" cy="1638173"/>
-                        </a:xfrm>
-                        <a:prstGeom prst="ellipse">
-                          <a:avLst/>
-                        </a:prstGeom>
-                        <a:noFill/>
-                      </wps:spPr>
-                      <wps:style>
-                        <a:lnRef idx="2">
-                          <a:schemeClr val="accent1">
-                            <a:shade val="50000"/>
-                          </a:schemeClr>
-                        </a:lnRef>
-                        <a:fillRef idx="1">
-                          <a:schemeClr val="accent1"/>
-                        </a:fillRef>
-                        <a:effectRef idx="0">
-                          <a:schemeClr val="accent1"/>
-                        </a:effectRef>
-                        <a:fontRef idx="minor">
-                          <a:schemeClr val="lt1"/>
-                        </a:fontRef>
-                      </wps:style>
-                      <wps:txbx>
-                        <w:txbxContent>
-                          <w:p>
-                            <w:pPr>
-                              <w:rPr>
-                                <w:color w:val="000000" w:themeColor="text1"/>
-                                <w:sz w:val="16"/>
-                                <w:szCs w:val="16"/>
-                              </w:rPr>
-                            </w:pPr>
-                            <w:r>
-                              <w:rPr>
-                                <w:b/>
-                                <w:color w:val="000000" w:themeColor="text1"/>
-                                <w:sz w:val="16"/>
-                                <w:szCs w:val="16"/>
-                                <w:u w:val="single"/>
-                              </w:rPr>
-                              <w:t>UNLOAD_YELLOW</w:t>
-                            </w:r>
-                            <w:r>
-                              <w:rPr>
-                                <w:b/>
-                                <w:color w:val="000000" w:themeColor="text1"/>
-                                <w:sz w:val="16"/>
-                                <w:szCs w:val="16"/>
-                                <w:u w:val="single"/>
-                              </w:rPr>
-                              <w:br/>
-                            </w:r>
-                            <w:r>
-                              <w:rPr>
-                                <w:i/>
-                                <w:color w:val="000000" w:themeColor="text1"/>
-                                <w:sz w:val="16"/>
-                                <w:szCs w:val="16"/>
-                              </w:rPr>
-                              <w:t>Entry</w:t>
-                            </w:r>
-                            <w:r>
-                              <w:rPr>
-                                <w:color w:val="000000" w:themeColor="text1"/>
-                                <w:sz w:val="16"/>
-                                <w:szCs w:val="16"/>
-                              </w:rPr>
-                              <w:t>:</w:t>
-                            </w:r>
-                            <w:r>
-                              <w:rPr>
-                                <w:color w:val="000000" w:themeColor="text1"/>
-                                <w:sz w:val="16"/>
-                                <w:szCs w:val="16"/>
-                              </w:rPr>
-                              <w:br/>
-                              <w:t xml:space="preserve">  - </w:t>
-                            </w:r>
-                            <w:proofErr w:type="spellStart"/>
-                            <w:r>
-                              <w:rPr>
-                                <w:color w:val="000000" w:themeColor="text1"/>
-                                <w:sz w:val="16"/>
-                                <w:szCs w:val="16"/>
-                              </w:rPr>
-                              <w:t>AnfahrtGelb</w:t>
-                            </w:r>
-                            <w:proofErr w:type="spellEnd"/>
-                            <w:r>
-                              <w:rPr>
-                                <w:color w:val="000000" w:themeColor="text1"/>
-                                <w:sz w:val="16"/>
-                                <w:szCs w:val="16"/>
-                              </w:rPr>
-                              <w:t xml:space="preserve"> starten</w:t>
-                            </w:r>
-                            <w:r>
-                              <w:rPr>
-                                <w:color w:val="000000" w:themeColor="text1"/>
-                                <w:sz w:val="16"/>
-                                <w:szCs w:val="16"/>
-                              </w:rPr>
-                              <w:br/>
-                            </w:r>
-                            <w:proofErr w:type="spellStart"/>
-                            <w:r>
-                              <w:rPr>
-                                <w:i/>
-                                <w:color w:val="000000" w:themeColor="text1"/>
-                                <w:sz w:val="16"/>
-                                <w:szCs w:val="16"/>
-                              </w:rPr>
-                              <w:t>Doing</w:t>
-                            </w:r>
-                            <w:proofErr w:type="spellEnd"/>
-                            <w:r>
-                              <w:rPr>
-                                <w:i/>
-                                <w:color w:val="000000" w:themeColor="text1"/>
-                                <w:sz w:val="16"/>
-                                <w:szCs w:val="16"/>
-                              </w:rPr>
-                              <w:t>:</w:t>
-                            </w:r>
-                            <w:r>
-                              <w:rPr>
-                                <w:color w:val="000000" w:themeColor="text1"/>
-                                <w:sz w:val="16"/>
-                                <w:szCs w:val="16"/>
-                              </w:rPr>
-                              <w:br/>
-                              <w:t xml:space="preserve">  - Abfragen ob </w:t>
-                            </w:r>
-                            <w:proofErr w:type="spellStart"/>
-                            <w:r>
-                              <w:rPr>
-                                <w:color w:val="000000" w:themeColor="text1"/>
-                                <w:sz w:val="16"/>
-                                <w:szCs w:val="16"/>
-                              </w:rPr>
-                              <w:t>AnfahrtGelb</w:t>
-                            </w:r>
-                            <w:proofErr w:type="spellEnd"/>
-                            <w:r>
-                              <w:rPr>
-                                <w:color w:val="000000" w:themeColor="text1"/>
-                                <w:sz w:val="16"/>
-                                <w:szCs w:val="16"/>
-                              </w:rPr>
-                              <w:t xml:space="preserve"> beendet ist</w:t>
-                            </w:r>
-                            <w:r>
-                              <w:rPr>
-                                <w:color w:val="000000" w:themeColor="text1"/>
-                                <w:sz w:val="16"/>
-                                <w:szCs w:val="16"/>
-                              </w:rPr>
-                              <w:br/>
-                            </w:r>
-                            <w:r>
-                              <w:rPr>
-                                <w:i/>
-                                <w:color w:val="000000" w:themeColor="text1"/>
-                                <w:sz w:val="16"/>
-                                <w:szCs w:val="16"/>
-                              </w:rPr>
-                              <w:t>Exit</w:t>
-                            </w:r>
-                            <w:r>
-                              <w:rPr>
-                                <w:color w:val="000000" w:themeColor="text1"/>
-                                <w:sz w:val="16"/>
-                                <w:szCs w:val="16"/>
-                              </w:rPr>
-                              <w:t>:</w:t>
-                            </w:r>
-                            <w:r>
-                              <w:rPr>
-                                <w:color w:val="000000" w:themeColor="text1"/>
-                                <w:sz w:val="16"/>
-                                <w:szCs w:val="16"/>
-                              </w:rPr>
-                              <w:br/>
-                              <w:t xml:space="preserve">  - Abladeweiche Gelb betätigen</w:t>
-                            </w:r>
-                            <w:r>
-                              <w:rPr>
-                                <w:color w:val="000000" w:themeColor="text1"/>
-                                <w:sz w:val="16"/>
-                                <w:szCs w:val="16"/>
-                              </w:rPr>
-                              <w:br/>
-                              <w:t xml:space="preserve">..- Warten bis alle </w:t>
-                            </w:r>
-                            <w:proofErr w:type="spellStart"/>
-                            <w:r>
-                              <w:rPr>
-                                <w:color w:val="000000" w:themeColor="text1"/>
-                                <w:sz w:val="16"/>
-                                <w:szCs w:val="16"/>
-                              </w:rPr>
-                              <w:t>Toeggel</w:t>
-                            </w:r>
-                            <w:proofErr w:type="spellEnd"/>
-                            <w:r>
-                              <w:rPr>
-                                <w:color w:val="000000" w:themeColor="text1"/>
-                                <w:sz w:val="16"/>
-                                <w:szCs w:val="16"/>
-                              </w:rPr>
-                              <w:t xml:space="preserve"> abgeladen sind-</w:t>
-                            </w:r>
-                          </w:p>
-                          <w:p>
-                            <w:pPr>
-                              <w:jc w:val="center"/>
-                            </w:pPr>
-                          </w:p>
-                        </w:txbxContent>
-                      </wps:txbx>
-                      <wps:bodyPr rot="0" spcFirstLastPara="0" vertOverflow="overflow" horzOverflow="overflow" vert="horz" wrap="square" lIns="91440" tIns="45720" rIns="91440" bIns="45720" numCol="1" spcCol="0" rtlCol="0" fromWordArt="0" anchor="ctr" anchorCtr="0" forceAA="0" compatLnSpc="1">
-                        <a:prstTxWarp prst="textNoShape">
-                          <a:avLst/>
-                        </a:prstTxWarp>
-                        <a:noAutofit/>
-                      </wps:bodyPr>
-                    </wps:wsp>
-                  </a:graphicData>
-                </a:graphic>
-                <wp14:sizeRelH relativeFrom="margin">
-                  <wp14:pctWidth>0</wp14:pctWidth>
-                </wp14:sizeRelH>
-                <wp14:sizeRelV relativeFrom="margin">
-                  <wp14:pctHeight>0</wp14:pctHeight>
-                </wp14:sizeRelV>
-              </wp:anchor>
-            </w:drawing>
-          </mc:Choice>
-          <mc:Fallback>
-            <w:pict>
-              <v:oval id="Ellipse 35" o:spid="_x0000_s1037" style="position:absolute;margin-left:39.15pt;margin-top:357.15pt;width:274.75pt;height:129pt;z-index:251687936;visibility:visible;mso-wrap-style:square;mso-width-percent:0;mso-height-percent:0;mso-wrap-distance-left:9pt;mso-wrap-distance-top:0;mso-wrap-distance-right:9pt;mso-wrap-distance-bottom:0;mso-position-horizontal:absolute;mso-position-horizontal-relative:text;mso-position-vertical:absolute;mso-position-vertical-relative:text;mso-width-percent:0;mso-height-percent:0;mso-width-relative:margin;mso-height-relative:margin;v-text-anchor:middle" o:gfxdata="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" filled="f" strokecolor="#1f3763 [1604]" strokeweight="1pt">
-                <v:stroke joinstyle="miter"/>
-                <v:textbox>
-                  <w:txbxContent>
-                    <w:p>
-                      <w:pPr>
-                        <w:rPr>
-                          <w:color w:val="000000" w:themeColor="text1"/>
-                          <w:sz w:val="16"/>
-                          <w:szCs w:val="16"/>
-                        </w:rPr>
-                      </w:pPr>
-                      <w:r>
-                        <w:rPr>
-                          <w:b/>
-                          <w:color w:val="000000" w:themeColor="text1"/>
-                          <w:sz w:val="16"/>
-                          <w:szCs w:val="16"/>
-                          <w:u w:val="single"/>
-                        </w:rPr>
-                        <w:t>UNLOAD_YELLOW</w:t>
-                      </w:r>
-                      <w:r>
-                        <w:rPr>
-                          <w:b/>
-                          <w:color w:val="000000" w:themeColor="text1"/>
-                          <w:sz w:val="16"/>
-                          <w:szCs w:val="16"/>
-                          <w:u w:val="single"/>
-                        </w:rPr>
-                        <w:br/>
-                      </w:r>
-                      <w:r>
-                        <w:rPr>
-                          <w:i/>
-                          <w:color w:val="000000" w:themeColor="text1"/>
-                          <w:sz w:val="16"/>
-                          <w:szCs w:val="16"/>
-                        </w:rPr>
-                        <w:t>Entry</w:t>
-                      </w:r>
-                      <w:r>
-                        <w:rPr>
-                          <w:color w:val="000000" w:themeColor="text1"/>
-                          <w:sz w:val="16"/>
-                          <w:szCs w:val="16"/>
-                        </w:rPr>
-                        <w:t>:</w:t>
-                      </w:r>
-                      <w:r>
-                        <w:rPr>
-                          <w:color w:val="000000" w:themeColor="text1"/>
-                          <w:sz w:val="16"/>
-                          <w:szCs w:val="16"/>
-                        </w:rPr>
-                        <w:br/>
-                        <w:t xml:space="preserve">  - </w:t>
-                      </w:r>
-                      <w:proofErr w:type="spellStart"/>
-                      <w:r>
-                        <w:rPr>
-                          <w:color w:val="000000" w:themeColor="text1"/>
-                          <w:sz w:val="16"/>
-                          <w:szCs w:val="16"/>
-                        </w:rPr>
-                        <w:t>AnfahrtGelb</w:t>
-                      </w:r>
-                      <w:proofErr w:type="spellEnd"/>
-                      <w:r>
-                        <w:rPr>
-                          <w:color w:val="000000" w:themeColor="text1"/>
-                          <w:sz w:val="16"/>
-                          <w:szCs w:val="16"/>
-                        </w:rPr>
-                        <w:t xml:space="preserve"> starten</w:t>
-                      </w:r>
-                      <w:r>
-                        <w:rPr>
-                          <w:color w:val="000000" w:themeColor="text1"/>
-                          <w:sz w:val="16"/>
-                          <w:szCs w:val="16"/>
-                        </w:rPr>
-                        <w:br/>
-                      </w:r>
-                      <w:proofErr w:type="spellStart"/>
-                      <w:r>
-                        <w:rPr>
-                          <w:i/>
-                          <w:color w:val="000000" w:themeColor="text1"/>
-                          <w:sz w:val="16"/>
-                          <w:szCs w:val="16"/>
-                        </w:rPr>
-                        <w:t>Doing</w:t>
-                      </w:r>
-                      <w:proofErr w:type="spellEnd"/>
-                      <w:r>
-                        <w:rPr>
-                          <w:i/>
-                          <w:color w:val="000000" w:themeColor="text1"/>
-                          <w:sz w:val="16"/>
-                          <w:szCs w:val="16"/>
-                        </w:rPr>
-                        <w:t>:</w:t>
-                      </w:r>
-                      <w:r>
-                        <w:rPr>
-                          <w:color w:val="000000" w:themeColor="text1"/>
-                          <w:sz w:val="16"/>
-                          <w:szCs w:val="16"/>
-                        </w:rPr>
-                        <w:br/>
-                        <w:t xml:space="preserve">  - Abfragen ob </w:t>
-                      </w:r>
-                      <w:proofErr w:type="spellStart"/>
-                      <w:r>
-                        <w:rPr>
-                          <w:color w:val="000000" w:themeColor="text1"/>
-                          <w:sz w:val="16"/>
-                          <w:szCs w:val="16"/>
-                        </w:rPr>
-                        <w:t>AnfahrtGelb</w:t>
-                      </w:r>
-                      <w:proofErr w:type="spellEnd"/>
-                      <w:r>
-                        <w:rPr>
-                          <w:color w:val="000000" w:themeColor="text1"/>
-                          <w:sz w:val="16"/>
-                          <w:szCs w:val="16"/>
-                        </w:rPr>
-                        <w:t xml:space="preserve"> beendet ist</w:t>
-                      </w:r>
-                      <w:r>
-                        <w:rPr>
-                          <w:color w:val="000000" w:themeColor="text1"/>
-                          <w:sz w:val="16"/>
-                          <w:szCs w:val="16"/>
-                        </w:rPr>
-                        <w:br/>
-                      </w:r>
-                      <w:r>
-                        <w:rPr>
-                          <w:i/>
-                          <w:color w:val="000000" w:themeColor="text1"/>
-                          <w:sz w:val="16"/>
-                          <w:szCs w:val="16"/>
-                        </w:rPr>
-                        <w:t>Exit</w:t>
-                      </w:r>
-                      <w:r>
-                        <w:rPr>
-                          <w:color w:val="000000" w:themeColor="text1"/>
-                          <w:sz w:val="16"/>
-                          <w:szCs w:val="16"/>
-                        </w:rPr>
-                        <w:t>:</w:t>
-                      </w:r>
-                      <w:r>
-                        <w:rPr>
-                          <w:color w:val="000000" w:themeColor="text1"/>
-                          <w:sz w:val="16"/>
-                          <w:szCs w:val="16"/>
-                        </w:rPr>
-                        <w:br/>
-                        <w:t xml:space="preserve">  - Abladeweiche Gelb betätigen</w:t>
-                      </w:r>
-                      <w:r>
-                        <w:rPr>
-                          <w:color w:val="000000" w:themeColor="text1"/>
-                          <w:sz w:val="16"/>
-                          <w:szCs w:val="16"/>
-                        </w:rPr>
-                        <w:br/>
-                        <w:t xml:space="preserve">..- Warten bis alle </w:t>
-                      </w:r>
-                      <w:proofErr w:type="spellStart"/>
-                      <w:r>
-                        <w:rPr>
-                          <w:color w:val="000000" w:themeColor="text1"/>
-                          <w:sz w:val="16"/>
-                          <w:szCs w:val="16"/>
-                        </w:rPr>
-                        <w:t>Toeggel</w:t>
-                      </w:r>
-                      <w:proofErr w:type="spellEnd"/>
-                      <w:r>
-                        <w:rPr>
-                          <w:color w:val="000000" w:themeColor="text1"/>
-                          <w:sz w:val="16"/>
-                          <w:szCs w:val="16"/>
-                        </w:rPr>
-                        <w:t xml:space="preserve"> abgeladen sind-</w:t>
-                      </w:r>
-                    </w:p>
-                    <w:p>
-                      <w:pPr>
-                        <w:jc w:val="center"/>
-                      </w:pPr>
-                    </w:p>
-                  </w:txbxContent>
-                </v:textbox>
-              </v:oval>
             </w:pict>
           </mc:Fallback>
         </mc:AlternateContent>
@@ -8512,7 +8498,11 @@
           </mc:Choice>
           <mc:Fallback>
             <w:pict>
-              <v:shape w14:anchorId="0A5DB6D0" id="Rechtwinkliges Dreieck 66" o:spid="_x0000_s1045" type="#_x0000_t6" style="position:absolute;margin-left:148.35pt;margin-top:18.45pt;width:13.8pt;height:13.8pt;rotation:8809030fd;z-index:251718656;visibility:visible;mso-wrap-style:square;mso-width-percent:0;mso-height-percent:0;mso-wrap-distance-left:9pt;mso-wrap-distance-top:0;mso-wrap-distance-right:9pt;mso-wrap-distance-bottom:0;mso-position-horizontal:absolute;mso-position-horizontal-relative:text;mso-position-vertical:absolute;mso-position-vertical-relative:text;mso-width-percent:0;mso-height-percent:0;mso-width-relative:margin;mso-height-relative:margin;v-text-anchor:middle" o:gfxdata="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" fillcolor="#ed7d31 [3205]" strokecolor="#823b0b [1605]" strokeweight="1pt">
+              <v:shapetype w14:anchorId="0A5DB6D0" id="_x0000_t6" coordsize="21600,21600" o:spt="6" path="m,l,21600r21600,xe">
+                <v:stroke joinstyle="miter"/>
+                <v:path gradientshapeok="t" o:connecttype="custom" o:connectlocs="0,0;0,10800;0,21600;10800,21600;21600,21600;10800,10800" textboxrect="1800,12600,12600,19800"/>
+              </v:shapetype>
+              <v:shape id="Rechtwinkliges Dreieck 66" o:spid="_x0000_s1045" type="#_x0000_t6" style="position:absolute;margin-left:148.35pt;margin-top:18.45pt;width:13.8pt;height:13.8pt;rotation:8809030fd;z-index:251718656;visibility:visible;mso-wrap-style:square;mso-width-percent:0;mso-height-percent:0;mso-wrap-distance-left:9pt;mso-wrap-distance-top:0;mso-wrap-distance-right:9pt;mso-wrap-distance-bottom:0;mso-position-horizontal:absolute;mso-position-horizontal-relative:text;mso-position-vertical:absolute;mso-position-vertical-relative:text;mso-width-percent:0;mso-height-percent:0;mso-width-relative:margin;mso-height-relative:margin;v-text-anchor:middle" o:gfxdata="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" fillcolor="#ed7d31 [3205]" strokecolor="#823b0b [1605]" strokeweight="1pt">
                 <v:textbox>
                   <w:txbxContent>
                     <w:p>
@@ -9078,6 +9068,7 @@
       </w:pPr>
       <w:r>
         <w:rPr>
+          <w:noProof/>
           <w:lang w:val="de-DE"/>
         </w:rPr>
         <mc:AlternateContent>
@@ -9158,6 +9149,7 @@
       </w:r>
       <w:r>
         <w:rPr>
+          <w:noProof/>
           <w:lang w:val="de-DE"/>
         </w:rPr>
         <mc:AlternateContent>
@@ -9234,6 +9226,7 @@
       </w:r>
       <w:r>
         <w:rPr>
+          <w:noProof/>
           <w:lang w:val="de-DE"/>
         </w:rPr>
         <mc:AlternateContent>
@@ -9300,17 +9293,7 @@
                                 <w:szCs w:val="16"/>
                                 <w:u w:val="single"/>
                               </w:rPr>
-                              <w:t>FAHRE_8ECK_</w:t>
-                            </w:r>
-                            <w:r>
-                              <w:rPr>
-                                <w:b/>
-                                <w:color w:val="000000" w:themeColor="text1"/>
-                                <w:sz w:val="16"/>
-                                <w:szCs w:val="16"/>
-                                <w:u w:val="single"/>
-                              </w:rPr>
-                              <w:t>GROSS</w:t>
+                              <w:t>FAHRE_8ECK_GROSS</w:t>
                             </w:r>
                           </w:p>
                           <w:p>
@@ -9364,17 +9347,7 @@
                           <w:szCs w:val="16"/>
                           <w:u w:val="single"/>
                         </w:rPr>
-                        <w:t>FAHRE_8ECK_</w:t>
-                      </w:r>
-                      <w:r>
-                        <w:rPr>
-                          <w:b/>
-                          <w:color w:val="000000" w:themeColor="text1"/>
-                          <w:sz w:val="16"/>
-                          <w:szCs w:val="16"/>
-                          <w:u w:val="single"/>
-                        </w:rPr>
-                        <w:t>GROSS</w:t>
+                        <w:t>FAHRE_8ECK_GROSS</w:t>
                       </w:r>
                     </w:p>
                     <w:p>
@@ -9395,6 +9368,7 @@
       </w:r>
       <w:r>
         <w:rPr>
+          <w:noProof/>
           <w:lang w:val="de-DE"/>
         </w:rPr>
         <mc:AlternateContent>
@@ -9467,6 +9441,7 @@
       </w:r>
       <w:r>
         <w:rPr>
+          <w:noProof/>
           <w:lang w:val="de-DE"/>
         </w:rPr>
         <mc:AlternateContent>
@@ -9686,6 +9661,7 @@
       </w:r>
       <w:r>
         <w:rPr>
+          <w:noProof/>
           <w:lang w:val="de-DE"/>
         </w:rPr>
         <mc:AlternateContent>
@@ -9758,6 +9734,7 @@
       </w:r>
       <w:r>
         <w:rPr>
+          <w:noProof/>
           <w:lang w:val="de-DE"/>
         </w:rPr>
         <mc:AlternateContent>
@@ -9860,15 +9837,7 @@
                                 <w:szCs w:val="16"/>
                               </w:rPr>
                               <w:br/>
-                              <w:t xml:space="preserve">  - </w:t>
-                            </w:r>
-                            <w:r>
-                              <w:rPr>
-                                <w:color w:val="000000" w:themeColor="text1"/>
-                                <w:sz w:val="16"/>
-                                <w:szCs w:val="16"/>
-                              </w:rPr>
-                              <w:t xml:space="preserve">Berechne Ticks für </w:t>
+                              <w:t xml:space="preserve">  - Berechne Ticks für </w:t>
                             </w:r>
                             <w:proofErr w:type="spellStart"/>
                             <w:r>
@@ -9958,25 +9927,7 @@
                                 <w:sz w:val="16"/>
                                 <w:szCs w:val="16"/>
                               </w:rPr>
-                              <w:t xml:space="preserve">- </w:t>
-                            </w:r>
-                            <w:r>
-                              <w:rPr>
-                                <w:color w:val="000000" w:themeColor="text1"/>
-                                <w:sz w:val="16"/>
-                                <w:szCs w:val="16"/>
-                              </w:rPr>
-                              <w:t>Prüfen ob Ti</w:t>
-                            </w:r>
-                            <w:bookmarkStart w:id="3" w:name="_GoBack"/>
-                            <w:bookmarkEnd w:id="3"/>
-                            <w:r>
-                              <w:rPr>
-                                <w:color w:val="000000" w:themeColor="text1"/>
-                                <w:sz w:val="16"/>
-                                <w:szCs w:val="16"/>
-                              </w:rPr>
-                              <w:t xml:space="preserve">cks von </w:t>
+                              <w:t xml:space="preserve">- Prüfen ob Ticks von </w:t>
                             </w:r>
                             <w:proofErr w:type="spellStart"/>
                             <w:r>
@@ -10067,15 +10018,7 @@
                           <w:szCs w:val="16"/>
                         </w:rPr>
                         <w:br/>
-                        <w:t xml:space="preserve">  - </w:t>
-                      </w:r>
-                      <w:r>
-                        <w:rPr>
-                          <w:color w:val="000000" w:themeColor="text1"/>
-                          <w:sz w:val="16"/>
-                          <w:szCs w:val="16"/>
-                        </w:rPr>
-                        <w:t xml:space="preserve">Berechne Ticks für </w:t>
+                        <w:t xml:space="preserve">  - Berechne Ticks für </w:t>
                       </w:r>
                       <w:proofErr w:type="spellStart"/>
                       <w:r>
@@ -10165,25 +10108,7 @@
                           <w:sz w:val="16"/>
                           <w:szCs w:val="16"/>
                         </w:rPr>
-                        <w:t xml:space="preserve">- </w:t>
-                      </w:r>
-                      <w:r>
-                        <w:rPr>
-                          <w:color w:val="000000" w:themeColor="text1"/>
-                          <w:sz w:val="16"/>
-                          <w:szCs w:val="16"/>
-                        </w:rPr>
-                        <w:t>Prüfen ob Ti</w:t>
-                      </w:r>
-                      <w:bookmarkStart w:id="4" w:name="_GoBack"/>
-                      <w:bookmarkEnd w:id="4"/>
-                      <w:r>
-                        <w:rPr>
-                          <w:color w:val="000000" w:themeColor="text1"/>
-                          <w:sz w:val="16"/>
-                          <w:szCs w:val="16"/>
-                        </w:rPr>
-                        <w:t xml:space="preserve">cks von </w:t>
+                        <w:t xml:space="preserve">- Prüfen ob Ticks von </w:t>
                       </w:r>
                       <w:proofErr w:type="spellStart"/>
                       <w:r>
@@ -10205,6 +10130,7 @@
       </w:r>
       <w:r>
         <w:rPr>
+          <w:noProof/>
           <w:lang w:val="de-DE"/>
         </w:rPr>
         <mc:AlternateContent>
@@ -10271,17 +10197,7 @@
                                 <w:szCs w:val="16"/>
                                 <w:u w:val="single"/>
                               </w:rPr>
-                              <w:t>FAHRE_</w:t>
-                            </w:r>
-                            <w:r>
-                              <w:rPr>
-                                <w:b/>
-                                <w:color w:val="000000" w:themeColor="text1"/>
-                                <w:sz w:val="16"/>
-                                <w:szCs w:val="16"/>
-                                <w:u w:val="single"/>
-                              </w:rPr>
-                              <w:t>8ECK_KLEIN</w:t>
+                              <w:t>FAHRE_8ECK_KLEIN</w:t>
                             </w:r>
                             <w:r>
                               <w:rPr>
@@ -10334,17 +10250,7 @@
                           <w:szCs w:val="16"/>
                           <w:u w:val="single"/>
                         </w:rPr>
-                        <w:t>FAHRE_</w:t>
-                      </w:r>
-                      <w:r>
-                        <w:rPr>
-                          <w:b/>
-                          <w:color w:val="000000" w:themeColor="text1"/>
-                          <w:sz w:val="16"/>
-                          <w:szCs w:val="16"/>
-                          <w:u w:val="single"/>
-                        </w:rPr>
-                        <w:t>8ECK_KLEIN</w:t>
+                        <w:t>FAHRE_8ECK_KLEIN</w:t>
                       </w:r>
                       <w:r>
                         <w:rPr>
@@ -10371,62 +10277,610 @@
     </w:p>
     <w:p>
       <w:pPr>
-        <w:pStyle w:val="berschrift1"/>
-      </w:pPr>
-      <w:bookmarkStart w:id="5" w:name="_Toc497338666"/>
+        <w:pStyle w:val="berschrift3"/>
+      </w:pPr>
+      <w:bookmarkStart w:id="3" w:name="_Toc497338666"/>
       <w:r>
         <w:lastRenderedPageBreak/>
-        <w:t>Feinkonzept</w:t>
+        <w:t xml:space="preserve">Konzept </w:t>
+      </w:r>
+      <w:proofErr w:type="spellStart"/>
+      <w:r>
+        <w:t>AnfahrtGelb</w:t>
+      </w:r>
+      <w:proofErr w:type="spellEnd"/>
+      <w:r>
+        <w:t xml:space="preserve"> </w:t>
+      </w:r>
+    </w:p>
+    <w:p>
+      <w:pPr>
+        <w:rPr>
+          <w:lang w:val="de-DE"/>
+        </w:rPr>
+      </w:pPr>
+      <w:r>
+        <w:rPr>
+          <w:noProof/>
+          <w:lang w:val="de-DE"/>
+        </w:rPr>
+        <mc:AlternateContent>
+          <mc:Choice Requires="wps">
+            <w:drawing>
+              <wp:anchor distT="0" distB="0" distL="114300" distR="114300" simplePos="0" relativeHeight="251744256" behindDoc="0" locked="0" layoutInCell="1" allowOverlap="1">
+                <wp:simplePos x="0" y="0"/>
+                <wp:positionH relativeFrom="column">
+                  <wp:posOffset>1469086</wp:posOffset>
+                </wp:positionH>
+                <wp:positionV relativeFrom="paragraph">
+                  <wp:posOffset>138430</wp:posOffset>
+                </wp:positionV>
+                <wp:extent cx="2170706" cy="1860605"/>
+                <wp:effectExtent l="0" t="0" r="20320" b="25400"/>
+                <wp:wrapNone/>
+                <wp:docPr id="55" name="Achteck 55"/>
+                <wp:cNvGraphicFramePr/>
+                <a:graphic xmlns:a="http://schemas.openxmlformats.org/drawingml/2006/main">
+                  <a:graphicData uri="http://schemas.microsoft.com/office/word/2010/wordprocessingShape">
+                    <wps:wsp>
+                      <wps:cNvSpPr/>
+                      <wps:spPr>
+                        <a:xfrm>
+                          <a:off x="0" y="0"/>
+                          <a:ext cx="2170706" cy="1860605"/>
+                        </a:xfrm>
+                        <a:prstGeom prst="octagon">
+                          <a:avLst/>
+                        </a:prstGeom>
+                        <a:ln>
+                          <a:solidFill>
+                            <a:srgbClr val="FF0000"/>
+                          </a:solidFill>
+                        </a:ln>
+                      </wps:spPr>
+                      <wps:style>
+                        <a:lnRef idx="2">
+                          <a:schemeClr val="accent2"/>
+                        </a:lnRef>
+                        <a:fillRef idx="1">
+                          <a:schemeClr val="lt1"/>
+                        </a:fillRef>
+                        <a:effectRef idx="0">
+                          <a:schemeClr val="accent2"/>
+                        </a:effectRef>
+                        <a:fontRef idx="minor">
+                          <a:schemeClr val="dk1"/>
+                        </a:fontRef>
+                      </wps:style>
+                      <wps:bodyPr rot="0" spcFirstLastPara="0" vertOverflow="overflow" horzOverflow="overflow" vert="horz" wrap="square" lIns="91440" tIns="45720" rIns="91440" bIns="45720" numCol="1" spcCol="0" rtlCol="0" fromWordArt="0" anchor="ctr" anchorCtr="0" forceAA="0" compatLnSpc="1">
+                        <a:prstTxWarp prst="textNoShape">
+                          <a:avLst/>
+                        </a:prstTxWarp>
+                        <a:noAutofit/>
+                      </wps:bodyPr>
+                    </wps:wsp>
+                  </a:graphicData>
+                </a:graphic>
+              </wp:anchor>
+            </w:drawing>
+          </mc:Choice>
+          <mc:Fallback>
+            <w:pict>
+              <v:shape w14:anchorId="4B09DF86" id="Achteck 55" o:spid="_x0000_s1026" type="#_x0000_t10" style="position:absolute;margin-left:115.7pt;margin-top:10.9pt;width:170.9pt;height:146.5pt;z-index:251744256;visibility:visible;mso-wrap-style:square;mso-wrap-distance-left:9pt;mso-wrap-distance-top:0;mso-wrap-distance-right:9pt;mso-wrap-distance-bottom:0;mso-position-horizontal:absolute;mso-position-horizontal-relative:text;mso-position-vertical:absolute;mso-position-vertical-relative:text;v-text-anchor:middle" o:gfxdata="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" fillcolor="white [3201]" strokecolor="red" strokeweight="1pt"/>
+            </w:pict>
+          </mc:Fallback>
+        </mc:AlternateContent>
+      </w:r>
+      <w:r>
+        <w:rPr>
+          <w:noProof/>
+          <w:lang w:val="de-DE"/>
+        </w:rPr>
+        <mc:AlternateContent>
+          <mc:Choice Requires="wps">
+            <w:drawing>
+              <wp:anchor distT="0" distB="0" distL="114300" distR="114300" simplePos="0" relativeHeight="251742208" behindDoc="0" locked="0" layoutInCell="1" allowOverlap="1">
+                <wp:simplePos x="0" y="0"/>
+                <wp:positionH relativeFrom="column">
+                  <wp:posOffset>38459</wp:posOffset>
+                </wp:positionH>
+                <wp:positionV relativeFrom="paragraph">
+                  <wp:posOffset>53036</wp:posOffset>
+                </wp:positionV>
+                <wp:extent cx="5454595" cy="2107096"/>
+                <wp:effectExtent l="0" t="0" r="13335" b="26670"/>
+                <wp:wrapNone/>
+                <wp:docPr id="44" name="Textfeld 44"/>
+                <wp:cNvGraphicFramePr/>
+                <a:graphic xmlns:a="http://schemas.openxmlformats.org/drawingml/2006/main">
+                  <a:graphicData uri="http://schemas.microsoft.com/office/word/2010/wordprocessingShape">
+                    <wps:wsp>
+                      <wps:cNvSpPr txBox="1"/>
+                      <wps:spPr>
+                        <a:xfrm>
+                          <a:off x="0" y="0"/>
+                          <a:ext cx="5454595" cy="2107096"/>
+                        </a:xfrm>
+                        <a:prstGeom prst="rect">
+                          <a:avLst/>
+                        </a:prstGeom>
+                        <a:solidFill>
+                          <a:schemeClr val="lt1"/>
+                        </a:solidFill>
+                        <a:ln w="6350">
+                          <a:solidFill>
+                            <a:prstClr val="black"/>
+                          </a:solidFill>
+                        </a:ln>
+                      </wps:spPr>
+                      <wps:txbx>
+                        <w:txbxContent>
+                          <w:p>
+                            <w:r>
+                              <w:t>Fahren bis in Ecke,</w:t>
+                            </w:r>
+                          </w:p>
+                          <w:p>
+                            <w:r>
+                              <w:t xml:space="preserve">Drehung, </w:t>
+                            </w:r>
+                          </w:p>
+                          <w:p>
+                            <w:r>
+                              <w:t>Rückwärts bis Anschlag</w:t>
+                            </w:r>
+                          </w:p>
+                        </w:txbxContent>
+                      </wps:txbx>
+                      <wps:bodyPr rot="0" spcFirstLastPara="0" vertOverflow="overflow" horzOverflow="overflow" vert="horz" wrap="square" lIns="91440" tIns="45720" rIns="91440" bIns="45720" numCol="1" spcCol="0" rtlCol="0" fromWordArt="0" anchor="t" anchorCtr="0" forceAA="0" compatLnSpc="1">
+                        <a:prstTxWarp prst="textNoShape">
+                          <a:avLst/>
+                        </a:prstTxWarp>
+                        <a:noAutofit/>
+                      </wps:bodyPr>
+                    </wps:wsp>
+                  </a:graphicData>
+                </a:graphic>
+              </wp:anchor>
+            </w:drawing>
+          </mc:Choice>
+          <mc:Fallback>
+            <w:pict>
+              <v:shape id="Textfeld 44" o:spid="_x0000_s1053" type="#_x0000_t202" style="position:absolute;margin-left:3.05pt;margin-top:4.2pt;width:429.5pt;height:165.9pt;z-index:251742208;visibility:visible;mso-wrap-style:square;mso-wrap-distance-left:9pt;mso-wrap-distance-top:0;mso-wrap-distance-right:9pt;mso-wrap-distance-bottom:0;mso-position-horizontal:absolute;mso-position-horizontal-relative:text;mso-position-vertical:absolute;mso-position-vertical-relative:text;v-text-anchor:top" o:gfxdata="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" fillcolor="white [3201]" strokeweight=".5pt">
+                <v:textbox>
+                  <w:txbxContent>
+                    <w:p>
+                      <w:r>
+                        <w:t>Fahren bis in Ecke,</w:t>
+                      </w:r>
+                    </w:p>
+                    <w:p>
+                      <w:r>
+                        <w:t xml:space="preserve">Drehung, </w:t>
+                      </w:r>
+                    </w:p>
+                    <w:p>
+                      <w:r>
+                        <w:t>Rückwärts bis Anschlag</w:t>
+                      </w:r>
+                    </w:p>
+                  </w:txbxContent>
+                </v:textbox>
+              </v:shape>
+            </w:pict>
+          </mc:Fallback>
+        </mc:AlternateContent>
+      </w:r>
+    </w:p>
+    <w:p>
+      <w:pPr>
+        <w:rPr>
+          <w:lang w:val="de-DE"/>
+        </w:rPr>
+      </w:pPr>
+      <w:r>
+        <w:rPr>
+          <w:noProof/>
+          <w:lang w:val="de-DE"/>
+        </w:rPr>
+        <mc:AlternateContent>
+          <mc:Choice Requires="wps">
+            <w:drawing>
+              <wp:anchor distT="0" distB="0" distL="114300" distR="114300" simplePos="0" relativeHeight="251748352" behindDoc="0" locked="0" layoutInCell="1" allowOverlap="1">
+                <wp:simplePos x="0" y="0"/>
+                <wp:positionH relativeFrom="column">
+                  <wp:posOffset>3170914</wp:posOffset>
+                </wp:positionH>
+                <wp:positionV relativeFrom="paragraph">
+                  <wp:posOffset>124349</wp:posOffset>
+                </wp:positionV>
+                <wp:extent cx="198203" cy="166977"/>
+                <wp:effectExtent l="0" t="0" r="11430" b="24130"/>
+                <wp:wrapNone/>
+                <wp:docPr id="80" name="Ellipse 80"/>
+                <wp:cNvGraphicFramePr/>
+                <a:graphic xmlns:a="http://schemas.openxmlformats.org/drawingml/2006/main">
+                  <a:graphicData uri="http://schemas.microsoft.com/office/word/2010/wordprocessingShape">
+                    <wps:wsp>
+                      <wps:cNvSpPr/>
+                      <wps:spPr>
+                        <a:xfrm>
+                          <a:off x="0" y="0"/>
+                          <a:ext cx="198203" cy="166977"/>
+                        </a:xfrm>
+                        <a:prstGeom prst="ellipse">
+                          <a:avLst/>
+                        </a:prstGeom>
+                      </wps:spPr>
+                      <wps:style>
+                        <a:lnRef idx="2">
+                          <a:schemeClr val="accent1">
+                            <a:shade val="50000"/>
+                          </a:schemeClr>
+                        </a:lnRef>
+                        <a:fillRef idx="1">
+                          <a:schemeClr val="accent1"/>
+                        </a:fillRef>
+                        <a:effectRef idx="0">
+                          <a:schemeClr val="accent1"/>
+                        </a:effectRef>
+                        <a:fontRef idx="minor">
+                          <a:schemeClr val="lt1"/>
+                        </a:fontRef>
+                      </wps:style>
+                      <wps:bodyPr rot="0" spcFirstLastPara="0" vertOverflow="overflow" horzOverflow="overflow" vert="horz" wrap="square" lIns="91440" tIns="45720" rIns="91440" bIns="45720" numCol="1" spcCol="0" rtlCol="0" fromWordArt="0" anchor="ctr" anchorCtr="0" forceAA="0" compatLnSpc="1">
+                        <a:prstTxWarp prst="textNoShape">
+                          <a:avLst/>
+                        </a:prstTxWarp>
+                        <a:noAutofit/>
+                      </wps:bodyPr>
+                    </wps:wsp>
+                  </a:graphicData>
+                </a:graphic>
+              </wp:anchor>
+            </w:drawing>
+          </mc:Choice>
+          <mc:Fallback>
+            <w:pict>
+              <v:oval w14:anchorId="61F1F4A9" id="Ellipse 80" o:spid="_x0000_s1026" style="position:absolute;margin-left:249.7pt;margin-top:9.8pt;width:15.6pt;height:13.15pt;z-index:251748352;visibility:visible;mso-wrap-style:square;mso-wrap-distance-left:9pt;mso-wrap-distance-top:0;mso-wrap-distance-right:9pt;mso-wrap-distance-bottom:0;mso-position-horizontal:absolute;mso-position-horizontal-relative:text;mso-position-vertical:absolute;mso-position-vertical-relative:text;v-text-anchor:middle" o:gfxdata="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" fillcolor="#4472c4 [3204]" strokecolor="#1f3763 [1604]" strokeweight="1pt">
+                <v:stroke joinstyle="miter"/>
+              </v:oval>
+            </w:pict>
+          </mc:Fallback>
+        </mc:AlternateContent>
+      </w:r>
+      <w:r>
+        <w:rPr>
+          <w:noProof/>
+          <w:lang w:val="de-DE"/>
+        </w:rPr>
+        <mc:AlternateContent>
+          <mc:Choice Requires="wps">
+            <w:drawing>
+              <wp:anchor distT="0" distB="0" distL="114300" distR="114300" simplePos="0" relativeHeight="251747328" behindDoc="0" locked="0" layoutInCell="1" allowOverlap="1">
+                <wp:simplePos x="0" y="0"/>
+                <wp:positionH relativeFrom="column">
+                  <wp:posOffset>2670341</wp:posOffset>
+                </wp:positionH>
+                <wp:positionV relativeFrom="paragraph">
+                  <wp:posOffset>92903</wp:posOffset>
+                </wp:positionV>
+                <wp:extent cx="548640" cy="0"/>
+                <wp:effectExtent l="0" t="76200" r="22860" b="95250"/>
+                <wp:wrapNone/>
+                <wp:docPr id="59" name="Gerade Verbindung mit Pfeil 59"/>
+                <wp:cNvGraphicFramePr/>
+                <a:graphic xmlns:a="http://schemas.openxmlformats.org/drawingml/2006/main">
+                  <a:graphicData uri="http://schemas.microsoft.com/office/word/2010/wordprocessingShape">
+                    <wps:wsp>
+                      <wps:cNvCnPr/>
+                      <wps:spPr>
+                        <a:xfrm>
+                          <a:off x="0" y="0"/>
+                          <a:ext cx="548640" cy="0"/>
+                        </a:xfrm>
+                        <a:prstGeom prst="straightConnector1">
+                          <a:avLst/>
+                        </a:prstGeom>
+                        <a:ln>
+                          <a:tailEnd type="triangle"/>
+                        </a:ln>
+                      </wps:spPr>
+                      <wps:style>
+                        <a:lnRef idx="1">
+                          <a:schemeClr val="accent1"/>
+                        </a:lnRef>
+                        <a:fillRef idx="0">
+                          <a:schemeClr val="accent1"/>
+                        </a:fillRef>
+                        <a:effectRef idx="0">
+                          <a:schemeClr val="accent1"/>
+                        </a:effectRef>
+                        <a:fontRef idx="minor">
+                          <a:schemeClr val="tx1"/>
+                        </a:fontRef>
+                      </wps:style>
+                      <wps:bodyPr/>
+                    </wps:wsp>
+                  </a:graphicData>
+                </a:graphic>
+              </wp:anchor>
+            </w:drawing>
+          </mc:Choice>
+          <mc:Fallback>
+            <w:pict>
+              <v:shape w14:anchorId="1B8EE4A4" id="Gerade Verbindung mit Pfeil 59" o:spid="_x0000_s1026" type="#_x0000_t32" style="position:absolute;margin-left:210.25pt;margin-top:7.3pt;width:43.2pt;height:0;z-index:251747328;visibility:visible;mso-wrap-style:square;mso-wrap-distance-left:9pt;mso-wrap-distance-top:0;mso-wrap-distance-right:9pt;mso-wrap-distance-bottom:0;mso-position-horizontal:absolute;mso-position-horizontal-relative:text;mso-position-vertical:absolute;mso-position-vertical-relative:text" o:gfxdata="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" strokecolor="#4472c4 [3204]" strokeweight=".5pt">
+                <v:stroke endarrow="block" joinstyle="miter"/>
+              </v:shape>
+            </w:pict>
+          </mc:Fallback>
+        </mc:AlternateContent>
+      </w:r>
+      <w:r>
+        <w:rPr>
+          <w:noProof/>
+          <w:lang w:val="de-DE"/>
+        </w:rPr>
+        <mc:AlternateContent>
+          <mc:Choice Requires="wps">
+            <w:drawing>
+              <wp:anchor distT="0" distB="0" distL="114300" distR="114300" simplePos="0" relativeHeight="251746304" behindDoc="0" locked="0" layoutInCell="1" allowOverlap="1">
+                <wp:simplePos x="0" y="0"/>
+                <wp:positionH relativeFrom="column">
+                  <wp:posOffset>2447704</wp:posOffset>
+                </wp:positionH>
+                <wp:positionV relativeFrom="paragraph">
+                  <wp:posOffset>21343</wp:posOffset>
+                </wp:positionV>
+                <wp:extent cx="198672" cy="182880"/>
+                <wp:effectExtent l="0" t="0" r="11430" b="26670"/>
+                <wp:wrapNone/>
+                <wp:docPr id="56" name="Ellipse 56"/>
+                <wp:cNvGraphicFramePr/>
+                <a:graphic xmlns:a="http://schemas.openxmlformats.org/drawingml/2006/main">
+                  <a:graphicData uri="http://schemas.microsoft.com/office/word/2010/wordprocessingShape">
+                    <wps:wsp>
+                      <wps:cNvSpPr/>
+                      <wps:spPr>
+                        <a:xfrm>
+                          <a:off x="0" y="0"/>
+                          <a:ext cx="198672" cy="182880"/>
+                        </a:xfrm>
+                        <a:prstGeom prst="ellipse">
+                          <a:avLst/>
+                        </a:prstGeom>
+                      </wps:spPr>
+                      <wps:style>
+                        <a:lnRef idx="2">
+                          <a:schemeClr val="accent1">
+                            <a:shade val="50000"/>
+                          </a:schemeClr>
+                        </a:lnRef>
+                        <a:fillRef idx="1">
+                          <a:schemeClr val="accent1"/>
+                        </a:fillRef>
+                        <a:effectRef idx="0">
+                          <a:schemeClr val="accent1"/>
+                        </a:effectRef>
+                        <a:fontRef idx="minor">
+                          <a:schemeClr val="lt1"/>
+                        </a:fontRef>
+                      </wps:style>
+                      <wps:txbx>
+                        <w:txbxContent>
+                          <w:p>
+                            <w:pPr>
+                              <w:jc w:val="center"/>
+                            </w:pPr>
+                          </w:p>
+                        </w:txbxContent>
+                      </wps:txbx>
+                      <wps:bodyPr rot="0" spcFirstLastPara="0" vertOverflow="overflow" horzOverflow="overflow" vert="horz" wrap="square" lIns="91440" tIns="45720" rIns="91440" bIns="45720" numCol="1" spcCol="0" rtlCol="0" fromWordArt="0" anchor="ctr" anchorCtr="0" forceAA="0" compatLnSpc="1">
+                        <a:prstTxWarp prst="textNoShape">
+                          <a:avLst/>
+                        </a:prstTxWarp>
+                        <a:noAutofit/>
+                      </wps:bodyPr>
+                    </wps:wsp>
+                  </a:graphicData>
+                </a:graphic>
+                <wp14:sizeRelH relativeFrom="margin">
+                  <wp14:pctWidth>0</wp14:pctWidth>
+                </wp14:sizeRelH>
+                <wp14:sizeRelV relativeFrom="margin">
+                  <wp14:pctHeight>0</wp14:pctHeight>
+                </wp14:sizeRelV>
+              </wp:anchor>
+            </w:drawing>
+          </mc:Choice>
+          <mc:Fallback>
+            <w:pict>
+              <v:oval id="Ellipse 56" o:spid="_x0000_s1054" style="position:absolute;margin-left:192.75pt;margin-top:1.7pt;width:15.65pt;height:14.4pt;z-index:251746304;visibility:visible;mso-wrap-style:square;mso-width-percent:0;mso-height-percent:0;mso-wrap-distance-left:9pt;mso-wrap-distance-top:0;mso-wrap-distance-right:9pt;mso-wrap-distance-bottom:0;mso-position-horizontal:absolute;mso-position-horizontal-relative:text;mso-position-vertical:absolute;mso-position-vertical-relative:text;mso-width-percent:0;mso-height-percent:0;mso-width-relative:margin;mso-height-relative:margin;v-text-anchor:middle" o:gfxdata="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" fillcolor="#4472c4 [3204]" strokecolor="#1f3763 [1604]" strokeweight="1pt">
+                <v:stroke joinstyle="miter"/>
+                <v:textbox>
+                  <w:txbxContent>
+                    <w:p>
+                      <w:pPr>
+                        <w:jc w:val="center"/>
+                      </w:pPr>
+                    </w:p>
+                  </w:txbxContent>
+                </v:textbox>
+              </v:oval>
+            </w:pict>
+          </mc:Fallback>
+        </mc:AlternateContent>
+      </w:r>
+      <w:r>
+        <w:rPr>
+          <w:noProof/>
+          <w:lang w:val="de-DE"/>
+        </w:rPr>
+        <mc:AlternateContent>
+          <mc:Choice Requires="wps">
+            <w:drawing>
+              <wp:anchor distT="0" distB="0" distL="114300" distR="114300" simplePos="0" relativeHeight="251745280" behindDoc="0" locked="0" layoutInCell="1" allowOverlap="1">
+                <wp:simplePos x="0" y="0"/>
+                <wp:positionH relativeFrom="column">
+                  <wp:posOffset>1731700</wp:posOffset>
+                </wp:positionH>
+                <wp:positionV relativeFrom="paragraph">
+                  <wp:posOffset>123687</wp:posOffset>
+                </wp:positionV>
+                <wp:extent cx="1614115" cy="1447137"/>
+                <wp:effectExtent l="0" t="0" r="24765" b="20320"/>
+                <wp:wrapNone/>
+                <wp:docPr id="46" name="Achteck 46"/>
+                <wp:cNvGraphicFramePr/>
+                <a:graphic xmlns:a="http://schemas.openxmlformats.org/drawingml/2006/main">
+                  <a:graphicData uri="http://schemas.microsoft.com/office/word/2010/wordprocessingShape">
+                    <wps:wsp>
+                      <wps:cNvSpPr/>
+                      <wps:spPr>
+                        <a:xfrm>
+                          <a:off x="0" y="0"/>
+                          <a:ext cx="1614115" cy="1447137"/>
+                        </a:xfrm>
+                        <a:prstGeom prst="octagon">
+                          <a:avLst/>
+                        </a:prstGeom>
+                        <a:noFill/>
+                      </wps:spPr>
+                      <wps:style>
+                        <a:lnRef idx="2">
+                          <a:schemeClr val="accent1">
+                            <a:shade val="50000"/>
+                          </a:schemeClr>
+                        </a:lnRef>
+                        <a:fillRef idx="1">
+                          <a:schemeClr val="accent1"/>
+                        </a:fillRef>
+                        <a:effectRef idx="0">
+                          <a:schemeClr val="accent1"/>
+                        </a:effectRef>
+                        <a:fontRef idx="minor">
+                          <a:schemeClr val="lt1"/>
+                        </a:fontRef>
+                      </wps:style>
+                      <wps:bodyPr rot="0" spcFirstLastPara="0" vertOverflow="overflow" horzOverflow="overflow" vert="horz" wrap="square" lIns="91440" tIns="45720" rIns="91440" bIns="45720" numCol="1" spcCol="0" rtlCol="0" fromWordArt="0" anchor="ctr" anchorCtr="0" forceAA="0" compatLnSpc="1">
+                        <a:prstTxWarp prst="textNoShape">
+                          <a:avLst/>
+                        </a:prstTxWarp>
+                        <a:noAutofit/>
+                      </wps:bodyPr>
+                    </wps:wsp>
+                  </a:graphicData>
+                </a:graphic>
+              </wp:anchor>
+            </w:drawing>
+          </mc:Choice>
+          <mc:Fallback>
+            <w:pict>
+              <v:shape w14:anchorId="611AB5FA" id="Achteck 46" o:spid="_x0000_s1026" type="#_x0000_t10" style="position:absolute;margin-left:136.35pt;margin-top:9.75pt;width:127.1pt;height:113.95pt;z-index:251745280;visibility:visible;mso-wrap-style:square;mso-wrap-distance-left:9pt;mso-wrap-distance-top:0;mso-wrap-distance-right:9pt;mso-wrap-distance-bottom:0;mso-position-horizontal:absolute;mso-position-horizontal-relative:text;mso-position-vertical:absolute;mso-position-vertical-relative:text;v-text-anchor:middle" o:gfxdata="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" filled="f" strokecolor="#1f3763 [1604]" strokeweight="1pt"/>
+            </w:pict>
+          </mc:Fallback>
+        </mc:AlternateContent>
+      </w:r>
+    </w:p>
+    <w:p>
+      <w:pPr>
+        <w:rPr>
+          <w:lang w:val="de-DE"/>
+        </w:rPr>
+      </w:pPr>
+    </w:p>
+    <w:p>
+      <w:pPr>
+        <w:rPr>
+          <w:lang w:val="de-DE"/>
+        </w:rPr>
+      </w:pPr>
+    </w:p>
+    <w:p>
+      <w:pPr>
+        <w:rPr>
+          <w:lang w:val="de-DE"/>
+        </w:rPr>
+      </w:pPr>
+    </w:p>
+    <w:p>
+      <w:pPr>
+        <w:rPr>
+          <w:lang w:val="de-DE"/>
+        </w:rPr>
+      </w:pPr>
+    </w:p>
+    <w:p>
+      <w:pPr>
+        <w:rPr>
+          <w:lang w:val="de-DE"/>
+        </w:rPr>
+      </w:pPr>
+    </w:p>
+    <w:p>
+      <w:pPr>
+        <w:rPr>
+          <w:lang w:val="de-DE"/>
+        </w:rPr>
+      </w:pPr>
+    </w:p>
+    <w:p>
+      <w:pPr>
+        <w:rPr>
+          <w:lang w:val="de-DE"/>
+        </w:rPr>
+      </w:pPr>
+    </w:p>
+    <w:bookmarkEnd w:id="3"/>
+    <w:p>
+      <w:pPr>
+        <w:rPr>
+          <w:rFonts w:cs="Arial"/>
+          <w:lang w:val="de-DE"/>
+        </w:rPr>
+      </w:pPr>
+    </w:p>
+    <w:p>
+      <w:pPr>
+        <w:suppressAutoHyphens w:val="0"/>
+        <w:rPr>
+          <w:rFonts w:cs="Arial"/>
+          <w:lang w:val="de-DE"/>
+        </w:rPr>
+      </w:pPr>
+      <w:r>
+        <w:rPr>
+          <w:rFonts w:cs="Arial"/>
+          <w:lang w:val="de-DE"/>
+        </w:rPr>
+        <w:br w:type="page"/>
+      </w:r>
+      <w:bookmarkStart w:id="4" w:name="_GoBack"/>
+      <w:bookmarkEnd w:id="4"/>
+    </w:p>
+    <w:p>
+      <w:pPr>
+        <w:pStyle w:val="berschrift2"/>
+        <w:suppressAutoHyphens w:val="0"/>
+        <w:spacing w:before="0" w:after="0"/>
+      </w:pPr>
+      <w:bookmarkStart w:id="5" w:name="_Toc497338667"/>
+      <w:r>
+        <w:lastRenderedPageBreak/>
+        <w:t>Teilziele/ Anforderungen</w:t>
       </w:r>
       <w:bookmarkEnd w:id="5"/>
     </w:p>
     <w:p>
       <w:pPr>
-        <w:rPr>
-          <w:rFonts w:cs="Arial"/>
-          <w:lang w:val="de-DE"/>
-        </w:rPr>
-      </w:pPr>
-    </w:p>
-    <w:p>
-      <w:pPr>
-        <w:suppressAutoHyphens w:val="0"/>
-        <w:rPr>
-          <w:rFonts w:cs="Arial"/>
-          <w:lang w:val="de-DE"/>
-        </w:rPr>
-      </w:pPr>
-      <w:r>
-        <w:rPr>
-          <w:rFonts w:cs="Arial"/>
-          <w:lang w:val="de-DE"/>
-        </w:rPr>
-        <w:br w:type="page"/>
-      </w:r>
-    </w:p>
-    <w:p>
-      <w:pPr>
         <w:pStyle w:val="berschrift2"/>
-        <w:suppressAutoHyphens w:val="0"/>
-        <w:spacing w:before="0" w:after="0"/>
-      </w:pPr>
-      <w:bookmarkStart w:id="6" w:name="_Toc497338667"/>
-      <w:r>
-        <w:lastRenderedPageBreak/>
-        <w:t>Teilziele/ Anforderungen</w:t>
+      </w:pPr>
+      <w:bookmarkStart w:id="6" w:name="_Toc497338665"/>
+      <w:proofErr w:type="spellStart"/>
+      <w:r>
+        <w:t>Xxxx_Archiv</w:t>
       </w:r>
       <w:bookmarkEnd w:id="6"/>
-    </w:p>
-    <w:p>
-      <w:pPr>
-        <w:pStyle w:val="berschrift2"/>
-      </w:pPr>
-      <w:bookmarkStart w:id="7" w:name="_Toc497338665"/>
-      <w:proofErr w:type="spellStart"/>
-      <w:r>
-        <w:t>Xxxx_Archiv</w:t>
-      </w:r>
-      <w:bookmarkEnd w:id="7"/>
       <w:proofErr w:type="spellEnd"/>
     </w:p>
     <w:p>
@@ -10524,7 +10978,7 @@
           </mc:Choice>
           <mc:Fallback>
             <w:pict>
-              <v:rect w14:anchorId="7B9CCCDC" id="Rechteck 26" o:spid="_x0000_s1053" style="position:absolute;margin-left:13pt;margin-top:1.95pt;width:482pt;height:54pt;z-index:251673600;visibility:visible;mso-wrap-style:square;mso-height-percent:0;mso-wrap-distance-left:9pt;mso-wrap-distance-top:0;mso-wrap-distance-right:9pt;mso-wrap-distance-bottom:0;mso-position-horizontal:absolute;mso-position-horizontal-relative:text;mso-position-vertical:absolute;mso-position-vertical-relative:text;mso-height-percent:0;mso-height-relative:margin;v-text-anchor:middle" o:gfxdata="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" fillcolor="#4472c4 [3204]" strokecolor="#1f3763 [1604]" strokeweight="1pt">
+              <v:rect w14:anchorId="7B9CCCDC" id="Rechteck 26" o:spid="_x0000_s1055" style="position:absolute;margin-left:13pt;margin-top:1.95pt;width:482pt;height:54pt;z-index:251673600;visibility:visible;mso-wrap-style:square;mso-height-percent:0;mso-wrap-distance-left:9pt;mso-wrap-distance-top:0;mso-wrap-distance-right:9pt;mso-wrap-distance-bottom:0;mso-position-horizontal:absolute;mso-position-horizontal-relative:text;mso-position-vertical:absolute;mso-position-vertical-relative:text;mso-height-percent:0;mso-height-relative:margin;v-text-anchor:middle" o:gfxdata="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" fillcolor="#4472c4 [3204]" strokecolor="#1f3763 [1604]" strokeweight="1pt">
                 <v:textbox>
                   <w:txbxContent>
                     <w:p>
@@ -10642,7 +11096,7 @@
           </mc:Choice>
           <mc:Fallback>
             <w:pict>
-              <v:rect w14:anchorId="50A65FD9" id="Rechteck 24" o:spid="_x0000_s1054" style="position:absolute;margin-left:315.15pt;margin-top:7.95pt;width:78.5pt;height:73.5pt;z-index:251671552;visibility:visible;mso-wrap-style:square;mso-width-percent:0;mso-height-percent:0;mso-wrap-distance-left:9pt;mso-wrap-distance-top:0;mso-wrap-distance-right:9pt;mso-wrap-distance-bottom:0;mso-position-horizontal:absolute;mso-position-horizontal-relative:text;mso-position-vertical:absolute;mso-position-vertical-relative:text;mso-width-percent:0;mso-height-percent:0;mso-width-relative:margin;mso-height-relative:margin;v-text-anchor:middle" o:gfxdata="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" fillcolor="#4472c4 [3204]" strokecolor="#1f3763 [1604]" strokeweight="1pt">
+              <v:rect w14:anchorId="50A65FD9" id="Rechteck 24" o:spid="_x0000_s1056" style="position:absolute;margin-left:315.15pt;margin-top:7.95pt;width:78.5pt;height:73.5pt;z-index:251671552;visibility:visible;mso-wrap-style:square;mso-width-percent:0;mso-height-percent:0;mso-wrap-distance-left:9pt;mso-wrap-distance-top:0;mso-wrap-distance-right:9pt;mso-wrap-distance-bottom:0;mso-position-horizontal:absolute;mso-position-horizontal-relative:text;mso-position-vertical:absolute;mso-position-vertical-relative:text;mso-width-percent:0;mso-height-percent:0;mso-width-relative:margin;mso-height-relative:margin;v-text-anchor:middle" o:gfxdata="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" fillcolor="#4472c4 [3204]" strokecolor="#1f3763 [1604]" strokeweight="1pt">
                 <v:textbox>
                   <w:txbxContent>
                     <w:p>
@@ -10747,7 +11201,7 @@
           </mc:Choice>
           <mc:Fallback>
             <w:pict>
-              <v:rect w14:anchorId="3CEC4595" id="Rechteck 25" o:spid="_x0000_s1055" style="position:absolute;margin-left:414.65pt;margin-top:4.95pt;width:70.5pt;height:73.5pt;z-index:251672576;visibility:visible;mso-wrap-style:square;mso-width-percent:0;mso-height-percent:0;mso-wrap-distance-left:9pt;mso-wrap-distance-top:0;mso-wrap-distance-right:9pt;mso-wrap-distance-bottom:0;mso-position-horizontal:absolute;mso-position-horizontal-relative:text;mso-position-vertical:absolute;mso-position-vertical-relative:text;mso-width-percent:0;mso-height-percent:0;mso-width-relative:margin;mso-height-relative:margin;v-text-anchor:middle" o:gfxdata="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" fillcolor="#4472c4 [3204]" strokecolor="#1f3763 [1604]" strokeweight="1pt">
+              <v:rect w14:anchorId="3CEC4595" id="Rechteck 25" o:spid="_x0000_s1057" style="position:absolute;margin-left:414.65pt;margin-top:4.95pt;width:70.5pt;height:73.5pt;z-index:251672576;visibility:visible;mso-wrap-style:square;mso-width-percent:0;mso-height-percent:0;mso-wrap-distance-left:9pt;mso-wrap-distance-top:0;mso-wrap-distance-right:9pt;mso-wrap-distance-bottom:0;mso-position-horizontal:absolute;mso-position-horizontal-relative:text;mso-position-vertical:absolute;mso-position-vertical-relative:text;mso-width-percent:0;mso-height-percent:0;mso-width-relative:margin;mso-height-relative:margin;v-text-anchor:middle" o:gfxdata="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" fillcolor="#4472c4 [3204]" strokecolor="#1f3763 [1604]" strokeweight="1pt">
                 <v:textbox>
                   <w:txbxContent>
                     <w:p>
@@ -10857,7 +11311,7 @@
           </mc:Choice>
           <mc:Fallback>
             <w:pict>
-              <v:rect w14:anchorId="6CFB3A35" id="Rechteck 23" o:spid="_x0000_s1056" style="position:absolute;margin-left:238pt;margin-top:6.45pt;width:70.5pt;height:73.5pt;z-index:251670528;visibility:visible;mso-wrap-style:square;mso-width-percent:0;mso-height-percent:0;mso-wrap-distance-left:9pt;mso-wrap-distance-top:0;mso-wrap-distance-right:9pt;mso-wrap-distance-bottom:0;mso-position-horizontal:absolute;mso-position-horizontal-relative:text;mso-position-vertical:absolute;mso-position-vertical-relative:text;mso-width-percent:0;mso-height-percent:0;mso-width-relative:margin;mso-height-relative:margin;v-text-anchor:middle" o:gfxdata="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" fillcolor="#4472c4 [3204]" strokecolor="#1f3763 [1604]" strokeweight="1pt">
+              <v:rect w14:anchorId="6CFB3A35" id="Rechteck 23" o:spid="_x0000_s1058" style="position:absolute;margin-left:238pt;margin-top:6.45pt;width:70.5pt;height:73.5pt;z-index:251670528;visibility:visible;mso-wrap-style:square;mso-width-percent:0;mso-height-percent:0;mso-wrap-distance-left:9pt;mso-wrap-distance-top:0;mso-wrap-distance-right:9pt;mso-wrap-distance-bottom:0;mso-position-horizontal:absolute;mso-position-horizontal-relative:text;mso-position-vertical:absolute;mso-position-vertical-relative:text;mso-width-percent:0;mso-height-percent:0;mso-width-relative:margin;mso-height-relative:margin;v-text-anchor:middle" o:gfxdata="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" fillcolor="#4472c4 [3204]" strokecolor="#1f3763 [1604]" strokeweight="1pt">
                 <v:textbox>
                   <w:txbxContent>
                     <w:p>
@@ -10967,7 +11421,7 @@
           </mc:Choice>
           <mc:Fallback>
             <w:pict>
-              <v:rect w14:anchorId="5A7F001F" id="Rechteck 22" o:spid="_x0000_s1057" style="position:absolute;margin-left:160.65pt;margin-top:5.35pt;width:70.5pt;height:73.5pt;z-index:251668480;visibility:visible;mso-wrap-style:square;mso-width-percent:0;mso-height-percent:0;mso-wrap-distance-left:9pt;mso-wrap-distance-top:0;mso-wrap-distance-right:9pt;mso-wrap-distance-bottom:0;mso-position-horizontal:absolute;mso-position-horizontal-relative:text;mso-position-vertical:absolute;mso-position-vertical-relative:text;mso-width-percent:0;mso-height-percent:0;mso-width-relative:margin;mso-height-relative:margin;v-text-anchor:middle" o:gfxdata="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" fillcolor="#4472c4 [3204]" strokecolor="#1f3763 [1604]" strokeweight="1pt">
+              <v:rect w14:anchorId="5A7F001F" id="Rechteck 22" o:spid="_x0000_s1059" style="position:absolute;margin-left:160.65pt;margin-top:5.35pt;width:70.5pt;height:73.5pt;z-index:251668480;visibility:visible;mso-wrap-style:square;mso-width-percent:0;mso-height-percent:0;mso-wrap-distance-left:9pt;mso-wrap-distance-top:0;mso-wrap-distance-right:9pt;mso-wrap-distance-bottom:0;mso-position-horizontal:absolute;mso-position-horizontal-relative:text;mso-position-vertical:absolute;mso-position-vertical-relative:text;mso-width-percent:0;mso-height-percent:0;mso-width-relative:margin;mso-height-relative:margin;v-text-anchor:middle" o:gfxdata="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" fillcolor="#4472c4 [3204]" strokecolor="#1f3763 [1604]" strokeweight="1pt">
                 <v:textbox>
                   <w:txbxContent>
                     <w:p>
@@ -11077,7 +11531,7 @@
           </mc:Choice>
           <mc:Fallback>
             <w:pict>
-              <v:rect w14:anchorId="59E5DB27" id="Rechteck 21" o:spid="_x0000_s1058" style="position:absolute;margin-left:86.15pt;margin-top:6.35pt;width:70.5pt;height:73.5pt;z-index:251667456;visibility:visible;mso-wrap-style:square;mso-width-percent:0;mso-height-percent:0;mso-wrap-distance-left:9pt;mso-wrap-distance-top:0;mso-wrap-distance-right:9pt;mso-wrap-distance-bottom:0;mso-position-horizontal:absolute;mso-position-horizontal-relative:text;mso-position-vertical:absolute;mso-position-vertical-relative:text;mso-width-percent:0;mso-height-percent:0;mso-width-relative:margin;mso-height-relative:margin;v-text-anchor:middle" o:gfxdata="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" fillcolor="#4472c4 [3204]" strokecolor="#1f3763 [1604]" strokeweight="1pt">
+              <v:rect w14:anchorId="59E5DB27" id="Rechteck 21" o:spid="_x0000_s1060" style="position:absolute;margin-left:86.15pt;margin-top:6.35pt;width:70.5pt;height:73.5pt;z-index:251667456;visibility:visible;mso-wrap-style:square;mso-width-percent:0;mso-height-percent:0;mso-wrap-distance-left:9pt;mso-wrap-distance-top:0;mso-wrap-distance-right:9pt;mso-wrap-distance-bottom:0;mso-position-horizontal:absolute;mso-position-horizontal-relative:text;mso-position-vertical:absolute;mso-position-vertical-relative:text;mso-width-percent:0;mso-height-percent:0;mso-width-relative:margin;mso-height-relative:margin;v-text-anchor:middle" o:gfxdata="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" fillcolor="#4472c4 [3204]" strokecolor="#1f3763 [1604]" strokeweight="1pt">
                 <v:textbox>
                   <w:txbxContent>
                     <w:p>
@@ -11182,7 +11636,7 @@
           </mc:Choice>
           <mc:Fallback>
             <w:pict>
-              <v:rect w14:anchorId="638B857C" id="Rechteck 10" o:spid="_x0000_s1059" style="position:absolute;margin-left:11.15pt;margin-top:6.35pt;width:68.5pt;height:73.5pt;z-index:251666432;visibility:visible;mso-wrap-style:square;mso-width-percent:0;mso-height-percent:0;mso-wrap-distance-left:9pt;mso-wrap-distance-top:0;mso-wrap-distance-right:9pt;mso-wrap-distance-bottom:0;mso-position-horizontal:absolute;mso-position-horizontal-relative:text;mso-position-vertical:absolute;mso-position-vertical-relative:text;mso-width-percent:0;mso-height-percent:0;mso-width-relative:margin;mso-height-relative:margin;v-text-anchor:middle" o:gfxdata="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" fillcolor="#4472c4 [3204]" strokecolor="#1f3763 [1604]" strokeweight="1pt">
+              <v:rect w14:anchorId="638B857C" id="Rechteck 10" o:spid="_x0000_s1061" style="position:absolute;margin-left:11.15pt;margin-top:6.35pt;width:68.5pt;height:73.5pt;z-index:251666432;visibility:visible;mso-wrap-style:square;mso-width-percent:0;mso-height-percent:0;mso-wrap-distance-left:9pt;mso-wrap-distance-top:0;mso-wrap-distance-right:9pt;mso-wrap-distance-bottom:0;mso-position-horizontal:absolute;mso-position-horizontal-relative:text;mso-position-vertical:absolute;mso-position-vertical-relative:text;mso-width-percent:0;mso-height-percent:0;mso-width-relative:margin;mso-height-relative:margin;v-text-anchor:middle" o:gfxdata="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" fillcolor="#4472c4 [3204]" strokecolor="#1f3763 [1604]" strokeweight="1pt">
                 <v:textbox>
                   <w:txbxContent>
                     <w:p>
@@ -11334,7 +11788,7 @@
           </mc:Choice>
           <mc:Fallback>
             <w:pict>
-              <v:rect w14:anchorId="06C6A0D4" id="Rechteck 1" o:spid="_x0000_s1060" style="position:absolute;margin-left:9.15pt;margin-top:8.2pt;width:482pt;height:54pt;z-index:251669504;visibility:visible;mso-wrap-style:square;mso-height-percent:0;mso-wrap-distance-left:9pt;mso-wrap-distance-top:0;mso-wrap-distance-right:9pt;mso-wrap-distance-bottom:0;mso-position-horizontal:absolute;mso-position-horizontal-relative:text;mso-position-vertical:absolute;mso-position-vertical-relative:text;mso-height-percent:0;mso-height-relative:margin;v-text-anchor:middle" o:gfxdata="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" fillcolor="#4472c4 [3204]" strokecolor="#1f3763 [1604]" strokeweight="1pt">
+              <v:rect w14:anchorId="06C6A0D4" id="Rechteck 1" o:spid="_x0000_s1062" style="position:absolute;margin-left:9.15pt;margin-top:8.2pt;width:482pt;height:54pt;z-index:251669504;visibility:visible;mso-wrap-style:square;mso-height-percent:0;mso-wrap-distance-left:9pt;mso-wrap-distance-top:0;mso-wrap-distance-right:9pt;mso-wrap-distance-bottom:0;mso-position-horizontal:absolute;mso-position-horizontal-relative:text;mso-position-vertical:absolute;mso-position-vertical-relative:text;mso-height-percent:0;mso-height-relative:margin;v-text-anchor:middle" o:gfxdata="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" fillcolor="#4472c4 [3204]" strokecolor="#1f3763 [1604]" strokeweight="1pt">
                 <v:textbox>
                   <w:txbxContent>
                     <w:p>
@@ -11539,7 +11993,7 @@
         <w:sz w:val="20"/>
         <w:szCs w:val="20"/>
       </w:rPr>
-      <w:t>11</w:t>
+      <w:t>8</w:t>
     </w:r>
     <w:r>
       <w:rPr>
@@ -11588,7 +12042,7 @@
         <w:sz w:val="20"/>
         <w:szCs w:val="20"/>
       </w:rPr>
-      <w:t>11</w:t>
+      <w:t>10</w:t>
     </w:r>
     <w:r>
       <w:rPr>
@@ -15743,7 +16197,7 @@
 </file>
 
 <file path=customXml/itemProps1.xml><?xml version="1.0" encoding="utf-8"?>
-<ds:datastoreItem xmlns:ds="http://schemas.openxmlformats.org/officeDocument/2006/customXml" ds:itemID="{8652DA36-F79E-4CFD-AD1E-B18ACE6CA15B}">
+<ds:datastoreItem xmlns:ds="http://schemas.openxmlformats.org/officeDocument/2006/customXml" ds:itemID="{E94800A5-41E5-49C8-B1D3-9B151D38F7B6}">
   <ds:schemaRefs>
     <ds:schemaRef ds:uri="http://schemas.openxmlformats.org/officeDocument/2006/bibliography"/>
   </ds:schemaRefs>

</xml_diff>

<commit_message>
SwAD für Dokustand aktualisiert
</commit_message>
<xml_diff>
--- a/Doku/PeCo_SwAD.docx
+++ b/Doku/PeCo_SwAD.docx
@@ -478,8 +478,6 @@
               </w:rPr>
               <w:t>I</w:t>
             </w:r>
-            <w:bookmarkStart w:id="0" w:name="_GoBack"/>
-            <w:bookmarkEnd w:id="0"/>
             <w:r>
               <w:rPr>
                 <w:rFonts w:cs="Arial"/>
@@ -3094,28 +3092,30 @@
       <w:pPr>
         <w:pStyle w:val="berschrift1"/>
       </w:pPr>
-      <w:bookmarkStart w:id="1" w:name="_Toc500441243"/>
+      <w:bookmarkStart w:id="0" w:name="_Toc500441243"/>
       <w:r>
         <w:lastRenderedPageBreak/>
-        <w:t>Grobkonzept</w:t>
+        <w:t xml:space="preserve">Lösungsansatz1: </w:t>
       </w:r>
+      <w:proofErr w:type="spellStart"/>
       <w:r>
-        <w:t xml:space="preserve"> </w:t>
+        <w:t>Töggel</w:t>
       </w:r>
+      <w:proofErr w:type="spellEnd"/>
       <w:r>
-        <w:t>Lösungsansatz1: Töggel suchen</w:t>
+        <w:t xml:space="preserve"> suchen</w:t>
       </w:r>
-      <w:bookmarkEnd w:id="1"/>
+      <w:bookmarkEnd w:id="0"/>
     </w:p>
     <w:p>
       <w:pPr>
         <w:pStyle w:val="berschrift2"/>
       </w:pPr>
-      <w:bookmarkStart w:id="2" w:name="_Toc500441244"/>
+      <w:bookmarkStart w:id="1" w:name="_Toc500441244"/>
       <w:r>
         <w:t>Statemachine</w:t>
       </w:r>
-      <w:bookmarkEnd w:id="2"/>
+      <w:bookmarkEnd w:id="1"/>
     </w:p>
     <w:p>
       <w:pPr>
@@ -3225,14 +3225,14 @@
       <w:pPr>
         <w:pStyle w:val="berschrift2"/>
       </w:pPr>
-      <w:bookmarkStart w:id="3" w:name="_Toc500441245"/>
+      <w:bookmarkStart w:id="2" w:name="_Toc500441245"/>
       <w:r>
         <w:t>Statischer Überblick</w:t>
       </w:r>
       <w:r>
         <w:t xml:space="preserve"> – Klassendiagramm</w:t>
       </w:r>
-      <w:bookmarkEnd w:id="3"/>
+      <w:bookmarkEnd w:id="2"/>
     </w:p>
     <w:p>
       <w:pPr>
@@ -3320,12 +3320,12 @@
       <w:pPr>
         <w:pStyle w:val="berschrift2"/>
       </w:pPr>
-      <w:bookmarkStart w:id="4" w:name="_Toc500441246"/>
+      <w:bookmarkStart w:id="3" w:name="_Toc500441246"/>
       <w:r>
         <w:lastRenderedPageBreak/>
         <w:t>Analyse Wandkollisionsmöglichkeiten</w:t>
       </w:r>
-      <w:bookmarkEnd w:id="4"/>
+      <w:bookmarkEnd w:id="3"/>
     </w:p>
     <w:p>
       <w:pPr>
@@ -5040,11 +5040,11 @@
       <w:pPr>
         <w:pStyle w:val="berschrift3"/>
       </w:pPr>
-      <w:bookmarkStart w:id="5" w:name="_Toc500441247"/>
+      <w:bookmarkStart w:id="4" w:name="_Toc500441247"/>
       <w:r>
         <w:t>Lösungsansatz 1:</w:t>
       </w:r>
-      <w:bookmarkEnd w:id="5"/>
+      <w:bookmarkEnd w:id="4"/>
       <w:r>
         <w:t xml:space="preserve"> </w:t>
       </w:r>
@@ -5066,11 +5066,11 @@
       <w:pPr>
         <w:pStyle w:val="berschrift2"/>
       </w:pPr>
-      <w:bookmarkStart w:id="6" w:name="_Toc500441248"/>
+      <w:bookmarkStart w:id="5" w:name="_Toc500441248"/>
       <w:r>
         <w:t>Eckdaten Elektronik</w:t>
       </w:r>
-      <w:bookmarkEnd w:id="6"/>
+      <w:bookmarkEnd w:id="5"/>
     </w:p>
     <w:p>
       <w:pPr>
@@ -5130,11 +5130,11 @@
       <w:pPr>
         <w:pStyle w:val="berschrift2"/>
       </w:pPr>
-      <w:bookmarkStart w:id="7" w:name="_Toc500441249"/>
+      <w:bookmarkStart w:id="6" w:name="_Toc500441249"/>
       <w:r>
         <w:t>Identifizierte Risiken</w:t>
       </w:r>
-      <w:bookmarkEnd w:id="7"/>
+      <w:bookmarkEnd w:id="6"/>
     </w:p>
     <w:p>
       <w:pPr>
@@ -5279,11 +5279,11 @@
       <w:pPr>
         <w:pStyle w:val="berschrift2"/>
       </w:pPr>
-      <w:bookmarkStart w:id="8" w:name="_Toc500441250"/>
+      <w:bookmarkStart w:id="7" w:name="_Toc500441250"/>
       <w:r>
         <w:t>Fazit</w:t>
       </w:r>
-      <w:bookmarkEnd w:id="8"/>
+      <w:bookmarkEnd w:id="7"/>
     </w:p>
     <w:p>
       <w:pPr>
@@ -5315,33 +5315,27 @@
       <w:pPr>
         <w:pStyle w:val="berschrift1"/>
       </w:pPr>
-      <w:bookmarkStart w:id="9" w:name="_Toc500441251"/>
-      <w:r>
-        <w:t>Grobkonzept</w:t>
-      </w:r>
-      <w:r>
-        <w:t xml:space="preserve"> </w:t>
-      </w:r>
+      <w:bookmarkStart w:id="8" w:name="_Toc500441251"/>
       <w:r>
         <w:t>Lösungsansatz2: Fixer Ablauf</w:t>
+      </w:r>
+      <w:bookmarkEnd w:id="8"/>
+    </w:p>
+    <w:p>
+      <w:pPr>
+        <w:pStyle w:val="berschrift2"/>
+      </w:pPr>
+      <w:bookmarkStart w:id="9" w:name="_Toc500441252"/>
+      <w:r>
+        <w:t>Statemachine</w:t>
       </w:r>
       <w:bookmarkEnd w:id="9"/>
     </w:p>
     <w:p>
       <w:pPr>
-        <w:pStyle w:val="berschrift2"/>
-      </w:pPr>
-      <w:bookmarkStart w:id="10" w:name="_Toc500441252"/>
-      <w:r>
-        <w:t>Statemachine</w:t>
-      </w:r>
-      <w:bookmarkEnd w:id="10"/>
-    </w:p>
-    <w:bookmarkStart w:id="11" w:name="_Toc500441253"/>
-    <w:p>
-      <w:pPr>
         <w:pStyle w:val="berschrift3"/>
       </w:pPr>
+      <w:bookmarkStart w:id="10" w:name="_Toc500441253"/>
       <w:r>
         <w:rPr>
           <w:noProof/>
@@ -5423,7 +5417,7 @@
       <w:r>
         <w:t>Main Statemachine</w:t>
       </w:r>
-      <w:bookmarkEnd w:id="11"/>
+      <w:bookmarkEnd w:id="10"/>
     </w:p>
     <w:p>
       <w:pPr>
@@ -5652,23 +5646,13 @@
                           <w:szCs w:val="16"/>
                         </w:rPr>
                       </w:pPr>
-                      <w:proofErr w:type="spellStart"/>
-                      <w:r>
-                        <w:rPr>
-                          <w:color w:val="000000" w:themeColor="text1"/>
-                          <w:sz w:val="16"/>
-                          <w:szCs w:val="16"/>
-                        </w:rPr>
-                        <w:t>Doing</w:t>
-                      </w:r>
-                      <w:proofErr w:type="spellEnd"/>
-                      <w:r>
-                        <w:rPr>
-                          <w:color w:val="000000" w:themeColor="text1"/>
-                          <w:sz w:val="16"/>
-                          <w:szCs w:val="16"/>
-                        </w:rPr>
-                        <w:t>:</w:t>
+                      <w:r>
+                        <w:rPr>
+                          <w:color w:val="000000" w:themeColor="text1"/>
+                          <w:sz w:val="16"/>
+                          <w:szCs w:val="16"/>
+                        </w:rPr>
+                        <w:t>Doing:</w:t>
                       </w:r>
                       <w:r>
                         <w:rPr>
@@ -6092,18 +6076,8 @@
                           <w:szCs w:val="16"/>
                         </w:rPr>
                         <w:br/>
-                        <w:t xml:space="preserve">  - Starte </w:t>
-                      </w:r>
-                      <w:proofErr w:type="spellStart"/>
-                      <w:r>
-                        <w:rPr>
-                          <w:color w:val="000000" w:themeColor="text1"/>
-                          <w:sz w:val="16"/>
-                          <w:szCs w:val="16"/>
-                        </w:rPr>
-                        <w:t>Buersten</w:t>
-                      </w:r>
-                      <w:proofErr w:type="spellEnd"/>
+                        <w:t xml:space="preserve">  - Starte Buersten</w:t>
+                      </w:r>
                       <w:r>
                         <w:rPr>
                           <w:color w:val="000000" w:themeColor="text1"/>
@@ -6111,18 +6085,8 @@
                           <w:szCs w:val="16"/>
                         </w:rPr>
                         <w:br/>
-                        <w:t xml:space="preserve">  - Starte Sammelfahrt </w:t>
-                      </w:r>
-                      <w:proofErr w:type="spellStart"/>
-                      <w:r>
-                        <w:rPr>
-                          <w:color w:val="000000" w:themeColor="text1"/>
-                          <w:sz w:val="16"/>
-                          <w:szCs w:val="16"/>
-                        </w:rPr>
-                        <w:t>Statemachine</w:t>
-                      </w:r>
-                      <w:proofErr w:type="spellEnd"/>
+                        <w:t xml:space="preserve">  - Starte Sammelfahrt Statemachine</w:t>
+                      </w:r>
                     </w:p>
                   </w:txbxContent>
                 </v:textbox>
@@ -6400,25 +6364,7 @@
                           <w:szCs w:val="16"/>
                         </w:rPr>
                         <w:br/>
-                        <w:t xml:space="preserve">  - </w:t>
-                      </w:r>
-                      <w:proofErr w:type="spellStart"/>
-                      <w:r>
-                        <w:rPr>
-                          <w:color w:val="000000" w:themeColor="text1"/>
-                          <w:sz w:val="16"/>
-                          <w:szCs w:val="16"/>
-                        </w:rPr>
-                        <w:t>AnfahrtGelb</w:t>
-                      </w:r>
-                      <w:proofErr w:type="spellEnd"/>
-                      <w:r>
-                        <w:rPr>
-                          <w:color w:val="000000" w:themeColor="text1"/>
-                          <w:sz w:val="16"/>
-                          <w:szCs w:val="16"/>
-                        </w:rPr>
-                        <w:t xml:space="preserve"> starten</w:t>
+                        <w:t xml:space="preserve">  - AnfahrtGelb starten</w:t>
                       </w:r>
                       <w:r>
                         <w:rPr>
@@ -6428,7 +6374,6 @@
                         </w:rPr>
                         <w:br/>
                       </w:r>
-                      <w:proofErr w:type="spellStart"/>
                       <w:r>
                         <w:rPr>
                           <w:i/>
@@ -6436,17 +6381,7 @@
                           <w:sz w:val="16"/>
                           <w:szCs w:val="16"/>
                         </w:rPr>
-                        <w:t>Doing</w:t>
-                      </w:r>
-                      <w:proofErr w:type="spellEnd"/>
-                      <w:r>
-                        <w:rPr>
-                          <w:i/>
-                          <w:color w:val="000000" w:themeColor="text1"/>
-                          <w:sz w:val="16"/>
-                          <w:szCs w:val="16"/>
-                        </w:rPr>
-                        <w:t>:</w:t>
+                        <w:t>Doing:</w:t>
                       </w:r>
                       <w:r>
                         <w:rPr>
@@ -6455,25 +6390,7 @@
                           <w:szCs w:val="16"/>
                         </w:rPr>
                         <w:br/>
-                        <w:t xml:space="preserve">  - Abfragen ob </w:t>
-                      </w:r>
-                      <w:proofErr w:type="spellStart"/>
-                      <w:r>
-                        <w:rPr>
-                          <w:color w:val="000000" w:themeColor="text1"/>
-                          <w:sz w:val="16"/>
-                          <w:szCs w:val="16"/>
-                        </w:rPr>
-                        <w:t>AnfahrtGelb</w:t>
-                      </w:r>
-                      <w:proofErr w:type="spellEnd"/>
-                      <w:r>
-                        <w:rPr>
-                          <w:color w:val="000000" w:themeColor="text1"/>
-                          <w:sz w:val="16"/>
-                          <w:szCs w:val="16"/>
-                        </w:rPr>
-                        <w:t xml:space="preserve"> beendet ist</w:t>
+                        <w:t xml:space="preserve">  - Abfragen ob AnfahrtGelb beendet ist</w:t>
                       </w:r>
                       <w:r>
                         <w:rPr>
@@ -6516,25 +6433,7 @@
                           <w:szCs w:val="16"/>
                         </w:rPr>
                         <w:br/>
-                        <w:t xml:space="preserve">..- Warten bis alle </w:t>
-                      </w:r>
-                      <w:proofErr w:type="spellStart"/>
-                      <w:r>
-                        <w:rPr>
-                          <w:color w:val="000000" w:themeColor="text1"/>
-                          <w:sz w:val="16"/>
-                          <w:szCs w:val="16"/>
-                        </w:rPr>
-                        <w:t>Toeggel</w:t>
-                      </w:r>
-                      <w:proofErr w:type="spellEnd"/>
-                      <w:r>
-                        <w:rPr>
-                          <w:color w:val="000000" w:themeColor="text1"/>
-                          <w:sz w:val="16"/>
-                          <w:szCs w:val="16"/>
-                        </w:rPr>
-                        <w:t xml:space="preserve"> abgeladen sind-</w:t>
+                        <w:t>..- Warten bis alle Toeggel abgeladen sind-</w:t>
                       </w:r>
                     </w:p>
                     <w:p>
@@ -6812,25 +6711,7 @@
                           <w:szCs w:val="16"/>
                         </w:rPr>
                         <w:br/>
-                        <w:t xml:space="preserve">  - </w:t>
-                      </w:r>
-                      <w:proofErr w:type="spellStart"/>
-                      <w:r>
-                        <w:rPr>
-                          <w:color w:val="000000" w:themeColor="text1"/>
-                          <w:sz w:val="16"/>
-                          <w:szCs w:val="16"/>
-                        </w:rPr>
-                        <w:t>AnfahrtGruen</w:t>
-                      </w:r>
-                      <w:proofErr w:type="spellEnd"/>
-                      <w:r>
-                        <w:rPr>
-                          <w:color w:val="000000" w:themeColor="text1"/>
-                          <w:sz w:val="16"/>
-                          <w:szCs w:val="16"/>
-                        </w:rPr>
-                        <w:t xml:space="preserve"> starten</w:t>
+                        <w:t xml:space="preserve">  - AnfahrtGruen starten</w:t>
                       </w:r>
                       <w:r>
                         <w:rPr>
@@ -6840,7 +6721,6 @@
                         </w:rPr>
                         <w:br/>
                       </w:r>
-                      <w:proofErr w:type="spellStart"/>
                       <w:r>
                         <w:rPr>
                           <w:i/>
@@ -6848,9 +6728,25 @@
                           <w:sz w:val="16"/>
                           <w:szCs w:val="16"/>
                         </w:rPr>
-                        <w:t>Doing</w:t>
-                      </w:r>
-                      <w:proofErr w:type="spellEnd"/>
+                        <w:t>Doing:</w:t>
+                      </w:r>
+                      <w:r>
+                        <w:rPr>
+                          <w:color w:val="000000" w:themeColor="text1"/>
+                          <w:sz w:val="16"/>
+                          <w:szCs w:val="16"/>
+                        </w:rPr>
+                        <w:br/>
+                        <w:t xml:space="preserve">  - Abfragen ob AnfahrtGruen beendet ist</w:t>
+                      </w:r>
+                      <w:r>
+                        <w:rPr>
+                          <w:color w:val="000000" w:themeColor="text1"/>
+                          <w:sz w:val="16"/>
+                          <w:szCs w:val="16"/>
+                        </w:rPr>
+                        <w:br/>
+                      </w:r>
                       <w:r>
                         <w:rPr>
                           <w:i/>
@@ -6858,6 +6754,14 @@
                           <w:sz w:val="16"/>
                           <w:szCs w:val="16"/>
                         </w:rPr>
+                        <w:t>Exit</w:t>
+                      </w:r>
+                      <w:r>
+                        <w:rPr>
+                          <w:color w:val="000000" w:themeColor="text1"/>
+                          <w:sz w:val="16"/>
+                          <w:szCs w:val="16"/>
+                        </w:rPr>
                         <w:t>:</w:t>
                       </w:r>
                       <w:r>
@@ -6867,25 +6771,7 @@
                           <w:szCs w:val="16"/>
                         </w:rPr>
                         <w:br/>
-                        <w:t xml:space="preserve">  - Abfragen ob </w:t>
-                      </w:r>
-                      <w:proofErr w:type="spellStart"/>
-                      <w:r>
-                        <w:rPr>
-                          <w:color w:val="000000" w:themeColor="text1"/>
-                          <w:sz w:val="16"/>
-                          <w:szCs w:val="16"/>
-                        </w:rPr>
-                        <w:t>AnfahrtGruen</w:t>
-                      </w:r>
-                      <w:proofErr w:type="spellEnd"/>
-                      <w:r>
-                        <w:rPr>
-                          <w:color w:val="000000" w:themeColor="text1"/>
-                          <w:sz w:val="16"/>
-                          <w:szCs w:val="16"/>
-                        </w:rPr>
-                        <w:t xml:space="preserve"> beendet ist</w:t>
+                        <w:t xml:space="preserve">  - Abladeweiche Gruen betätigen</w:t>
                       </w:r>
                       <w:r>
                         <w:rPr>
@@ -6894,77 +6780,7 @@
                           <w:szCs w:val="16"/>
                         </w:rPr>
                         <w:br/>
-                      </w:r>
-                      <w:r>
-                        <w:rPr>
-                          <w:i/>
-                          <w:color w:val="000000" w:themeColor="text1"/>
-                          <w:sz w:val="16"/>
-                          <w:szCs w:val="16"/>
-                        </w:rPr>
-                        <w:t>Exit</w:t>
-                      </w:r>
-                      <w:r>
-                        <w:rPr>
-                          <w:color w:val="000000" w:themeColor="text1"/>
-                          <w:sz w:val="16"/>
-                          <w:szCs w:val="16"/>
-                        </w:rPr>
-                        <w:t>:</w:t>
-                      </w:r>
-                      <w:r>
-                        <w:rPr>
-                          <w:color w:val="000000" w:themeColor="text1"/>
-                          <w:sz w:val="16"/>
-                          <w:szCs w:val="16"/>
-                        </w:rPr>
-                        <w:br/>
-                        <w:t xml:space="preserve">  - Abladeweiche </w:t>
-                      </w:r>
-                      <w:proofErr w:type="spellStart"/>
-                      <w:r>
-                        <w:rPr>
-                          <w:color w:val="000000" w:themeColor="text1"/>
-                          <w:sz w:val="16"/>
-                          <w:szCs w:val="16"/>
-                        </w:rPr>
-                        <w:t>Gruen</w:t>
-                      </w:r>
-                      <w:proofErr w:type="spellEnd"/>
-                      <w:r>
-                        <w:rPr>
-                          <w:color w:val="000000" w:themeColor="text1"/>
-                          <w:sz w:val="16"/>
-                          <w:szCs w:val="16"/>
-                        </w:rPr>
-                        <w:t xml:space="preserve"> betätigen</w:t>
-                      </w:r>
-                      <w:r>
-                        <w:rPr>
-                          <w:color w:val="000000" w:themeColor="text1"/>
-                          <w:sz w:val="16"/>
-                          <w:szCs w:val="16"/>
-                        </w:rPr>
-                        <w:br/>
-                        <w:t xml:space="preserve">..- Warten bis alle </w:t>
-                      </w:r>
-                      <w:proofErr w:type="spellStart"/>
-                      <w:r>
-                        <w:rPr>
-                          <w:color w:val="000000" w:themeColor="text1"/>
-                          <w:sz w:val="16"/>
-                          <w:szCs w:val="16"/>
-                        </w:rPr>
-                        <w:t>Toeggel</w:t>
-                      </w:r>
-                      <w:proofErr w:type="spellEnd"/>
-                      <w:r>
-                        <w:rPr>
-                          <w:color w:val="000000" w:themeColor="text1"/>
-                          <w:sz w:val="16"/>
-                          <w:szCs w:val="16"/>
-                        </w:rPr>
-                        <w:t xml:space="preserve"> abgeladen sind-</w:t>
+                        <w:t>..- Warten bis alle Toeggel abgeladen sind-</w:t>
                       </w:r>
                       <w:r>
                         <w:rPr>
@@ -7452,7 +7268,6 @@
                         </w:rPr>
                         <w:br/>
                       </w:r>
-                      <w:proofErr w:type="spellStart"/>
                       <w:r>
                         <w:rPr>
                           <w:i/>
@@ -7460,17 +7275,7 @@
                           <w:sz w:val="16"/>
                           <w:szCs w:val="16"/>
                         </w:rPr>
-                        <w:t>Doing</w:t>
-                      </w:r>
-                      <w:proofErr w:type="spellEnd"/>
-                      <w:r>
-                        <w:rPr>
-                          <w:i/>
-                          <w:color w:val="000000" w:themeColor="text1"/>
-                          <w:sz w:val="16"/>
-                          <w:szCs w:val="16"/>
-                        </w:rPr>
-                        <w:t>:</w:t>
+                        <w:t>Doing:</w:t>
                       </w:r>
                       <w:r>
                         <w:rPr>
@@ -7513,25 +7318,7 @@
                           <w:szCs w:val="16"/>
                         </w:rPr>
                         <w:br/>
-                        <w:t xml:space="preserve">  - Abfragen ob Sammelfahrt </w:t>
-                      </w:r>
-                      <w:proofErr w:type="spellStart"/>
-                      <w:r>
-                        <w:rPr>
-                          <w:color w:val="000000" w:themeColor="text1"/>
-                          <w:sz w:val="16"/>
-                          <w:szCs w:val="16"/>
-                        </w:rPr>
-                        <w:t>Statemachine</w:t>
-                      </w:r>
-                      <w:proofErr w:type="spellEnd"/>
-                      <w:r>
-                        <w:rPr>
-                          <w:color w:val="000000" w:themeColor="text1"/>
-                          <w:sz w:val="16"/>
-                          <w:szCs w:val="16"/>
-                        </w:rPr>
-                        <w:t xml:space="preserve"> beendet ist</w:t>
+                        <w:t xml:space="preserve">  - Abfragen ob Sammelfahrt Statemachine beendet ist</w:t>
                       </w:r>
                     </w:p>
                   </w:txbxContent>
@@ -7632,11 +7419,11 @@
       <w:pPr>
         <w:pStyle w:val="berschrift3"/>
       </w:pPr>
-      <w:bookmarkStart w:id="12" w:name="_Toc500441254"/>
+      <w:bookmarkStart w:id="11" w:name="_Toc500441254"/>
       <w:r>
         <w:t>Sammelfahrt Statemachine</w:t>
       </w:r>
-      <w:bookmarkEnd w:id="12"/>
+      <w:bookmarkEnd w:id="11"/>
     </w:p>
     <w:p>
       <w:pPr>
@@ -10286,18 +10073,8 @@
                           <w:szCs w:val="16"/>
                         </w:rPr>
                         <w:br/>
-                        <w:t xml:space="preserve">  - Berechne Ticks für </w:t>
-                      </w:r>
-                      <w:proofErr w:type="spellStart"/>
-                      <w:r>
-                        <w:rPr>
-                          <w:color w:val="000000" w:themeColor="text1"/>
-                          <w:sz w:val="16"/>
-                          <w:szCs w:val="16"/>
-                        </w:rPr>
-                        <w:t>HwTimer</w:t>
-                      </w:r>
-                      <w:proofErr w:type="spellEnd"/>
+                        <w:t xml:space="preserve">  - Berechne Ticks für HwTimer</w:t>
+                      </w:r>
                       <w:r>
                         <w:rPr>
                           <w:color w:val="000000" w:themeColor="text1"/>
@@ -10305,25 +10082,7 @@
                           <w:szCs w:val="16"/>
                         </w:rPr>
                         <w:br/>
-                        <w:t xml:space="preserve">  - </w:t>
-                      </w:r>
-                      <w:proofErr w:type="spellStart"/>
-                      <w:r>
-                        <w:rPr>
-                          <w:color w:val="000000" w:themeColor="text1"/>
-                          <w:sz w:val="16"/>
-                          <w:szCs w:val="16"/>
-                        </w:rPr>
-                        <w:t>Fahrwerk.fahreRechts</w:t>
-                      </w:r>
-                      <w:proofErr w:type="spellEnd"/>
-                      <w:r>
-                        <w:rPr>
-                          <w:color w:val="000000" w:themeColor="text1"/>
-                          <w:sz w:val="16"/>
-                          <w:szCs w:val="16"/>
-                        </w:rPr>
-                        <w:t>(360);</w:t>
+                        <w:t xml:space="preserve">  - Fahrwerk.fahreRechts(360);</w:t>
                       </w:r>
                       <w:r>
                         <w:rPr>
@@ -10333,7 +10092,6 @@
                         </w:rPr>
                         <w:br/>
                       </w:r>
-                      <w:proofErr w:type="spellStart"/>
                       <w:r>
                         <w:rPr>
                           <w:i/>
@@ -10341,9 +10099,8 @@
                           <w:sz w:val="16"/>
                           <w:szCs w:val="16"/>
                         </w:rPr>
-                        <w:t>Doing</w:t>
-                      </w:r>
-                      <w:proofErr w:type="spellEnd"/>
+                        <w:t>Doing:</w:t>
+                      </w:r>
                       <w:r>
                         <w:rPr>
                           <w:i/>
@@ -10351,15 +10108,6 @@
                           <w:sz w:val="16"/>
                           <w:szCs w:val="16"/>
                         </w:rPr>
-                        <w:t>:</w:t>
-                      </w:r>
-                      <w:r>
-                        <w:rPr>
-                          <w:i/>
-                          <w:color w:val="000000" w:themeColor="text1"/>
-                          <w:sz w:val="16"/>
-                          <w:szCs w:val="16"/>
-                        </w:rPr>
                         <w:br/>
                       </w:r>
                       <w:r>
@@ -10376,18 +10124,8 @@
                           <w:sz w:val="16"/>
                           <w:szCs w:val="16"/>
                         </w:rPr>
-                        <w:t xml:space="preserve">- Prüfen ob Ticks von </w:t>
-                      </w:r>
-                      <w:proofErr w:type="spellStart"/>
-                      <w:r>
-                        <w:rPr>
-                          <w:color w:val="000000" w:themeColor="text1"/>
-                          <w:sz w:val="16"/>
-                          <w:szCs w:val="16"/>
-                        </w:rPr>
-                        <w:t>HwTimer</w:t>
-                      </w:r>
-                      <w:proofErr w:type="spellEnd"/>
+                        <w:t>- Prüfen ob Ticks von HwTimer</w:t>
+                      </w:r>
                     </w:p>
                   </w:txbxContent>
                 </v:textbox>
@@ -10547,7 +10285,7 @@
       <w:pPr>
         <w:pStyle w:val="berschrift3"/>
       </w:pPr>
-      <w:bookmarkStart w:id="13" w:name="_Toc500441255"/>
+      <w:bookmarkStart w:id="12" w:name="_Toc500441255"/>
       <w:r>
         <w:lastRenderedPageBreak/>
         <w:t xml:space="preserve">Konzept </w:t>
@@ -10555,7 +10293,7 @@
       <w:r>
         <w:t>AnfahrtGelb</w:t>
       </w:r>
-      <w:bookmarkEnd w:id="13"/>
+      <w:bookmarkEnd w:id="12"/>
       <w:r>
         <w:t xml:space="preserve"> </w:t>
       </w:r>
@@ -11100,11 +10838,53 @@
     </w:p>
     <w:p>
       <w:pPr>
-        <w:rPr>
-          <w:rFonts w:cs="Arial"/>
+        <w:pStyle w:val="berschrift3"/>
+      </w:pPr>
+      <w:r>
+        <w:t>Fazit</w:t>
+      </w:r>
+    </w:p>
+    <w:p>
+      <w:pPr>
+        <w:rPr>
           <w:lang w:val="de-DE"/>
         </w:rPr>
       </w:pPr>
+      <w:r>
+        <w:rPr>
+          <w:lang w:val="de-DE"/>
+        </w:rPr>
+        <w:t xml:space="preserve">Durch das schwere Gewicht des Roboters (3kg) und die andere Bereifung gegenüber des Prototyps (1,5 kg) kommt es zu erheblichen Unterschieden beim Anfahren bei SW </w:t>
+      </w:r>
+      <w:proofErr w:type="spellStart"/>
+      <w:r>
+        <w:rPr>
+          <w:lang w:val="de-DE"/>
+        </w:rPr>
+        <w:t>mässig</w:t>
+      </w:r>
+      <w:proofErr w:type="spellEnd"/>
+      <w:r>
+        <w:rPr>
+          <w:lang w:val="de-DE"/>
+        </w:rPr>
+        <w:t xml:space="preserve"> gleicher Zeit, daher kann das Konzept nicht 1:1 so umgesetzt werden.</w:t>
+      </w:r>
+    </w:p>
+    <w:p>
+      <w:pPr>
+        <w:rPr>
+          <w:lang w:val="de-DE"/>
+        </w:rPr>
+      </w:pPr>
+      <w:r>
+        <w:rPr>
+          <w:lang w:val="de-DE"/>
+        </w:rPr>
+        <w:t>=&gt;Weiterer Lösungsansatz notwendig</w:t>
+      </w:r>
+      <w:bookmarkStart w:id="13" w:name="_GoBack"/>
+      <w:bookmarkEnd w:id="13"/>
     </w:p>
     <w:p>
       <w:pPr>
@@ -11124,38 +10904,106 @@
     </w:p>
     <w:p>
       <w:pPr>
-        <w:pStyle w:val="berschrift2"/>
-        <w:suppressAutoHyphens w:val="0"/>
-        <w:spacing w:before="0" w:after="0"/>
-      </w:pPr>
-      <w:bookmarkStart w:id="14" w:name="_Toc500441256"/>
+        <w:pStyle w:val="berschrift1"/>
+      </w:pPr>
       <w:r>
         <w:lastRenderedPageBreak/>
-        <w:t>Teilziele/ Anforderungen</w:t>
+        <w:t>Lösungsansatz</w:t>
       </w:r>
-      <w:bookmarkEnd w:id="14"/>
+      <w:r>
+        <w:t xml:space="preserve">3: Wanddistanz und </w:t>
+      </w:r>
+      <w:proofErr w:type="spellStart"/>
+      <w:r>
+        <w:t>Neigungspoti</w:t>
+      </w:r>
+      <w:proofErr w:type="spellEnd"/>
     </w:p>
     <w:p>
       <w:pPr>
         <w:pStyle w:val="berschrift2"/>
       </w:pPr>
-      <w:bookmarkStart w:id="15" w:name="_Toc500441257"/>
       <w:r>
-        <w:t>Xxxx_Archiv</w:t>
+        <w:t xml:space="preserve"> </w:t>
       </w:r>
-      <w:bookmarkEnd w:id="15"/>
-    </w:p>
-    <w:p>
-      <w:pPr>
-        <w:rPr>
-          <w:lang w:val="de-DE"/>
-        </w:rPr>
-      </w:pPr>
+      <w:proofErr w:type="spellStart"/>
       <w:r>
-        <w:rPr>
-          <w:lang w:val="de-DE"/>
-        </w:rPr>
-        <w:t>Die nachfolgende Abbildung zeigt die im Projekt vorhanden Softwarekomponenten.</w:t>
+        <w:t>Statemachine</w:t>
+      </w:r>
+      <w:proofErr w:type="spellEnd"/>
+      <w:r>
+        <w:rPr>
+          <w:noProof/>
+        </w:rPr>
+        <mc:AlternateContent>
+          <mc:Choice Requires="wps">
+            <w:drawing>
+              <wp:anchor distT="0" distB="0" distL="114300" distR="114300" simplePos="0" relativeHeight="251750400" behindDoc="0" locked="0" layoutInCell="1" allowOverlap="1" wp14:anchorId="6C58F42A" wp14:editId="2B9BDCE1">
+                <wp:simplePos x="0" y="0"/>
+                <wp:positionH relativeFrom="column">
+                  <wp:posOffset>5080</wp:posOffset>
+                </wp:positionH>
+                <wp:positionV relativeFrom="paragraph">
+                  <wp:posOffset>238125</wp:posOffset>
+                </wp:positionV>
+                <wp:extent cx="5779008" cy="6753225"/>
+                <wp:effectExtent l="0" t="0" r="12700" b="28575"/>
+                <wp:wrapNone/>
+                <wp:docPr id="108" name="Textfeld 108"/>
+                <wp:cNvGraphicFramePr/>
+                <a:graphic xmlns:a="http://schemas.openxmlformats.org/drawingml/2006/main">
+                  <a:graphicData uri="http://schemas.microsoft.com/office/word/2010/wordprocessingShape">
+                    <wps:wsp>
+                      <wps:cNvSpPr txBox="1"/>
+                      <wps:spPr>
+                        <a:xfrm>
+                          <a:off x="0" y="0"/>
+                          <a:ext cx="5779008" cy="6753225"/>
+                        </a:xfrm>
+                        <a:prstGeom prst="rect">
+                          <a:avLst/>
+                        </a:prstGeom>
+                        <a:solidFill>
+                          <a:schemeClr val="lt1"/>
+                        </a:solidFill>
+                        <a:ln w="6350">
+                          <a:solidFill>
+                            <a:prstClr val="black"/>
+                          </a:solidFill>
+                        </a:ln>
+                      </wps:spPr>
+                      <wps:txbx>
+                        <w:txbxContent>
+                          <w:p/>
+                        </w:txbxContent>
+                      </wps:txbx>
+                      <wps:bodyPr rot="0" spcFirstLastPara="0" vertOverflow="overflow" horzOverflow="overflow" vert="horz" wrap="square" lIns="91440" tIns="45720" rIns="91440" bIns="45720" numCol="1" spcCol="0" rtlCol="0" fromWordArt="0" anchor="t" anchorCtr="0" forceAA="0" compatLnSpc="1">
+                        <a:prstTxWarp prst="textNoShape">
+                          <a:avLst/>
+                        </a:prstTxWarp>
+                        <a:noAutofit/>
+                      </wps:bodyPr>
+                    </wps:wsp>
+                  </a:graphicData>
+                </a:graphic>
+                <wp14:sizeRelV relativeFrom="margin">
+                  <wp14:pctHeight>0</wp14:pctHeight>
+                </wp14:sizeRelV>
+              </wp:anchor>
+            </w:drawing>
+          </mc:Choice>
+          <mc:Fallback>
+            <w:pict>
+              <v:shape w14:anchorId="6C58F42A" id="Textfeld 108" o:spid="_x0000_s1055" type="#_x0000_t202" style="position:absolute;left:0;text-align:left;margin-left:.4pt;margin-top:18.75pt;width:455.05pt;height:531.75pt;z-index:251750400;visibility:visible;mso-wrap-style:square;mso-height-percent:0;mso-wrap-distance-left:9pt;mso-wrap-distance-top:0;mso-wrap-distance-right:9pt;mso-wrap-distance-bottom:0;mso-position-horizontal:absolute;mso-position-horizontal-relative:text;mso-position-vertical:absolute;mso-position-vertical-relative:text;mso-height-percent:0;mso-height-relative:margin;v-text-anchor:top" o:gfxdata="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" fillcolor="white [3201]" strokeweight=".5pt">
+                <v:textbox>
+                  <w:txbxContent>
+                    <w:p/>
+                  </w:txbxContent>
+                </v:textbox>
+              </v:shape>
+            </w:pict>
+          </mc:Fallback>
+        </mc:AlternateContent>
       </w:r>
     </w:p>
     <w:p>
@@ -11172,18 +11020,18 @@
         <mc:AlternateContent>
           <mc:Choice Requires="wps">
             <w:drawing>
-              <wp:anchor distT="0" distB="0" distL="114300" distR="114300" simplePos="0" relativeHeight="251673600" behindDoc="0" locked="0" layoutInCell="1" allowOverlap="1" wp14:anchorId="7B9CCCDC" wp14:editId="496C091C">
+              <wp:anchor distT="0" distB="0" distL="114300" distR="114300" simplePos="0" relativeHeight="251756544" behindDoc="0" locked="0" layoutInCell="1" allowOverlap="1" wp14:anchorId="157573B1" wp14:editId="55E3F982">
                 <wp:simplePos x="0" y="0"/>
                 <wp:positionH relativeFrom="column">
-                  <wp:posOffset>165100</wp:posOffset>
+                  <wp:posOffset>3515995</wp:posOffset>
                 </wp:positionH>
                 <wp:positionV relativeFrom="paragraph">
-                  <wp:posOffset>24765</wp:posOffset>
+                  <wp:posOffset>39370</wp:posOffset>
                 </wp:positionV>
-                <wp:extent cx="6121400" cy="685800"/>
-                <wp:effectExtent l="0" t="0" r="12700" b="19050"/>
+                <wp:extent cx="2113915" cy="1838849"/>
+                <wp:effectExtent l="0" t="0" r="19685" b="28575"/>
                 <wp:wrapNone/>
-                <wp:docPr id="26" name="Rechteck 26"/>
+                <wp:docPr id="109" name="Rechteck 109"/>
                 <wp:cNvGraphicFramePr/>
                 <a:graphic xmlns:a="http://schemas.openxmlformats.org/drawingml/2006/main">
                   <a:graphicData uri="http://schemas.microsoft.com/office/word/2010/wordprocessingShape">
@@ -11192,11 +11040,12 @@
                       <wps:spPr>
                         <a:xfrm>
                           <a:off x="0" y="0"/>
-                          <a:ext cx="6121400" cy="685800"/>
+                          <a:ext cx="2113915" cy="1838849"/>
                         </a:xfrm>
                         <a:prstGeom prst="rect">
                           <a:avLst/>
                         </a:prstGeom>
+                        <a:noFill/>
                       </wps:spPr>
                       <wps:style>
                         <a:lnRef idx="2">
@@ -11218,8 +11067,170 @@
                         <w:txbxContent>
                           <w:p>
                             <w:pPr>
-                              <w:jc w:val="center"/>
+                              <w:rPr>
+                                <w:color w:val="000000" w:themeColor="text1"/>
+                                <w:sz w:val="16"/>
+                                <w:szCs w:val="16"/>
+                              </w:rPr>
                             </w:pPr>
+                            <w:r>
+                              <w:rPr>
+                                <w:color w:val="000000" w:themeColor="text1"/>
+                                <w:sz w:val="16"/>
+                                <w:szCs w:val="16"/>
+                              </w:rPr>
+                              <w:t>Pro State kann es 3 Zustände geben:</w:t>
+                            </w:r>
+                            <w:r>
+                              <w:rPr>
+                                <w:color w:val="000000" w:themeColor="text1"/>
+                                <w:sz w:val="16"/>
+                                <w:szCs w:val="16"/>
+                              </w:rPr>
+                              <w:br/>
+                            </w:r>
+                            <w:r>
+                              <w:rPr>
+                                <w:b/>
+                                <w:color w:val="000000" w:themeColor="text1"/>
+                                <w:sz w:val="16"/>
+                                <w:szCs w:val="16"/>
+                              </w:rPr>
+                              <w:t>Entry</w:t>
+                            </w:r>
+                            <w:r>
+                              <w:rPr>
+                                <w:color w:val="000000" w:themeColor="text1"/>
+                                <w:sz w:val="16"/>
+                                <w:szCs w:val="16"/>
+                              </w:rPr>
+                              <w:t xml:space="preserve">: </w:t>
+                            </w:r>
+                            <w:r>
+                              <w:rPr>
+                                <w:color w:val="000000" w:themeColor="text1"/>
+                                <w:sz w:val="16"/>
+                                <w:szCs w:val="16"/>
+                              </w:rPr>
+                              <w:br/>
+                              <w:t>Aktionen die einmalig beim Eintritt in State ausgeführt werden.</w:t>
+                            </w:r>
+                            <w:r>
+                              <w:rPr>
+                                <w:color w:val="000000" w:themeColor="text1"/>
+                                <w:sz w:val="16"/>
+                                <w:szCs w:val="16"/>
+                              </w:rPr>
+                              <w:br/>
+                            </w:r>
+                            <w:proofErr w:type="spellStart"/>
+                            <w:r>
+                              <w:rPr>
+                                <w:b/>
+                                <w:color w:val="000000" w:themeColor="text1"/>
+                                <w:sz w:val="16"/>
+                                <w:szCs w:val="16"/>
+                              </w:rPr>
+                              <w:t>Doing</w:t>
+                            </w:r>
+                            <w:proofErr w:type="spellEnd"/>
+                            <w:r>
+                              <w:rPr>
+                                <w:b/>
+                                <w:color w:val="000000" w:themeColor="text1"/>
+                                <w:sz w:val="16"/>
+                                <w:szCs w:val="16"/>
+                              </w:rPr>
+                              <w:t>:</w:t>
+                            </w:r>
+                            <w:r>
+                              <w:rPr>
+                                <w:color w:val="000000" w:themeColor="text1"/>
+                                <w:sz w:val="16"/>
+                                <w:szCs w:val="16"/>
+                              </w:rPr>
+                              <w:br/>
+                              <w:t>Aktionen jedes Mal solange der State aktiv ist durchgeführt werden</w:t>
+                            </w:r>
+                            <w:r>
+                              <w:rPr>
+                                <w:color w:val="000000" w:themeColor="text1"/>
+                                <w:sz w:val="16"/>
+                                <w:szCs w:val="16"/>
+                              </w:rPr>
+                              <w:br/>
+                            </w:r>
+                            <w:r>
+                              <w:rPr>
+                                <w:b/>
+                                <w:color w:val="000000" w:themeColor="text1"/>
+                                <w:sz w:val="16"/>
+                                <w:szCs w:val="16"/>
+                              </w:rPr>
+                              <w:t>Exit:</w:t>
+                            </w:r>
+                            <w:r>
+                              <w:rPr>
+                                <w:color w:val="000000" w:themeColor="text1"/>
+                                <w:sz w:val="16"/>
+                                <w:szCs w:val="16"/>
+                              </w:rPr>
+                              <w:br/>
+                              <w:t>Aktionen die einmalig vor dem Verlassen des States durchgeführt werden</w:t>
+                            </w:r>
+                          </w:p>
+                          <w:p>
+                            <w:pPr>
+                              <w:rPr>
+                                <w:color w:val="000000" w:themeColor="text1"/>
+                                <w:sz w:val="16"/>
+                                <w:szCs w:val="16"/>
+                              </w:rPr>
+                            </w:pPr>
+                            <w:r>
+                              <w:rPr>
+                                <w:color w:val="000000" w:themeColor="text1"/>
+                                <w:sz w:val="16"/>
+                                <w:szCs w:val="16"/>
+                              </w:rPr>
+                              <w:t xml:space="preserve">In allen States ist die Sortierung der </w:t>
+                            </w:r>
+                            <w:proofErr w:type="spellStart"/>
+                            <w:r>
+                              <w:rPr>
+                                <w:color w:val="000000" w:themeColor="text1"/>
+                                <w:sz w:val="16"/>
+                                <w:szCs w:val="16"/>
+                              </w:rPr>
+                              <w:t>Töggel</w:t>
+                            </w:r>
+                            <w:proofErr w:type="spellEnd"/>
+                            <w:r>
+                              <w:rPr>
+                                <w:color w:val="000000" w:themeColor="text1"/>
+                                <w:sz w:val="16"/>
+                                <w:szCs w:val="16"/>
+                              </w:rPr>
+                              <w:t xml:space="preserve"> aktiv (RGB Sensor abfragen, </w:t>
+                            </w:r>
+                            <w:proofErr w:type="spellStart"/>
+                            <w:r>
+                              <w:rPr>
+                                <w:color w:val="000000" w:themeColor="text1"/>
+                                <w:sz w:val="16"/>
+                                <w:szCs w:val="16"/>
+                              </w:rPr>
+                              <w:t>Sortierservo</w:t>
+                            </w:r>
+                            <w:proofErr w:type="spellEnd"/>
+                            <w:r>
+                              <w:rPr>
+                                <w:color w:val="000000" w:themeColor="text1"/>
+                                <w:sz w:val="16"/>
+                                <w:szCs w:val="16"/>
+                              </w:rPr>
+                              <w:t xml:space="preserve"> stellen)</w:t>
+                            </w:r>
                           </w:p>
                         </w:txbxContent>
                       </wps:txbx>
@@ -11240,13 +11251,175 @@
           </mc:Choice>
           <mc:Fallback>
             <w:pict>
-              <v:rect w14:anchorId="7B9CCCDC" id="Rechteck 26" o:spid="_x0000_s1055" style="position:absolute;margin-left:13pt;margin-top:1.95pt;width:482pt;height:54pt;z-index:251673600;visibility:visible;mso-wrap-style:square;mso-height-percent:0;mso-wrap-distance-left:9pt;mso-wrap-distance-top:0;mso-wrap-distance-right:9pt;mso-wrap-distance-bottom:0;mso-position-horizontal:absolute;mso-position-horizontal-relative:text;mso-position-vertical:absolute;mso-position-vertical-relative:text;mso-height-percent:0;mso-height-relative:margin;v-text-anchor:middle" o:gfxdata="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" fillcolor="#4472c4 [3204]" strokecolor="#1f3763 [1604]" strokeweight="1pt">
+              <v:rect w14:anchorId="157573B1" id="Rechteck 109" o:spid="_x0000_s1056" style="position:absolute;margin-left:276.85pt;margin-top:3.1pt;width:166.45pt;height:144.8pt;z-index:251756544;visibility:visible;mso-wrap-style:square;mso-height-percent:0;mso-wrap-distance-left:9pt;mso-wrap-distance-top:0;mso-wrap-distance-right:9pt;mso-wrap-distance-bottom:0;mso-position-horizontal:absolute;mso-position-horizontal-relative:text;mso-position-vertical:absolute;mso-position-vertical-relative:text;mso-height-percent:0;mso-height-relative:margin;v-text-anchor:middle" o:gfxdata="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" filled="f" strokecolor="#1f3763 [1604]" strokeweight="1pt">
                 <v:textbox>
                   <w:txbxContent>
                     <w:p>
                       <w:pPr>
-                        <w:jc w:val="center"/>
+                        <w:rPr>
+                          <w:color w:val="000000" w:themeColor="text1"/>
+                          <w:sz w:val="16"/>
+                          <w:szCs w:val="16"/>
+                        </w:rPr>
                       </w:pPr>
+                      <w:r>
+                        <w:rPr>
+                          <w:color w:val="000000" w:themeColor="text1"/>
+                          <w:sz w:val="16"/>
+                          <w:szCs w:val="16"/>
+                        </w:rPr>
+                        <w:t>Pro State kann es 3 Zustände geben:</w:t>
+                      </w:r>
+                      <w:r>
+                        <w:rPr>
+                          <w:color w:val="000000" w:themeColor="text1"/>
+                          <w:sz w:val="16"/>
+                          <w:szCs w:val="16"/>
+                        </w:rPr>
+                        <w:br/>
+                      </w:r>
+                      <w:r>
+                        <w:rPr>
+                          <w:b/>
+                          <w:color w:val="000000" w:themeColor="text1"/>
+                          <w:sz w:val="16"/>
+                          <w:szCs w:val="16"/>
+                        </w:rPr>
+                        <w:t>Entry</w:t>
+                      </w:r>
+                      <w:r>
+                        <w:rPr>
+                          <w:color w:val="000000" w:themeColor="text1"/>
+                          <w:sz w:val="16"/>
+                          <w:szCs w:val="16"/>
+                        </w:rPr>
+                        <w:t xml:space="preserve">: </w:t>
+                      </w:r>
+                      <w:r>
+                        <w:rPr>
+                          <w:color w:val="000000" w:themeColor="text1"/>
+                          <w:sz w:val="16"/>
+                          <w:szCs w:val="16"/>
+                        </w:rPr>
+                        <w:br/>
+                        <w:t>Aktionen die einmalig beim Eintritt in State ausgeführt werden.</w:t>
+                      </w:r>
+                      <w:r>
+                        <w:rPr>
+                          <w:color w:val="000000" w:themeColor="text1"/>
+                          <w:sz w:val="16"/>
+                          <w:szCs w:val="16"/>
+                        </w:rPr>
+                        <w:br/>
+                      </w:r>
+                      <w:proofErr w:type="spellStart"/>
+                      <w:r>
+                        <w:rPr>
+                          <w:b/>
+                          <w:color w:val="000000" w:themeColor="text1"/>
+                          <w:sz w:val="16"/>
+                          <w:szCs w:val="16"/>
+                        </w:rPr>
+                        <w:t>Doing</w:t>
+                      </w:r>
+                      <w:proofErr w:type="spellEnd"/>
+                      <w:r>
+                        <w:rPr>
+                          <w:b/>
+                          <w:color w:val="000000" w:themeColor="text1"/>
+                          <w:sz w:val="16"/>
+                          <w:szCs w:val="16"/>
+                        </w:rPr>
+                        <w:t>:</w:t>
+                      </w:r>
+                      <w:r>
+                        <w:rPr>
+                          <w:color w:val="000000" w:themeColor="text1"/>
+                          <w:sz w:val="16"/>
+                          <w:szCs w:val="16"/>
+                        </w:rPr>
+                        <w:br/>
+                        <w:t>Aktionen jedes Mal solange der State aktiv ist durchgeführt werden</w:t>
+                      </w:r>
+                      <w:r>
+                        <w:rPr>
+                          <w:color w:val="000000" w:themeColor="text1"/>
+                          <w:sz w:val="16"/>
+                          <w:szCs w:val="16"/>
+                        </w:rPr>
+                        <w:br/>
+                      </w:r>
+                      <w:r>
+                        <w:rPr>
+                          <w:b/>
+                          <w:color w:val="000000" w:themeColor="text1"/>
+                          <w:sz w:val="16"/>
+                          <w:szCs w:val="16"/>
+                        </w:rPr>
+                        <w:t>Exit:</w:t>
+                      </w:r>
+                      <w:r>
+                        <w:rPr>
+                          <w:color w:val="000000" w:themeColor="text1"/>
+                          <w:sz w:val="16"/>
+                          <w:szCs w:val="16"/>
+                        </w:rPr>
+                        <w:br/>
+                        <w:t>Aktionen die einmalig vor dem Verlassen des States durchgeführt werden</w:t>
+                      </w:r>
+                    </w:p>
+                    <w:p>
+                      <w:pPr>
+                        <w:rPr>
+                          <w:color w:val="000000" w:themeColor="text1"/>
+                          <w:sz w:val="16"/>
+                          <w:szCs w:val="16"/>
+                        </w:rPr>
+                      </w:pPr>
+                      <w:r>
+                        <w:rPr>
+                          <w:color w:val="000000" w:themeColor="text1"/>
+                          <w:sz w:val="16"/>
+                          <w:szCs w:val="16"/>
+                        </w:rPr>
+                        <w:t xml:space="preserve">In allen States ist die Sortierung der </w:t>
+                      </w:r>
+                      <w:proofErr w:type="spellStart"/>
+                      <w:r>
+                        <w:rPr>
+                          <w:color w:val="000000" w:themeColor="text1"/>
+                          <w:sz w:val="16"/>
+                          <w:szCs w:val="16"/>
+                        </w:rPr>
+                        <w:t>Töggel</w:t>
+                      </w:r>
+                      <w:proofErr w:type="spellEnd"/>
+                      <w:r>
+                        <w:rPr>
+                          <w:color w:val="000000" w:themeColor="text1"/>
+                          <w:sz w:val="16"/>
+                          <w:szCs w:val="16"/>
+                        </w:rPr>
+                        <w:t xml:space="preserve"> aktiv (RGB Sensor abfragen, </w:t>
+                      </w:r>
+                      <w:proofErr w:type="spellStart"/>
+                      <w:r>
+                        <w:rPr>
+                          <w:color w:val="000000" w:themeColor="text1"/>
+                          <w:sz w:val="16"/>
+                          <w:szCs w:val="16"/>
+                        </w:rPr>
+                        <w:t>Sortierservo</w:t>
+                      </w:r>
+                      <w:proofErr w:type="spellEnd"/>
+                      <w:r>
+                        <w:rPr>
+                          <w:color w:val="000000" w:themeColor="text1"/>
+                          <w:sz w:val="16"/>
+                          <w:szCs w:val="16"/>
+                        </w:rPr>
+                        <w:t xml:space="preserve"> stellen)</w:t>
+                      </w:r>
                     </w:p>
                   </w:txbxContent>
                 </v:textbox>
@@ -11255,27 +11428,6 @@
           </mc:Fallback>
         </mc:AlternateContent>
       </w:r>
-    </w:p>
-    <w:p>
-      <w:pPr>
-        <w:rPr>
-          <w:lang w:val="de-DE"/>
-        </w:rPr>
-      </w:pPr>
-    </w:p>
-    <w:p>
-      <w:pPr>
-        <w:rPr>
-          <w:lang w:val="de-DE"/>
-        </w:rPr>
-      </w:pPr>
-    </w:p>
-    <w:p>
-      <w:pPr>
-        <w:rPr>
-          <w:lang w:val="de-DE"/>
-        </w:rPr>
-      </w:pPr>
       <w:r>
         <w:rPr>
           <w:noProof/>
@@ -11284,18 +11436,18 @@
         <mc:AlternateContent>
           <mc:Choice Requires="wps">
             <w:drawing>
-              <wp:anchor distT="0" distB="0" distL="114300" distR="114300" simplePos="0" relativeHeight="251671552" behindDoc="0" locked="0" layoutInCell="1" allowOverlap="1" wp14:anchorId="50A65FD9" wp14:editId="19B7D828">
+              <wp:anchor distT="0" distB="0" distL="114300" distR="114300" simplePos="0" relativeHeight="251752448" behindDoc="0" locked="0" layoutInCell="1" allowOverlap="1" wp14:anchorId="25E7D083" wp14:editId="4936F4BA">
                 <wp:simplePos x="0" y="0"/>
                 <wp:positionH relativeFrom="column">
-                  <wp:posOffset>4002405</wp:posOffset>
+                  <wp:posOffset>49111</wp:posOffset>
                 </wp:positionH>
                 <wp:positionV relativeFrom="paragraph">
-                  <wp:posOffset>100965</wp:posOffset>
+                  <wp:posOffset>240473</wp:posOffset>
                 </wp:positionV>
-                <wp:extent cx="996950" cy="933450"/>
-                <wp:effectExtent l="0" t="0" r="12700" b="19050"/>
+                <wp:extent cx="3286665" cy="992038"/>
+                <wp:effectExtent l="0" t="0" r="28575" b="17780"/>
                 <wp:wrapNone/>
-                <wp:docPr id="24" name="Rechteck 24"/>
+                <wp:docPr id="110" name="Ellipse 110"/>
                 <wp:cNvGraphicFramePr/>
                 <a:graphic xmlns:a="http://schemas.openxmlformats.org/drawingml/2006/main">
                   <a:graphicData uri="http://schemas.microsoft.com/office/word/2010/wordprocessingShape">
@@ -11304,11 +11456,12 @@
                       <wps:spPr>
                         <a:xfrm>
                           <a:off x="0" y="0"/>
-                          <a:ext cx="996950" cy="933450"/>
+                          <a:ext cx="3286665" cy="992038"/>
                         </a:xfrm>
-                        <a:prstGeom prst="rect">
+                        <a:prstGeom prst="ellipse">
                           <a:avLst/>
                         </a:prstGeom>
+                        <a:noFill/>
                       </wps:spPr>
                       <wps:style>
                         <a:lnRef idx="2">
@@ -11330,10 +11483,86 @@
                         <w:txbxContent>
                           <w:p>
                             <w:pPr>
-                              <w:jc w:val="center"/>
+                              <w:rPr>
+                                <w:color w:val="000000" w:themeColor="text1"/>
+                                <w:sz w:val="16"/>
+                                <w:szCs w:val="16"/>
+                              </w:rPr>
                             </w:pPr>
                             <w:r>
-                              <w:t>Abladeort Identifikation</w:t>
+                              <w:rPr>
+                                <w:b/>
+                                <w:color w:val="000000" w:themeColor="text1"/>
+                                <w:sz w:val="16"/>
+                                <w:szCs w:val="16"/>
+                                <w:u w:val="single"/>
+                              </w:rPr>
+                              <w:t>I</w:t>
+                            </w:r>
+                            <w:r>
+                              <w:rPr>
+                                <w:b/>
+                                <w:color w:val="000000" w:themeColor="text1"/>
+                                <w:sz w:val="16"/>
+                                <w:szCs w:val="16"/>
+                                <w:u w:val="single"/>
+                              </w:rPr>
+                              <w:t>NIT*</w:t>
+                            </w:r>
+                            <w:r>
+                              <w:rPr>
+                                <w:b/>
+                                <w:color w:val="000000" w:themeColor="text1"/>
+                                <w:sz w:val="16"/>
+                                <w:szCs w:val="16"/>
+                                <w:u w:val="single"/>
+                              </w:rPr>
+                              <w:br/>
+                            </w:r>
+                            <w:r>
+                              <w:rPr>
+                                <w:i/>
+                                <w:color w:val="000000" w:themeColor="text1"/>
+                                <w:sz w:val="16"/>
+                                <w:szCs w:val="16"/>
+                              </w:rPr>
+                              <w:t>Entry</w:t>
+                            </w:r>
+                            <w:r>
+                              <w:rPr>
+                                <w:color w:val="000000" w:themeColor="text1"/>
+                                <w:sz w:val="16"/>
+                                <w:szCs w:val="16"/>
+                              </w:rPr>
+                              <w:t xml:space="preserve">: - Starte </w:t>
+                            </w:r>
+                            <w:proofErr w:type="spellStart"/>
+                            <w:r>
+                              <w:rPr>
+                                <w:color w:val="000000" w:themeColor="text1"/>
+                                <w:sz w:val="16"/>
+                                <w:szCs w:val="16"/>
+                              </w:rPr>
+                              <w:t>Buerstenmotor</w:t>
+                            </w:r>
+                            <w:proofErr w:type="spellEnd"/>
+                            <w:r>
+                              <w:rPr>
+                                <w:color w:val="000000" w:themeColor="text1"/>
+                                <w:sz w:val="16"/>
+                                <w:szCs w:val="16"/>
+                              </w:rPr>
+                              <w:br/>
+                              <w:t xml:space="preserve">  - Starte Sammelfahrt (Fahrwerk und Sortierung)</w:t>
+                            </w:r>
+                            <w:r>
+                              <w:rPr>
+                                <w:color w:val="000000" w:themeColor="text1"/>
+                                <w:sz w:val="16"/>
+                                <w:szCs w:val="16"/>
+                              </w:rPr>
+                              <w:br/>
+                              <w:t xml:space="preserve">  - Referenzposition Neigungssensoren aufnehmen</w:t>
                             </w:r>
                           </w:p>
                         </w:txbxContent>
@@ -11358,20 +11587,97 @@
           </mc:Choice>
           <mc:Fallback>
             <w:pict>
-              <v:rect w14:anchorId="50A65FD9" id="Rechteck 24" o:spid="_x0000_s1056" style="position:absolute;margin-left:315.15pt;margin-top:7.95pt;width:78.5pt;height:73.5pt;z-index:251671552;visibility:visible;mso-wrap-style:square;mso-width-percent:0;mso-height-percent:0;mso-wrap-distance-left:9pt;mso-wrap-distance-top:0;mso-wrap-distance-right:9pt;mso-wrap-distance-bottom:0;mso-position-horizontal:absolute;mso-position-horizontal-relative:text;mso-position-vertical:absolute;mso-position-vertical-relative:text;mso-width-percent:0;mso-height-percent:0;mso-width-relative:margin;mso-height-relative:margin;v-text-anchor:middle" o:gfxdata="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" fillcolor="#4472c4 [3204]" strokecolor="#1f3763 [1604]" strokeweight="1pt">
+              <v:oval w14:anchorId="25E7D083" id="Ellipse 110" o:spid="_x0000_s1057" style="position:absolute;margin-left:3.85pt;margin-top:18.95pt;width:258.8pt;height:78.1pt;z-index:251752448;visibility:visible;mso-wrap-style:square;mso-width-percent:0;mso-height-percent:0;mso-wrap-distance-left:9pt;mso-wrap-distance-top:0;mso-wrap-distance-right:9pt;mso-wrap-distance-bottom:0;mso-position-horizontal:absolute;mso-position-horizontal-relative:text;mso-position-vertical:absolute;mso-position-vertical-relative:text;mso-width-percent:0;mso-height-percent:0;mso-width-relative:margin;mso-height-relative:margin;v-text-anchor:middle" o:gfxdata="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" filled="f" strokecolor="#1f3763 [1604]" strokeweight="1pt">
+                <v:stroke joinstyle="miter"/>
                 <v:textbox>
                   <w:txbxContent>
                     <w:p>
                       <w:pPr>
-                        <w:jc w:val="center"/>
+                        <w:rPr>
+                          <w:color w:val="000000" w:themeColor="text1"/>
+                          <w:sz w:val="16"/>
+                          <w:szCs w:val="16"/>
+                        </w:rPr>
                       </w:pPr>
                       <w:r>
-                        <w:t>Abladeort Identifikation</w:t>
+                        <w:rPr>
+                          <w:b/>
+                          <w:color w:val="000000" w:themeColor="text1"/>
+                          <w:sz w:val="16"/>
+                          <w:szCs w:val="16"/>
+                          <w:u w:val="single"/>
+                        </w:rPr>
+                        <w:t>I</w:t>
+                      </w:r>
+                      <w:r>
+                        <w:rPr>
+                          <w:b/>
+                          <w:color w:val="000000" w:themeColor="text1"/>
+                          <w:sz w:val="16"/>
+                          <w:szCs w:val="16"/>
+                          <w:u w:val="single"/>
+                        </w:rPr>
+                        <w:t>NIT*</w:t>
+                      </w:r>
+                      <w:r>
+                        <w:rPr>
+                          <w:b/>
+                          <w:color w:val="000000" w:themeColor="text1"/>
+                          <w:sz w:val="16"/>
+                          <w:szCs w:val="16"/>
+                          <w:u w:val="single"/>
+                        </w:rPr>
+                        <w:br/>
+                      </w:r>
+                      <w:r>
+                        <w:rPr>
+                          <w:i/>
+                          <w:color w:val="000000" w:themeColor="text1"/>
+                          <w:sz w:val="16"/>
+                          <w:szCs w:val="16"/>
+                        </w:rPr>
+                        <w:t>Entry</w:t>
+                      </w:r>
+                      <w:r>
+                        <w:rPr>
+                          <w:color w:val="000000" w:themeColor="text1"/>
+                          <w:sz w:val="16"/>
+                          <w:szCs w:val="16"/>
+                        </w:rPr>
+                        <w:t xml:space="preserve">: - Starte </w:t>
+                      </w:r>
+                      <w:proofErr w:type="spellStart"/>
+                      <w:r>
+                        <w:rPr>
+                          <w:color w:val="000000" w:themeColor="text1"/>
+                          <w:sz w:val="16"/>
+                          <w:szCs w:val="16"/>
+                        </w:rPr>
+                        <w:t>Buerstenmotor</w:t>
+                      </w:r>
+                      <w:proofErr w:type="spellEnd"/>
+                      <w:r>
+                        <w:rPr>
+                          <w:color w:val="000000" w:themeColor="text1"/>
+                          <w:sz w:val="16"/>
+                          <w:szCs w:val="16"/>
+                        </w:rPr>
+                        <w:br/>
+                        <w:t xml:space="preserve">  - Starte Sammelfahrt (Fahrwerk und Sortierung)</w:t>
+                      </w:r>
+                      <w:r>
+                        <w:rPr>
+                          <w:color w:val="000000" w:themeColor="text1"/>
+                          <w:sz w:val="16"/>
+                          <w:szCs w:val="16"/>
+                        </w:rPr>
+                        <w:br/>
+                        <w:t xml:space="preserve">  - Referenzposition Neigungssensoren aufnehmen</w:t>
                       </w:r>
                     </w:p>
                   </w:txbxContent>
                 </v:textbox>
-              </v:rect>
+              </v:oval>
             </w:pict>
           </mc:Fallback>
         </mc:AlternateContent>
@@ -11384,18 +11690,95 @@
         <mc:AlternateContent>
           <mc:Choice Requires="wps">
             <w:drawing>
-              <wp:anchor distT="0" distB="0" distL="114300" distR="114300" simplePos="0" relativeHeight="251672576" behindDoc="0" locked="0" layoutInCell="1" allowOverlap="1" wp14:anchorId="3CEC4595" wp14:editId="4F3630CE">
+              <wp:anchor distT="0" distB="0" distL="114300" distR="114300" simplePos="0" relativeHeight="251758592" behindDoc="0" locked="0" layoutInCell="1" allowOverlap="1" wp14:anchorId="5C5753D1" wp14:editId="1D37675F">
                 <wp:simplePos x="0" y="0"/>
                 <wp:positionH relativeFrom="column">
-                  <wp:posOffset>5266055</wp:posOffset>
+                  <wp:posOffset>1619118</wp:posOffset>
                 </wp:positionH>
                 <wp:positionV relativeFrom="paragraph">
-                  <wp:posOffset>62865</wp:posOffset>
+                  <wp:posOffset>76571</wp:posOffset>
                 </wp:positionV>
-                <wp:extent cx="895350" cy="933450"/>
-                <wp:effectExtent l="0" t="0" r="19050" b="19050"/>
+                <wp:extent cx="45719" cy="163902"/>
+                <wp:effectExtent l="38100" t="0" r="50165" b="64770"/>
                 <wp:wrapNone/>
-                <wp:docPr id="25" name="Rechteck 25"/>
+                <wp:docPr id="111" name="Gerade Verbindung mit Pfeil 111"/>
+                <wp:cNvGraphicFramePr/>
+                <a:graphic xmlns:a="http://schemas.openxmlformats.org/drawingml/2006/main">
+                  <a:graphicData uri="http://schemas.microsoft.com/office/word/2010/wordprocessingShape">
+                    <wps:wsp>
+                      <wps:cNvCnPr/>
+                      <wps:spPr>
+                        <a:xfrm>
+                          <a:off x="0" y="0"/>
+                          <a:ext cx="45719" cy="163902"/>
+                        </a:xfrm>
+                        <a:prstGeom prst="straightConnector1">
+                          <a:avLst/>
+                        </a:prstGeom>
+                        <a:ln>
+                          <a:tailEnd type="triangle"/>
+                        </a:ln>
+                      </wps:spPr>
+                      <wps:style>
+                        <a:lnRef idx="1">
+                          <a:schemeClr val="accent1"/>
+                        </a:lnRef>
+                        <a:fillRef idx="0">
+                          <a:schemeClr val="accent1"/>
+                        </a:fillRef>
+                        <a:effectRef idx="0">
+                          <a:schemeClr val="accent1"/>
+                        </a:effectRef>
+                        <a:fontRef idx="minor">
+                          <a:schemeClr val="tx1"/>
+                        </a:fontRef>
+                      </wps:style>
+                      <wps:bodyPr/>
+                    </wps:wsp>
+                  </a:graphicData>
+                </a:graphic>
+                <wp14:sizeRelH relativeFrom="margin">
+                  <wp14:pctWidth>0</wp14:pctWidth>
+                </wp14:sizeRelH>
+                <wp14:sizeRelV relativeFrom="margin">
+                  <wp14:pctHeight>0</wp14:pctHeight>
+                </wp14:sizeRelV>
+              </wp:anchor>
+            </w:drawing>
+          </mc:Choice>
+          <mc:Fallback>
+            <w:pict>
+              <v:shapetype w14:anchorId="49119407" id="_x0000_t32" coordsize="21600,21600" o:spt="32" o:oned="t" path="m,l21600,21600e" filled="f">
+                <v:path arrowok="t" fillok="f" o:connecttype="none"/>
+                <o:lock v:ext="edit" shapetype="t"/>
+              </v:shapetype>
+              <v:shape id="Gerade Verbindung mit Pfeil 111" o:spid="_x0000_s1026" type="#_x0000_t32" style="position:absolute;margin-left:127.5pt;margin-top:6.05pt;width:3.6pt;height:12.9pt;z-index:251758592;visibility:visible;mso-wrap-style:square;mso-width-percent:0;mso-height-percent:0;mso-wrap-distance-left:9pt;mso-wrap-distance-top:0;mso-wrap-distance-right:9pt;mso-wrap-distance-bottom:0;mso-position-horizontal:absolute;mso-position-horizontal-relative:text;mso-position-vertical:absolute;mso-position-vertical-relative:text;mso-width-percent:0;mso-height-percent:0;mso-width-relative:margin;mso-height-relative:margin" o:gfxdata="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" strokecolor="#4472c4 [3204]" strokeweight=".5pt">
+                <v:stroke endarrow="block" joinstyle="miter"/>
+              </v:shape>
+            </w:pict>
+          </mc:Fallback>
+        </mc:AlternateContent>
+      </w:r>
+      <w:r>
+        <w:rPr>
+          <w:noProof/>
+          <w:lang w:val="de-DE"/>
+        </w:rPr>
+        <mc:AlternateContent>
+          <mc:Choice Requires="wps">
+            <w:drawing>
+              <wp:anchor distT="0" distB="0" distL="114300" distR="114300" simplePos="0" relativeHeight="251751424" behindDoc="0" locked="0" layoutInCell="1" allowOverlap="1" wp14:anchorId="7185774F" wp14:editId="283EFCB3">
+                <wp:simplePos x="0" y="0"/>
+                <wp:positionH relativeFrom="column">
+                  <wp:posOffset>1568043</wp:posOffset>
+                </wp:positionH>
+                <wp:positionV relativeFrom="paragraph">
+                  <wp:posOffset>18415</wp:posOffset>
+                </wp:positionV>
+                <wp:extent cx="117043" cy="117043"/>
+                <wp:effectExtent l="0" t="0" r="16510" b="16510"/>
+                <wp:wrapNone/>
+                <wp:docPr id="112" name="Flussdiagramm: Verbinder 112"/>
                 <wp:cNvGraphicFramePr/>
                 <a:graphic xmlns:a="http://schemas.openxmlformats.org/drawingml/2006/main">
                   <a:graphicData uri="http://schemas.microsoft.com/office/word/2010/wordprocessingShape">
@@ -11404,11 +11787,252 @@
                       <wps:spPr>
                         <a:xfrm>
                           <a:off x="0" y="0"/>
-                          <a:ext cx="895350" cy="933450"/>
+                          <a:ext cx="117043" cy="117043"/>
                         </a:xfrm>
-                        <a:prstGeom prst="rect">
+                        <a:prstGeom prst="flowChartConnector">
                           <a:avLst/>
                         </a:prstGeom>
+                      </wps:spPr>
+                      <wps:style>
+                        <a:lnRef idx="2">
+                          <a:schemeClr val="accent1">
+                            <a:shade val="50000"/>
+                          </a:schemeClr>
+                        </a:lnRef>
+                        <a:fillRef idx="1">
+                          <a:schemeClr val="accent1"/>
+                        </a:fillRef>
+                        <a:effectRef idx="0">
+                          <a:schemeClr val="accent1"/>
+                        </a:effectRef>
+                        <a:fontRef idx="minor">
+                          <a:schemeClr val="lt1"/>
+                        </a:fontRef>
+                      </wps:style>
+                      <wps:bodyPr rot="0" spcFirstLastPara="0" vertOverflow="overflow" horzOverflow="overflow" vert="horz" wrap="square" lIns="91440" tIns="45720" rIns="91440" bIns="45720" numCol="1" spcCol="0" rtlCol="0" fromWordArt="0" anchor="ctr" anchorCtr="0" forceAA="0" compatLnSpc="1">
+                        <a:prstTxWarp prst="textNoShape">
+                          <a:avLst/>
+                        </a:prstTxWarp>
+                        <a:noAutofit/>
+                      </wps:bodyPr>
+                    </wps:wsp>
+                  </a:graphicData>
+                </a:graphic>
+                <wp14:sizeRelH relativeFrom="margin">
+                  <wp14:pctWidth>0</wp14:pctWidth>
+                </wp14:sizeRelH>
+                <wp14:sizeRelV relativeFrom="margin">
+                  <wp14:pctHeight>0</wp14:pctHeight>
+                </wp14:sizeRelV>
+              </wp:anchor>
+            </w:drawing>
+          </mc:Choice>
+          <mc:Fallback>
+            <w:pict>
+              <v:shapetype w14:anchorId="3AE485EB" id="_x0000_t120" coordsize="21600,21600" o:spt="120" path="m10800,qx,10800,10800,21600,21600,10800,10800,xe">
+                <v:path gradientshapeok="t" o:connecttype="custom" o:connectlocs="10800,0;3163,3163;0,10800;3163,18437;10800,21600;18437,18437;21600,10800;18437,3163" textboxrect="3163,3163,18437,18437"/>
+              </v:shapetype>
+              <v:shape id="Flussdiagramm: Verbinder 112" o:spid="_x0000_s1026" type="#_x0000_t120" style="position:absolute;margin-left:123.45pt;margin-top:1.45pt;width:9.2pt;height:9.2pt;z-index:251751424;visibility:visible;mso-wrap-style:square;mso-width-percent:0;mso-height-percent:0;mso-wrap-distance-left:9pt;mso-wrap-distance-top:0;mso-wrap-distance-right:9pt;mso-wrap-distance-bottom:0;mso-position-horizontal:absolute;mso-position-horizontal-relative:text;mso-position-vertical:absolute;mso-position-vertical-relative:text;mso-width-percent:0;mso-height-percent:0;mso-width-relative:margin;mso-height-relative:margin;v-text-anchor:middle" o:gfxdata="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" fillcolor="#4472c4 [3204]" strokecolor="#1f3763 [1604]" strokeweight="1pt">
+                <v:stroke joinstyle="miter"/>
+              </v:shape>
+            </w:pict>
+          </mc:Fallback>
+        </mc:AlternateContent>
+      </w:r>
+    </w:p>
+    <w:p>
+      <w:pPr>
+        <w:rPr>
+          <w:lang w:val="de-DE"/>
+        </w:rPr>
+      </w:pPr>
+    </w:p>
+    <w:p>
+      <w:pPr>
+        <w:suppressAutoHyphens w:val="0"/>
+        <w:spacing w:before="0" w:after="0"/>
+        <w:rPr>
+          <w:lang w:val="de-DE"/>
+        </w:rPr>
+      </w:pPr>
+      <w:r>
+        <w:rPr>
+          <w:noProof/>
+          <w:lang w:val="de-DE"/>
+        </w:rPr>
+        <mc:AlternateContent>
+          <mc:Choice Requires="wps">
+            <w:drawing>
+              <wp:anchor distT="0" distB="0" distL="114300" distR="114300" simplePos="0" relativeHeight="251759616" behindDoc="0" locked="0" layoutInCell="1" allowOverlap="1" wp14:anchorId="13712131" wp14:editId="7613172F">
+                <wp:simplePos x="0" y="0"/>
+                <wp:positionH relativeFrom="column">
+                  <wp:posOffset>2653030</wp:posOffset>
+                </wp:positionH>
+                <wp:positionV relativeFrom="paragraph">
+                  <wp:posOffset>6001385</wp:posOffset>
+                </wp:positionV>
+                <wp:extent cx="109220" cy="116840"/>
+                <wp:effectExtent l="0" t="0" r="24130" b="16510"/>
+                <wp:wrapNone/>
+                <wp:docPr id="113" name="Ellipse 113"/>
+                <wp:cNvGraphicFramePr/>
+                <a:graphic xmlns:a="http://schemas.openxmlformats.org/drawingml/2006/main">
+                  <a:graphicData uri="http://schemas.microsoft.com/office/word/2010/wordprocessingShape">
+                    <wps:wsp>
+                      <wps:cNvSpPr/>
+                      <wps:spPr>
+                        <a:xfrm>
+                          <a:off x="0" y="0"/>
+                          <a:ext cx="109220" cy="116840"/>
+                        </a:xfrm>
+                        <a:prstGeom prst="ellipse">
+                          <a:avLst/>
+                        </a:prstGeom>
+                      </wps:spPr>
+                      <wps:style>
+                        <a:lnRef idx="2">
+                          <a:schemeClr val="accent1">
+                            <a:shade val="50000"/>
+                          </a:schemeClr>
+                        </a:lnRef>
+                        <a:fillRef idx="1">
+                          <a:schemeClr val="accent1"/>
+                        </a:fillRef>
+                        <a:effectRef idx="0">
+                          <a:schemeClr val="accent1"/>
+                        </a:effectRef>
+                        <a:fontRef idx="minor">
+                          <a:schemeClr val="lt1"/>
+                        </a:fontRef>
+                      </wps:style>
+                      <wps:bodyPr rot="0" spcFirstLastPara="0" vertOverflow="overflow" horzOverflow="overflow" vert="horz" wrap="square" lIns="91440" tIns="45720" rIns="91440" bIns="45720" numCol="1" spcCol="0" rtlCol="0" fromWordArt="0" anchor="ctr" anchorCtr="0" forceAA="0" compatLnSpc="1">
+                        <a:prstTxWarp prst="textNoShape">
+                          <a:avLst/>
+                        </a:prstTxWarp>
+                        <a:noAutofit/>
+                      </wps:bodyPr>
+                    </wps:wsp>
+                  </a:graphicData>
+                </a:graphic>
+              </wp:anchor>
+            </w:drawing>
+          </mc:Choice>
+          <mc:Fallback>
+            <w:pict>
+              <v:oval w14:anchorId="705D1756" id="Ellipse 113" o:spid="_x0000_s1026" style="position:absolute;margin-left:208.9pt;margin-top:472.55pt;width:8.6pt;height:9.2pt;z-index:251759616;visibility:visible;mso-wrap-style:square;mso-wrap-distance-left:9pt;mso-wrap-distance-top:0;mso-wrap-distance-right:9pt;mso-wrap-distance-bottom:0;mso-position-horizontal:absolute;mso-position-horizontal-relative:text;mso-position-vertical:absolute;mso-position-vertical-relative:text;v-text-anchor:middle" o:gfxdata="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" fillcolor="#4472c4 [3204]" strokecolor="#1f3763 [1604]" strokeweight="1pt">
+                <v:stroke joinstyle="miter"/>
+              </v:oval>
+            </w:pict>
+          </mc:Fallback>
+        </mc:AlternateContent>
+      </w:r>
+      <w:r>
+        <w:rPr>
+          <w:noProof/>
+          <w:lang w:val="de-DE"/>
+        </w:rPr>
+        <mc:AlternateContent>
+          <mc:Choice Requires="wps">
+            <w:drawing>
+              <wp:anchor distT="0" distB="0" distL="114300" distR="114300" simplePos="0" relativeHeight="251772928" behindDoc="0" locked="0" layoutInCell="1" allowOverlap="1" wp14:anchorId="556D63BA" wp14:editId="6097C7EF">
+                <wp:simplePos x="0" y="0"/>
+                <wp:positionH relativeFrom="column">
+                  <wp:posOffset>2736850</wp:posOffset>
+                </wp:positionH>
+                <wp:positionV relativeFrom="paragraph">
+                  <wp:posOffset>5880100</wp:posOffset>
+                </wp:positionV>
+                <wp:extent cx="211455" cy="145415"/>
+                <wp:effectExtent l="38100" t="0" r="17145" b="64135"/>
+                <wp:wrapNone/>
+                <wp:docPr id="93" name="Gerade Verbindung mit Pfeil 93"/>
+                <wp:cNvGraphicFramePr/>
+                <a:graphic xmlns:a="http://schemas.openxmlformats.org/drawingml/2006/main">
+                  <a:graphicData uri="http://schemas.microsoft.com/office/word/2010/wordprocessingShape">
+                    <wps:wsp>
+                      <wps:cNvCnPr/>
+                      <wps:spPr>
+                        <a:xfrm flipH="1">
+                          <a:off x="0" y="0"/>
+                          <a:ext cx="211455" cy="145415"/>
+                        </a:xfrm>
+                        <a:prstGeom prst="straightConnector1">
+                          <a:avLst/>
+                        </a:prstGeom>
+                        <a:ln>
+                          <a:tailEnd type="triangle"/>
+                        </a:ln>
+                      </wps:spPr>
+                      <wps:style>
+                        <a:lnRef idx="1">
+                          <a:schemeClr val="accent1"/>
+                        </a:lnRef>
+                        <a:fillRef idx="0">
+                          <a:schemeClr val="accent1"/>
+                        </a:fillRef>
+                        <a:effectRef idx="0">
+                          <a:schemeClr val="accent1"/>
+                        </a:effectRef>
+                        <a:fontRef idx="minor">
+                          <a:schemeClr val="tx1"/>
+                        </a:fontRef>
+                      </wps:style>
+                      <wps:bodyPr/>
+                    </wps:wsp>
+                  </a:graphicData>
+                </a:graphic>
+                <wp14:sizeRelH relativeFrom="margin">
+                  <wp14:pctWidth>0</wp14:pctWidth>
+                </wp14:sizeRelH>
+                <wp14:sizeRelV relativeFrom="margin">
+                  <wp14:pctHeight>0</wp14:pctHeight>
+                </wp14:sizeRelV>
+              </wp:anchor>
+            </w:drawing>
+          </mc:Choice>
+          <mc:Fallback>
+            <w:pict>
+              <v:shape w14:anchorId="670E3041" id="Gerade Verbindung mit Pfeil 93" o:spid="_x0000_s1026" type="#_x0000_t32" style="position:absolute;margin-left:215.5pt;margin-top:463pt;width:16.65pt;height:11.45pt;flip:x;z-index:251772928;visibility:visible;mso-wrap-style:square;mso-width-percent:0;mso-height-percent:0;mso-wrap-distance-left:9pt;mso-wrap-distance-top:0;mso-wrap-distance-right:9pt;mso-wrap-distance-bottom:0;mso-position-horizontal:absolute;mso-position-horizontal-relative:text;mso-position-vertical:absolute;mso-position-vertical-relative:text;mso-width-percent:0;mso-height-percent:0;mso-width-relative:margin;mso-height-relative:margin" o:gfxdata="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" strokecolor="#4472c4 [3204]" strokeweight=".5pt">
+                <v:stroke endarrow="block" joinstyle="miter"/>
+              </v:shape>
+            </w:pict>
+          </mc:Fallback>
+        </mc:AlternateContent>
+      </w:r>
+      <w:r>
+        <w:rPr>
+          <w:noProof/>
+          <w:lang w:val="de-DE"/>
+        </w:rPr>
+        <mc:AlternateContent>
+          <mc:Choice Requires="wps">
+            <w:drawing>
+              <wp:anchor distT="0" distB="0" distL="114300" distR="114300" simplePos="0" relativeHeight="251754496" behindDoc="0" locked="0" layoutInCell="1" allowOverlap="1" wp14:anchorId="39DE1535" wp14:editId="17E075FC">
+                <wp:simplePos x="0" y="0"/>
+                <wp:positionH relativeFrom="column">
+                  <wp:posOffset>2624455</wp:posOffset>
+                </wp:positionH>
+                <wp:positionV relativeFrom="paragraph">
+                  <wp:posOffset>4641850</wp:posOffset>
+                </wp:positionV>
+                <wp:extent cx="3007360" cy="1543050"/>
+                <wp:effectExtent l="0" t="0" r="21590" b="19050"/>
+                <wp:wrapNone/>
+                <wp:docPr id="114" name="Ellipse 114"/>
+                <wp:cNvGraphicFramePr/>
+                <a:graphic xmlns:a="http://schemas.openxmlformats.org/drawingml/2006/main">
+                  <a:graphicData uri="http://schemas.microsoft.com/office/word/2010/wordprocessingShape">
+                    <wps:wsp>
+                      <wps:cNvSpPr/>
+                      <wps:spPr>
+                        <a:xfrm>
+                          <a:off x="0" y="0"/>
+                          <a:ext cx="3007360" cy="1543050"/>
+                        </a:xfrm>
+                        <a:prstGeom prst="ellipse">
+                          <a:avLst/>
+                        </a:prstGeom>
+                        <a:noFill/>
                       </wps:spPr>
                       <wps:style>
                         <a:lnRef idx="2">
@@ -11430,10 +12054,163 @@
                         <w:txbxContent>
                           <w:p>
                             <w:pPr>
-                              <w:jc w:val="center"/>
+                              <w:rPr>
+                                <w:color w:val="000000" w:themeColor="text1"/>
+                                <w:sz w:val="16"/>
+                                <w:szCs w:val="16"/>
+                              </w:rPr>
                             </w:pPr>
                             <w:r>
-                              <w:t>Töggeli abladen</w:t>
+                              <w:rPr>
+                                <w:b/>
+                                <w:color w:val="000000" w:themeColor="text1"/>
+                                <w:sz w:val="16"/>
+                                <w:szCs w:val="16"/>
+                                <w:u w:val="single"/>
+                              </w:rPr>
+                              <w:t>DRIVE_TO_AND_UNLOAD_GREEN</w:t>
+                            </w:r>
+                            <w:r>
+                              <w:rPr>
+                                <w:b/>
+                                <w:color w:val="000000" w:themeColor="text1"/>
+                                <w:sz w:val="16"/>
+                                <w:szCs w:val="16"/>
+                                <w:u w:val="single"/>
+                              </w:rPr>
+                              <w:br/>
+                            </w:r>
+                            <w:r>
+                              <w:rPr>
+                                <w:i/>
+                                <w:color w:val="000000" w:themeColor="text1"/>
+                                <w:sz w:val="16"/>
+                                <w:szCs w:val="16"/>
+                              </w:rPr>
+                              <w:t>Entry</w:t>
+                            </w:r>
+                            <w:r>
+                              <w:rPr>
+                                <w:color w:val="000000" w:themeColor="text1"/>
+                                <w:sz w:val="16"/>
+                                <w:szCs w:val="16"/>
+                              </w:rPr>
+                              <w:t xml:space="preserve">: 30 °Drehung </w:t>
+                            </w:r>
+                            <w:proofErr w:type="spellStart"/>
+                            <w:r>
+                              <w:rPr>
+                                <w:color w:val="000000" w:themeColor="text1"/>
+                                <w:sz w:val="16"/>
+                                <w:szCs w:val="16"/>
+                              </w:rPr>
+                              <w:t>nach Rechts</w:t>
+                            </w:r>
+                            <w:proofErr w:type="spellEnd"/>
+                            <w:r>
+                              <w:rPr>
+                                <w:color w:val="000000" w:themeColor="text1"/>
+                                <w:sz w:val="16"/>
+                                <w:szCs w:val="16"/>
+                              </w:rPr>
+                              <w:t xml:space="preserve">, Geradeaus bis Wand, 190° Drehung nach rechts, </w:t>
+                            </w:r>
+                            <w:r>
+                              <w:rPr>
+                                <w:color w:val="000000" w:themeColor="text1"/>
+                                <w:sz w:val="16"/>
+                                <w:szCs w:val="16"/>
+                              </w:rPr>
+                              <w:br/>
+                            </w:r>
+                            <w:proofErr w:type="spellStart"/>
+                            <w:r>
+                              <w:rPr>
+                                <w:i/>
+                                <w:color w:val="000000" w:themeColor="text1"/>
+                                <w:sz w:val="16"/>
+                                <w:szCs w:val="16"/>
+                              </w:rPr>
+                              <w:t>Doing</w:t>
+                            </w:r>
+                            <w:proofErr w:type="spellEnd"/>
+                            <w:r>
+                              <w:rPr>
+                                <w:i/>
+                                <w:color w:val="000000" w:themeColor="text1"/>
+                                <w:sz w:val="16"/>
+                                <w:szCs w:val="16"/>
+                              </w:rPr>
+                              <w:t>:</w:t>
+                            </w:r>
+                            <w:r>
+                              <w:rPr>
+                                <w:i/>
+                                <w:color w:val="000000" w:themeColor="text1"/>
+                                <w:sz w:val="16"/>
+                                <w:szCs w:val="16"/>
+                              </w:rPr>
+                              <w:t xml:space="preserve"> </w:t>
+                            </w:r>
+                            <w:r>
+                              <w:rPr>
+                                <w:color w:val="000000" w:themeColor="text1"/>
+                                <w:sz w:val="16"/>
+                                <w:szCs w:val="16"/>
+                              </w:rPr>
+                              <w:t>Rückwärts fahren bis beide Endschalter ausgelöst haben</w:t>
+                            </w:r>
+                            <w:r>
+                              <w:rPr>
+                                <w:color w:val="000000" w:themeColor="text1"/>
+                                <w:sz w:val="16"/>
+                                <w:szCs w:val="16"/>
+                              </w:rPr>
+                              <w:br/>
+                            </w:r>
+                            <w:r>
+                              <w:rPr>
+                                <w:i/>
+                                <w:color w:val="000000" w:themeColor="text1"/>
+                                <w:sz w:val="16"/>
+                                <w:szCs w:val="16"/>
+                              </w:rPr>
+                              <w:t>Exit</w:t>
+                            </w:r>
+                            <w:r>
+                              <w:rPr>
+                                <w:color w:val="000000" w:themeColor="text1"/>
+                                <w:sz w:val="16"/>
+                                <w:szCs w:val="16"/>
+                              </w:rPr>
+                              <w:t>: Abladeweiche Grün (</w:t>
+                            </w:r>
+                            <w:proofErr w:type="spellStart"/>
+                            <w:r>
+                              <w:rPr>
+                                <w:color w:val="000000" w:themeColor="text1"/>
+                                <w:sz w:val="16"/>
+                                <w:szCs w:val="16"/>
+                              </w:rPr>
+                              <w:t>Servo</w:t>
+                            </w:r>
+                            <w:proofErr w:type="spellEnd"/>
+                            <w:r>
+                              <w:rPr>
+                                <w:color w:val="000000" w:themeColor="text1"/>
+                                <w:sz w:val="16"/>
+                                <w:szCs w:val="16"/>
+                              </w:rPr>
+                              <w:t>) betätigen.</w:t>
+                            </w:r>
+                            <w:r>
+                              <w:rPr>
+                                <w:color w:val="000000" w:themeColor="text1"/>
+                                <w:sz w:val="16"/>
+                                <w:szCs w:val="16"/>
+                              </w:rPr>
+                              <w:br/>
+                              <w:t>Bürstenmotor abstellen</w:t>
                             </w:r>
                           </w:p>
                         </w:txbxContent>
@@ -11458,25 +12235,174 @@
           </mc:Choice>
           <mc:Fallback>
             <w:pict>
-              <v:rect w14:anchorId="3CEC4595" id="Rechteck 25" o:spid="_x0000_s1057" style="position:absolute;margin-left:414.65pt;margin-top:4.95pt;width:70.5pt;height:73.5pt;z-index:251672576;visibility:visible;mso-wrap-style:square;mso-width-percent:0;mso-height-percent:0;mso-wrap-distance-left:9pt;mso-wrap-distance-top:0;mso-wrap-distance-right:9pt;mso-wrap-distance-bottom:0;mso-position-horizontal:absolute;mso-position-horizontal-relative:text;mso-position-vertical:absolute;mso-position-vertical-relative:text;mso-width-percent:0;mso-height-percent:0;mso-width-relative:margin;mso-height-relative:margin;v-text-anchor:middle" o:gfxdata="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" fillcolor="#4472c4 [3204]" strokecolor="#1f3763 [1604]" strokeweight="1pt">
+              <v:oval w14:anchorId="39DE1535" id="Ellipse 114" o:spid="_x0000_s1058" style="position:absolute;margin-left:206.65pt;margin-top:365.5pt;width:236.8pt;height:121.5pt;z-index:251754496;visibility:visible;mso-wrap-style:square;mso-width-percent:0;mso-height-percent:0;mso-wrap-distance-left:9pt;mso-wrap-distance-top:0;mso-wrap-distance-right:9pt;mso-wrap-distance-bottom:0;mso-position-horizontal:absolute;mso-position-horizontal-relative:text;mso-position-vertical:absolute;mso-position-vertical-relative:text;mso-width-percent:0;mso-height-percent:0;mso-width-relative:margin;mso-height-relative:margin;v-text-anchor:middle" o:gfxdata="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" filled="f" strokecolor="#1f3763 [1604]" strokeweight="1pt">
+                <v:stroke joinstyle="miter"/>
                 <v:textbox>
                   <w:txbxContent>
                     <w:p>
                       <w:pPr>
-                        <w:jc w:val="center"/>
+                        <w:rPr>
+                          <w:color w:val="000000" w:themeColor="text1"/>
+                          <w:sz w:val="16"/>
+                          <w:szCs w:val="16"/>
+                        </w:rPr>
                       </w:pPr>
+                      <w:r>
+                        <w:rPr>
+                          <w:b/>
+                          <w:color w:val="000000" w:themeColor="text1"/>
+                          <w:sz w:val="16"/>
+                          <w:szCs w:val="16"/>
+                          <w:u w:val="single"/>
+                        </w:rPr>
+                        <w:t>DRIVE_TO_AND_UNLOAD_GREEN</w:t>
+                      </w:r>
+                      <w:r>
+                        <w:rPr>
+                          <w:b/>
+                          <w:color w:val="000000" w:themeColor="text1"/>
+                          <w:sz w:val="16"/>
+                          <w:szCs w:val="16"/>
+                          <w:u w:val="single"/>
+                        </w:rPr>
+                        <w:br/>
+                      </w:r>
+                      <w:r>
+                        <w:rPr>
+                          <w:i/>
+                          <w:color w:val="000000" w:themeColor="text1"/>
+                          <w:sz w:val="16"/>
+                          <w:szCs w:val="16"/>
+                        </w:rPr>
+                        <w:t>Entry</w:t>
+                      </w:r>
+                      <w:r>
+                        <w:rPr>
+                          <w:color w:val="000000" w:themeColor="text1"/>
+                          <w:sz w:val="16"/>
+                          <w:szCs w:val="16"/>
+                        </w:rPr>
+                        <w:t xml:space="preserve">: 30 °Drehung </w:t>
+                      </w:r>
                       <w:proofErr w:type="spellStart"/>
                       <w:r>
-                        <w:t>Töggeli</w:t>
+                        <w:rPr>
+                          <w:color w:val="000000" w:themeColor="text1"/>
+                          <w:sz w:val="16"/>
+                          <w:szCs w:val="16"/>
+                        </w:rPr>
+                        <w:t>nach Rechts</w:t>
                       </w:r>
                       <w:proofErr w:type="spellEnd"/>
                       <w:r>
-                        <w:t xml:space="preserve"> abladen</w:t>
+                        <w:rPr>
+                          <w:color w:val="000000" w:themeColor="text1"/>
+                          <w:sz w:val="16"/>
+                          <w:szCs w:val="16"/>
+                        </w:rPr>
+                        <w:t xml:space="preserve">, Geradeaus bis Wand, 190° Drehung nach rechts, </w:t>
+                      </w:r>
+                      <w:r>
+                        <w:rPr>
+                          <w:color w:val="000000" w:themeColor="text1"/>
+                          <w:sz w:val="16"/>
+                          <w:szCs w:val="16"/>
+                        </w:rPr>
+                        <w:br/>
+                      </w:r>
+                      <w:proofErr w:type="spellStart"/>
+                      <w:r>
+                        <w:rPr>
+                          <w:i/>
+                          <w:color w:val="000000" w:themeColor="text1"/>
+                          <w:sz w:val="16"/>
+                          <w:szCs w:val="16"/>
+                        </w:rPr>
+                        <w:t>Doing</w:t>
+                      </w:r>
+                      <w:proofErr w:type="spellEnd"/>
+                      <w:r>
+                        <w:rPr>
+                          <w:i/>
+                          <w:color w:val="000000" w:themeColor="text1"/>
+                          <w:sz w:val="16"/>
+                          <w:szCs w:val="16"/>
+                        </w:rPr>
+                        <w:t>:</w:t>
+                      </w:r>
+                      <w:r>
+                        <w:rPr>
+                          <w:i/>
+                          <w:color w:val="000000" w:themeColor="text1"/>
+                          <w:sz w:val="16"/>
+                          <w:szCs w:val="16"/>
+                        </w:rPr>
+                        <w:t xml:space="preserve"> </w:t>
+                      </w:r>
+                      <w:r>
+                        <w:rPr>
+                          <w:color w:val="000000" w:themeColor="text1"/>
+                          <w:sz w:val="16"/>
+                          <w:szCs w:val="16"/>
+                        </w:rPr>
+                        <w:t>Rückwärts fahren bis beide Endschalter ausgelöst haben</w:t>
+                      </w:r>
+                      <w:r>
+                        <w:rPr>
+                          <w:color w:val="000000" w:themeColor="text1"/>
+                          <w:sz w:val="16"/>
+                          <w:szCs w:val="16"/>
+                        </w:rPr>
+                        <w:br/>
+                      </w:r>
+                      <w:r>
+                        <w:rPr>
+                          <w:i/>
+                          <w:color w:val="000000" w:themeColor="text1"/>
+                          <w:sz w:val="16"/>
+                          <w:szCs w:val="16"/>
+                        </w:rPr>
+                        <w:t>Exit</w:t>
+                      </w:r>
+                      <w:r>
+                        <w:rPr>
+                          <w:color w:val="000000" w:themeColor="text1"/>
+                          <w:sz w:val="16"/>
+                          <w:szCs w:val="16"/>
+                        </w:rPr>
+                        <w:t>: Abladeweiche Grün (</w:t>
+                      </w:r>
+                      <w:proofErr w:type="spellStart"/>
+                      <w:r>
+                        <w:rPr>
+                          <w:color w:val="000000" w:themeColor="text1"/>
+                          <w:sz w:val="16"/>
+                          <w:szCs w:val="16"/>
+                        </w:rPr>
+                        <w:t>Servo</w:t>
+                      </w:r>
+                      <w:proofErr w:type="spellEnd"/>
+                      <w:r>
+                        <w:rPr>
+                          <w:color w:val="000000" w:themeColor="text1"/>
+                          <w:sz w:val="16"/>
+                          <w:szCs w:val="16"/>
+                        </w:rPr>
+                        <w:t>) betätigen.</w:t>
+                      </w:r>
+                      <w:r>
+                        <w:rPr>
+                          <w:color w:val="000000" w:themeColor="text1"/>
+                          <w:sz w:val="16"/>
+                          <w:szCs w:val="16"/>
+                        </w:rPr>
+                        <w:br/>
+                        <w:t>Bürstenmotor abstellen</w:t>
                       </w:r>
                     </w:p>
                   </w:txbxContent>
                 </v:textbox>
-              </v:rect>
+              </v:oval>
             </w:pict>
           </mc:Fallback>
         </mc:AlternateContent>
@@ -11489,18 +12415,91 @@
         <mc:AlternateContent>
           <mc:Choice Requires="wps">
             <w:drawing>
-              <wp:anchor distT="0" distB="0" distL="114300" distR="114300" simplePos="0" relativeHeight="251670528" behindDoc="0" locked="0" layoutInCell="1" allowOverlap="1" wp14:anchorId="6CFB3A35" wp14:editId="7CF4E841">
+              <wp:anchor distT="0" distB="0" distL="114300" distR="114300" simplePos="0" relativeHeight="251771904" behindDoc="0" locked="0" layoutInCell="1" allowOverlap="1" wp14:anchorId="191B1553" wp14:editId="3F0DBD49">
                 <wp:simplePos x="0" y="0"/>
                 <wp:positionH relativeFrom="column">
-                  <wp:posOffset>3022600</wp:posOffset>
+                  <wp:posOffset>3194685</wp:posOffset>
                 </wp:positionH>
                 <wp:positionV relativeFrom="paragraph">
-                  <wp:posOffset>81915</wp:posOffset>
+                  <wp:posOffset>4643755</wp:posOffset>
                 </wp:positionV>
-                <wp:extent cx="895350" cy="933450"/>
-                <wp:effectExtent l="0" t="0" r="19050" b="19050"/>
+                <wp:extent cx="198755" cy="102870"/>
+                <wp:effectExtent l="0" t="0" r="67945" b="49530"/>
                 <wp:wrapNone/>
-                <wp:docPr id="23" name="Rechteck 23"/>
+                <wp:docPr id="92" name="Gerade Verbindung mit Pfeil 92"/>
+                <wp:cNvGraphicFramePr/>
+                <a:graphic xmlns:a="http://schemas.openxmlformats.org/drawingml/2006/main">
+                  <a:graphicData uri="http://schemas.microsoft.com/office/word/2010/wordprocessingShape">
+                    <wps:wsp>
+                      <wps:cNvCnPr/>
+                      <wps:spPr>
+                        <a:xfrm>
+                          <a:off x="0" y="0"/>
+                          <a:ext cx="198755" cy="102870"/>
+                        </a:xfrm>
+                        <a:prstGeom prst="straightConnector1">
+                          <a:avLst/>
+                        </a:prstGeom>
+                        <a:ln>
+                          <a:tailEnd type="triangle"/>
+                        </a:ln>
+                      </wps:spPr>
+                      <wps:style>
+                        <a:lnRef idx="1">
+                          <a:schemeClr val="accent1"/>
+                        </a:lnRef>
+                        <a:fillRef idx="0">
+                          <a:schemeClr val="accent1"/>
+                        </a:fillRef>
+                        <a:effectRef idx="0">
+                          <a:schemeClr val="accent1"/>
+                        </a:effectRef>
+                        <a:fontRef idx="minor">
+                          <a:schemeClr val="tx1"/>
+                        </a:fontRef>
+                      </wps:style>
+                      <wps:bodyPr/>
+                    </wps:wsp>
+                  </a:graphicData>
+                </a:graphic>
+                <wp14:sizeRelH relativeFrom="margin">
+                  <wp14:pctWidth>0</wp14:pctWidth>
+                </wp14:sizeRelH>
+                <wp14:sizeRelV relativeFrom="margin">
+                  <wp14:pctHeight>0</wp14:pctHeight>
+                </wp14:sizeRelV>
+              </wp:anchor>
+            </w:drawing>
+          </mc:Choice>
+          <mc:Fallback>
+            <w:pict>
+              <v:shape w14:anchorId="50B50B18" id="Gerade Verbindung mit Pfeil 92" o:spid="_x0000_s1026" type="#_x0000_t32" style="position:absolute;margin-left:251.55pt;margin-top:365.65pt;width:15.65pt;height:8.1pt;z-index:251771904;visibility:visible;mso-wrap-style:square;mso-width-percent:0;mso-height-percent:0;mso-wrap-distance-left:9pt;mso-wrap-distance-top:0;mso-wrap-distance-right:9pt;mso-wrap-distance-bottom:0;mso-position-horizontal:absolute;mso-position-horizontal-relative:text;mso-position-vertical:absolute;mso-position-vertical-relative:text;mso-width-percent:0;mso-height-percent:0;mso-width-relative:margin;mso-height-relative:margin" o:gfxdata="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" strokecolor="#4472c4 [3204]" strokeweight=".5pt">
+                <v:stroke endarrow="block" joinstyle="miter"/>
+              </v:shape>
+            </w:pict>
+          </mc:Fallback>
+        </mc:AlternateContent>
+      </w:r>
+      <w:r>
+        <w:rPr>
+          <w:noProof/>
+          <w:lang w:val="de-DE"/>
+        </w:rPr>
+        <mc:AlternateContent>
+          <mc:Choice Requires="wps">
+            <w:drawing>
+              <wp:anchor distT="0" distB="0" distL="114300" distR="114300" simplePos="0" relativeHeight="251764736" behindDoc="0" locked="0" layoutInCell="1" allowOverlap="1" wp14:anchorId="0D2372D6" wp14:editId="23F94300">
+                <wp:simplePos x="0" y="0"/>
+                <wp:positionH relativeFrom="column">
+                  <wp:posOffset>356870</wp:posOffset>
+                </wp:positionH>
+                <wp:positionV relativeFrom="paragraph">
+                  <wp:posOffset>1895475</wp:posOffset>
+                </wp:positionV>
+                <wp:extent cx="2605405" cy="836295"/>
+                <wp:effectExtent l="0" t="0" r="23495" b="20955"/>
+                <wp:wrapNone/>
+                <wp:docPr id="58" name="Ellipse 58"/>
                 <wp:cNvGraphicFramePr/>
                 <a:graphic xmlns:a="http://schemas.openxmlformats.org/drawingml/2006/main">
                   <a:graphicData uri="http://schemas.microsoft.com/office/word/2010/wordprocessingShape">
@@ -11509,11 +12508,12 @@
                       <wps:spPr>
                         <a:xfrm>
                           <a:off x="0" y="0"/>
-                          <a:ext cx="895350" cy="933450"/>
+                          <a:ext cx="2605405" cy="836295"/>
                         </a:xfrm>
-                        <a:prstGeom prst="rect">
+                        <a:prstGeom prst="ellipse">
                           <a:avLst/>
                         </a:prstGeom>
+                        <a:noFill/>
                       </wps:spPr>
                       <wps:style>
                         <a:lnRef idx="2">
@@ -11535,10 +12535,69 @@
                         <w:txbxContent>
                           <w:p>
                             <w:pPr>
-                              <w:jc w:val="center"/>
+                              <w:rPr>
+                                <w:color w:val="000000" w:themeColor="text1"/>
+                                <w:sz w:val="16"/>
+                                <w:szCs w:val="16"/>
+                              </w:rPr>
                             </w:pPr>
                             <w:r>
-                              <w:t>Töggeli sortieren</w:t>
+                              <w:rPr>
+                                <w:b/>
+                                <w:color w:val="000000" w:themeColor="text1"/>
+                                <w:sz w:val="16"/>
+                                <w:szCs w:val="16"/>
+                                <w:u w:val="single"/>
+                              </w:rPr>
+                              <w:t>DRIVE_AND_COLLECT_DISTANCE</w:t>
+                            </w:r>
+                            <w:r>
+                              <w:rPr>
+                                <w:b/>
+                                <w:color w:val="000000" w:themeColor="text1"/>
+                                <w:sz w:val="16"/>
+                                <w:szCs w:val="16"/>
+                                <w:u w:val="single"/>
+                              </w:rPr>
+                              <w:t xml:space="preserve"> </w:t>
+                            </w:r>
+                            <w:r>
+                              <w:rPr>
+                                <w:b/>
+                                <w:color w:val="000000" w:themeColor="text1"/>
+                                <w:sz w:val="16"/>
+                                <w:szCs w:val="16"/>
+                                <w:u w:val="single"/>
+                              </w:rPr>
+                              <w:br/>
+                            </w:r>
+                            <w:proofErr w:type="spellStart"/>
+                            <w:r>
+                              <w:rPr>
+                                <w:i/>
+                                <w:color w:val="000000" w:themeColor="text1"/>
+                                <w:sz w:val="16"/>
+                                <w:szCs w:val="16"/>
+                              </w:rPr>
+                              <w:t>Doing</w:t>
+                            </w:r>
+                            <w:proofErr w:type="spellEnd"/>
+                            <w:r>
+                              <w:rPr>
+                                <w:i/>
+                                <w:color w:val="000000" w:themeColor="text1"/>
+                                <w:sz w:val="16"/>
+                                <w:szCs w:val="16"/>
+                              </w:rPr>
+                              <w:t xml:space="preserve"> (180 sec): </w:t>
+                            </w:r>
+                            <w:r>
+                              <w:rPr>
+                                <w:color w:val="000000" w:themeColor="text1"/>
+                                <w:sz w:val="16"/>
+                                <w:szCs w:val="16"/>
+                              </w:rPr>
+                              <w:t xml:space="preserve"> - Wenn Wand &lt;4cm drehe um 30° nach links</w:t>
                             </w:r>
                           </w:p>
                         </w:txbxContent>
@@ -11563,25 +12622,80 @@
           </mc:Choice>
           <mc:Fallback>
             <w:pict>
-              <v:rect w14:anchorId="6CFB3A35" id="Rechteck 23" o:spid="_x0000_s1058" style="position:absolute;margin-left:238pt;margin-top:6.45pt;width:70.5pt;height:73.5pt;z-index:251670528;visibility:visible;mso-wrap-style:square;mso-width-percent:0;mso-height-percent:0;mso-wrap-distance-left:9pt;mso-wrap-distance-top:0;mso-wrap-distance-right:9pt;mso-wrap-distance-bottom:0;mso-position-horizontal:absolute;mso-position-horizontal-relative:text;mso-position-vertical:absolute;mso-position-vertical-relative:text;mso-width-percent:0;mso-height-percent:0;mso-width-relative:margin;mso-height-relative:margin;v-text-anchor:middle" o:gfxdata="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" fillcolor="#4472c4 [3204]" strokecolor="#1f3763 [1604]" strokeweight="1pt">
+              <v:oval w14:anchorId="0D2372D6" id="Ellipse 58" o:spid="_x0000_s1059" style="position:absolute;margin-left:28.1pt;margin-top:149.25pt;width:205.15pt;height:65.85pt;z-index:251764736;visibility:visible;mso-wrap-style:square;mso-width-percent:0;mso-height-percent:0;mso-wrap-distance-left:9pt;mso-wrap-distance-top:0;mso-wrap-distance-right:9pt;mso-wrap-distance-bottom:0;mso-position-horizontal:absolute;mso-position-horizontal-relative:text;mso-position-vertical:absolute;mso-position-vertical-relative:text;mso-width-percent:0;mso-height-percent:0;mso-width-relative:margin;mso-height-relative:margin;v-text-anchor:middle" o:gfxdata="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" filled="f" strokecolor="#1f3763 [1604]" strokeweight="1pt">
+                <v:stroke joinstyle="miter"/>
                 <v:textbox>
                   <w:txbxContent>
                     <w:p>
                       <w:pPr>
-                        <w:jc w:val="center"/>
+                        <w:rPr>
+                          <w:color w:val="000000" w:themeColor="text1"/>
+                          <w:sz w:val="16"/>
+                          <w:szCs w:val="16"/>
+                        </w:rPr>
                       </w:pPr>
+                      <w:r>
+                        <w:rPr>
+                          <w:b/>
+                          <w:color w:val="000000" w:themeColor="text1"/>
+                          <w:sz w:val="16"/>
+                          <w:szCs w:val="16"/>
+                          <w:u w:val="single"/>
+                        </w:rPr>
+                        <w:t>DRIVE_AND_COLLECT_DISTANCE</w:t>
+                      </w:r>
+                      <w:r>
+                        <w:rPr>
+                          <w:b/>
+                          <w:color w:val="000000" w:themeColor="text1"/>
+                          <w:sz w:val="16"/>
+                          <w:szCs w:val="16"/>
+                          <w:u w:val="single"/>
+                        </w:rPr>
+                        <w:t xml:space="preserve"> </w:t>
+                      </w:r>
+                      <w:r>
+                        <w:rPr>
+                          <w:b/>
+                          <w:color w:val="000000" w:themeColor="text1"/>
+                          <w:sz w:val="16"/>
+                          <w:szCs w:val="16"/>
+                          <w:u w:val="single"/>
+                        </w:rPr>
+                        <w:br/>
+                      </w:r>
                       <w:proofErr w:type="spellStart"/>
                       <w:r>
-                        <w:t>Töggeli</w:t>
+                        <w:rPr>
+                          <w:i/>
+                          <w:color w:val="000000" w:themeColor="text1"/>
+                          <w:sz w:val="16"/>
+                          <w:szCs w:val="16"/>
+                        </w:rPr>
+                        <w:t>Doing</w:t>
                       </w:r>
                       <w:proofErr w:type="spellEnd"/>
                       <w:r>
-                        <w:t xml:space="preserve"> sortieren</w:t>
+                        <w:rPr>
+                          <w:i/>
+                          <w:color w:val="000000" w:themeColor="text1"/>
+                          <w:sz w:val="16"/>
+                          <w:szCs w:val="16"/>
+                        </w:rPr>
+                        <w:t xml:space="preserve"> (180 sec): </w:t>
+                      </w:r>
+                      <w:r>
+                        <w:rPr>
+                          <w:color w:val="000000" w:themeColor="text1"/>
+                          <w:sz w:val="16"/>
+                          <w:szCs w:val="16"/>
+                        </w:rPr>
+                        <w:t xml:space="preserve"> - Wenn Wand &lt;4cm drehe um 30° nach links</w:t>
                       </w:r>
                     </w:p>
                   </w:txbxContent>
                 </v:textbox>
-              </v:rect>
+              </v:oval>
             </w:pict>
           </mc:Fallback>
         </mc:AlternateContent>
@@ -11594,18 +12708,91 @@
         <mc:AlternateContent>
           <mc:Choice Requires="wps">
             <w:drawing>
-              <wp:anchor distT="0" distB="0" distL="114300" distR="114300" simplePos="0" relativeHeight="251668480" behindDoc="0" locked="0" layoutInCell="1" allowOverlap="1" wp14:anchorId="5A7F001F" wp14:editId="55347E80">
+              <wp:anchor distT="0" distB="0" distL="114300" distR="114300" simplePos="0" relativeHeight="251765760" behindDoc="0" locked="0" layoutInCell="1" allowOverlap="1" wp14:anchorId="2C8C26E0" wp14:editId="17BC2AFB">
                 <wp:simplePos x="0" y="0"/>
                 <wp:positionH relativeFrom="column">
-                  <wp:posOffset>2040255</wp:posOffset>
+                  <wp:posOffset>2876550</wp:posOffset>
                 </wp:positionH>
                 <wp:positionV relativeFrom="paragraph">
-                  <wp:posOffset>67945</wp:posOffset>
+                  <wp:posOffset>2012950</wp:posOffset>
                 </wp:positionV>
-                <wp:extent cx="895350" cy="933450"/>
-                <wp:effectExtent l="0" t="0" r="19050" b="19050"/>
+                <wp:extent cx="211455" cy="145415"/>
+                <wp:effectExtent l="38100" t="0" r="17145" b="64135"/>
                 <wp:wrapNone/>
-                <wp:docPr id="22" name="Rechteck 22"/>
+                <wp:docPr id="81" name="Gerade Verbindung mit Pfeil 81"/>
+                <wp:cNvGraphicFramePr/>
+                <a:graphic xmlns:a="http://schemas.openxmlformats.org/drawingml/2006/main">
+                  <a:graphicData uri="http://schemas.microsoft.com/office/word/2010/wordprocessingShape">
+                    <wps:wsp>
+                      <wps:cNvCnPr/>
+                      <wps:spPr>
+                        <a:xfrm flipH="1">
+                          <a:off x="0" y="0"/>
+                          <a:ext cx="211455" cy="145415"/>
+                        </a:xfrm>
+                        <a:prstGeom prst="straightConnector1">
+                          <a:avLst/>
+                        </a:prstGeom>
+                        <a:ln>
+                          <a:tailEnd type="triangle"/>
+                        </a:ln>
+                      </wps:spPr>
+                      <wps:style>
+                        <a:lnRef idx="1">
+                          <a:schemeClr val="accent1"/>
+                        </a:lnRef>
+                        <a:fillRef idx="0">
+                          <a:schemeClr val="accent1"/>
+                        </a:fillRef>
+                        <a:effectRef idx="0">
+                          <a:schemeClr val="accent1"/>
+                        </a:effectRef>
+                        <a:fontRef idx="minor">
+                          <a:schemeClr val="tx1"/>
+                        </a:fontRef>
+                      </wps:style>
+                      <wps:bodyPr/>
+                    </wps:wsp>
+                  </a:graphicData>
+                </a:graphic>
+                <wp14:sizeRelH relativeFrom="margin">
+                  <wp14:pctWidth>0</wp14:pctWidth>
+                </wp14:sizeRelH>
+                <wp14:sizeRelV relativeFrom="margin">
+                  <wp14:pctHeight>0</wp14:pctHeight>
+                </wp14:sizeRelV>
+              </wp:anchor>
+            </w:drawing>
+          </mc:Choice>
+          <mc:Fallback>
+            <w:pict>
+              <v:shape w14:anchorId="0D83E33E" id="Gerade Verbindung mit Pfeil 81" o:spid="_x0000_s1026" type="#_x0000_t32" style="position:absolute;margin-left:226.5pt;margin-top:158.5pt;width:16.65pt;height:11.45pt;flip:x;z-index:251765760;visibility:visible;mso-wrap-style:square;mso-width-percent:0;mso-height-percent:0;mso-wrap-distance-left:9pt;mso-wrap-distance-top:0;mso-wrap-distance-right:9pt;mso-wrap-distance-bottom:0;mso-position-horizontal:absolute;mso-position-horizontal-relative:text;mso-position-vertical:absolute;mso-position-vertical-relative:text;mso-width-percent:0;mso-height-percent:0;mso-width-relative:margin;mso-height-relative:margin" o:gfxdata="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" strokecolor="#4472c4 [3204]" strokeweight=".5pt">
+                <v:stroke endarrow="block" joinstyle="miter"/>
+              </v:shape>
+            </w:pict>
+          </mc:Fallback>
+        </mc:AlternateContent>
+      </w:r>
+      <w:r>
+        <w:rPr>
+          <w:noProof/>
+          <w:lang w:val="de-DE"/>
+        </w:rPr>
+        <mc:AlternateContent>
+          <mc:Choice Requires="wps">
+            <w:drawing>
+              <wp:anchor distT="0" distB="0" distL="114300" distR="114300" simplePos="0" relativeHeight="251755520" behindDoc="0" locked="0" layoutInCell="1" allowOverlap="1" wp14:anchorId="28C99D3A" wp14:editId="59A17CD5">
+                <wp:simplePos x="0" y="0"/>
+                <wp:positionH relativeFrom="column">
+                  <wp:posOffset>452120</wp:posOffset>
+                </wp:positionH>
+                <wp:positionV relativeFrom="paragraph">
+                  <wp:posOffset>3891915</wp:posOffset>
+                </wp:positionV>
+                <wp:extent cx="2807970" cy="1115060"/>
+                <wp:effectExtent l="0" t="0" r="11430" b="27940"/>
+                <wp:wrapNone/>
+                <wp:docPr id="115" name="Ellipse 115"/>
                 <wp:cNvGraphicFramePr/>
                 <a:graphic xmlns:a="http://schemas.openxmlformats.org/drawingml/2006/main">
                   <a:graphicData uri="http://schemas.microsoft.com/office/word/2010/wordprocessingShape">
@@ -11614,11 +12801,12 @@
                       <wps:spPr>
                         <a:xfrm>
                           <a:off x="0" y="0"/>
-                          <a:ext cx="895350" cy="933450"/>
+                          <a:ext cx="2807970" cy="1115060"/>
                         </a:xfrm>
-                        <a:prstGeom prst="rect">
+                        <a:prstGeom prst="ellipse">
                           <a:avLst/>
                         </a:prstGeom>
+                        <a:noFill/>
                       </wps:spPr>
                       <wps:style>
                         <a:lnRef idx="2">
@@ -11640,11 +12828,142 @@
                         <w:txbxContent>
                           <w:p>
                             <w:pPr>
+                              <w:rPr>
+                                <w:color w:val="000000" w:themeColor="text1"/>
+                                <w:sz w:val="16"/>
+                                <w:szCs w:val="16"/>
+                              </w:rPr>
+                            </w:pPr>
+                            <w:r>
+                              <w:rPr>
+                                <w:b/>
+                                <w:color w:val="000000" w:themeColor="text1"/>
+                                <w:sz w:val="16"/>
+                                <w:szCs w:val="16"/>
+                                <w:u w:val="single"/>
+                              </w:rPr>
+                              <w:t>DRIVE_TO_AND_UNLOAD_YELLOW</w:t>
+                            </w:r>
+                            <w:r>
+                              <w:rPr>
+                                <w:b/>
+                                <w:color w:val="000000" w:themeColor="text1"/>
+                                <w:sz w:val="16"/>
+                                <w:szCs w:val="16"/>
+                                <w:u w:val="single"/>
+                              </w:rPr>
+                              <w:br/>
+                            </w:r>
+                            <w:r>
+                              <w:rPr>
+                                <w:i/>
+                                <w:color w:val="000000" w:themeColor="text1"/>
+                                <w:sz w:val="16"/>
+                                <w:szCs w:val="16"/>
+                              </w:rPr>
+                              <w:t>Entry</w:t>
+                            </w:r>
+                            <w:r>
+                              <w:rPr>
+                                <w:color w:val="000000" w:themeColor="text1"/>
+                                <w:sz w:val="16"/>
+                                <w:szCs w:val="16"/>
+                              </w:rPr>
+                              <w:t>: 55° Drehung nach Links</w:t>
+                            </w:r>
+                            <w:r>
+                              <w:rPr>
+                                <w:color w:val="000000" w:themeColor="text1"/>
+                                <w:sz w:val="16"/>
+                                <w:szCs w:val="16"/>
+                              </w:rPr>
+                              <w:br/>
+                            </w:r>
+                            <w:proofErr w:type="spellStart"/>
+                            <w:r>
+                              <w:rPr>
+                                <w:i/>
+                                <w:color w:val="000000" w:themeColor="text1"/>
+                                <w:sz w:val="16"/>
+                                <w:szCs w:val="16"/>
+                              </w:rPr>
+                              <w:t>Doing</w:t>
+                            </w:r>
+                            <w:proofErr w:type="spellEnd"/>
+                            <w:r>
+                              <w:rPr>
+                                <w:i/>
+                                <w:color w:val="000000" w:themeColor="text1"/>
+                                <w:sz w:val="16"/>
+                                <w:szCs w:val="16"/>
+                              </w:rPr>
+                              <w:t>:</w:t>
+                            </w:r>
+                            <w:r>
+                              <w:rPr>
+                                <w:i/>
+                                <w:color w:val="000000" w:themeColor="text1"/>
+                                <w:sz w:val="16"/>
+                                <w:szCs w:val="16"/>
+                              </w:rPr>
+                              <w:t xml:space="preserve"> </w:t>
+                            </w:r>
+                            <w:r>
+                              <w:rPr>
+                                <w:color w:val="000000" w:themeColor="text1"/>
+                                <w:sz w:val="16"/>
+                                <w:szCs w:val="16"/>
+                              </w:rPr>
+                              <w:t>Rückwärts fahren bis beide Endschalter ausgelöst haben</w:t>
+                            </w:r>
+                            <w:r>
+                              <w:rPr>
+                                <w:color w:val="000000" w:themeColor="text1"/>
+                                <w:sz w:val="16"/>
+                                <w:szCs w:val="16"/>
+                              </w:rPr>
+                              <w:br/>
+                            </w:r>
+                            <w:r>
+                              <w:rPr>
+                                <w:i/>
+                                <w:color w:val="000000" w:themeColor="text1"/>
+                                <w:sz w:val="16"/>
+                                <w:szCs w:val="16"/>
+                              </w:rPr>
+                              <w:t>Exit</w:t>
+                            </w:r>
+                            <w:r>
+                              <w:rPr>
+                                <w:color w:val="000000" w:themeColor="text1"/>
+                                <w:sz w:val="16"/>
+                                <w:szCs w:val="16"/>
+                              </w:rPr>
+                              <w:t>: Abladeweiche Gelb (</w:t>
+                            </w:r>
+                            <w:proofErr w:type="spellStart"/>
+                            <w:r>
+                              <w:rPr>
+                                <w:color w:val="000000" w:themeColor="text1"/>
+                                <w:sz w:val="16"/>
+                                <w:szCs w:val="16"/>
+                              </w:rPr>
+                              <w:t>Servo</w:t>
+                            </w:r>
+                            <w:proofErr w:type="spellEnd"/>
+                            <w:r>
+                              <w:rPr>
+                                <w:color w:val="000000" w:themeColor="text1"/>
+                                <w:sz w:val="16"/>
+                                <w:szCs w:val="16"/>
+                              </w:rPr>
+                              <w:t>) betätigen</w:t>
+                            </w:r>
+                          </w:p>
+                          <w:p>
+                            <w:pPr>
                               <w:jc w:val="center"/>
                             </w:pPr>
-                            <w:r>
-                              <w:t>Töggeli aufladen</w:t>
-                            </w:r>
                           </w:p>
                         </w:txbxContent>
                       </wps:txbx>
@@ -11668,25 +12987,152 @@
           </mc:Choice>
           <mc:Fallback>
             <w:pict>
-              <v:rect w14:anchorId="5A7F001F" id="Rechteck 22" o:spid="_x0000_s1059" style="position:absolute;margin-left:160.65pt;margin-top:5.35pt;width:70.5pt;height:73.5pt;z-index:251668480;visibility:visible;mso-wrap-style:square;mso-width-percent:0;mso-height-percent:0;mso-wrap-distance-left:9pt;mso-wrap-distance-top:0;mso-wrap-distance-right:9pt;mso-wrap-distance-bottom:0;mso-position-horizontal:absolute;mso-position-horizontal-relative:text;mso-position-vertical:absolute;mso-position-vertical-relative:text;mso-width-percent:0;mso-height-percent:0;mso-width-relative:margin;mso-height-relative:margin;v-text-anchor:middle" o:gfxdata="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" fillcolor="#4472c4 [3204]" strokecolor="#1f3763 [1604]" strokeweight="1pt">
+              <v:oval w14:anchorId="28C99D3A" id="Ellipse 115" o:spid="_x0000_s1060" style="position:absolute;margin-left:35.6pt;margin-top:306.45pt;width:221.1pt;height:87.8pt;z-index:251755520;visibility:visible;mso-wrap-style:square;mso-width-percent:0;mso-height-percent:0;mso-wrap-distance-left:9pt;mso-wrap-distance-top:0;mso-wrap-distance-right:9pt;mso-wrap-distance-bottom:0;mso-position-horizontal:absolute;mso-position-horizontal-relative:text;mso-position-vertical:absolute;mso-position-vertical-relative:text;mso-width-percent:0;mso-height-percent:0;mso-width-relative:margin;mso-height-relative:margin;v-text-anchor:middle" o:gfxdata="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" filled="f" strokecolor="#1f3763 [1604]" strokeweight="1pt">
+                <v:stroke joinstyle="miter"/>
                 <v:textbox>
                   <w:txbxContent>
                     <w:p>
                       <w:pPr>
+                        <w:rPr>
+                          <w:color w:val="000000" w:themeColor="text1"/>
+                          <w:sz w:val="16"/>
+                          <w:szCs w:val="16"/>
+                        </w:rPr>
+                      </w:pPr>
+                      <w:r>
+                        <w:rPr>
+                          <w:b/>
+                          <w:color w:val="000000" w:themeColor="text1"/>
+                          <w:sz w:val="16"/>
+                          <w:szCs w:val="16"/>
+                          <w:u w:val="single"/>
+                        </w:rPr>
+                        <w:t>DRIVE_TO_AND_UNLOAD_YELLOW</w:t>
+                      </w:r>
+                      <w:r>
+                        <w:rPr>
+                          <w:b/>
+                          <w:color w:val="000000" w:themeColor="text1"/>
+                          <w:sz w:val="16"/>
+                          <w:szCs w:val="16"/>
+                          <w:u w:val="single"/>
+                        </w:rPr>
+                        <w:br/>
+                      </w:r>
+                      <w:r>
+                        <w:rPr>
+                          <w:i/>
+                          <w:color w:val="000000" w:themeColor="text1"/>
+                          <w:sz w:val="16"/>
+                          <w:szCs w:val="16"/>
+                        </w:rPr>
+                        <w:t>Entry</w:t>
+                      </w:r>
+                      <w:r>
+                        <w:rPr>
+                          <w:color w:val="000000" w:themeColor="text1"/>
+                          <w:sz w:val="16"/>
+                          <w:szCs w:val="16"/>
+                        </w:rPr>
+                        <w:t>: 55° Drehung nach Links</w:t>
+                      </w:r>
+                      <w:r>
+                        <w:rPr>
+                          <w:color w:val="000000" w:themeColor="text1"/>
+                          <w:sz w:val="16"/>
+                          <w:szCs w:val="16"/>
+                        </w:rPr>
+                        <w:br/>
+                      </w:r>
+                      <w:proofErr w:type="spellStart"/>
+                      <w:r>
+                        <w:rPr>
+                          <w:i/>
+                          <w:color w:val="000000" w:themeColor="text1"/>
+                          <w:sz w:val="16"/>
+                          <w:szCs w:val="16"/>
+                        </w:rPr>
+                        <w:t>Doing</w:t>
+                      </w:r>
+                      <w:proofErr w:type="spellEnd"/>
+                      <w:r>
+                        <w:rPr>
+                          <w:i/>
+                          <w:color w:val="000000" w:themeColor="text1"/>
+                          <w:sz w:val="16"/>
+                          <w:szCs w:val="16"/>
+                        </w:rPr>
+                        <w:t>:</w:t>
+                      </w:r>
+                      <w:r>
+                        <w:rPr>
+                          <w:i/>
+                          <w:color w:val="000000" w:themeColor="text1"/>
+                          <w:sz w:val="16"/>
+                          <w:szCs w:val="16"/>
+                        </w:rPr>
+                        <w:t xml:space="preserve"> </w:t>
+                      </w:r>
+                      <w:r>
+                        <w:rPr>
+                          <w:color w:val="000000" w:themeColor="text1"/>
+                          <w:sz w:val="16"/>
+                          <w:szCs w:val="16"/>
+                        </w:rPr>
+                        <w:t>Rückwärts fahren bis beide Endschalter ausgelöst haben</w:t>
+                      </w:r>
+                      <w:r>
+                        <w:rPr>
+                          <w:color w:val="000000" w:themeColor="text1"/>
+                          <w:sz w:val="16"/>
+                          <w:szCs w:val="16"/>
+                        </w:rPr>
+                        <w:br/>
+                      </w:r>
+                      <w:r>
+                        <w:rPr>
+                          <w:i/>
+                          <w:color w:val="000000" w:themeColor="text1"/>
+                          <w:sz w:val="16"/>
+                          <w:szCs w:val="16"/>
+                        </w:rPr>
+                        <w:t>Exit</w:t>
+                      </w:r>
+                      <w:r>
+                        <w:rPr>
+                          <w:color w:val="000000" w:themeColor="text1"/>
+                          <w:sz w:val="16"/>
+                          <w:szCs w:val="16"/>
+                        </w:rPr>
+                        <w:t>: Abladeweiche Gelb (</w:t>
+                      </w:r>
+                      <w:proofErr w:type="spellStart"/>
+                      <w:r>
+                        <w:rPr>
+                          <w:color w:val="000000" w:themeColor="text1"/>
+                          <w:sz w:val="16"/>
+                          <w:szCs w:val="16"/>
+                        </w:rPr>
+                        <w:t>Servo</w:t>
+                      </w:r>
+                      <w:proofErr w:type="spellEnd"/>
+                      <w:r>
+                        <w:rPr>
+                          <w:color w:val="000000" w:themeColor="text1"/>
+                          <w:sz w:val="16"/>
+                          <w:szCs w:val="16"/>
+                        </w:rPr>
+                        <w:t>) betätigen</w:t>
+                      </w:r>
+                    </w:p>
+                    <w:p>
+                      <w:pPr>
                         <w:jc w:val="center"/>
                       </w:pPr>
-                      <w:proofErr w:type="spellStart"/>
-                      <w:r>
-                        <w:t>Töggeli</w:t>
-                      </w:r>
-                      <w:proofErr w:type="spellEnd"/>
-                      <w:r>
-                        <w:t xml:space="preserve"> aufladen</w:t>
-                      </w:r>
                     </w:p>
                   </w:txbxContent>
                 </v:textbox>
-              </v:rect>
+              </v:oval>
             </w:pict>
           </mc:Fallback>
         </mc:AlternateContent>
@@ -11699,18 +13145,161 @@
         <mc:AlternateContent>
           <mc:Choice Requires="wps">
             <w:drawing>
-              <wp:anchor distT="0" distB="0" distL="114300" distR="114300" simplePos="0" relativeHeight="251667456" behindDoc="0" locked="0" layoutInCell="1" allowOverlap="1" wp14:anchorId="59E5DB27" wp14:editId="62153B29">
+              <wp:anchor distT="0" distB="0" distL="114300" distR="114300" simplePos="0" relativeHeight="251770880" behindDoc="0" locked="0" layoutInCell="1" allowOverlap="1" wp14:anchorId="233ECB27" wp14:editId="3B044D7E">
                 <wp:simplePos x="0" y="0"/>
                 <wp:positionH relativeFrom="column">
-                  <wp:posOffset>1094105</wp:posOffset>
+                  <wp:posOffset>2976880</wp:posOffset>
                 </wp:positionH>
                 <wp:positionV relativeFrom="paragraph">
-                  <wp:posOffset>80645</wp:posOffset>
+                  <wp:posOffset>3937000</wp:posOffset>
                 </wp:positionV>
-                <wp:extent cx="895350" cy="933450"/>
-                <wp:effectExtent l="0" t="0" r="19050" b="19050"/>
+                <wp:extent cx="123392" cy="176606"/>
+                <wp:effectExtent l="38100" t="0" r="29210" b="52070"/>
                 <wp:wrapNone/>
-                <wp:docPr id="21" name="Rechteck 21"/>
+                <wp:docPr id="91" name="Gerade Verbindung mit Pfeil 91"/>
+                <wp:cNvGraphicFramePr/>
+                <a:graphic xmlns:a="http://schemas.openxmlformats.org/drawingml/2006/main">
+                  <a:graphicData uri="http://schemas.microsoft.com/office/word/2010/wordprocessingShape">
+                    <wps:wsp>
+                      <wps:cNvCnPr/>
+                      <wps:spPr>
+                        <a:xfrm flipH="1">
+                          <a:off x="0" y="0"/>
+                          <a:ext cx="123392" cy="176606"/>
+                        </a:xfrm>
+                        <a:prstGeom prst="straightConnector1">
+                          <a:avLst/>
+                        </a:prstGeom>
+                        <a:ln>
+                          <a:tailEnd type="triangle"/>
+                        </a:ln>
+                      </wps:spPr>
+                      <wps:style>
+                        <a:lnRef idx="1">
+                          <a:schemeClr val="accent1"/>
+                        </a:lnRef>
+                        <a:fillRef idx="0">
+                          <a:schemeClr val="accent1"/>
+                        </a:fillRef>
+                        <a:effectRef idx="0">
+                          <a:schemeClr val="accent1"/>
+                        </a:effectRef>
+                        <a:fontRef idx="minor">
+                          <a:schemeClr val="tx1"/>
+                        </a:fontRef>
+                      </wps:style>
+                      <wps:bodyPr/>
+                    </wps:wsp>
+                  </a:graphicData>
+                </a:graphic>
+                <wp14:sizeRelH relativeFrom="margin">
+                  <wp14:pctWidth>0</wp14:pctWidth>
+                </wp14:sizeRelH>
+              </wp:anchor>
+            </w:drawing>
+          </mc:Choice>
+          <mc:Fallback>
+            <w:pict>
+              <v:shape w14:anchorId="5486950B" id="Gerade Verbindung mit Pfeil 91" o:spid="_x0000_s1026" type="#_x0000_t32" style="position:absolute;margin-left:234.4pt;margin-top:310pt;width:9.7pt;height:13.9pt;flip:x;z-index:251770880;visibility:visible;mso-wrap-style:square;mso-width-percent:0;mso-wrap-distance-left:9pt;mso-wrap-distance-top:0;mso-wrap-distance-right:9pt;mso-wrap-distance-bottom:0;mso-position-horizontal:absolute;mso-position-horizontal-relative:text;mso-position-vertical:absolute;mso-position-vertical-relative:text;mso-width-percent:0;mso-width-relative:margin" o:gfxdata="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" strokecolor="#4472c4 [3204]" strokeweight=".5pt">
+                <v:stroke endarrow="block" joinstyle="miter"/>
+              </v:shape>
+            </w:pict>
+          </mc:Fallback>
+        </mc:AlternateContent>
+      </w:r>
+      <w:r>
+        <w:rPr>
+          <w:noProof/>
+          <w:lang w:val="de-DE"/>
+        </w:rPr>
+        <mc:AlternateContent>
+          <mc:Choice Requires="wps">
+            <w:drawing>
+              <wp:anchor distT="0" distB="0" distL="114300" distR="114300" simplePos="0" relativeHeight="251761664" behindDoc="0" locked="0" layoutInCell="1" allowOverlap="1" wp14:anchorId="2F1DA8B3" wp14:editId="1FDDB146">
+                <wp:simplePos x="0" y="0"/>
+                <wp:positionH relativeFrom="column">
+                  <wp:posOffset>3259036</wp:posOffset>
+                </wp:positionH>
+                <wp:positionV relativeFrom="paragraph">
+                  <wp:posOffset>3392924</wp:posOffset>
+                </wp:positionV>
+                <wp:extent cx="86465" cy="105389"/>
+                <wp:effectExtent l="0" t="0" r="66040" b="47625"/>
+                <wp:wrapNone/>
+                <wp:docPr id="116" name="Gerade Verbindung mit Pfeil 116"/>
+                <wp:cNvGraphicFramePr/>
+                <a:graphic xmlns:a="http://schemas.openxmlformats.org/drawingml/2006/main">
+                  <a:graphicData uri="http://schemas.microsoft.com/office/word/2010/wordprocessingShape">
+                    <wps:wsp>
+                      <wps:cNvCnPr/>
+                      <wps:spPr>
+                        <a:xfrm>
+                          <a:off x="0" y="0"/>
+                          <a:ext cx="86465" cy="105389"/>
+                        </a:xfrm>
+                        <a:prstGeom prst="straightConnector1">
+                          <a:avLst/>
+                        </a:prstGeom>
+                        <a:ln>
+                          <a:tailEnd type="triangle"/>
+                        </a:ln>
+                      </wps:spPr>
+                      <wps:style>
+                        <a:lnRef idx="1">
+                          <a:schemeClr val="accent1"/>
+                        </a:lnRef>
+                        <a:fillRef idx="0">
+                          <a:schemeClr val="accent1"/>
+                        </a:fillRef>
+                        <a:effectRef idx="0">
+                          <a:schemeClr val="accent1"/>
+                        </a:effectRef>
+                        <a:fontRef idx="minor">
+                          <a:schemeClr val="tx1"/>
+                        </a:fontRef>
+                      </wps:style>
+                      <wps:bodyPr/>
+                    </wps:wsp>
+                  </a:graphicData>
+                </a:graphic>
+                <wp14:sizeRelH relativeFrom="margin">
+                  <wp14:pctWidth>0</wp14:pctWidth>
+                </wp14:sizeRelH>
+                <wp14:sizeRelV relativeFrom="margin">
+                  <wp14:pctHeight>0</wp14:pctHeight>
+                </wp14:sizeRelV>
+              </wp:anchor>
+            </w:drawing>
+          </mc:Choice>
+          <mc:Fallback>
+            <w:pict>
+              <v:shape w14:anchorId="33FF7A8F" id="Gerade Verbindung mit Pfeil 116" o:spid="_x0000_s1026" type="#_x0000_t32" style="position:absolute;margin-left:256.6pt;margin-top:267.15pt;width:6.8pt;height:8.3pt;z-index:251761664;visibility:visible;mso-wrap-style:square;mso-width-percent:0;mso-height-percent:0;mso-wrap-distance-left:9pt;mso-wrap-distance-top:0;mso-wrap-distance-right:9pt;mso-wrap-distance-bottom:0;mso-position-horizontal:absolute;mso-position-horizontal-relative:text;mso-position-vertical:absolute;mso-position-vertical-relative:text;mso-width-percent:0;mso-height-percent:0;mso-width-relative:margin;mso-height-relative:margin" o:gfxdata="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" strokecolor="#4472c4 [3204]" strokeweight=".5pt">
+                <v:stroke endarrow="block" joinstyle="miter"/>
+              </v:shape>
+            </w:pict>
+          </mc:Fallback>
+        </mc:AlternateContent>
+      </w:r>
+      <w:r>
+        <w:rPr>
+          <w:noProof/>
+          <w:lang w:val="de-DE"/>
+        </w:rPr>
+        <mc:AlternateContent>
+          <mc:Choice Requires="wps">
+            <w:drawing>
+              <wp:anchor distT="0" distB="0" distL="114300" distR="114300" simplePos="0" relativeHeight="251762688" behindDoc="0" locked="0" layoutInCell="1" allowOverlap="1" wp14:anchorId="16E68088" wp14:editId="23DD9A6E">
+                <wp:simplePos x="0" y="0"/>
+                <wp:positionH relativeFrom="column">
+                  <wp:posOffset>2978869</wp:posOffset>
+                </wp:positionH>
+                <wp:positionV relativeFrom="paragraph">
+                  <wp:posOffset>1423447</wp:posOffset>
+                </wp:positionV>
+                <wp:extent cx="2710912" cy="836295"/>
+                <wp:effectExtent l="0" t="0" r="13335" b="20955"/>
+                <wp:wrapNone/>
+                <wp:docPr id="39" name="Ellipse 39"/>
                 <wp:cNvGraphicFramePr/>
                 <a:graphic xmlns:a="http://schemas.openxmlformats.org/drawingml/2006/main">
                   <a:graphicData uri="http://schemas.microsoft.com/office/word/2010/wordprocessingShape">
@@ -11719,11 +13308,12 @@
                       <wps:spPr>
                         <a:xfrm>
                           <a:off x="0" y="0"/>
-                          <a:ext cx="895350" cy="933450"/>
+                          <a:ext cx="2710912" cy="836295"/>
                         </a:xfrm>
-                        <a:prstGeom prst="rect">
+                        <a:prstGeom prst="ellipse">
                           <a:avLst/>
                         </a:prstGeom>
+                        <a:noFill/>
                       </wps:spPr>
                       <wps:style>
                         <a:lnRef idx="2">
@@ -11745,10 +13335,48 @@
                         <w:txbxContent>
                           <w:p>
                             <w:pPr>
-                              <w:jc w:val="center"/>
+                              <w:rPr>
+                                <w:color w:val="000000" w:themeColor="text1"/>
+                                <w:sz w:val="16"/>
+                                <w:szCs w:val="16"/>
+                              </w:rPr>
                             </w:pPr>
                             <w:r>
-                              <w:t>Töggeli Erkennung</w:t>
+                              <w:rPr>
+                                <w:b/>
+                                <w:color w:val="000000" w:themeColor="text1"/>
+                                <w:sz w:val="16"/>
+                                <w:szCs w:val="16"/>
+                                <w:u w:val="single"/>
+                              </w:rPr>
+                              <w:t>DRIVE_AND_COLLECT_DISTANCE_INIT</w:t>
+                            </w:r>
+                            <w:r>
+                              <w:rPr>
+                                <w:b/>
+                                <w:color w:val="000000" w:themeColor="text1"/>
+                                <w:sz w:val="16"/>
+                                <w:szCs w:val="16"/>
+                                <w:u w:val="single"/>
+                              </w:rPr>
+                              <w:br/>
+                            </w:r>
+                            <w:r>
+                              <w:rPr>
+                                <w:i/>
+                                <w:color w:val="000000" w:themeColor="text1"/>
+                                <w:sz w:val="16"/>
+                                <w:szCs w:val="16"/>
+                              </w:rPr>
+                              <w:t>Entry</w:t>
+                            </w:r>
+                            <w:r>
+                              <w:rPr>
+                                <w:color w:val="000000" w:themeColor="text1"/>
+                                <w:sz w:val="16"/>
+                                <w:szCs w:val="16"/>
+                              </w:rPr>
+                              <w:t>: Aktiviere Abstandssensor und fahre bis auf 4 cm auf die Wand zu</w:t>
                             </w:r>
                           </w:p>
                         </w:txbxContent>
@@ -11773,25 +13401,59 @@
           </mc:Choice>
           <mc:Fallback>
             <w:pict>
-              <v:rect w14:anchorId="59E5DB27" id="Rechteck 21" o:spid="_x0000_s1060" style="position:absolute;margin-left:86.15pt;margin-top:6.35pt;width:70.5pt;height:73.5pt;z-index:251667456;visibility:visible;mso-wrap-style:square;mso-width-percent:0;mso-height-percent:0;mso-wrap-distance-left:9pt;mso-wrap-distance-top:0;mso-wrap-distance-right:9pt;mso-wrap-distance-bottom:0;mso-position-horizontal:absolute;mso-position-horizontal-relative:text;mso-position-vertical:absolute;mso-position-vertical-relative:text;mso-width-percent:0;mso-height-percent:0;mso-width-relative:margin;mso-height-relative:margin;v-text-anchor:middle" o:gfxdata="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" fillcolor="#4472c4 [3204]" strokecolor="#1f3763 [1604]" strokeweight="1pt">
+              <v:oval w14:anchorId="16E68088" id="Ellipse 39" o:spid="_x0000_s1061" style="position:absolute;margin-left:234.55pt;margin-top:112.1pt;width:213.45pt;height:65.85pt;z-index:251762688;visibility:visible;mso-wrap-style:square;mso-width-percent:0;mso-height-percent:0;mso-wrap-distance-left:9pt;mso-wrap-distance-top:0;mso-wrap-distance-right:9pt;mso-wrap-distance-bottom:0;mso-position-horizontal:absolute;mso-position-horizontal-relative:text;mso-position-vertical:absolute;mso-position-vertical-relative:text;mso-width-percent:0;mso-height-percent:0;mso-width-relative:margin;mso-height-relative:margin;v-text-anchor:middle" o:gfxdata="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" filled="f" strokecolor="#1f3763 [1604]" strokeweight="1pt">
+                <v:stroke joinstyle="miter"/>
                 <v:textbox>
                   <w:txbxContent>
                     <w:p>
                       <w:pPr>
-                        <w:jc w:val="center"/>
+                        <w:rPr>
+                          <w:color w:val="000000" w:themeColor="text1"/>
+                          <w:sz w:val="16"/>
+                          <w:szCs w:val="16"/>
+                        </w:rPr>
                       </w:pPr>
-                      <w:proofErr w:type="spellStart"/>
-                      <w:r>
-                        <w:t>Töggeli</w:t>
-                      </w:r>
-                      <w:proofErr w:type="spellEnd"/>
-                      <w:r>
-                        <w:t xml:space="preserve"> Erkennung</w:t>
+                      <w:r>
+                        <w:rPr>
+                          <w:b/>
+                          <w:color w:val="000000" w:themeColor="text1"/>
+                          <w:sz w:val="16"/>
+                          <w:szCs w:val="16"/>
+                          <w:u w:val="single"/>
+                        </w:rPr>
+                        <w:t>DRIVE_AND_COLLECT_DISTANCE_INIT</w:t>
+                      </w:r>
+                      <w:r>
+                        <w:rPr>
+                          <w:b/>
+                          <w:color w:val="000000" w:themeColor="text1"/>
+                          <w:sz w:val="16"/>
+                          <w:szCs w:val="16"/>
+                          <w:u w:val="single"/>
+                        </w:rPr>
+                        <w:br/>
+                      </w:r>
+                      <w:r>
+                        <w:rPr>
+                          <w:i/>
+                          <w:color w:val="000000" w:themeColor="text1"/>
+                          <w:sz w:val="16"/>
+                          <w:szCs w:val="16"/>
+                        </w:rPr>
+                        <w:t>Entry</w:t>
+                      </w:r>
+                      <w:r>
+                        <w:rPr>
+                          <w:color w:val="000000" w:themeColor="text1"/>
+                          <w:sz w:val="16"/>
+                          <w:szCs w:val="16"/>
+                        </w:rPr>
+                        <w:t>: Aktiviere Abstandssensor und fahre bis auf 4 cm auf die Wand zu</w:t>
                       </w:r>
                     </w:p>
                   </w:txbxContent>
                 </v:textbox>
-              </v:rect>
+              </v:oval>
             </w:pict>
           </mc:Fallback>
         </mc:AlternateContent>
@@ -11804,18 +13466,88 @@
         <mc:AlternateContent>
           <mc:Choice Requires="wps">
             <w:drawing>
-              <wp:anchor distT="0" distB="0" distL="114300" distR="114300" simplePos="0" relativeHeight="251666432" behindDoc="0" locked="0" layoutInCell="1" allowOverlap="1" wp14:anchorId="638B857C" wp14:editId="7A8CCDF8">
+              <wp:anchor distT="0" distB="0" distL="114300" distR="114300" simplePos="0" relativeHeight="251760640" behindDoc="0" locked="0" layoutInCell="1" allowOverlap="1" wp14:anchorId="077A2A35" wp14:editId="74B1E83A">
                 <wp:simplePos x="0" y="0"/>
                 <wp:positionH relativeFrom="column">
-                  <wp:posOffset>141605</wp:posOffset>
+                  <wp:posOffset>3009013</wp:posOffset>
                 </wp:positionH>
                 <wp:positionV relativeFrom="paragraph">
-                  <wp:posOffset>80645</wp:posOffset>
+                  <wp:posOffset>2845288</wp:posOffset>
                 </wp:positionV>
-                <wp:extent cx="869950" cy="933450"/>
-                <wp:effectExtent l="0" t="0" r="25400" b="19050"/>
+                <wp:extent cx="123392" cy="176606"/>
+                <wp:effectExtent l="38100" t="0" r="29210" b="52070"/>
                 <wp:wrapNone/>
-                <wp:docPr id="10" name="Rechteck 10"/>
+                <wp:docPr id="117" name="Gerade Verbindung mit Pfeil 117"/>
+                <wp:cNvGraphicFramePr/>
+                <a:graphic xmlns:a="http://schemas.openxmlformats.org/drawingml/2006/main">
+                  <a:graphicData uri="http://schemas.microsoft.com/office/word/2010/wordprocessingShape">
+                    <wps:wsp>
+                      <wps:cNvCnPr/>
+                      <wps:spPr>
+                        <a:xfrm flipH="1">
+                          <a:off x="0" y="0"/>
+                          <a:ext cx="123392" cy="176606"/>
+                        </a:xfrm>
+                        <a:prstGeom prst="straightConnector1">
+                          <a:avLst/>
+                        </a:prstGeom>
+                        <a:ln>
+                          <a:tailEnd type="triangle"/>
+                        </a:ln>
+                      </wps:spPr>
+                      <wps:style>
+                        <a:lnRef idx="1">
+                          <a:schemeClr val="accent1"/>
+                        </a:lnRef>
+                        <a:fillRef idx="0">
+                          <a:schemeClr val="accent1"/>
+                        </a:fillRef>
+                        <a:effectRef idx="0">
+                          <a:schemeClr val="accent1"/>
+                        </a:effectRef>
+                        <a:fontRef idx="minor">
+                          <a:schemeClr val="tx1"/>
+                        </a:fontRef>
+                      </wps:style>
+                      <wps:bodyPr/>
+                    </wps:wsp>
+                  </a:graphicData>
+                </a:graphic>
+                <wp14:sizeRelH relativeFrom="margin">
+                  <wp14:pctWidth>0</wp14:pctWidth>
+                </wp14:sizeRelH>
+              </wp:anchor>
+            </w:drawing>
+          </mc:Choice>
+          <mc:Fallback>
+            <w:pict>
+              <v:shape w14:anchorId="5E392943" id="Gerade Verbindung mit Pfeil 117" o:spid="_x0000_s1026" type="#_x0000_t32" style="position:absolute;margin-left:236.95pt;margin-top:224.05pt;width:9.7pt;height:13.9pt;flip:x;z-index:251760640;visibility:visible;mso-wrap-style:square;mso-width-percent:0;mso-wrap-distance-left:9pt;mso-wrap-distance-top:0;mso-wrap-distance-right:9pt;mso-wrap-distance-bottom:0;mso-position-horizontal:absolute;mso-position-horizontal-relative:text;mso-position-vertical:absolute;mso-position-vertical-relative:text;mso-width-percent:0;mso-width-relative:margin" o:gfxdata="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" strokecolor="#4472c4 [3204]" strokeweight=".5pt">
+                <v:stroke endarrow="block" joinstyle="miter"/>
+              </v:shape>
+            </w:pict>
+          </mc:Fallback>
+        </mc:AlternateContent>
+      </w:r>
+      <w:r>
+        <w:rPr>
+          <w:noProof/>
+          <w:lang w:val="de-DE"/>
+        </w:rPr>
+        <mc:AlternateContent>
+          <mc:Choice Requires="wps">
+            <w:drawing>
+              <wp:anchor distT="0" distB="0" distL="114300" distR="114300" simplePos="0" relativeHeight="251767808" behindDoc="0" locked="0" layoutInCell="1" allowOverlap="1" wp14:anchorId="6826E304" wp14:editId="36E00AA9">
+                <wp:simplePos x="0" y="0"/>
+                <wp:positionH relativeFrom="column">
+                  <wp:posOffset>278940</wp:posOffset>
+                </wp:positionH>
+                <wp:positionV relativeFrom="paragraph">
+                  <wp:posOffset>2823189</wp:posOffset>
+                </wp:positionV>
+                <wp:extent cx="2978590" cy="964194"/>
+                <wp:effectExtent l="0" t="0" r="12700" b="26670"/>
+                <wp:wrapNone/>
+                <wp:docPr id="83" name="Ellipse 83"/>
                 <wp:cNvGraphicFramePr/>
                 <a:graphic xmlns:a="http://schemas.openxmlformats.org/drawingml/2006/main">
                   <a:graphicData uri="http://schemas.microsoft.com/office/word/2010/wordprocessingShape">
@@ -11824,11 +13556,12 @@
                       <wps:spPr>
                         <a:xfrm>
                           <a:off x="0" y="0"/>
-                          <a:ext cx="869950" cy="933450"/>
+                          <a:ext cx="2978590" cy="964194"/>
                         </a:xfrm>
-                        <a:prstGeom prst="rect">
+                        <a:prstGeom prst="ellipse">
                           <a:avLst/>
                         </a:prstGeom>
+                        <a:noFill/>
                       </wps:spPr>
                       <wps:style>
                         <a:lnRef idx="2">
@@ -11850,10 +13583,59 @@
                         <w:txbxContent>
                           <w:p>
                             <w:pPr>
-                              <w:jc w:val="center"/>
+                              <w:rPr>
+                                <w:color w:val="000000" w:themeColor="text1"/>
+                                <w:sz w:val="16"/>
+                                <w:szCs w:val="16"/>
+                              </w:rPr>
                             </w:pPr>
                             <w:r>
-                              <w:t>Fahrwerk</w:t>
+                              <w:rPr>
+                                <w:b/>
+                                <w:color w:val="000000" w:themeColor="text1"/>
+                                <w:sz w:val="16"/>
+                                <w:szCs w:val="16"/>
+                                <w:u w:val="single"/>
+                              </w:rPr>
+                              <w:t>DRIVE_TO_MIDDLE</w:t>
+                            </w:r>
+                            <w:r>
+                              <w:rPr>
+                                <w:b/>
+                                <w:color w:val="000000" w:themeColor="text1"/>
+                                <w:sz w:val="16"/>
+                                <w:szCs w:val="16"/>
+                                <w:u w:val="single"/>
+                              </w:rPr>
+                              <w:br/>
+                            </w:r>
+                            <w:proofErr w:type="spellStart"/>
+                            <w:r>
+                              <w:rPr>
+                                <w:i/>
+                                <w:color w:val="000000" w:themeColor="text1"/>
+                                <w:sz w:val="16"/>
+                                <w:szCs w:val="16"/>
+                              </w:rPr>
+                              <w:t>Doing</w:t>
+                            </w:r>
+                            <w:proofErr w:type="spellEnd"/>
+                            <w:r>
+                              <w:rPr>
+                                <w:i/>
+                                <w:color w:val="000000" w:themeColor="text1"/>
+                                <w:sz w:val="16"/>
+                                <w:szCs w:val="16"/>
+                              </w:rPr>
+                              <w:t xml:space="preserve">: </w:t>
+                            </w:r>
+                            <w:r>
+                              <w:rPr>
+                                <w:color w:val="000000" w:themeColor="text1"/>
+                                <w:sz w:val="16"/>
+                                <w:szCs w:val="16"/>
+                              </w:rPr>
+                              <w:t xml:space="preserve"> Fahre weg von der Wand in die Mitte (Fixer Ablauf =&gt; Platz für Drehung schaffen)</w:t>
                             </w:r>
                           </w:p>
                         </w:txbxContent>
@@ -11878,55 +13660,74 @@
           </mc:Choice>
           <mc:Fallback>
             <w:pict>
-              <v:rect w14:anchorId="638B857C" id="Rechteck 10" o:spid="_x0000_s1061" style="position:absolute;margin-left:11.15pt;margin-top:6.35pt;width:68.5pt;height:73.5pt;z-index:251666432;visibility:visible;mso-wrap-style:square;mso-width-percent:0;mso-height-percent:0;mso-wrap-distance-left:9pt;mso-wrap-distance-top:0;mso-wrap-distance-right:9pt;mso-wrap-distance-bottom:0;mso-position-horizontal:absolute;mso-position-horizontal-relative:text;mso-position-vertical:absolute;mso-position-vertical-relative:text;mso-width-percent:0;mso-height-percent:0;mso-width-relative:margin;mso-height-relative:margin;v-text-anchor:middle" o:gfxdata="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" fillcolor="#4472c4 [3204]" strokecolor="#1f3763 [1604]" strokeweight="1pt">
+              <v:oval w14:anchorId="6826E304" id="Ellipse 83" o:spid="_x0000_s1062" style="position:absolute;margin-left:21.95pt;margin-top:222.3pt;width:234.55pt;height:75.9pt;z-index:251767808;visibility:visible;mso-wrap-style:square;mso-width-percent:0;mso-height-percent:0;mso-wrap-distance-left:9pt;mso-wrap-distance-top:0;mso-wrap-distance-right:9pt;mso-wrap-distance-bottom:0;mso-position-horizontal:absolute;mso-position-horizontal-relative:text;mso-position-vertical:absolute;mso-position-vertical-relative:text;mso-width-percent:0;mso-height-percent:0;mso-width-relative:margin;mso-height-relative:margin;v-text-anchor:middle" o:gfxdata="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" filled="f" strokecolor="#1f3763 [1604]" strokeweight="1pt">
+                <v:stroke joinstyle="miter"/>
                 <v:textbox>
                   <w:txbxContent>
                     <w:p>
                       <w:pPr>
-                        <w:jc w:val="center"/>
+                        <w:rPr>
+                          <w:color w:val="000000" w:themeColor="text1"/>
+                          <w:sz w:val="16"/>
+                          <w:szCs w:val="16"/>
+                        </w:rPr>
                       </w:pPr>
                       <w:r>
-                        <w:t>Fahrwerk</w:t>
+                        <w:rPr>
+                          <w:b/>
+                          <w:color w:val="000000" w:themeColor="text1"/>
+                          <w:sz w:val="16"/>
+                          <w:szCs w:val="16"/>
+                          <w:u w:val="single"/>
+                        </w:rPr>
+                        <w:t>DRIVE_TO_MIDDLE</w:t>
+                      </w:r>
+                      <w:r>
+                        <w:rPr>
+                          <w:b/>
+                          <w:color w:val="000000" w:themeColor="text1"/>
+                          <w:sz w:val="16"/>
+                          <w:szCs w:val="16"/>
+                          <w:u w:val="single"/>
+                        </w:rPr>
+                        <w:br/>
+                      </w:r>
+                      <w:proofErr w:type="spellStart"/>
+                      <w:r>
+                        <w:rPr>
+                          <w:i/>
+                          <w:color w:val="000000" w:themeColor="text1"/>
+                          <w:sz w:val="16"/>
+                          <w:szCs w:val="16"/>
+                        </w:rPr>
+                        <w:t>Doing</w:t>
+                      </w:r>
+                      <w:proofErr w:type="spellEnd"/>
+                      <w:r>
+                        <w:rPr>
+                          <w:i/>
+                          <w:color w:val="000000" w:themeColor="text1"/>
+                          <w:sz w:val="16"/>
+                          <w:szCs w:val="16"/>
+                        </w:rPr>
+                        <w:t xml:space="preserve">: </w:t>
+                      </w:r>
+                      <w:r>
+                        <w:rPr>
+                          <w:color w:val="000000" w:themeColor="text1"/>
+                          <w:sz w:val="16"/>
+                          <w:szCs w:val="16"/>
+                        </w:rPr>
+                        <w:t xml:space="preserve"> Fahre weg von der Wand in die Mitte (Fixer Ablauf =&gt; Platz für Drehung schaffen)</w:t>
                       </w:r>
                     </w:p>
                   </w:txbxContent>
                 </v:textbox>
-              </v:rect>
+              </v:oval>
             </w:pict>
           </mc:Fallback>
         </mc:AlternateContent>
       </w:r>
-    </w:p>
-    <w:p>
-      <w:pPr>
-        <w:rPr>
-          <w:lang w:val="de-DE"/>
-        </w:rPr>
-      </w:pPr>
-    </w:p>
-    <w:p>
-      <w:pPr>
-        <w:rPr>
-          <w:lang w:val="de-DE"/>
-        </w:rPr>
-      </w:pPr>
-    </w:p>
-    <w:p>
-      <w:pPr>
-        <w:rPr>
-          <w:lang w:val="de-DE"/>
-        </w:rPr>
-      </w:pPr>
-    </w:p>
-    <w:p>
-      <w:pPr>
-        <w:rPr>
-          <w:rFonts w:cs="Arial"/>
-          <w:color w:val="000000" w:themeColor="text1"/>
-          <w:szCs w:val="22"/>
-          <w:lang w:val="de-DE"/>
-        </w:rPr>
-      </w:pPr>
       <w:r>
         <w:rPr>
           <w:noProof/>
@@ -11935,18 +13736,18 @@
         <mc:AlternateContent>
           <mc:Choice Requires="wps">
             <w:drawing>
-              <wp:anchor distT="0" distB="0" distL="114300" distR="114300" simplePos="0" relativeHeight="251669504" behindDoc="0" locked="0" layoutInCell="1" allowOverlap="1" wp14:anchorId="06C6A0D4" wp14:editId="0D1490B4">
+              <wp:anchor distT="0" distB="0" distL="114300" distR="114300" simplePos="0" relativeHeight="251769856" behindDoc="0" locked="0" layoutInCell="1" allowOverlap="1" wp14:anchorId="4C05D90C" wp14:editId="17649188">
                 <wp:simplePos x="0" y="0"/>
                 <wp:positionH relativeFrom="column">
-                  <wp:posOffset>116205</wp:posOffset>
+                  <wp:posOffset>3083730</wp:posOffset>
                 </wp:positionH>
                 <wp:positionV relativeFrom="paragraph">
-                  <wp:posOffset>104140</wp:posOffset>
+                  <wp:posOffset>3277417</wp:posOffset>
                 </wp:positionV>
-                <wp:extent cx="6121400" cy="685800"/>
-                <wp:effectExtent l="0" t="0" r="12700" b="19050"/>
+                <wp:extent cx="2605405" cy="1154317"/>
+                <wp:effectExtent l="0" t="0" r="23495" b="27305"/>
                 <wp:wrapNone/>
-                <wp:docPr id="1" name="Rechteck 1"/>
+                <wp:docPr id="85" name="Ellipse 85"/>
                 <wp:cNvGraphicFramePr/>
                 <a:graphic xmlns:a="http://schemas.openxmlformats.org/drawingml/2006/main">
                   <a:graphicData uri="http://schemas.microsoft.com/office/word/2010/wordprocessingShape">
@@ -11955,11 +13756,12 @@
                       <wps:spPr>
                         <a:xfrm>
                           <a:off x="0" y="0"/>
-                          <a:ext cx="6121400" cy="685800"/>
+                          <a:ext cx="2605405" cy="1154317"/>
                         </a:xfrm>
-                        <a:prstGeom prst="rect">
+                        <a:prstGeom prst="ellipse">
                           <a:avLst/>
                         </a:prstGeom>
+                        <a:noFill/>
                       </wps:spPr>
                       <wps:style>
                         <a:lnRef idx="2">
@@ -11981,18 +13783,104 @@
                         <w:txbxContent>
                           <w:p>
                             <w:pPr>
-                              <w:jc w:val="center"/>
+                              <w:rPr>
+                                <w:color w:val="000000" w:themeColor="text1"/>
+                                <w:sz w:val="16"/>
+                                <w:szCs w:val="16"/>
+                              </w:rPr>
                             </w:pPr>
                             <w:r>
-                              <w:t>Hardware Abstraction (HwAb)</w:t>
-                            </w:r>
-                          </w:p>
-                          <w:p>
-                            <w:pPr>
-                              <w:jc w:val="center"/>
-                            </w:pPr>
-                            <w:r>
-                              <w:t>Mapping Pin auf globalen Variablennamen</w:t>
+                              <w:rPr>
+                                <w:b/>
+                                <w:color w:val="000000" w:themeColor="text1"/>
+                                <w:sz w:val="16"/>
+                                <w:szCs w:val="16"/>
+                                <w:u w:val="single"/>
+                              </w:rPr>
+                              <w:t>FIND</w:t>
+                            </w:r>
+                            <w:r>
+                              <w:rPr>
+                                <w:b/>
+                                <w:color w:val="000000" w:themeColor="text1"/>
+                                <w:sz w:val="16"/>
+                                <w:szCs w:val="16"/>
+                                <w:u w:val="single"/>
+                              </w:rPr>
+                              <w:t>_AND_DRIVE TO</w:t>
+                            </w:r>
+                            <w:r>
+                              <w:rPr>
+                                <w:b/>
+                                <w:color w:val="000000" w:themeColor="text1"/>
+                                <w:sz w:val="16"/>
+                                <w:szCs w:val="16"/>
+                                <w:u w:val="single"/>
+                              </w:rPr>
+                              <w:t>_TOP</w:t>
+                            </w:r>
+                            <w:r>
+                              <w:rPr>
+                                <w:b/>
+                                <w:color w:val="000000" w:themeColor="text1"/>
+                                <w:sz w:val="16"/>
+                                <w:szCs w:val="16"/>
+                                <w:u w:val="single"/>
+                              </w:rPr>
+                              <w:br/>
+                            </w:r>
+                            <w:proofErr w:type="spellStart"/>
+                            <w:r>
+                              <w:rPr>
+                                <w:i/>
+                                <w:color w:val="000000" w:themeColor="text1"/>
+                                <w:sz w:val="16"/>
+                                <w:szCs w:val="16"/>
+                              </w:rPr>
+                              <w:t>Doing</w:t>
+                            </w:r>
+                            <w:proofErr w:type="spellEnd"/>
+                            <w:r>
+                              <w:rPr>
+                                <w:i/>
+                                <w:color w:val="000000" w:themeColor="text1"/>
+                                <w:sz w:val="16"/>
+                                <w:szCs w:val="16"/>
+                              </w:rPr>
+                              <w:t xml:space="preserve">: </w:t>
+                            </w:r>
+                            <w:r>
+                              <w:rPr>
+                                <w:color w:val="000000" w:themeColor="text1"/>
+                                <w:sz w:val="16"/>
+                                <w:szCs w:val="16"/>
+                              </w:rPr>
+                              <w:t xml:space="preserve"> Drehe solange im Kreis bis Neigungssensoren gleichen Wert wie bei Start anzeigen</w:t>
+                            </w:r>
+                            <w:r>
+                              <w:rPr>
+                                <w:color w:val="000000" w:themeColor="text1"/>
+                                <w:sz w:val="16"/>
+                                <w:szCs w:val="16"/>
+                              </w:rPr>
+                              <w:br/>
+                            </w:r>
+                            <w:r>
+                              <w:rPr>
+                                <w:i/>
+                                <w:color w:val="000000" w:themeColor="text1"/>
+                                <w:sz w:val="16"/>
+                                <w:szCs w:val="16"/>
+                              </w:rPr>
+                              <w:t xml:space="preserve">Exit: </w:t>
+                            </w:r>
+                            <w:r>
+                              <w:rPr>
+                                <w:color w:val="000000" w:themeColor="text1"/>
+                                <w:sz w:val="16"/>
+                                <w:szCs w:val="16"/>
+                              </w:rPr>
+                              <w:t xml:space="preserve"> Fahre bis 4cm vor die Wand</w:t>
                             </w:r>
                           </w:p>
                         </w:txbxContent>
@@ -12006,6 +13894,9 @@
                     </wps:wsp>
                   </a:graphicData>
                 </a:graphic>
+                <wp14:sizeRelH relativeFrom="margin">
+                  <wp14:pctWidth>0</wp14:pctWidth>
+                </wp14:sizeRelH>
                 <wp14:sizeRelV relativeFrom="margin">
                   <wp14:pctHeight>0</wp14:pctHeight>
                 </wp14:sizeRelV>
@@ -12014,83 +13905,790 @@
           </mc:Choice>
           <mc:Fallback>
             <w:pict>
-              <v:rect w14:anchorId="06C6A0D4" id="Rechteck 1" o:spid="_x0000_s1062" style="position:absolute;margin-left:9.15pt;margin-top:8.2pt;width:482pt;height:54pt;z-index:251669504;visibility:visible;mso-wrap-style:square;mso-height-percent:0;mso-wrap-distance-left:9pt;mso-wrap-distance-top:0;mso-wrap-distance-right:9pt;mso-wrap-distance-bottom:0;mso-position-horizontal:absolute;mso-position-horizontal-relative:text;mso-position-vertical:absolute;mso-position-vertical-relative:text;mso-height-percent:0;mso-height-relative:margin;v-text-anchor:middle" o:gfxdata="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" fillcolor="#4472c4 [3204]" strokecolor="#1f3763 [1604]" strokeweight="1pt">
+              <v:oval w14:anchorId="4C05D90C" id="Ellipse 85" o:spid="_x0000_s1063" style="position:absolute;margin-left:242.8pt;margin-top:258.05pt;width:205.15pt;height:90.9pt;z-index:251769856;visibility:visible;mso-wrap-style:square;mso-width-percent:0;mso-height-percent:0;mso-wrap-distance-left:9pt;mso-wrap-distance-top:0;mso-wrap-distance-right:9pt;mso-wrap-distance-bottom:0;mso-position-horizontal:absolute;mso-position-horizontal-relative:text;mso-position-vertical:absolute;mso-position-vertical-relative:text;mso-width-percent:0;mso-height-percent:0;mso-width-relative:margin;mso-height-relative:margin;v-text-anchor:middle" o:gfxdata="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" filled="f" strokecolor="#1f3763 [1604]" strokeweight="1pt">
+                <v:stroke joinstyle="miter"/>
                 <v:textbox>
                   <w:txbxContent>
                     <w:p>
                       <w:pPr>
-                        <w:jc w:val="center"/>
+                        <w:rPr>
+                          <w:color w:val="000000" w:themeColor="text1"/>
+                          <w:sz w:val="16"/>
+                          <w:szCs w:val="16"/>
+                        </w:rPr>
                       </w:pPr>
                       <w:r>
-                        <w:t xml:space="preserve">Hardware </w:t>
+                        <w:rPr>
+                          <w:b/>
+                          <w:color w:val="000000" w:themeColor="text1"/>
+                          <w:sz w:val="16"/>
+                          <w:szCs w:val="16"/>
+                          <w:u w:val="single"/>
+                        </w:rPr>
+                        <w:t>FIND</w:t>
+                      </w:r>
+                      <w:r>
+                        <w:rPr>
+                          <w:b/>
+                          <w:color w:val="000000" w:themeColor="text1"/>
+                          <w:sz w:val="16"/>
+                          <w:szCs w:val="16"/>
+                          <w:u w:val="single"/>
+                        </w:rPr>
+                        <w:t>_AND_DRIVE TO</w:t>
+                      </w:r>
+                      <w:r>
+                        <w:rPr>
+                          <w:b/>
+                          <w:color w:val="000000" w:themeColor="text1"/>
+                          <w:sz w:val="16"/>
+                          <w:szCs w:val="16"/>
+                          <w:u w:val="single"/>
+                        </w:rPr>
+                        <w:t>_TOP</w:t>
+                      </w:r>
+                      <w:r>
+                        <w:rPr>
+                          <w:b/>
+                          <w:color w:val="000000" w:themeColor="text1"/>
+                          <w:sz w:val="16"/>
+                          <w:szCs w:val="16"/>
+                          <w:u w:val="single"/>
+                        </w:rPr>
+                        <w:br/>
                       </w:r>
                       <w:proofErr w:type="spellStart"/>
                       <w:r>
-                        <w:t>Abstraction</w:t>
+                        <w:rPr>
+                          <w:i/>
+                          <w:color w:val="000000" w:themeColor="text1"/>
+                          <w:sz w:val="16"/>
+                          <w:szCs w:val="16"/>
+                        </w:rPr>
+                        <w:t>Doing</w:t>
                       </w:r>
                       <w:proofErr w:type="spellEnd"/>
                       <w:r>
-                        <w:t xml:space="preserve"> (</w:t>
-                      </w:r>
-                      <w:proofErr w:type="spellStart"/>
-                      <w:r>
-                        <w:t>HwAb</w:t>
-                      </w:r>
-                      <w:proofErr w:type="spellEnd"/>
-                      <w:r>
-                        <w:t>)</w:t>
-                      </w:r>
-                    </w:p>
-                    <w:p>
-                      <w:pPr>
-                        <w:jc w:val="center"/>
-                      </w:pPr>
-                      <w:r>
-                        <w:t>Mapping Pin auf globalen Variablennamen</w:t>
+                        <w:rPr>
+                          <w:i/>
+                          <w:color w:val="000000" w:themeColor="text1"/>
+                          <w:sz w:val="16"/>
+                          <w:szCs w:val="16"/>
+                        </w:rPr>
+                        <w:t xml:space="preserve">: </w:t>
+                      </w:r>
+                      <w:r>
+                        <w:rPr>
+                          <w:color w:val="000000" w:themeColor="text1"/>
+                          <w:sz w:val="16"/>
+                          <w:szCs w:val="16"/>
+                        </w:rPr>
+                        <w:t xml:space="preserve"> Drehe solange im Kreis bis Neigungssensoren gleichen Wert wie bei Start anzeigen</w:t>
+                      </w:r>
+                      <w:r>
+                        <w:rPr>
+                          <w:color w:val="000000" w:themeColor="text1"/>
+                          <w:sz w:val="16"/>
+                          <w:szCs w:val="16"/>
+                        </w:rPr>
+                        <w:br/>
+                      </w:r>
+                      <w:r>
+                        <w:rPr>
+                          <w:i/>
+                          <w:color w:val="000000" w:themeColor="text1"/>
+                          <w:sz w:val="16"/>
+                          <w:szCs w:val="16"/>
+                        </w:rPr>
+                        <w:t xml:space="preserve">Exit: </w:t>
+                      </w:r>
+                      <w:r>
+                        <w:rPr>
+                          <w:color w:val="000000" w:themeColor="text1"/>
+                          <w:sz w:val="16"/>
+                          <w:szCs w:val="16"/>
+                        </w:rPr>
+                        <w:t xml:space="preserve"> Fahre bis 4cm vor die Wand</w:t>
                       </w:r>
                     </w:p>
                   </w:txbxContent>
                 </v:textbox>
-              </v:rect>
+              </v:oval>
             </w:pict>
           </mc:Fallback>
         </mc:AlternateContent>
       </w:r>
-    </w:p>
-    <w:p>
-      <w:pPr>
-        <w:rPr>
+      <w:r>
+        <w:rPr>
+          <w:noProof/>
           <w:lang w:val="de-DE"/>
         </w:rPr>
-      </w:pPr>
-    </w:p>
-    <w:p>
-      <w:pPr>
-        <w:rPr>
+        <mc:AlternateContent>
+          <mc:Choice Requires="wps">
+            <w:drawing>
+              <wp:anchor distT="0" distB="0" distL="114300" distR="114300" simplePos="0" relativeHeight="251763712" behindDoc="0" locked="0" layoutInCell="1" allowOverlap="1" wp14:anchorId="082FBEAA" wp14:editId="2AB23256">
+                <wp:simplePos x="0" y="0"/>
+                <wp:positionH relativeFrom="column">
+                  <wp:posOffset>3122295</wp:posOffset>
+                </wp:positionH>
+                <wp:positionV relativeFrom="paragraph">
+                  <wp:posOffset>1459230</wp:posOffset>
+                </wp:positionV>
+                <wp:extent cx="198755" cy="102870"/>
+                <wp:effectExtent l="0" t="0" r="67945" b="49530"/>
+                <wp:wrapNone/>
+                <wp:docPr id="57" name="Gerade Verbindung mit Pfeil 57"/>
+                <wp:cNvGraphicFramePr/>
+                <a:graphic xmlns:a="http://schemas.openxmlformats.org/drawingml/2006/main">
+                  <a:graphicData uri="http://schemas.microsoft.com/office/word/2010/wordprocessingShape">
+                    <wps:wsp>
+                      <wps:cNvCnPr/>
+                      <wps:spPr>
+                        <a:xfrm>
+                          <a:off x="0" y="0"/>
+                          <a:ext cx="198755" cy="102870"/>
+                        </a:xfrm>
+                        <a:prstGeom prst="straightConnector1">
+                          <a:avLst/>
+                        </a:prstGeom>
+                        <a:ln>
+                          <a:tailEnd type="triangle"/>
+                        </a:ln>
+                      </wps:spPr>
+                      <wps:style>
+                        <a:lnRef idx="1">
+                          <a:schemeClr val="accent1"/>
+                        </a:lnRef>
+                        <a:fillRef idx="0">
+                          <a:schemeClr val="accent1"/>
+                        </a:fillRef>
+                        <a:effectRef idx="0">
+                          <a:schemeClr val="accent1"/>
+                        </a:effectRef>
+                        <a:fontRef idx="minor">
+                          <a:schemeClr val="tx1"/>
+                        </a:fontRef>
+                      </wps:style>
+                      <wps:bodyPr/>
+                    </wps:wsp>
+                  </a:graphicData>
+                </a:graphic>
+                <wp14:sizeRelH relativeFrom="margin">
+                  <wp14:pctWidth>0</wp14:pctWidth>
+                </wp14:sizeRelH>
+                <wp14:sizeRelV relativeFrom="margin">
+                  <wp14:pctHeight>0</wp14:pctHeight>
+                </wp14:sizeRelV>
+              </wp:anchor>
+            </w:drawing>
+          </mc:Choice>
+          <mc:Fallback>
+            <w:pict>
+              <v:shape w14:anchorId="09871269" id="Gerade Verbindung mit Pfeil 57" o:spid="_x0000_s1026" type="#_x0000_t32" style="position:absolute;margin-left:245.85pt;margin-top:114.9pt;width:15.65pt;height:8.1pt;z-index:251763712;visibility:visible;mso-wrap-style:square;mso-width-percent:0;mso-height-percent:0;mso-wrap-distance-left:9pt;mso-wrap-distance-top:0;mso-wrap-distance-right:9pt;mso-wrap-distance-bottom:0;mso-position-horizontal:absolute;mso-position-horizontal-relative:text;mso-position-vertical:absolute;mso-position-vertical-relative:text;mso-width-percent:0;mso-height-percent:0;mso-width-relative:margin;mso-height-relative:margin" o:gfxdata="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" strokecolor="#4472c4 [3204]" strokeweight=".5pt">
+                <v:stroke endarrow="block" joinstyle="miter"/>
+              </v:shape>
+            </w:pict>
+          </mc:Fallback>
+        </mc:AlternateContent>
+      </w:r>
+      <w:r>
+        <w:rPr>
+          <w:noProof/>
           <w:lang w:val="de-DE"/>
         </w:rPr>
-      </w:pPr>
-    </w:p>
-    <w:p>
-      <w:pPr>
-        <w:rPr>
+        <mc:AlternateContent>
+          <mc:Choice Requires="wps">
+            <w:drawing>
+              <wp:anchor distT="0" distB="0" distL="114300" distR="114300" simplePos="0" relativeHeight="251766784" behindDoc="0" locked="0" layoutInCell="1" allowOverlap="1" wp14:anchorId="1141D806" wp14:editId="26091C4C">
+                <wp:simplePos x="0" y="0"/>
+                <wp:positionH relativeFrom="column">
+                  <wp:posOffset>3034030</wp:posOffset>
+                </wp:positionH>
+                <wp:positionV relativeFrom="paragraph">
+                  <wp:posOffset>2308225</wp:posOffset>
+                </wp:positionV>
+                <wp:extent cx="2500630" cy="762000"/>
+                <wp:effectExtent l="0" t="0" r="13970" b="19050"/>
+                <wp:wrapNone/>
+                <wp:docPr id="82" name="Ellipse 82"/>
+                <wp:cNvGraphicFramePr/>
+                <a:graphic xmlns:a="http://schemas.openxmlformats.org/drawingml/2006/main">
+                  <a:graphicData uri="http://schemas.microsoft.com/office/word/2010/wordprocessingShape">
+                    <wps:wsp>
+                      <wps:cNvSpPr/>
+                      <wps:spPr>
+                        <a:xfrm>
+                          <a:off x="0" y="0"/>
+                          <a:ext cx="2500630" cy="762000"/>
+                        </a:xfrm>
+                        <a:prstGeom prst="ellipse">
+                          <a:avLst/>
+                        </a:prstGeom>
+                        <a:noFill/>
+                      </wps:spPr>
+                      <wps:style>
+                        <a:lnRef idx="2">
+                          <a:schemeClr val="accent1">
+                            <a:shade val="50000"/>
+                          </a:schemeClr>
+                        </a:lnRef>
+                        <a:fillRef idx="1">
+                          <a:schemeClr val="accent1"/>
+                        </a:fillRef>
+                        <a:effectRef idx="0">
+                          <a:schemeClr val="accent1"/>
+                        </a:effectRef>
+                        <a:fontRef idx="minor">
+                          <a:schemeClr val="lt1"/>
+                        </a:fontRef>
+                      </wps:style>
+                      <wps:txbx>
+                        <w:txbxContent>
+                          <w:p>
+                            <w:pPr>
+                              <w:rPr>
+                                <w:color w:val="000000" w:themeColor="text1"/>
+                                <w:sz w:val="16"/>
+                                <w:szCs w:val="16"/>
+                              </w:rPr>
+                            </w:pPr>
+                            <w:r>
+                              <w:rPr>
+                                <w:b/>
+                                <w:color w:val="000000" w:themeColor="text1"/>
+                                <w:sz w:val="16"/>
+                                <w:szCs w:val="16"/>
+                                <w:u w:val="single"/>
+                              </w:rPr>
+                              <w:t>DRIVE_AND_COLLECT_DISTANCE</w:t>
+                            </w:r>
+                            <w:r>
+                              <w:rPr>
+                                <w:b/>
+                                <w:color w:val="000000" w:themeColor="text1"/>
+                                <w:sz w:val="16"/>
+                                <w:szCs w:val="16"/>
+                                <w:u w:val="single"/>
+                              </w:rPr>
+                              <w:t xml:space="preserve"> </w:t>
+                            </w:r>
+                            <w:r>
+                              <w:rPr>
+                                <w:b/>
+                                <w:color w:val="000000" w:themeColor="text1"/>
+                                <w:sz w:val="16"/>
+                                <w:szCs w:val="16"/>
+                                <w:u w:val="single"/>
+                              </w:rPr>
+                              <w:br/>
+                            </w:r>
+                            <w:proofErr w:type="spellStart"/>
+                            <w:r>
+                              <w:rPr>
+                                <w:i/>
+                                <w:color w:val="000000" w:themeColor="text1"/>
+                                <w:sz w:val="16"/>
+                                <w:szCs w:val="16"/>
+                              </w:rPr>
+                              <w:t>Doing</w:t>
+                            </w:r>
+                            <w:proofErr w:type="spellEnd"/>
+                            <w:r>
+                              <w:rPr>
+                                <w:i/>
+                                <w:color w:val="000000" w:themeColor="text1"/>
+                                <w:sz w:val="16"/>
+                                <w:szCs w:val="16"/>
+                              </w:rPr>
+                              <w:t xml:space="preserve"> (180 sec): </w:t>
+                            </w:r>
+                            <w:r>
+                              <w:rPr>
+                                <w:color w:val="000000" w:themeColor="text1"/>
+                                <w:sz w:val="16"/>
+                                <w:szCs w:val="16"/>
+                              </w:rPr>
+                              <w:t xml:space="preserve"> - Wenn Wand &lt;4cm drehe um 30° nach links</w:t>
+                            </w:r>
+                          </w:p>
+                        </w:txbxContent>
+                      </wps:txbx>
+                      <wps:bodyPr rot="0" spcFirstLastPara="0" vertOverflow="overflow" horzOverflow="overflow" vert="horz" wrap="square" lIns="91440" tIns="45720" rIns="91440" bIns="45720" numCol="1" spcCol="0" rtlCol="0" fromWordArt="0" anchor="ctr" anchorCtr="0" forceAA="0" compatLnSpc="1">
+                        <a:prstTxWarp prst="textNoShape">
+                          <a:avLst/>
+                        </a:prstTxWarp>
+                        <a:noAutofit/>
+                      </wps:bodyPr>
+                    </wps:wsp>
+                  </a:graphicData>
+                </a:graphic>
+                <wp14:sizeRelH relativeFrom="margin">
+                  <wp14:pctWidth>0</wp14:pctWidth>
+                </wp14:sizeRelH>
+                <wp14:sizeRelV relativeFrom="margin">
+                  <wp14:pctHeight>0</wp14:pctHeight>
+                </wp14:sizeRelV>
+              </wp:anchor>
+            </w:drawing>
+          </mc:Choice>
+          <mc:Fallback>
+            <w:pict>
+              <v:oval w14:anchorId="1141D806" id="Ellipse 82" o:spid="_x0000_s1064" style="position:absolute;margin-left:238.9pt;margin-top:181.75pt;width:196.9pt;height:60pt;z-index:251766784;visibility:visible;mso-wrap-style:square;mso-width-percent:0;mso-height-percent:0;mso-wrap-distance-left:9pt;mso-wrap-distance-top:0;mso-wrap-distance-right:9pt;mso-wrap-distance-bottom:0;mso-position-horizontal:absolute;mso-position-horizontal-relative:text;mso-position-vertical:absolute;mso-position-vertical-relative:text;mso-width-percent:0;mso-height-percent:0;mso-width-relative:margin;mso-height-relative:margin;v-text-anchor:middle" o:gfxdata="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" filled="f" strokecolor="#1f3763 [1604]" strokeweight="1pt">
+                <v:stroke joinstyle="miter"/>
+                <v:textbox>
+                  <w:txbxContent>
+                    <w:p>
+                      <w:pPr>
+                        <w:rPr>
+                          <w:color w:val="000000" w:themeColor="text1"/>
+                          <w:sz w:val="16"/>
+                          <w:szCs w:val="16"/>
+                        </w:rPr>
+                      </w:pPr>
+                      <w:r>
+                        <w:rPr>
+                          <w:b/>
+                          <w:color w:val="000000" w:themeColor="text1"/>
+                          <w:sz w:val="16"/>
+                          <w:szCs w:val="16"/>
+                          <w:u w:val="single"/>
+                        </w:rPr>
+                        <w:t>DRIVE_AND_COLLECT_DISTANCE</w:t>
+                      </w:r>
+                      <w:r>
+                        <w:rPr>
+                          <w:b/>
+                          <w:color w:val="000000" w:themeColor="text1"/>
+                          <w:sz w:val="16"/>
+                          <w:szCs w:val="16"/>
+                          <w:u w:val="single"/>
+                        </w:rPr>
+                        <w:t xml:space="preserve"> </w:t>
+                      </w:r>
+                      <w:r>
+                        <w:rPr>
+                          <w:b/>
+                          <w:color w:val="000000" w:themeColor="text1"/>
+                          <w:sz w:val="16"/>
+                          <w:szCs w:val="16"/>
+                          <w:u w:val="single"/>
+                        </w:rPr>
+                        <w:br/>
+                      </w:r>
+                      <w:proofErr w:type="spellStart"/>
+                      <w:r>
+                        <w:rPr>
+                          <w:i/>
+                          <w:color w:val="000000" w:themeColor="text1"/>
+                          <w:sz w:val="16"/>
+                          <w:szCs w:val="16"/>
+                        </w:rPr>
+                        <w:t>Doing</w:t>
+                      </w:r>
+                      <w:proofErr w:type="spellEnd"/>
+                      <w:r>
+                        <w:rPr>
+                          <w:i/>
+                          <w:color w:val="000000" w:themeColor="text1"/>
+                          <w:sz w:val="16"/>
+                          <w:szCs w:val="16"/>
+                        </w:rPr>
+                        <w:t xml:space="preserve"> (180 sec): </w:t>
+                      </w:r>
+                      <w:r>
+                        <w:rPr>
+                          <w:color w:val="000000" w:themeColor="text1"/>
+                          <w:sz w:val="16"/>
+                          <w:szCs w:val="16"/>
+                        </w:rPr>
+                        <w:t xml:space="preserve"> - Wenn Wand &lt;4cm drehe um 30° nach links</w:t>
+                      </w:r>
+                    </w:p>
+                  </w:txbxContent>
+                </v:textbox>
+              </v:oval>
+            </w:pict>
+          </mc:Fallback>
+        </mc:AlternateContent>
+      </w:r>
+      <w:r>
+        <w:rPr>
+          <w:noProof/>
           <w:lang w:val="de-DE"/>
         </w:rPr>
-      </w:pPr>
-    </w:p>
-    <w:p>
-      <w:pPr>
-        <w:rPr>
+        <mc:AlternateContent>
+          <mc:Choice Requires="wps">
+            <w:drawing>
+              <wp:anchor distT="0" distB="0" distL="114300" distR="114300" simplePos="0" relativeHeight="251768832" behindDoc="0" locked="0" layoutInCell="1" allowOverlap="1" wp14:anchorId="468F5957" wp14:editId="04632E42">
+                <wp:simplePos x="0" y="0"/>
+                <wp:positionH relativeFrom="column">
+                  <wp:posOffset>2934335</wp:posOffset>
+                </wp:positionH>
+                <wp:positionV relativeFrom="paragraph">
+                  <wp:posOffset>2441575</wp:posOffset>
+                </wp:positionV>
+                <wp:extent cx="198755" cy="102870"/>
+                <wp:effectExtent l="0" t="0" r="67945" b="49530"/>
+                <wp:wrapNone/>
+                <wp:docPr id="84" name="Gerade Verbindung mit Pfeil 84"/>
+                <wp:cNvGraphicFramePr/>
+                <a:graphic xmlns:a="http://schemas.openxmlformats.org/drawingml/2006/main">
+                  <a:graphicData uri="http://schemas.microsoft.com/office/word/2010/wordprocessingShape">
+                    <wps:wsp>
+                      <wps:cNvCnPr/>
+                      <wps:spPr>
+                        <a:xfrm>
+                          <a:off x="0" y="0"/>
+                          <a:ext cx="198755" cy="102870"/>
+                        </a:xfrm>
+                        <a:prstGeom prst="straightConnector1">
+                          <a:avLst/>
+                        </a:prstGeom>
+                        <a:ln>
+                          <a:tailEnd type="triangle"/>
+                        </a:ln>
+                      </wps:spPr>
+                      <wps:style>
+                        <a:lnRef idx="1">
+                          <a:schemeClr val="accent1"/>
+                        </a:lnRef>
+                        <a:fillRef idx="0">
+                          <a:schemeClr val="accent1"/>
+                        </a:fillRef>
+                        <a:effectRef idx="0">
+                          <a:schemeClr val="accent1"/>
+                        </a:effectRef>
+                        <a:fontRef idx="minor">
+                          <a:schemeClr val="tx1"/>
+                        </a:fontRef>
+                      </wps:style>
+                      <wps:bodyPr/>
+                    </wps:wsp>
+                  </a:graphicData>
+                </a:graphic>
+                <wp14:sizeRelH relativeFrom="margin">
+                  <wp14:pctWidth>0</wp14:pctWidth>
+                </wp14:sizeRelH>
+                <wp14:sizeRelV relativeFrom="margin">
+                  <wp14:pctHeight>0</wp14:pctHeight>
+                </wp14:sizeRelV>
+              </wp:anchor>
+            </w:drawing>
+          </mc:Choice>
+          <mc:Fallback>
+            <w:pict>
+              <v:shape w14:anchorId="1EADD628" id="Gerade Verbindung mit Pfeil 84" o:spid="_x0000_s1026" type="#_x0000_t32" style="position:absolute;margin-left:231.05pt;margin-top:192.25pt;width:15.65pt;height:8.1pt;z-index:251768832;visibility:visible;mso-wrap-style:square;mso-width-percent:0;mso-height-percent:0;mso-wrap-distance-left:9pt;mso-wrap-distance-top:0;mso-wrap-distance-right:9pt;mso-wrap-distance-bottom:0;mso-position-horizontal:absolute;mso-position-horizontal-relative:text;mso-position-vertical:absolute;mso-position-vertical-relative:text;mso-width-percent:0;mso-height-percent:0;mso-width-relative:margin;mso-height-relative:margin" o:gfxdata="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" strokecolor="#4472c4 [3204]" strokeweight=".5pt">
+                <v:stroke endarrow="block" joinstyle="miter"/>
+              </v:shape>
+            </w:pict>
+          </mc:Fallback>
+        </mc:AlternateContent>
+      </w:r>
+      <w:r>
+        <w:rPr>
+          <w:noProof/>
           <w:lang w:val="de-DE"/>
         </w:rPr>
-      </w:pPr>
-    </w:p>
-    <w:p>
-      <w:pPr>
-        <w:rPr>
+        <mc:AlternateContent>
+          <mc:Choice Requires="wps">
+            <w:drawing>
+              <wp:anchor distT="0" distB="0" distL="114300" distR="114300" simplePos="0" relativeHeight="251753472" behindDoc="0" locked="0" layoutInCell="1" allowOverlap="1" wp14:anchorId="6BF250AC" wp14:editId="4A0DC740">
+                <wp:simplePos x="0" y="0"/>
+                <wp:positionH relativeFrom="column">
+                  <wp:posOffset>118122</wp:posOffset>
+                </wp:positionH>
+                <wp:positionV relativeFrom="paragraph">
+                  <wp:posOffset>911644</wp:posOffset>
+                </wp:positionV>
+                <wp:extent cx="3019245" cy="948906"/>
+                <wp:effectExtent l="0" t="0" r="10160" b="22860"/>
+                <wp:wrapNone/>
+                <wp:docPr id="118" name="Ellipse 118"/>
+                <wp:cNvGraphicFramePr/>
+                <a:graphic xmlns:a="http://schemas.openxmlformats.org/drawingml/2006/main">
+                  <a:graphicData uri="http://schemas.microsoft.com/office/word/2010/wordprocessingShape">
+                    <wps:wsp>
+                      <wps:cNvSpPr/>
+                      <wps:spPr>
+                        <a:xfrm>
+                          <a:off x="0" y="0"/>
+                          <a:ext cx="3019245" cy="948906"/>
+                        </a:xfrm>
+                        <a:prstGeom prst="ellipse">
+                          <a:avLst/>
+                        </a:prstGeom>
+                        <a:noFill/>
+                      </wps:spPr>
+                      <wps:style>
+                        <a:lnRef idx="2">
+                          <a:schemeClr val="accent1">
+                            <a:shade val="50000"/>
+                          </a:schemeClr>
+                        </a:lnRef>
+                        <a:fillRef idx="1">
+                          <a:schemeClr val="accent1"/>
+                        </a:fillRef>
+                        <a:effectRef idx="0">
+                          <a:schemeClr val="accent1"/>
+                        </a:effectRef>
+                        <a:fontRef idx="minor">
+                          <a:schemeClr val="lt1"/>
+                        </a:fontRef>
+                      </wps:style>
+                      <wps:txbx>
+                        <w:txbxContent>
+                          <w:p>
+                            <w:pPr>
+                              <w:rPr>
+                                <w:color w:val="000000" w:themeColor="text1"/>
+                                <w:sz w:val="16"/>
+                                <w:szCs w:val="16"/>
+                              </w:rPr>
+                            </w:pPr>
+                            <w:r>
+                              <w:rPr>
+                                <w:b/>
+                                <w:color w:val="000000" w:themeColor="text1"/>
+                                <w:sz w:val="16"/>
+                                <w:szCs w:val="16"/>
+                                <w:u w:val="single"/>
+                              </w:rPr>
+                              <w:t>DRIVE_AND_COLLECT</w:t>
+                            </w:r>
+                            <w:r>
+                              <w:rPr>
+                                <w:b/>
+                                <w:color w:val="000000" w:themeColor="text1"/>
+                                <w:sz w:val="16"/>
+                                <w:szCs w:val="16"/>
+                                <w:u w:val="single"/>
+                              </w:rPr>
+                              <w:t>_1*</w:t>
+                            </w:r>
+                            <w:r>
+                              <w:rPr>
+                                <w:b/>
+                                <w:color w:val="000000" w:themeColor="text1"/>
+                                <w:sz w:val="16"/>
+                                <w:szCs w:val="16"/>
+                                <w:u w:val="single"/>
+                              </w:rPr>
+                              <w:br/>
+                            </w:r>
+                            <w:proofErr w:type="spellStart"/>
+                            <w:r>
+                              <w:rPr>
+                                <w:i/>
+                                <w:color w:val="000000" w:themeColor="text1"/>
+                                <w:sz w:val="16"/>
+                                <w:szCs w:val="16"/>
+                              </w:rPr>
+                              <w:t>Doing</w:t>
+                            </w:r>
+                            <w:proofErr w:type="spellEnd"/>
+                            <w:r>
+                              <w:rPr>
+                                <w:i/>
+                                <w:color w:val="000000" w:themeColor="text1"/>
+                                <w:sz w:val="16"/>
+                                <w:szCs w:val="16"/>
+                              </w:rPr>
+                              <w:t xml:space="preserve">: </w:t>
+                            </w:r>
+                            <w:r>
+                              <w:rPr>
+                                <w:color w:val="000000" w:themeColor="text1"/>
+                                <w:sz w:val="16"/>
+                                <w:szCs w:val="16"/>
+                              </w:rPr>
+                              <w:t xml:space="preserve"> - Fahre blind «kleines 8 Eck» gemäss fixem Ablauf in cm und Winkel</w:t>
+                            </w:r>
+                          </w:p>
+                        </w:txbxContent>
+                      </wps:txbx>
+                      <wps:bodyPr rot="0" spcFirstLastPara="0" vertOverflow="overflow" horzOverflow="overflow" vert="horz" wrap="square" lIns="91440" tIns="45720" rIns="91440" bIns="45720" numCol="1" spcCol="0" rtlCol="0" fromWordArt="0" anchor="ctr" anchorCtr="0" forceAA="0" compatLnSpc="1">
+                        <a:prstTxWarp prst="textNoShape">
+                          <a:avLst/>
+                        </a:prstTxWarp>
+                        <a:noAutofit/>
+                      </wps:bodyPr>
+                    </wps:wsp>
+                  </a:graphicData>
+                </a:graphic>
+                <wp14:sizeRelH relativeFrom="margin">
+                  <wp14:pctWidth>0</wp14:pctWidth>
+                </wp14:sizeRelH>
+                <wp14:sizeRelV relativeFrom="margin">
+                  <wp14:pctHeight>0</wp14:pctHeight>
+                </wp14:sizeRelV>
+              </wp:anchor>
+            </w:drawing>
+          </mc:Choice>
+          <mc:Fallback>
+            <w:pict>
+              <v:oval w14:anchorId="6BF250AC" id="Ellipse 118" o:spid="_x0000_s1065" style="position:absolute;margin-left:9.3pt;margin-top:71.8pt;width:237.75pt;height:74.7pt;z-index:251753472;visibility:visible;mso-wrap-style:square;mso-width-percent:0;mso-height-percent:0;mso-wrap-distance-left:9pt;mso-wrap-distance-top:0;mso-wrap-distance-right:9pt;mso-wrap-distance-bottom:0;mso-position-horizontal:absolute;mso-position-horizontal-relative:text;mso-position-vertical:absolute;mso-position-vertical-relative:text;mso-width-percent:0;mso-height-percent:0;mso-width-relative:margin;mso-height-relative:margin;v-text-anchor:middle" o:gfxdata="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" filled="f" strokecolor="#1f3763 [1604]" strokeweight="1pt">
+                <v:stroke joinstyle="miter"/>
+                <v:textbox>
+                  <w:txbxContent>
+                    <w:p>
+                      <w:pPr>
+                        <w:rPr>
+                          <w:color w:val="000000" w:themeColor="text1"/>
+                          <w:sz w:val="16"/>
+                          <w:szCs w:val="16"/>
+                        </w:rPr>
+                      </w:pPr>
+                      <w:r>
+                        <w:rPr>
+                          <w:b/>
+                          <w:color w:val="000000" w:themeColor="text1"/>
+                          <w:sz w:val="16"/>
+                          <w:szCs w:val="16"/>
+                          <w:u w:val="single"/>
+                        </w:rPr>
+                        <w:t>DRIVE_AND_COLLECT</w:t>
+                      </w:r>
+                      <w:r>
+                        <w:rPr>
+                          <w:b/>
+                          <w:color w:val="000000" w:themeColor="text1"/>
+                          <w:sz w:val="16"/>
+                          <w:szCs w:val="16"/>
+                          <w:u w:val="single"/>
+                        </w:rPr>
+                        <w:t>_1*</w:t>
+                      </w:r>
+                      <w:r>
+                        <w:rPr>
+                          <w:b/>
+                          <w:color w:val="000000" w:themeColor="text1"/>
+                          <w:sz w:val="16"/>
+                          <w:szCs w:val="16"/>
+                          <w:u w:val="single"/>
+                        </w:rPr>
+                        <w:br/>
+                      </w:r>
+                      <w:proofErr w:type="spellStart"/>
+                      <w:r>
+                        <w:rPr>
+                          <w:i/>
+                          <w:color w:val="000000" w:themeColor="text1"/>
+                          <w:sz w:val="16"/>
+                          <w:szCs w:val="16"/>
+                        </w:rPr>
+                        <w:t>Doing</w:t>
+                      </w:r>
+                      <w:proofErr w:type="spellEnd"/>
+                      <w:r>
+                        <w:rPr>
+                          <w:i/>
+                          <w:color w:val="000000" w:themeColor="text1"/>
+                          <w:sz w:val="16"/>
+                          <w:szCs w:val="16"/>
+                        </w:rPr>
+                        <w:t xml:space="preserve">: </w:t>
+                      </w:r>
+                      <w:r>
+                        <w:rPr>
+                          <w:color w:val="000000" w:themeColor="text1"/>
+                          <w:sz w:val="16"/>
+                          <w:szCs w:val="16"/>
+                        </w:rPr>
+                        <w:t xml:space="preserve"> - Fahre blind «kleines 8 Eck» gemäss fixem Ablauf in cm und Winkel</w:t>
+                      </w:r>
+                    </w:p>
+                  </w:txbxContent>
+                </v:textbox>
+              </v:oval>
+            </w:pict>
+          </mc:Fallback>
+        </mc:AlternateContent>
+      </w:r>
+      <w:r>
+        <w:rPr>
+          <w:noProof/>
           <w:lang w:val="de-DE"/>
         </w:rPr>
-      </w:pPr>
+        <mc:AlternateContent>
+          <mc:Choice Requires="wps">
+            <w:drawing>
+              <wp:anchor distT="0" distB="0" distL="114300" distR="114300" simplePos="0" relativeHeight="251757568" behindDoc="0" locked="0" layoutInCell="1" allowOverlap="1" wp14:anchorId="0DA1CA54" wp14:editId="12DBB775">
+                <wp:simplePos x="0" y="0"/>
+                <wp:positionH relativeFrom="column">
+                  <wp:posOffset>1747879</wp:posOffset>
+                </wp:positionH>
+                <wp:positionV relativeFrom="paragraph">
+                  <wp:posOffset>739116</wp:posOffset>
+                </wp:positionV>
+                <wp:extent cx="45719" cy="172528"/>
+                <wp:effectExtent l="57150" t="0" r="50165" b="56515"/>
+                <wp:wrapNone/>
+                <wp:docPr id="119" name="Gerade Verbindung mit Pfeil 119"/>
+                <wp:cNvGraphicFramePr/>
+                <a:graphic xmlns:a="http://schemas.openxmlformats.org/drawingml/2006/main">
+                  <a:graphicData uri="http://schemas.microsoft.com/office/word/2010/wordprocessingShape">
+                    <wps:wsp>
+                      <wps:cNvCnPr/>
+                      <wps:spPr>
+                        <a:xfrm flipH="1">
+                          <a:off x="0" y="0"/>
+                          <a:ext cx="45719" cy="172528"/>
+                        </a:xfrm>
+                        <a:prstGeom prst="straightConnector1">
+                          <a:avLst/>
+                        </a:prstGeom>
+                        <a:ln>
+                          <a:tailEnd type="triangle"/>
+                        </a:ln>
+                      </wps:spPr>
+                      <wps:style>
+                        <a:lnRef idx="1">
+                          <a:schemeClr val="accent1"/>
+                        </a:lnRef>
+                        <a:fillRef idx="0">
+                          <a:schemeClr val="accent1"/>
+                        </a:fillRef>
+                        <a:effectRef idx="0">
+                          <a:schemeClr val="accent1"/>
+                        </a:effectRef>
+                        <a:fontRef idx="minor">
+                          <a:schemeClr val="tx1"/>
+                        </a:fontRef>
+                      </wps:style>
+                      <wps:bodyPr/>
+                    </wps:wsp>
+                  </a:graphicData>
+                </a:graphic>
+                <wp14:sizeRelH relativeFrom="margin">
+                  <wp14:pctWidth>0</wp14:pctWidth>
+                </wp14:sizeRelH>
+                <wp14:sizeRelV relativeFrom="margin">
+                  <wp14:pctHeight>0</wp14:pctHeight>
+                </wp14:sizeRelV>
+              </wp:anchor>
+            </w:drawing>
+          </mc:Choice>
+          <mc:Fallback>
+            <w:pict>
+              <v:shape w14:anchorId="4C427757" id="Gerade Verbindung mit Pfeil 119" o:spid="_x0000_s1026" type="#_x0000_t32" style="position:absolute;margin-left:137.65pt;margin-top:58.2pt;width:3.6pt;height:13.6pt;flip:x;z-index:251757568;visibility:visible;mso-wrap-style:square;mso-width-percent:0;mso-height-percent:0;mso-wrap-distance-left:9pt;mso-wrap-distance-top:0;mso-wrap-distance-right:9pt;mso-wrap-distance-bottom:0;mso-position-horizontal:absolute;mso-position-horizontal-relative:text;mso-position-vertical:absolute;mso-position-vertical-relative:text;mso-width-percent:0;mso-height-percent:0;mso-width-relative:margin;mso-height-relative:margin" o:gfxdata="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" strokecolor="#4472c4 [3204]" strokeweight=".5pt">
+                <v:stroke endarrow="block" joinstyle="miter"/>
+              </v:shape>
+            </w:pict>
+          </mc:Fallback>
+        </mc:AlternateContent>
+      </w:r>
+      <w:r>
+        <w:rPr>
+          <w:lang w:val="de-DE"/>
+        </w:rPr>
+        <w:t>001</w:t>
+      </w:r>
+      <w:r>
+        <w:rPr>
+          <w:lang w:val="de-DE"/>
+        </w:rPr>
+        <w:br w:type="page"/>
+      </w:r>
     </w:p>
     <w:p>
       <w:pPr>
@@ -12209,7 +14807,7 @@
         <w:sz w:val="20"/>
         <w:szCs w:val="20"/>
       </w:rPr>
-      <w:t>10</w:t>
+      <w:t>11</w:t>
     </w:r>
     <w:r>
       <w:rPr>
@@ -12258,7 +14856,7 @@
         <w:sz w:val="20"/>
         <w:szCs w:val="20"/>
       </w:rPr>
-      <w:t>10</w:t>
+      <w:t>11</w:t>
     </w:r>
     <w:r>
       <w:rPr>
@@ -14652,7 +17250,7 @@
     <w:lsdException w:name="Normal" w:uiPriority="0" w:qFormat="1"/>
     <w:lsdException w:name="heading 1" w:uiPriority="0" w:qFormat="1"/>
     <w:lsdException w:name="heading 2" w:uiPriority="0" w:qFormat="1"/>
-    <w:lsdException w:name="heading 3" w:uiPriority="9" w:qFormat="1"/>
+    <w:lsdException w:name="heading 3" w:uiPriority="0" w:qFormat="1"/>
     <w:lsdException w:name="heading 4" w:semiHidden="1" w:uiPriority="9" w:unhideWhenUsed="1" w:qFormat="1"/>
     <w:lsdException w:name="heading 5" w:semiHidden="1" w:uiPriority="9" w:unhideWhenUsed="1" w:qFormat="1"/>
     <w:lsdException w:name="heading 6" w:semiHidden="1" w:uiPriority="9" w:unhideWhenUsed="1" w:qFormat="1"/>
@@ -16413,7 +19011,7 @@
 </file>
 
 <file path=customXml/itemProps1.xml><?xml version="1.0" encoding="utf-8"?>
-<ds:datastoreItem xmlns:ds="http://schemas.openxmlformats.org/officeDocument/2006/customXml" ds:itemID="{C1D38ECF-ABD2-457D-B52D-18222323EA3A}">
+<ds:datastoreItem xmlns:ds="http://schemas.openxmlformats.org/officeDocument/2006/customXml" ds:itemID="{11C05EB5-0A06-40BB-A1A5-CE487F6F5A15}">
   <ds:schemaRefs>
     <ds:schemaRef ds:uri="http://schemas.openxmlformats.org/officeDocument/2006/bibliography"/>
   </ds:schemaRefs>

</xml_diff>